<commit_message>
Alterações no relatorio intermedio
</commit_message>
<xml_diff>
--- a/Engenharia de Software/Relatorio.docx
+++ b/Engenharia de Software/Relatorio.docx
@@ -1,6 +1,6 @@
 
 <file path=word/document.xml><?xml version="1.0" encoding="utf-8"?>
-<w:document xmlns:wpc="http://schemas.microsoft.com/office/word/2010/wordprocessingCanvas" xmlns:cx="http://schemas.microsoft.com/office/drawing/2014/chartex" xmlns:cx1="http://schemas.microsoft.com/office/drawing/2015/9/8/chartex" xmlns:mc="http://schemas.openxmlformats.org/markup-compatibility/2006" xmlns:o="urn:schemas-microsoft-com:office:office" xmlns:r="http://schemas.openxmlformats.org/officeDocument/2006/relationships" xmlns:m="http://schemas.openxmlformats.org/officeDocument/2006/math" xmlns:v="urn:schemas-microsoft-com:vml" xmlns:wp14="http://schemas.microsoft.com/office/word/2010/wordprocessingDrawing" xmlns:wp="http://schemas.openxmlformats.org/drawingml/2006/wordprocessingDrawing" xmlns:w10="urn:schemas-microsoft-com:office:word" xmlns:w="http://schemas.openxmlformats.org/wordprocessingml/2006/main" xmlns:w14="http://schemas.microsoft.com/office/word/2010/wordml" xmlns:w15="http://schemas.microsoft.com/office/word/2012/wordml" xmlns:w16se="http://schemas.microsoft.com/office/word/2015/wordml/symex" xmlns:wpg="http://schemas.microsoft.com/office/word/2010/wordprocessingGroup" xmlns:wpi="http://schemas.microsoft.com/office/word/2010/wordprocessingInk" xmlns:wne="http://schemas.microsoft.com/office/word/2006/wordml" xmlns:wps="http://schemas.microsoft.com/office/word/2010/wordprocessingShape" mc:Ignorable="w14 w15 w16se wp14">
+<w:document xmlns:wpc="http://schemas.microsoft.com/office/word/2010/wordprocessingCanvas" xmlns:mc="http://schemas.openxmlformats.org/markup-compatibility/2006" xmlns:o="urn:schemas-microsoft-com:office:office" xmlns:r="http://schemas.openxmlformats.org/officeDocument/2006/relationships" xmlns:m="http://schemas.openxmlformats.org/officeDocument/2006/math" xmlns:v="urn:schemas-microsoft-com:vml" xmlns:wp14="http://schemas.microsoft.com/office/word/2010/wordprocessingDrawing" xmlns:wp="http://schemas.openxmlformats.org/drawingml/2006/wordprocessingDrawing" xmlns:w10="urn:schemas-microsoft-com:office:word" xmlns:w="http://schemas.openxmlformats.org/wordprocessingml/2006/main" xmlns:w14="http://schemas.microsoft.com/office/word/2010/wordml" xmlns:w15="http://schemas.microsoft.com/office/word/2012/wordml" xmlns:wpg="http://schemas.microsoft.com/office/word/2010/wordprocessingGroup" xmlns:wpi="http://schemas.microsoft.com/office/word/2010/wordprocessingInk" xmlns:wne="http://schemas.microsoft.com/office/word/2006/wordml" xmlns:wps="http://schemas.microsoft.com/office/word/2010/wordprocessingShape" mc:Ignorable="w14 w15 wp14">
   <w:body>
     <w:p>
       <w:pPr>
@@ -95,15 +95,6 @@
       <w:pPr>
         <w:jc w:val="center"/>
         <w:rPr>
-          <w:noProof/>
-          <w:lang w:eastAsia="pt-PT"/>
-        </w:rPr>
-      </w:pPr>
-    </w:p>
-    <w:p>
-      <w:pPr>
-        <w:jc w:val="center"/>
-        <w:rPr>
           <w:b/>
           <w:sz w:val="36"/>
         </w:rPr>
@@ -159,18 +150,37 @@
     </w:p>
     <w:p>
       <w:pPr>
+        <w:jc w:val="right"/>
+        <w:rPr>
+          <w:b/>
+          <w:sz w:val="28"/>
+          <w:szCs w:val="28"/>
+        </w:rPr>
+      </w:pPr>
+      <w:r>
+        <w:rPr>
+          <w:b/>
+          <w:sz w:val="28"/>
+          <w:szCs w:val="28"/>
+        </w:rPr>
+        <w:t>Trabalho realizado por:</w:t>
+      </w:r>
+    </w:p>
+    <w:p>
+      <w:pPr>
         <w:tabs>
           <w:tab w:val="left" w:pos="2745"/>
         </w:tabs>
+        <w:jc w:val="right"/>
         <w:rPr>
-          <w:sz w:val="28"/>
-          <w:szCs w:val="28"/>
+          <w:sz w:val="24"/>
+          <w:szCs w:val="24"/>
         </w:rPr>
       </w:pPr>
       <w:r>
         <w:rPr>
-          <w:sz w:val="28"/>
-          <w:szCs w:val="28"/>
+          <w:sz w:val="24"/>
+          <w:szCs w:val="24"/>
         </w:rPr>
         <w:t>André Pedro Nº1011418</w:t>
       </w:r>
@@ -180,31 +190,18 @@
         <w:tabs>
           <w:tab w:val="left" w:pos="2745"/>
         </w:tabs>
+        <w:jc w:val="right"/>
         <w:rPr>
-          <w:sz w:val="28"/>
-          <w:szCs w:val="28"/>
+          <w:sz w:val="24"/>
+          <w:szCs w:val="24"/>
         </w:rPr>
       </w:pPr>
       <w:r>
         <w:rPr>
-          <w:sz w:val="28"/>
-          <w:szCs w:val="28"/>
+          <w:sz w:val="24"/>
+          <w:szCs w:val="24"/>
         </w:rPr>
-        <w:t>João Freire</w:t>
-      </w:r>
-      <w:r>
-        <w:rPr>
-          <w:sz w:val="28"/>
-          <w:szCs w:val="28"/>
-        </w:rPr>
-        <w:t xml:space="preserve"> </w:t>
-      </w:r>
-      <w:r>
-        <w:rPr>
-          <w:sz w:val="28"/>
-          <w:szCs w:val="28"/>
-        </w:rPr>
-        <w:t>Nº 1011700</w:t>
+        <w:t>João Freire Nº 1011700</w:t>
       </w:r>
     </w:p>
     <w:p>
@@ -212,36 +209,30 @@
         <w:tabs>
           <w:tab w:val="left" w:pos="2745"/>
         </w:tabs>
+        <w:jc w:val="right"/>
         <w:rPr>
-          <w:sz w:val="28"/>
-          <w:szCs w:val="28"/>
+          <w:sz w:val="24"/>
+          <w:szCs w:val="24"/>
         </w:rPr>
       </w:pPr>
       <w:r>
         <w:rPr>
-          <w:sz w:val="28"/>
-          <w:szCs w:val="28"/>
+          <w:sz w:val="24"/>
+          <w:szCs w:val="24"/>
         </w:rPr>
         <w:t>Luís Soares</w:t>
       </w:r>
       <w:r>
         <w:rPr>
-          <w:sz w:val="28"/>
-          <w:szCs w:val="28"/>
+          <w:sz w:val="24"/>
+          <w:szCs w:val="24"/>
         </w:rPr>
-        <w:t xml:space="preserve"> </w:t>
+        <w:t xml:space="preserve"> Nº </w:t>
       </w:r>
       <w:r>
         <w:rPr>
-          <w:sz w:val="28"/>
-          <w:szCs w:val="28"/>
-        </w:rPr>
-        <w:t xml:space="preserve">Nº </w:t>
-      </w:r>
-      <w:r>
-        <w:rPr>
-          <w:sz w:val="28"/>
-          <w:szCs w:val="28"/>
+          <w:sz w:val="24"/>
+          <w:szCs w:val="24"/>
         </w:rPr>
         <w:t>1009751</w:t>
       </w:r>
@@ -274,15 +265,22 @@
           <w:docPartUnique/>
         </w:docPartObj>
       </w:sdtPr>
-      <w:sdtEndPr/>
       <w:sdtContent>
         <w:p>
           <w:pPr>
             <w:pStyle w:val="Cabealhodondice"/>
             <w:ind w:left="2832" w:firstLine="708"/>
+            <w:rPr>
+              <w:sz w:val="52"/>
+              <w:szCs w:val="52"/>
+            </w:rPr>
           </w:pPr>
           <w:r>
-            <w:t>Conteúdo</w:t>
+            <w:rPr>
+              <w:sz w:val="52"/>
+              <w:szCs w:val="52"/>
+            </w:rPr>
+            <w:t>Índice</w:t>
           </w:r>
         </w:p>
         <w:p>
@@ -314,7 +312,16 @@
                 <w:noProof/>
                 <w:lang w:eastAsia="pt-PT"/>
               </w:rPr>
-              <w:t>Descrição do tema</w:t>
+              <w:t>Descrição do T</w:t>
+            </w:r>
+            <w:r>
+              <w:rPr>
+                <w:rStyle w:val="Hiperligao"/>
+                <w:rFonts w:eastAsia="Times New Roman"/>
+                <w:noProof/>
+                <w:lang w:eastAsia="pt-PT"/>
+              </w:rPr>
+              <w:t>ema</w:t>
             </w:r>
             <w:r>
               <w:rPr>
@@ -890,7 +897,7 @@
                 <w:noProof/>
                 <w:lang w:eastAsia="pt-PT"/>
               </w:rPr>
-              <w:t>Diagrama de sequência;</w:t>
+              <w:t>Diagrama de Sequência</w:t>
             </w:r>
             <w:r>
               <w:rPr>
@@ -1106,7 +1113,16 @@
                 <w:noProof/>
                 <w:lang w:eastAsia="pt-PT"/>
               </w:rPr>
-              <w:t>Atividades e tempos gastos</w:t>
+              <w:t>Atividades e Tempos G</w:t>
+            </w:r>
+            <w:r>
+              <w:rPr>
+                <w:rStyle w:val="Hiperligao"/>
+                <w:rFonts w:eastAsia="Times New Roman"/>
+                <w:noProof/>
+                <w:lang w:eastAsia="pt-PT"/>
+              </w:rPr>
+              <w:t>astos</w:t>
             </w:r>
             <w:r>
               <w:rPr>
@@ -1204,7 +1220,14 @@
           <w:rFonts w:eastAsia="Times New Roman"/>
           <w:lang w:eastAsia="pt-PT"/>
         </w:rPr>
-        <w:t>Descrição do tema</w:t>
+        <w:t>Descrição do T</w:t>
+      </w:r>
+      <w:r>
+        <w:rPr>
+          <w:rFonts w:eastAsia="Times New Roman"/>
+          <w:lang w:eastAsia="pt-PT"/>
+        </w:rPr>
+        <w:t>ema</w:t>
       </w:r>
       <w:bookmarkEnd w:id="0"/>
     </w:p>
@@ -1543,13 +1566,22 @@
       </w:r>
       <w:r>
         <w:rPr>
+          <w:rFonts w:ascii="Arial" w:hAnsi="Arial" w:cs="Arial"/>
+          <w:color w:val="252525"/>
+          <w:sz w:val="21"/>
+          <w:szCs w:val="21"/>
+        </w:rPr>
+        <w:t xml:space="preserve"> (diagrama de fluxo de dados)</w:t>
+      </w:r>
+      <w:r>
+        <w:rPr>
           <w:rStyle w:val="apple-converted-space"/>
           <w:rFonts w:ascii="Arial" w:hAnsi="Arial" w:cs="Arial"/>
           <w:color w:val="252525"/>
           <w:sz w:val="21"/>
           <w:szCs w:val="21"/>
         </w:rPr>
-        <w:t> </w:t>
+        <w:t xml:space="preserve">  de</w:t>
       </w:r>
       <w:r>
         <w:rPr>
@@ -1558,7 +1590,7 @@
           <w:sz w:val="21"/>
           <w:szCs w:val="21"/>
         </w:rPr>
-        <w:t>de mais alto nível que representa todo o sistema como um único processo é conhecido como</w:t>
+        <w:t xml:space="preserve"> mais alto nível que representa todo o sistema como um único processo é conhecido como</w:t>
       </w:r>
       <w:r>
         <w:rPr>
@@ -1620,8 +1652,6 @@
           <w:lang w:eastAsia="pt-PT"/>
         </w:rPr>
       </w:pPr>
-      <w:bookmarkStart w:id="2" w:name="_GoBack"/>
-      <w:bookmarkEnd w:id="2"/>
     </w:p>
     <w:p>
       <w:pPr>
@@ -1758,15 +1788,24 @@
           <w:lang w:eastAsia="pt-PT"/>
         </w:rPr>
       </w:pPr>
-      <w:bookmarkStart w:id="3" w:name="_Toc499518993"/>
+      <w:bookmarkStart w:id="2" w:name="_Toc499518993"/>
       <w:r>
         <w:rPr>
           <w:rFonts w:eastAsia="Times New Roman"/>
           <w:lang w:eastAsia="pt-PT"/>
         </w:rPr>
-        <w:t>Resumo QuittingTime</w:t>
+        <w:t xml:space="preserve">Resumo </w:t>
       </w:r>
-      <w:bookmarkEnd w:id="3"/>
+      <w:proofErr w:type="spellStart"/>
+      <w:r>
+        <w:rPr>
+          <w:rFonts w:eastAsia="Times New Roman"/>
+          <w:lang w:eastAsia="pt-PT"/>
+        </w:rPr>
+        <w:t>QuittingTime</w:t>
+      </w:r>
+      <w:bookmarkEnd w:id="2"/>
+      <w:proofErr w:type="spellEnd"/>
     </w:p>
     <w:p>
       <w:r>
@@ -1819,7 +1858,15 @@
         <w:spacing w:after="160" w:line="259" w:lineRule="auto"/>
       </w:pPr>
       <w:r>
-        <w:t>O designer pode implementar os casos de uso?</w:t>
+        <w:t xml:space="preserve">O </w:t>
+      </w:r>
+      <w:proofErr w:type="gramStart"/>
+      <w:r>
+        <w:t>designer</w:t>
+      </w:r>
+      <w:proofErr w:type="gramEnd"/>
+      <w:r>
+        <w:t xml:space="preserve"> pode implementar os casos de uso?</w:t>
       </w:r>
     </w:p>
     <w:p>
@@ -1833,11 +1880,33 @@
           <w:lang w:val="en-US"/>
         </w:rPr>
       </w:pPr>
+      <w:proofErr w:type="spellStart"/>
       <w:r>
         <w:rPr>
           <w:lang w:val="en-US"/>
         </w:rPr>
-        <w:t>Exemplo: Wings Over The World.</w:t>
+        <w:t>Exemplo</w:t>
+      </w:r>
+      <w:proofErr w:type="spellEnd"/>
+      <w:r>
+        <w:rPr>
+          <w:lang w:val="en-US"/>
+        </w:rPr>
+        <w:t xml:space="preserve">: Wings </w:t>
+      </w:r>
+      <w:proofErr w:type="gramStart"/>
+      <w:r>
+        <w:rPr>
+          <w:lang w:val="en-US"/>
+        </w:rPr>
+        <w:t>Over</w:t>
+      </w:r>
+      <w:proofErr w:type="gramEnd"/>
+      <w:r>
+        <w:rPr>
+          <w:lang w:val="en-US"/>
+        </w:rPr>
+        <w:t xml:space="preserve"> The World.</w:t>
       </w:r>
     </w:p>
     <w:p>
@@ -1853,7 +1922,15 @@
     </w:p>
     <w:p>
       <w:r>
-        <w:t>O QuittingTime equilibra o risco do atraso do projeto com o risco da falta de requerimentos.</w:t>
+        <w:t xml:space="preserve">O </w:t>
+      </w:r>
+      <w:proofErr w:type="spellStart"/>
+      <w:r>
+        <w:t>QuittingTime</w:t>
+      </w:r>
+      <w:proofErr w:type="spellEnd"/>
+      <w:r>
+        <w:t xml:space="preserve"> equilibra o risco do atraso do projeto com o risco da falta de requerimentos.</w:t>
       </w:r>
     </w:p>
     <w:p>
@@ -1896,7 +1973,8 @@
           <w:lang w:eastAsia="pt-PT"/>
         </w:rPr>
       </w:pPr>
-      <w:bookmarkStart w:id="4" w:name="_Toc499518994"/>
+      <w:bookmarkStart w:id="3" w:name="_Toc499518994"/>
+      <w:proofErr w:type="spellStart"/>
       <w:r>
         <w:rPr>
           <w:rFonts w:eastAsia="Times New Roman"/>
@@ -1904,7 +1982,8 @@
         </w:rPr>
         <w:t>SpiralDevelopment</w:t>
       </w:r>
-      <w:bookmarkEnd w:id="4"/>
+      <w:bookmarkEnd w:id="3"/>
+      <w:proofErr w:type="spellEnd"/>
     </w:p>
     <w:p>
       <w:r>
@@ -1923,7 +2002,19 @@
     </w:p>
     <w:p>
       <w:r>
-        <w:t>Os requerimentos provavelmente irão mudar durante a sua analise, visto que os requerimentos são voláteis, e facilmente alterados quando sabemos mais deles. Um requerimento que parece concreto no inicio e necessário pode ficar inútil e desnecessário numa análise mais profunda. Todo o processo acaba por estabilizar, mas só depois de muita análise e reconstrução.</w:t>
+        <w:t xml:space="preserve">Os requerimentos provavelmente irão mudar durante a sua </w:t>
+      </w:r>
+      <w:r>
+        <w:t>análise</w:t>
+      </w:r>
+      <w:r>
+        <w:t xml:space="preserve">, visto que os requerimentos são voláteis, e facilmente alterados quando sabemos mais deles. Um requerimento que parece concreto no </w:t>
+      </w:r>
+      <w:r>
+        <w:t>início</w:t>
+      </w:r>
+      <w:r>
+        <w:t xml:space="preserve"> e necessário pode ficar inútil e desnecessário numa análise mais profunda. Todo o processo acaba por estabilizar, mas só depois de muita análise e reconstrução.</w:t>
       </w:r>
     </w:p>
     <w:p>
@@ -1966,7 +2057,8 @@
           <w:lang w:eastAsia="pt-PT"/>
         </w:rPr>
       </w:pPr>
-      <w:bookmarkStart w:id="5" w:name="_Toc499518995"/>
+      <w:bookmarkStart w:id="4" w:name="_Toc499518995"/>
+      <w:proofErr w:type="spellStart"/>
       <w:r>
         <w:rPr>
           <w:rFonts w:eastAsia="Times New Roman"/>
@@ -1974,7 +2066,8 @@
         </w:rPr>
         <w:t>TwoTierReview</w:t>
       </w:r>
-      <w:bookmarkEnd w:id="5"/>
+      <w:bookmarkEnd w:id="4"/>
+      <w:proofErr w:type="spellEnd"/>
     </w:p>
     <w:p>
       <w:r>
@@ -1983,27 +2076,112 @@
     </w:p>
     <w:p>
       <w:r>
-        <w:t>as revisões são necessárias para validar, verificar e avaliar a sua plenitude na parte inicial do processo de desenvolvimento.</w:t>
+        <w:t>As</w:t>
+      </w:r>
+      <w:r>
+        <w:t xml:space="preserve"> revisões são necessárias para validar, verificar e avaliar a sua plenitude na parte inicial do processo de desenvolvimento.</w:t>
       </w:r>
     </w:p>
     <w:p>
       <w:r>
-        <w:t>É difícil para os developers encontrarem os seus próprios erros pois fazem inferências que podem não estar lá e estão demasiados familiarizados com o trabalho. As pessoas que leem um documento pela primeira vez estão mais propícias a encontrarem erros porque estes não os deixam entender o propósito do documento.</w:t>
+        <w:t xml:space="preserve">É difícil para os </w:t>
+      </w:r>
+      <w:proofErr w:type="spellStart"/>
+      <w:r>
+        <w:t>developers</w:t>
+      </w:r>
+      <w:proofErr w:type="spellEnd"/>
+      <w:r>
+        <w:t xml:space="preserve"> encontrarem os seus próprios erros pois fazem inferências que podem não estar lá e estão demasiados familiarizados com o trabalho. As pessoas que leem um documento pela primeira vez estão mais propícias a encontrarem erros porque estes não os deixam entender o propósito do documento.</w:t>
       </w:r>
     </w:p>
     <w:p>
       <w:r>
-        <w:t>os stakeholders têm um interesse nos casos de uso, assim como cada grupo de dev's têm em determinados casos de uso pois dependem destes para os ajudar a fazer o trabalho deles. Por isso e no interesse de todos que estes sejam consultados o mais cedo possível e regularmente para que os casos de uso estejam o mais corretos possível e não sejam precisas alterações no futuro.</w:t>
+        <w:t>Os</w:t>
+      </w:r>
+      <w:r>
+        <w:t xml:space="preserve"> </w:t>
+      </w:r>
+      <w:proofErr w:type="spellStart"/>
+      <w:r>
+        <w:t>stakeholders</w:t>
+      </w:r>
+      <w:proofErr w:type="spellEnd"/>
+      <w:r>
+        <w:t xml:space="preserve"> têm um interesse nos casos de uso, assim como cada grupo de </w:t>
+      </w:r>
+      <w:proofErr w:type="spellStart"/>
+      <w:r>
+        <w:t>dev's</w:t>
+      </w:r>
+      <w:proofErr w:type="spellEnd"/>
+      <w:r>
+        <w:t xml:space="preserve"> têm em determinados casos de uso pois dependem destes para os ajudar a fazer o trabalho deles. Por isso e no interesse de todos que estes sejam consultados o mais cedo possível e regularmente para que os casos de uso estejam o mais corretos possível e não sejam precisas alterações no futuro.</w:t>
       </w:r>
     </w:p>
     <w:p>
       <w:r>
-        <w:t>é demasiado caro, esgotante e lento envolver todos os elementos de um projeto nestas revisões e também é ineficiente pois elas vão acabar por "atropelar" umas as outras por isso a SmallWritingTeam é mais eficiente, mas como a equipa e pequena nem todos os interesses dos stakeholders são incorporados. É difícil se não impossível para uma equipa pequena representar a visão de todos os elementos do projeto. Este tipo de revisões deve ser usado com sensatez marcando-as estritamente quando necessário.</w:t>
+        <w:t>É</w:t>
+      </w:r>
+      <w:r>
+        <w:t xml:space="preserve"> demasiado caro, esgotante e lento envolver todos os elementos de um projeto nestas revisões e também é ineficiente pois elas vão acabar por "atropelar" umas as outras por isso a </w:t>
+      </w:r>
+      <w:proofErr w:type="spellStart"/>
+      <w:r>
+        <w:t>SmallWritingTeam</w:t>
+      </w:r>
+      <w:proofErr w:type="spellEnd"/>
+      <w:r>
+        <w:t xml:space="preserve"> é mais eficiente, mas como a equipa e pequena nem todos os interesses dos </w:t>
+      </w:r>
+      <w:proofErr w:type="spellStart"/>
+      <w:r>
+        <w:t>stakeholders</w:t>
+      </w:r>
+      <w:proofErr w:type="spellEnd"/>
+      <w:r>
+        <w:t xml:space="preserve"> são incorporados. É difícil se não impossível para uma equipa pequena representar a visão de todos os elementos do projeto. Este tipo de revisões deve ser usado com sensatez marcando-as estritamente quando necessário.</w:t>
       </w:r>
     </w:p>
     <w:p>
       <w:r>
-        <w:t>Assim sendo o twotierreview tem dois tipos de revisões o primeiro com uma equipa pequena interna e fá-las diversas vezes. A segunda pelo grupo completo pelo menos uma vez. primeiro deve rever-se os casos de uso internamente para verifica se são fáceis de se entender, implementar e a sua precisão. Esta revisão pode ser informal, formal ou uma combinação das duas. podem ser precisas varias revisões e vários para as diversas áreas assim cada stakeholder pode avaliar em profundidade os casos de uso com o seu ponto de vista. Por fim nas revisões internas as equipas assertaram que é QuittingTime e que esta tudo em ordem.</w:t>
+        <w:t xml:space="preserve">Assim sendo o </w:t>
+      </w:r>
+      <w:proofErr w:type="spellStart"/>
+      <w:r>
+        <w:t>twotierreview</w:t>
+      </w:r>
+      <w:proofErr w:type="spellEnd"/>
+      <w:r>
+        <w:t xml:space="preserve"> tem dois tipos de revisões o primeiro com uma equipa pequena interna e fá-las diversas vezes. A segunda pelo grupo completo pelo menos uma vez. </w:t>
+      </w:r>
+      <w:r>
+        <w:t>Primeiro</w:t>
+      </w:r>
+      <w:r>
+        <w:t xml:space="preserve"> deve rever-se os casos de uso internamente para verifica se são fáceis de se entender, implementar e a sua precisão. Esta revisão pode ser informal, formal ou uma combinação das duas. </w:t>
+      </w:r>
+      <w:r>
+        <w:t>Podem</w:t>
+      </w:r>
+      <w:r>
+        <w:t xml:space="preserve"> ser precisas varias revisões e vários para as diversas áreas assim cada </w:t>
+      </w:r>
+      <w:proofErr w:type="spellStart"/>
+      <w:r>
+        <w:t>stakeholder</w:t>
+      </w:r>
+      <w:proofErr w:type="spellEnd"/>
+      <w:r>
+        <w:t xml:space="preserve"> pode avaliar em profundidade os casos de uso com o seu ponto de vista. Por fim nas revisões internas as equipas assertaram que é </w:t>
+      </w:r>
+      <w:proofErr w:type="spellStart"/>
+      <w:r>
+        <w:t>QuittingTime</w:t>
+      </w:r>
+      <w:proofErr w:type="spellEnd"/>
+      <w:r>
+        <w:t xml:space="preserve"> e que esta tudo em ordem.</w:t>
       </w:r>
     </w:p>
     <w:p>
@@ -2041,7 +2219,7 @@
           <w:lang w:eastAsia="pt-PT"/>
         </w:rPr>
       </w:pPr>
-      <w:bookmarkStart w:id="6" w:name="_Toc499518996"/>
+      <w:bookmarkStart w:id="5" w:name="_Toc499518996"/>
       <w:r>
         <w:rPr>
           <w:rFonts w:eastAsia="Times New Roman"/>
@@ -2049,7 +2227,7 @@
         </w:rPr>
         <w:t>Estado da Arte</w:t>
       </w:r>
-      <w:bookmarkEnd w:id="6"/>
+      <w:bookmarkEnd w:id="5"/>
     </w:p>
     <w:p>
       <w:pPr>
@@ -2205,7 +2383,15 @@
                 <w:color w:val="000000"/>
                 <w:lang w:eastAsia="pt-PT"/>
               </w:rPr>
-              <w:t>arribas</w:t>
+              <w:t>A</w:t>
+            </w:r>
+            <w:r>
+              <w:rPr>
+                <w:rFonts w:ascii="Calibri" w:eastAsia="Times New Roman" w:hAnsi="Calibri" w:cs="Calibri"/>
+                <w:color w:val="000000"/>
+                <w:lang w:eastAsia="pt-PT"/>
+              </w:rPr>
+              <w:t>rribas</w:t>
             </w:r>
           </w:p>
         </w:tc>
@@ -3691,15 +3877,15 @@
                 <w:color w:val="000000"/>
                 <w:lang w:eastAsia="pt-PT"/>
               </w:rPr>
-              <w:t>V</w:t>
-            </w:r>
-            <w:r>
-              <w:rPr>
-                <w:rFonts w:ascii="Calibri" w:eastAsia="Times New Roman" w:hAnsi="Calibri" w:cs="Calibri"/>
-                <w:color w:val="000000"/>
-                <w:lang w:eastAsia="pt-PT"/>
-              </w:rPr>
-              <w:t xml:space="preserve">isualizar </w:t>
+              <w:t>Consultar</w:t>
+            </w:r>
+            <w:r>
+              <w:rPr>
+                <w:rFonts w:ascii="Calibri" w:eastAsia="Times New Roman" w:hAnsi="Calibri" w:cs="Calibri"/>
+                <w:color w:val="000000"/>
+                <w:lang w:eastAsia="pt-PT"/>
+              </w:rPr>
+              <w:t xml:space="preserve"> </w:t>
             </w:r>
             <w:r>
               <w:rPr>
@@ -3733,6 +3919,7 @@
               </w:rPr>
               <w:t xml:space="preserve"> </w:t>
             </w:r>
+            <w:proofErr w:type="spellStart"/>
             <w:r>
               <w:rPr>
                 <w:rFonts w:ascii="Calibri" w:eastAsia="Times New Roman" w:hAnsi="Calibri" w:cs="Calibri"/>
@@ -3749,6 +3936,7 @@
               </w:rPr>
               <w:t>aps</w:t>
             </w:r>
+            <w:proofErr w:type="spellEnd"/>
           </w:p>
         </w:tc>
         <w:tc>
@@ -4206,15 +4394,15 @@
                 <w:color w:val="000000"/>
                 <w:lang w:eastAsia="pt-PT"/>
               </w:rPr>
-              <w:t>V</w:t>
-            </w:r>
-            <w:r>
-              <w:rPr>
-                <w:rFonts w:ascii="Calibri" w:eastAsia="Times New Roman" w:hAnsi="Calibri" w:cs="Calibri"/>
-                <w:color w:val="000000"/>
-                <w:lang w:eastAsia="pt-PT"/>
-              </w:rPr>
-              <w:t>isualizar condições atmosféricas para o dia selecionado</w:t>
+              <w:t xml:space="preserve">Consultar </w:t>
+            </w:r>
+            <w:r>
+              <w:rPr>
+                <w:rFonts w:ascii="Calibri" w:eastAsia="Times New Roman" w:hAnsi="Calibri" w:cs="Calibri"/>
+                <w:color w:val="000000"/>
+                <w:lang w:eastAsia="pt-PT"/>
+              </w:rPr>
+              <w:t>condições atmosféricas para o dia selecionado</w:t>
             </w:r>
           </w:p>
         </w:tc>
@@ -5784,15 +5972,15 @@
                 <w:color w:val="000000"/>
                 <w:lang w:eastAsia="pt-PT"/>
               </w:rPr>
-              <w:t>V</w:t>
-            </w:r>
-            <w:r>
-              <w:rPr>
-                <w:rFonts w:ascii="Calibri" w:eastAsia="Times New Roman" w:hAnsi="Calibri" w:cs="Calibri"/>
-                <w:color w:val="000000"/>
-                <w:lang w:eastAsia="pt-PT"/>
-              </w:rPr>
-              <w:t xml:space="preserve">isualizar </w:t>
+              <w:t>Consultar</w:t>
+            </w:r>
+            <w:r>
+              <w:rPr>
+                <w:rFonts w:ascii="Calibri" w:eastAsia="Times New Roman" w:hAnsi="Calibri" w:cs="Calibri"/>
+                <w:color w:val="000000"/>
+                <w:lang w:eastAsia="pt-PT"/>
+              </w:rPr>
+              <w:t xml:space="preserve"> </w:t>
             </w:r>
             <w:r>
               <w:rPr>
@@ -7162,7 +7350,7 @@
           <w:lang w:eastAsia="pt-PT"/>
         </w:rPr>
       </w:pPr>
-      <w:bookmarkStart w:id="7" w:name="_Toc499518997"/>
+      <w:bookmarkStart w:id="6" w:name="_Toc499518997"/>
       <w:r>
         <w:rPr>
           <w:rFonts w:eastAsia="Times New Roman"/>
@@ -7177,7 +7365,7 @@
         </w:rPr>
         <w:t xml:space="preserve"> e respetivos casos de uso</w:t>
       </w:r>
-      <w:bookmarkEnd w:id="7"/>
+      <w:bookmarkEnd w:id="6"/>
     </w:p>
     <w:tbl>
       <w:tblPr>
@@ -8477,7 +8665,15 @@
                 <w:color w:val="000000"/>
                 <w:lang w:eastAsia="pt-PT"/>
               </w:rPr>
-              <w:t>Visualizar condições meteorológicas para o dia selecionado</w:t>
+              <w:t>Consultar</w:t>
+            </w:r>
+            <w:r>
+              <w:rPr>
+                <w:rFonts w:ascii="Calibri" w:eastAsia="Times New Roman" w:hAnsi="Calibri" w:cs="Calibri"/>
+                <w:color w:val="000000"/>
+                <w:lang w:eastAsia="pt-PT"/>
+              </w:rPr>
+              <w:t xml:space="preserve"> condições meteorológicas para o dia selecionado</w:t>
             </w:r>
           </w:p>
         </w:tc>
@@ -9742,7 +9938,7 @@
           <w:lang w:eastAsia="pt-PT"/>
         </w:rPr>
       </w:pPr>
-      <w:bookmarkStart w:id="8" w:name="_Toc499518998"/>
+      <w:bookmarkStart w:id="7" w:name="_Toc499518998"/>
       <w:r>
         <w:rPr>
           <w:rFonts w:eastAsia="Times New Roman"/>
@@ -9750,7 +9946,7 @@
         </w:rPr>
         <w:t>Casos de Uso</w:t>
       </w:r>
-      <w:bookmarkEnd w:id="8"/>
+      <w:bookmarkEnd w:id="7"/>
     </w:p>
     <w:p>
       <w:pPr>
@@ -9808,10 +10004,10 @@
             <v:path o:extrusionok="f" gradientshapeok="t" o:connecttype="rect"/>
             <o:lock v:ext="edit" aspectratio="t"/>
           </v:shapetype>
-          <v:shape id="_x0000_i1040" type="#_x0000_t75" style="width:424.5pt;height:245.25pt" o:ole="">
+          <v:shape id="_x0000_i1025" type="#_x0000_t75" style="width:424.9pt;height:244.9pt" o:ole="">
             <v:imagedata r:id="rId10" o:title=""/>
           </v:shape>
-          <o:OLEObject Type="Embed" ProgID="Visio.Drawing.15" ShapeID="_x0000_i1040" DrawAspect="Content" ObjectID="_1573300081" r:id="rId11"/>
+          <o:OLEObject Type="Embed" ProgID="Visio.Drawing.15" ShapeID="_x0000_i1025" DrawAspect="Content" ObjectID="_1573302337" r:id="rId11"/>
         </w:object>
       </w:r>
     </w:p>
@@ -25723,15 +25919,29 @@
           <w:lang w:eastAsia="pt-PT"/>
         </w:rPr>
       </w:pPr>
-      <w:bookmarkStart w:id="9" w:name="_Toc499518999"/>
+      <w:bookmarkStart w:id="8" w:name="_Toc499518999"/>
       <w:r>
         <w:rPr>
           <w:rFonts w:eastAsia="Times New Roman"/>
           <w:lang w:eastAsia="pt-PT"/>
         </w:rPr>
-        <w:t>Diagrama de sequência;</w:t>
+        <w:t>Diagrama</w:t>
       </w:r>
-      <w:bookmarkEnd w:id="9"/>
+      <w:r>
+        <w:rPr>
+          <w:rFonts w:eastAsia="Times New Roman"/>
+          <w:lang w:eastAsia="pt-PT"/>
+        </w:rPr>
+        <w:t>s de S</w:t>
+      </w:r>
+      <w:r>
+        <w:rPr>
+          <w:rFonts w:eastAsia="Times New Roman"/>
+          <w:lang w:eastAsia="pt-PT"/>
+        </w:rPr>
+        <w:t>equência</w:t>
+      </w:r>
+      <w:bookmarkEnd w:id="8"/>
     </w:p>
     <w:p>
       <w:pPr>
@@ -25743,7 +25953,31 @@
         <w:rPr>
           <w:lang w:eastAsia="pt-PT"/>
         </w:rPr>
-        <w:t xml:space="preserve">O diagrama de Sequência das ferramentas UML que representa as </w:t>
+        <w:t>O</w:t>
+      </w:r>
+      <w:r>
+        <w:rPr>
+          <w:lang w:eastAsia="pt-PT"/>
+        </w:rPr>
+        <w:t>s</w:t>
+      </w:r>
+      <w:r>
+        <w:rPr>
+          <w:lang w:eastAsia="pt-PT"/>
+        </w:rPr>
+        <w:t xml:space="preserve"> diagrama</w:t>
+      </w:r>
+      <w:r>
+        <w:rPr>
+          <w:lang w:eastAsia="pt-PT"/>
+        </w:rPr>
+        <w:t>s</w:t>
+      </w:r>
+      <w:r>
+        <w:rPr>
+          <w:lang w:eastAsia="pt-PT"/>
+        </w:rPr>
+        <w:t xml:space="preserve"> de Sequência das ferramentas UML que representa as </w:t>
       </w:r>
       <w:r>
         <w:rPr>
@@ -25755,7 +25989,55 @@
         <w:rPr>
           <w:lang w:eastAsia="pt-PT"/>
         </w:rPr>
-        <w:t xml:space="preserve"> entre o utilizador e o sistema. Este diagrama é construído a partir dos casos de uso</w:t>
+        <w:t xml:space="preserve"> entre o utilizador e o sistema. Este</w:t>
+      </w:r>
+      <w:r>
+        <w:rPr>
+          <w:lang w:eastAsia="pt-PT"/>
+        </w:rPr>
+        <w:t>s</w:t>
+      </w:r>
+      <w:r>
+        <w:rPr>
+          <w:lang w:eastAsia="pt-PT"/>
+        </w:rPr>
+        <w:t xml:space="preserve"> diagrama</w:t>
+      </w:r>
+      <w:r>
+        <w:rPr>
+          <w:lang w:eastAsia="pt-PT"/>
+        </w:rPr>
+        <w:t>s</w:t>
+      </w:r>
+      <w:r>
+        <w:rPr>
+          <w:lang w:eastAsia="pt-PT"/>
+        </w:rPr>
+        <w:t xml:space="preserve"> </w:t>
+      </w:r>
+      <w:r>
+        <w:rPr>
+          <w:lang w:eastAsia="pt-PT"/>
+        </w:rPr>
+        <w:t>foram</w:t>
+      </w:r>
+      <w:r>
+        <w:rPr>
+          <w:lang w:eastAsia="pt-PT"/>
+        </w:rPr>
+        <w:t xml:space="preserve"> construído</w:t>
+      </w:r>
+      <w:r>
+        <w:rPr>
+          <w:lang w:eastAsia="pt-PT"/>
+        </w:rPr>
+        <w:t>s</w:t>
+      </w:r>
+      <w:r>
+        <w:rPr>
+          <w:lang w:eastAsia="pt-PT"/>
+        </w:rPr>
+        <w:t xml:space="preserve"> a partir dos casos de uso</w:t>
       </w:r>
       <w:r>
         <w:rPr>
@@ -25778,10 +26060,10 @@
       </w:pPr>
       <w:r>
         <w:object w:dxaOrig="15076" w:dyaOrig="9361">
-          <v:shape id="_x0000_i1026" type="#_x0000_t75" style="width:425.25pt;height:264pt" o:ole="">
+          <v:shape id="_x0000_i1026" type="#_x0000_t75" style="width:424.9pt;height:264pt" o:ole="">
             <v:imagedata r:id="rId12" o:title=""/>
           </v:shape>
-          <o:OLEObject Type="Embed" ProgID="Visio.Drawing.15" ShapeID="_x0000_i1026" DrawAspect="Content" ObjectID="_1573300082" r:id="rId13"/>
+          <o:OLEObject Type="Embed" ProgID="Visio.Drawing.15" ShapeID="_x0000_i1026" DrawAspect="Content" ObjectID="_1573302338" r:id="rId13"/>
         </w:object>
       </w:r>
     </w:p>
@@ -25791,7 +26073,7 @@
         <w:jc w:val="center"/>
       </w:pPr>
       <w:r>
-        <w:t xml:space="preserve">Diagrama  </w:t>
+        <w:t xml:space="preserve">Diagrama </w:t>
       </w:r>
       <w:fldSimple w:instr=" SEQ Diagrama_ \* ARABIC ">
         <w:r>
@@ -25823,10 +26105,10 @@
       </w:pPr>
       <w:r>
         <w:object w:dxaOrig="17086" w:dyaOrig="10831">
-          <v:shape id="_x0000_i1027" type="#_x0000_t75" style="width:427.5pt;height:270.75pt" o:ole="">
+          <v:shape id="_x0000_i1027" type="#_x0000_t75" style="width:427.1pt;height:270.55pt" o:ole="">
             <v:imagedata r:id="rId14" o:title=""/>
           </v:shape>
-          <o:OLEObject Type="Embed" ProgID="Visio.Drawing.15" ShapeID="_x0000_i1027" DrawAspect="Content" ObjectID="_1573300083" r:id="rId15"/>
+          <o:OLEObject Type="Embed" ProgID="Visio.Drawing.15" ShapeID="_x0000_i1027" DrawAspect="Content" ObjectID="_1573302339" r:id="rId15"/>
         </w:object>
       </w:r>
     </w:p>
@@ -25836,7 +26118,7 @@
         <w:jc w:val="center"/>
       </w:pPr>
       <w:r>
-        <w:t xml:space="preserve">Diagrama  </w:t>
+        <w:t xml:space="preserve">Diagrama </w:t>
       </w:r>
       <w:fldSimple w:instr=" SEQ Diagrama_ \* ARABIC ">
         <w:r>
@@ -25868,10 +26150,10 @@
       </w:pPr>
       <w:r>
         <w:object w:dxaOrig="12331" w:dyaOrig="6886">
-          <v:shape id="_x0000_i1028" type="#_x0000_t75" style="width:424.5pt;height:237pt" o:ole="">
+          <v:shape id="_x0000_i1028" type="#_x0000_t75" style="width:424.9pt;height:236.75pt" o:ole="">
             <v:imagedata r:id="rId16" o:title=""/>
           </v:shape>
-          <o:OLEObject Type="Embed" ProgID="Visio.Drawing.15" ShapeID="_x0000_i1028" DrawAspect="Content" ObjectID="_1573300084" r:id="rId17"/>
+          <o:OLEObject Type="Embed" ProgID="Visio.Drawing.15" ShapeID="_x0000_i1028" DrawAspect="Content" ObjectID="_1573302340" r:id="rId17"/>
         </w:object>
       </w:r>
     </w:p>
@@ -25881,7 +26163,7 @@
         <w:jc w:val="center"/>
       </w:pPr>
       <w:r>
-        <w:t xml:space="preserve">Diagrama  </w:t>
+        <w:t xml:space="preserve">Diagrama </w:t>
       </w:r>
       <w:fldSimple w:instr=" SEQ Diagrama_ \* ARABIC ">
         <w:r>
@@ -25904,10 +26186,10 @@
       </w:pPr>
       <w:r>
         <w:object w:dxaOrig="12331" w:dyaOrig="6886">
-          <v:shape id="_x0000_i1029" type="#_x0000_t75" style="width:424.5pt;height:237pt" o:ole="">
+          <v:shape id="_x0000_i1029" type="#_x0000_t75" style="width:424.9pt;height:236.75pt" o:ole="">
             <v:imagedata r:id="rId18" o:title=""/>
           </v:shape>
-          <o:OLEObject Type="Embed" ProgID="Visio.Drawing.15" ShapeID="_x0000_i1029" DrawAspect="Content" ObjectID="_1573300085" r:id="rId19"/>
+          <o:OLEObject Type="Embed" ProgID="Visio.Drawing.15" ShapeID="_x0000_i1029" DrawAspect="Content" ObjectID="_1573302341" r:id="rId19"/>
         </w:object>
       </w:r>
     </w:p>
@@ -25917,7 +26199,7 @@
         <w:jc w:val="center"/>
       </w:pPr>
       <w:r>
-        <w:t xml:space="preserve">Diagrama  </w:t>
+        <w:t xml:space="preserve">Diagrama </w:t>
       </w:r>
       <w:fldSimple w:instr=" SEQ Diagrama_ \* ARABIC ">
         <w:r>
@@ -25937,10 +26219,10 @@
       </w:pPr>
       <w:r>
         <w:object w:dxaOrig="15076" w:dyaOrig="9361">
-          <v:shape id="_x0000_i1030" type="#_x0000_t75" style="width:425.25pt;height:264pt" o:ole="">
+          <v:shape id="_x0000_i1030" type="#_x0000_t75" style="width:424.9pt;height:264pt" o:ole="">
             <v:imagedata r:id="rId20" o:title=""/>
           </v:shape>
-          <o:OLEObject Type="Embed" ProgID="Visio.Drawing.15" ShapeID="_x0000_i1030" DrawAspect="Content" ObjectID="_1573300086" r:id="rId21"/>
+          <o:OLEObject Type="Embed" ProgID="Visio.Drawing.15" ShapeID="_x0000_i1030" DrawAspect="Content" ObjectID="_1573302342" r:id="rId21"/>
         </w:object>
       </w:r>
     </w:p>
@@ -25950,7 +26232,7 @@
         <w:jc w:val="center"/>
       </w:pPr>
       <w:r>
-        <w:t xml:space="preserve">Diagrama  </w:t>
+        <w:t xml:space="preserve">Diagrama </w:t>
       </w:r>
       <w:fldSimple w:instr=" SEQ Diagrama_ \* ARABIC ">
         <w:r>
@@ -25970,10 +26252,10 @@
       </w:pPr>
       <w:r>
         <w:object w:dxaOrig="17086" w:dyaOrig="10831">
-          <v:shape id="_x0000_i1031" type="#_x0000_t75" style="width:427.5pt;height:270.75pt" o:ole="">
+          <v:shape id="_x0000_i1031" type="#_x0000_t75" style="width:427.1pt;height:270.55pt" o:ole="">
             <v:imagedata r:id="rId22" o:title=""/>
           </v:shape>
-          <o:OLEObject Type="Embed" ProgID="Visio.Drawing.15" ShapeID="_x0000_i1031" DrawAspect="Content" ObjectID="_1573300087" r:id="rId23"/>
+          <o:OLEObject Type="Embed" ProgID="Visio.Drawing.15" ShapeID="_x0000_i1031" DrawAspect="Content" ObjectID="_1573302343" r:id="rId23"/>
         </w:object>
       </w:r>
     </w:p>
@@ -25983,7 +26265,7 @@
         <w:jc w:val="center"/>
       </w:pPr>
       <w:r>
-        <w:t xml:space="preserve">Diagrama  </w:t>
+        <w:t xml:space="preserve">Diagrama </w:t>
       </w:r>
       <w:fldSimple w:instr=" SEQ Diagrama_ \* ARABIC ">
         <w:r>
@@ -26003,10 +26285,10 @@
       </w:pPr>
       <w:r>
         <w:object w:dxaOrig="15076" w:dyaOrig="9361">
-          <v:shape id="_x0000_i1032" type="#_x0000_t75" style="width:425.25pt;height:264pt" o:ole="">
+          <v:shape id="_x0000_i1032" type="#_x0000_t75" style="width:424.9pt;height:264pt" o:ole="">
             <v:imagedata r:id="rId24" o:title=""/>
           </v:shape>
-          <o:OLEObject Type="Embed" ProgID="Visio.Drawing.15" ShapeID="_x0000_i1032" DrawAspect="Content" ObjectID="_1573300088" r:id="rId25"/>
+          <o:OLEObject Type="Embed" ProgID="Visio.Drawing.15" ShapeID="_x0000_i1032" DrawAspect="Content" ObjectID="_1573302344" r:id="rId25"/>
         </w:object>
       </w:r>
     </w:p>
@@ -26016,7 +26298,7 @@
         <w:jc w:val="center"/>
       </w:pPr>
       <w:r>
-        <w:t xml:space="preserve">Diagrama  </w:t>
+        <w:t xml:space="preserve">Diagrama </w:t>
       </w:r>
       <w:fldSimple w:instr=" SEQ Diagrama_ \* ARABIC ">
         <w:r>
@@ -26036,10 +26318,10 @@
       </w:pPr>
       <w:r>
         <w:object w:dxaOrig="17086" w:dyaOrig="10831">
-          <v:shape id="_x0000_i1033" type="#_x0000_t75" style="width:427.5pt;height:270.75pt" o:ole="">
+          <v:shape id="_x0000_i1033" type="#_x0000_t75" style="width:427.1pt;height:270.55pt" o:ole="">
             <v:imagedata r:id="rId26" o:title=""/>
           </v:shape>
-          <o:OLEObject Type="Embed" ProgID="Visio.Drawing.15" ShapeID="_x0000_i1033" DrawAspect="Content" ObjectID="_1573300089" r:id="rId27"/>
+          <o:OLEObject Type="Embed" ProgID="Visio.Drawing.15" ShapeID="_x0000_i1033" DrawAspect="Content" ObjectID="_1573302345" r:id="rId27"/>
         </w:object>
       </w:r>
     </w:p>
@@ -26049,7 +26331,7 @@
         <w:jc w:val="center"/>
       </w:pPr>
       <w:r>
-        <w:t xml:space="preserve">Diagrama  </w:t>
+        <w:t xml:space="preserve">Diagrama </w:t>
       </w:r>
       <w:fldSimple w:instr=" SEQ Diagrama_ \* ARABIC ">
         <w:r>
@@ -26069,10 +26351,10 @@
       </w:pPr>
       <w:r>
         <w:object w:dxaOrig="12331" w:dyaOrig="6886">
-          <v:shape id="_x0000_i1034" type="#_x0000_t75" style="width:424.5pt;height:237pt" o:ole="">
+          <v:shape id="_x0000_i1034" type="#_x0000_t75" style="width:424.9pt;height:236.75pt" o:ole="">
             <v:imagedata r:id="rId28" o:title=""/>
           </v:shape>
-          <o:OLEObject Type="Embed" ProgID="Visio.Drawing.15" ShapeID="_x0000_i1034" DrawAspect="Content" ObjectID="_1573300090" r:id="rId29"/>
+          <o:OLEObject Type="Embed" ProgID="Visio.Drawing.15" ShapeID="_x0000_i1034" DrawAspect="Content" ObjectID="_1573302346" r:id="rId29"/>
         </w:object>
       </w:r>
     </w:p>
@@ -26082,7 +26364,7 @@
         <w:jc w:val="center"/>
       </w:pPr>
       <w:r>
-        <w:t xml:space="preserve">Diagrama  </w:t>
+        <w:t xml:space="preserve">Diagrama </w:t>
       </w:r>
       <w:fldSimple w:instr=" SEQ Diagrama_ \* ARABIC ">
         <w:r>
@@ -26102,10 +26384,10 @@
       </w:pPr>
       <w:r>
         <w:object w:dxaOrig="12331" w:dyaOrig="6886">
-          <v:shape id="_x0000_i1035" type="#_x0000_t75" style="width:424.5pt;height:237pt" o:ole="">
+          <v:shape id="_x0000_i1035" type="#_x0000_t75" style="width:424.9pt;height:236.75pt" o:ole="">
             <v:imagedata r:id="rId30" o:title=""/>
           </v:shape>
-          <o:OLEObject Type="Embed" ProgID="Visio.Drawing.15" ShapeID="_x0000_i1035" DrawAspect="Content" ObjectID="_1573300091" r:id="rId31"/>
+          <o:OLEObject Type="Embed" ProgID="Visio.Drawing.15" ShapeID="_x0000_i1035" DrawAspect="Content" ObjectID="_1573302347" r:id="rId31"/>
         </w:object>
       </w:r>
     </w:p>
@@ -26115,7 +26397,7 @@
         <w:jc w:val="center"/>
       </w:pPr>
       <w:r>
-        <w:t xml:space="preserve">Diagrama  </w:t>
+        <w:t xml:space="preserve">Diagrama </w:t>
       </w:r>
       <w:fldSimple w:instr=" SEQ Diagrama_ \* ARABIC ">
         <w:r>
@@ -26135,10 +26417,10 @@
       </w:pPr>
       <w:r>
         <w:object w:dxaOrig="15076" w:dyaOrig="9361">
-          <v:shape id="_x0000_i1036" type="#_x0000_t75" style="width:425.25pt;height:264pt" o:ole="">
+          <v:shape id="_x0000_i1036" type="#_x0000_t75" style="width:424.9pt;height:264pt" o:ole="">
             <v:imagedata r:id="rId32" o:title=""/>
           </v:shape>
-          <o:OLEObject Type="Embed" ProgID="Visio.Drawing.15" ShapeID="_x0000_i1036" DrawAspect="Content" ObjectID="_1573300092" r:id="rId33"/>
+          <o:OLEObject Type="Embed" ProgID="Visio.Drawing.15" ShapeID="_x0000_i1036" DrawAspect="Content" ObjectID="_1573302348" r:id="rId33"/>
         </w:object>
       </w:r>
     </w:p>
@@ -26148,7 +26430,7 @@
         <w:jc w:val="center"/>
       </w:pPr>
       <w:r>
-        <w:t xml:space="preserve">Diagrama  </w:t>
+        <w:t xml:space="preserve">Diagrama </w:t>
       </w:r>
       <w:fldSimple w:instr=" SEQ Diagrama_ \* ARABIC ">
         <w:r>
@@ -26176,7 +26458,7 @@
           <w:lang w:eastAsia="pt-PT"/>
         </w:rPr>
       </w:pPr>
-      <w:bookmarkStart w:id="10" w:name="_Toc499519000"/>
+      <w:bookmarkStart w:id="9" w:name="_Toc499519000"/>
       <w:r>
         <w:rPr>
           <w:rFonts w:eastAsia="Times New Roman"/>
@@ -26191,15 +26473,15 @@
         </w:rPr>
         <w:t>Estados</w:t>
       </w:r>
-      <w:bookmarkEnd w:id="10"/>
+      <w:bookmarkEnd w:id="9"/>
     </w:p>
     <w:p>
       <w:r>
         <w:object w:dxaOrig="5656" w:dyaOrig="4396">
-          <v:shape id="_x0000_i1037" type="#_x0000_t75" style="width:282.75pt;height:219.75pt" o:ole="">
+          <v:shape id="_x0000_i1037" type="#_x0000_t75" style="width:282.55pt;height:219.8pt" o:ole="">
             <v:imagedata r:id="rId34" o:title=""/>
           </v:shape>
-          <o:OLEObject Type="Embed" ProgID="Visio.Drawing.15" ShapeID="_x0000_i1037" DrawAspect="Content" ObjectID="_1573300093" r:id="rId35"/>
+          <o:OLEObject Type="Embed" ProgID="Visio.Drawing.15" ShapeID="_x0000_i1037" DrawAspect="Content" ObjectID="_1573302349" r:id="rId35"/>
         </w:object>
       </w:r>
     </w:p>
@@ -26227,7 +26509,7 @@
           <w:lang w:eastAsia="pt-PT"/>
         </w:rPr>
       </w:pPr>
-      <w:bookmarkStart w:id="11" w:name="_Toc499519001"/>
+      <w:bookmarkStart w:id="10" w:name="_Toc499519001"/>
       <w:r>
         <w:rPr>
           <w:rFonts w:eastAsia="Times New Roman"/>
@@ -26235,7 +26517,7 @@
         </w:rPr>
         <w:t>Diagrama de Classes</w:t>
       </w:r>
-      <w:bookmarkEnd w:id="11"/>
+      <w:bookmarkEnd w:id="10"/>
     </w:p>
     <w:p>
       <w:pPr>
@@ -26338,10 +26620,10 @@
       </w:r>
       <w:r>
         <w:object w:dxaOrig="22095" w:dyaOrig="14386">
-          <v:shape id="_x0000_i1038" type="#_x0000_t75" style="width:424.5pt;height:276pt" o:ole="">
+          <v:shape id="_x0000_i1038" type="#_x0000_t75" style="width:424.35pt;height:276pt" o:ole="">
             <v:imagedata r:id="rId36" o:title=""/>
           </v:shape>
-          <o:OLEObject Type="Embed" ProgID="Visio.Drawing.15" ShapeID="_x0000_i1038" DrawAspect="Content" ObjectID="_1573300094" r:id="rId37"/>
+          <o:OLEObject Type="Embed" ProgID="Visio.Drawing.15" ShapeID="_x0000_i1038" DrawAspect="Content" ObjectID="_1573302350" r:id="rId37"/>
         </w:object>
       </w:r>
     </w:p>
@@ -26408,1826 +26690,1233 @@
           <w:lang w:eastAsia="pt-PT"/>
         </w:rPr>
       </w:pPr>
-      <w:bookmarkStart w:id="12" w:name="_Toc499519002"/>
+      <w:bookmarkStart w:id="11" w:name="_Toc499519002"/>
       <w:r>
         <w:rPr>
           <w:rFonts w:eastAsia="Times New Roman"/>
           <w:lang w:eastAsia="pt-PT"/>
         </w:rPr>
-        <w:t>Atividades e tempos gastos</w:t>
+        <w:t>Atividades e Tempos G</w:t>
       </w:r>
+      <w:bookmarkStart w:id="12" w:name="_GoBack"/>
       <w:bookmarkEnd w:id="12"/>
-    </w:p>
-    <w:p>
-      <w:pPr>
+      <w:r>
         <w:rPr>
+          <w:rFonts w:eastAsia="Times New Roman"/>
           <w:lang w:eastAsia="pt-PT"/>
         </w:rPr>
-      </w:pPr>
+        <w:t>astos</w:t>
+      </w:r>
+      <w:bookmarkEnd w:id="11"/>
     </w:p>
     <w:tbl>
       <w:tblPr>
         <w:tblStyle w:val="Tabelacomgrelha"/>
-        <w:tblW w:w="8730" w:type="dxa"/>
+        <w:tblW w:w="0" w:type="auto"/>
         <w:tblLook w:val="04A0" w:firstRow="1" w:lastRow="0" w:firstColumn="1" w:lastColumn="0" w:noHBand="0" w:noVBand="1"/>
       </w:tblPr>
       <w:tblGrid>
-        <w:gridCol w:w="1036"/>
-        <w:gridCol w:w="764"/>
-        <w:gridCol w:w="766"/>
-        <w:gridCol w:w="764"/>
-        <w:gridCol w:w="766"/>
-        <w:gridCol w:w="895"/>
-        <w:gridCol w:w="659"/>
-        <w:gridCol w:w="764"/>
-        <w:gridCol w:w="766"/>
-        <w:gridCol w:w="775"/>
-        <w:gridCol w:w="775"/>
+        <w:gridCol w:w="2123"/>
+        <w:gridCol w:w="2123"/>
+        <w:gridCol w:w="2124"/>
+        <w:gridCol w:w="2124"/>
       </w:tblGrid>
       <w:tr>
-        <w:trPr>
-          <w:trHeight w:val="230"/>
-        </w:trPr>
-        <w:tc>
-          <w:tcPr>
-            <w:tcW w:w="1040" w:type="dxa"/>
-            <w:shd w:val="clear" w:color="auto" w:fill="000000" w:themeFill="text1"/>
-          </w:tcPr>
-          <w:p>
-            <w:pPr>
-              <w:jc w:val="center"/>
-              <w:rPr>
-                <w:sz w:val="24"/>
-                <w:szCs w:val="24"/>
-              </w:rPr>
-            </w:pPr>
-            <w:r>
-              <w:rPr>
-                <w:sz w:val="24"/>
-                <w:szCs w:val="24"/>
-              </w:rPr>
-              <w:t>Nome</w:t>
-            </w:r>
-          </w:p>
-        </w:tc>
-        <w:tc>
-          <w:tcPr>
-            <w:tcW w:w="1534" w:type="dxa"/>
-            <w:gridSpan w:val="2"/>
-            <w:shd w:val="clear" w:color="auto" w:fill="000000" w:themeFill="text1"/>
-          </w:tcPr>
-          <w:p>
-            <w:pPr>
-              <w:jc w:val="center"/>
-              <w:rPr>
-                <w:sz w:val="24"/>
-                <w:szCs w:val="24"/>
-              </w:rPr>
-            </w:pPr>
-            <w:r>
-              <w:rPr>
-                <w:sz w:val="24"/>
-                <w:szCs w:val="24"/>
-              </w:rPr>
-              <w:t>1º Entrega</w:t>
-            </w:r>
-          </w:p>
-        </w:tc>
-        <w:tc>
-          <w:tcPr>
-            <w:tcW w:w="1534" w:type="dxa"/>
-            <w:gridSpan w:val="2"/>
-            <w:shd w:val="clear" w:color="auto" w:fill="000000" w:themeFill="text1"/>
-          </w:tcPr>
-          <w:p>
-            <w:pPr>
-              <w:jc w:val="center"/>
-              <w:rPr>
-                <w:sz w:val="24"/>
-                <w:szCs w:val="24"/>
-              </w:rPr>
-            </w:pPr>
-            <w:r>
-              <w:rPr>
-                <w:sz w:val="24"/>
-                <w:szCs w:val="24"/>
-              </w:rPr>
-              <w:t>2º Entrega</w:t>
-            </w:r>
-          </w:p>
-        </w:tc>
-        <w:tc>
-          <w:tcPr>
-            <w:tcW w:w="1534" w:type="dxa"/>
-            <w:gridSpan w:val="2"/>
-            <w:shd w:val="clear" w:color="auto" w:fill="000000" w:themeFill="text1"/>
-          </w:tcPr>
-          <w:p>
-            <w:pPr>
-              <w:jc w:val="center"/>
-              <w:rPr>
-                <w:sz w:val="24"/>
-                <w:szCs w:val="24"/>
-              </w:rPr>
-            </w:pPr>
-            <w:r>
-              <w:rPr>
-                <w:sz w:val="24"/>
-                <w:szCs w:val="24"/>
-              </w:rPr>
-              <w:t>3º Entrega</w:t>
-            </w:r>
-          </w:p>
-        </w:tc>
-        <w:tc>
-          <w:tcPr>
-            <w:tcW w:w="1534" w:type="dxa"/>
-            <w:gridSpan w:val="2"/>
-            <w:shd w:val="clear" w:color="auto" w:fill="000000" w:themeFill="text1"/>
-          </w:tcPr>
-          <w:p>
-            <w:pPr>
-              <w:jc w:val="center"/>
-              <w:rPr>
-                <w:sz w:val="24"/>
-                <w:szCs w:val="24"/>
-              </w:rPr>
-            </w:pPr>
-            <w:r>
-              <w:rPr>
-                <w:sz w:val="24"/>
-                <w:szCs w:val="24"/>
-              </w:rPr>
-              <w:t>4º Entrega</w:t>
-            </w:r>
-          </w:p>
-        </w:tc>
-        <w:tc>
-          <w:tcPr>
-            <w:tcW w:w="1554" w:type="dxa"/>
-            <w:gridSpan w:val="2"/>
-            <w:shd w:val="clear" w:color="auto" w:fill="000000" w:themeFill="text1"/>
-          </w:tcPr>
-          <w:p>
-            <w:pPr>
-              <w:jc w:val="center"/>
-              <w:rPr>
-                <w:sz w:val="24"/>
-                <w:szCs w:val="24"/>
-              </w:rPr>
-            </w:pPr>
-            <w:r>
-              <w:rPr>
-                <w:sz w:val="24"/>
-                <w:szCs w:val="24"/>
-              </w:rPr>
-              <w:t>5º Entrega</w:t>
+        <w:tc>
+          <w:tcPr>
+            <w:tcW w:w="2123" w:type="dxa"/>
+          </w:tcPr>
+          <w:p>
+            <w:pPr>
+              <w:spacing w:after="324" w:line="252" w:lineRule="atLeast"/>
+              <w:rPr>
+                <w:rFonts w:ascii="Calibri" w:eastAsia="Times New Roman" w:hAnsi="Calibri" w:cs="Times New Roman"/>
+                <w:color w:val="444444"/>
+                <w:sz w:val="18"/>
+                <w:szCs w:val="18"/>
+                <w:lang w:eastAsia="pt-PT"/>
+              </w:rPr>
+            </w:pPr>
+          </w:p>
+        </w:tc>
+        <w:tc>
+          <w:tcPr>
+            <w:tcW w:w="2123" w:type="dxa"/>
+          </w:tcPr>
+          <w:p>
+            <w:pPr>
+              <w:spacing w:after="324" w:line="252" w:lineRule="atLeast"/>
+              <w:rPr>
+                <w:rFonts w:ascii="Calibri" w:eastAsia="Times New Roman" w:hAnsi="Calibri" w:cs="Times New Roman"/>
+                <w:color w:val="444444"/>
+                <w:sz w:val="18"/>
+                <w:szCs w:val="18"/>
+                <w:lang w:eastAsia="pt-PT"/>
+              </w:rPr>
+            </w:pPr>
+            <w:r>
+              <w:rPr>
+                <w:rFonts w:ascii="Calibri" w:eastAsia="Times New Roman" w:hAnsi="Calibri" w:cs="Times New Roman"/>
+                <w:color w:val="444444"/>
+                <w:sz w:val="18"/>
+                <w:szCs w:val="18"/>
+                <w:lang w:eastAsia="pt-PT"/>
+              </w:rPr>
+              <w:t>João Freire</w:t>
+            </w:r>
+          </w:p>
+        </w:tc>
+        <w:tc>
+          <w:tcPr>
+            <w:tcW w:w="2124" w:type="dxa"/>
+          </w:tcPr>
+          <w:p>
+            <w:pPr>
+              <w:spacing w:after="324" w:line="252" w:lineRule="atLeast"/>
+              <w:rPr>
+                <w:rFonts w:ascii="Calibri" w:eastAsia="Times New Roman" w:hAnsi="Calibri" w:cs="Times New Roman"/>
+                <w:color w:val="444444"/>
+                <w:sz w:val="18"/>
+                <w:szCs w:val="18"/>
+                <w:lang w:eastAsia="pt-PT"/>
+              </w:rPr>
+            </w:pPr>
+            <w:r>
+              <w:rPr>
+                <w:rFonts w:ascii="Calibri" w:eastAsia="Times New Roman" w:hAnsi="Calibri" w:cs="Times New Roman"/>
+                <w:color w:val="444444"/>
+                <w:sz w:val="18"/>
+                <w:szCs w:val="18"/>
+                <w:lang w:eastAsia="pt-PT"/>
+              </w:rPr>
+              <w:t>Luís Soares</w:t>
+            </w:r>
+          </w:p>
+        </w:tc>
+        <w:tc>
+          <w:tcPr>
+            <w:tcW w:w="2124" w:type="dxa"/>
+          </w:tcPr>
+          <w:p>
+            <w:pPr>
+              <w:spacing w:after="324" w:line="252" w:lineRule="atLeast"/>
+              <w:rPr>
+                <w:rFonts w:ascii="Calibri" w:eastAsia="Times New Roman" w:hAnsi="Calibri" w:cs="Times New Roman"/>
+                <w:color w:val="444444"/>
+                <w:sz w:val="18"/>
+                <w:szCs w:val="18"/>
+                <w:lang w:eastAsia="pt-PT"/>
+              </w:rPr>
+            </w:pPr>
+            <w:r>
+              <w:rPr>
+                <w:rFonts w:ascii="Calibri" w:eastAsia="Times New Roman" w:hAnsi="Calibri" w:cs="Times New Roman"/>
+                <w:color w:val="444444"/>
+                <w:sz w:val="18"/>
+                <w:szCs w:val="18"/>
+                <w:lang w:eastAsia="pt-PT"/>
+              </w:rPr>
+              <w:t>André Pedro</w:t>
             </w:r>
           </w:p>
         </w:tc>
       </w:tr>
       <w:tr>
-        <w:trPr>
-          <w:trHeight w:val="158"/>
-        </w:trPr>
-        <w:tc>
-          <w:tcPr>
-            <w:tcW w:w="1040" w:type="dxa"/>
-            <w:vMerge w:val="restart"/>
-            <w:shd w:val="clear" w:color="auto" w:fill="948A54" w:themeFill="background2" w:themeFillShade="80"/>
-          </w:tcPr>
-          <w:p>
-            <w:pPr>
-              <w:jc w:val="center"/>
-              <w:rPr>
-                <w:sz w:val="24"/>
-                <w:szCs w:val="24"/>
-              </w:rPr>
-            </w:pPr>
-            <w:r>
-              <w:rPr>
-                <w:sz w:val="24"/>
-                <w:szCs w:val="24"/>
-              </w:rPr>
-              <w:t>João Freire</w:t>
-            </w:r>
-          </w:p>
-        </w:tc>
-        <w:tc>
-          <w:tcPr>
-            <w:tcW w:w="766" w:type="dxa"/>
-            <w:shd w:val="clear" w:color="auto" w:fill="365F91" w:themeFill="accent1" w:themeFillShade="BF"/>
-          </w:tcPr>
-          <w:p>
-            <w:pPr>
-              <w:jc w:val="center"/>
-              <w:rPr>
-                <w:b/>
-                <w:color w:val="0D0D0D" w:themeColor="text1" w:themeTint="F2"/>
-                <w:sz w:val="24"/>
-                <w:szCs w:val="24"/>
-              </w:rPr>
-            </w:pPr>
-            <w:r>
-              <w:rPr>
-                <w:b/>
-                <w:color w:val="0D0D0D" w:themeColor="text1" w:themeTint="F2"/>
-                <w:sz w:val="24"/>
-                <w:szCs w:val="24"/>
-              </w:rPr>
-              <w:t>Aula</w:t>
-            </w:r>
-          </w:p>
-        </w:tc>
-        <w:tc>
-          <w:tcPr>
-            <w:tcW w:w="767" w:type="dxa"/>
-            <w:shd w:val="clear" w:color="auto" w:fill="365F91" w:themeFill="accent1" w:themeFillShade="BF"/>
-          </w:tcPr>
-          <w:p>
-            <w:pPr>
-              <w:jc w:val="center"/>
-              <w:rPr>
-                <w:b/>
-                <w:color w:val="0D0D0D" w:themeColor="text1" w:themeTint="F2"/>
-                <w:sz w:val="24"/>
-                <w:szCs w:val="24"/>
-              </w:rPr>
-            </w:pPr>
-            <w:r>
-              <w:rPr>
-                <w:b/>
-                <w:color w:val="0D0D0D" w:themeColor="text1" w:themeTint="F2"/>
-                <w:sz w:val="24"/>
-                <w:szCs w:val="24"/>
-              </w:rPr>
-              <w:t>Fora</w:t>
-            </w:r>
-          </w:p>
-        </w:tc>
-        <w:tc>
-          <w:tcPr>
-            <w:tcW w:w="766" w:type="dxa"/>
-            <w:shd w:val="clear" w:color="auto" w:fill="DBE5F1" w:themeFill="accent1" w:themeFillTint="33"/>
-          </w:tcPr>
-          <w:p>
-            <w:pPr>
-              <w:jc w:val="center"/>
-              <w:rPr>
-                <w:b/>
-                <w:color w:val="0D0D0D" w:themeColor="text1" w:themeTint="F2"/>
-                <w:sz w:val="24"/>
-                <w:szCs w:val="24"/>
-              </w:rPr>
-            </w:pPr>
-            <w:r>
-              <w:rPr>
-                <w:b/>
-                <w:color w:val="0D0D0D" w:themeColor="text1" w:themeTint="F2"/>
-                <w:sz w:val="24"/>
-                <w:szCs w:val="24"/>
-              </w:rPr>
-              <w:t>Aula</w:t>
-            </w:r>
-          </w:p>
-        </w:tc>
-        <w:tc>
-          <w:tcPr>
-            <w:tcW w:w="767" w:type="dxa"/>
-            <w:shd w:val="clear" w:color="auto" w:fill="DBE5F1" w:themeFill="accent1" w:themeFillTint="33"/>
-          </w:tcPr>
-          <w:p>
-            <w:pPr>
-              <w:jc w:val="center"/>
-              <w:rPr>
-                <w:b/>
-                <w:color w:val="0D0D0D" w:themeColor="text1" w:themeTint="F2"/>
-                <w:sz w:val="24"/>
-                <w:szCs w:val="24"/>
-              </w:rPr>
-            </w:pPr>
-            <w:r>
-              <w:rPr>
-                <w:b/>
-                <w:color w:val="0D0D0D" w:themeColor="text1" w:themeTint="F2"/>
-                <w:sz w:val="24"/>
-                <w:szCs w:val="24"/>
-              </w:rPr>
-              <w:t>Fora</w:t>
-            </w:r>
-          </w:p>
-        </w:tc>
-        <w:tc>
-          <w:tcPr>
-            <w:tcW w:w="899" w:type="dxa"/>
-            <w:shd w:val="clear" w:color="auto" w:fill="B8CCE4" w:themeFill="accent1" w:themeFillTint="66"/>
-          </w:tcPr>
-          <w:p>
-            <w:pPr>
-              <w:jc w:val="center"/>
-              <w:rPr>
-                <w:b/>
-                <w:color w:val="0D0D0D" w:themeColor="text1" w:themeTint="F2"/>
-                <w:sz w:val="24"/>
-                <w:szCs w:val="24"/>
-              </w:rPr>
-            </w:pPr>
-            <w:r>
-              <w:rPr>
-                <w:b/>
-                <w:color w:val="0D0D0D" w:themeColor="text1" w:themeTint="F2"/>
-                <w:sz w:val="24"/>
-                <w:szCs w:val="24"/>
-              </w:rPr>
-              <w:t>Aula</w:t>
-            </w:r>
-          </w:p>
-        </w:tc>
-        <w:tc>
-          <w:tcPr>
-            <w:tcW w:w="634" w:type="dxa"/>
-            <w:shd w:val="clear" w:color="auto" w:fill="B8CCE4" w:themeFill="accent1" w:themeFillTint="66"/>
-          </w:tcPr>
-          <w:p>
-            <w:pPr>
-              <w:jc w:val="center"/>
-              <w:rPr>
-                <w:b/>
-                <w:color w:val="0D0D0D" w:themeColor="text1" w:themeTint="F2"/>
-                <w:sz w:val="24"/>
-                <w:szCs w:val="24"/>
-              </w:rPr>
-            </w:pPr>
-            <w:r>
-              <w:rPr>
-                <w:b/>
-                <w:color w:val="0D0D0D" w:themeColor="text1" w:themeTint="F2"/>
-                <w:sz w:val="24"/>
-                <w:szCs w:val="24"/>
-              </w:rPr>
-              <w:t>Fora</w:t>
-            </w:r>
-          </w:p>
-        </w:tc>
-        <w:tc>
-          <w:tcPr>
-            <w:tcW w:w="766" w:type="dxa"/>
-            <w:shd w:val="clear" w:color="auto" w:fill="95B3D7" w:themeFill="accent1" w:themeFillTint="99"/>
-          </w:tcPr>
-          <w:p>
-            <w:pPr>
-              <w:jc w:val="center"/>
-              <w:rPr>
-                <w:b/>
-                <w:color w:val="0D0D0D" w:themeColor="text1" w:themeTint="F2"/>
-                <w:sz w:val="24"/>
-                <w:szCs w:val="24"/>
-              </w:rPr>
-            </w:pPr>
-            <w:r>
-              <w:rPr>
-                <w:b/>
-                <w:color w:val="0D0D0D" w:themeColor="text1" w:themeTint="F2"/>
-                <w:sz w:val="24"/>
-                <w:szCs w:val="24"/>
-              </w:rPr>
-              <w:t>Aula</w:t>
-            </w:r>
-          </w:p>
-        </w:tc>
-        <w:tc>
-          <w:tcPr>
-            <w:tcW w:w="767" w:type="dxa"/>
-            <w:shd w:val="clear" w:color="auto" w:fill="95B3D7" w:themeFill="accent1" w:themeFillTint="99"/>
-          </w:tcPr>
-          <w:p>
-            <w:pPr>
-              <w:jc w:val="center"/>
-              <w:rPr>
-                <w:b/>
-                <w:color w:val="0D0D0D" w:themeColor="text1" w:themeTint="F2"/>
-                <w:sz w:val="24"/>
-                <w:szCs w:val="24"/>
-              </w:rPr>
-            </w:pPr>
-            <w:r>
-              <w:rPr>
-                <w:b/>
-                <w:color w:val="0D0D0D" w:themeColor="text1" w:themeTint="F2"/>
-                <w:sz w:val="24"/>
-                <w:szCs w:val="24"/>
-              </w:rPr>
-              <w:t>Fora</w:t>
-            </w:r>
-          </w:p>
-        </w:tc>
-        <w:tc>
-          <w:tcPr>
-            <w:tcW w:w="777" w:type="dxa"/>
-            <w:shd w:val="clear" w:color="auto" w:fill="244061" w:themeFill="accent1" w:themeFillShade="80"/>
-          </w:tcPr>
-          <w:p>
-            <w:pPr>
-              <w:jc w:val="center"/>
-              <w:rPr>
-                <w:b/>
-                <w:color w:val="0D0D0D" w:themeColor="text1" w:themeTint="F2"/>
-                <w:sz w:val="24"/>
-                <w:szCs w:val="24"/>
-              </w:rPr>
-            </w:pPr>
-            <w:r>
-              <w:rPr>
-                <w:b/>
-                <w:color w:val="0D0D0D" w:themeColor="text1" w:themeTint="F2"/>
-                <w:sz w:val="24"/>
-                <w:szCs w:val="24"/>
-              </w:rPr>
-              <w:t>Aula</w:t>
-            </w:r>
-          </w:p>
-        </w:tc>
-        <w:tc>
-          <w:tcPr>
-            <w:tcW w:w="777" w:type="dxa"/>
-            <w:shd w:val="clear" w:color="auto" w:fill="244061" w:themeFill="accent1" w:themeFillShade="80"/>
-          </w:tcPr>
-          <w:p>
-            <w:pPr>
-              <w:jc w:val="center"/>
-              <w:rPr>
-                <w:b/>
-                <w:color w:val="0D0D0D" w:themeColor="text1" w:themeTint="F2"/>
-                <w:sz w:val="24"/>
-                <w:szCs w:val="24"/>
-              </w:rPr>
-            </w:pPr>
-            <w:r>
-              <w:rPr>
-                <w:b/>
-                <w:color w:val="0D0D0D" w:themeColor="text1" w:themeTint="F2"/>
-                <w:sz w:val="24"/>
-                <w:szCs w:val="24"/>
-              </w:rPr>
-              <w:t>Fora</w:t>
+        <w:tc>
+          <w:tcPr>
+            <w:tcW w:w="2123" w:type="dxa"/>
+          </w:tcPr>
+          <w:p>
+            <w:pPr>
+              <w:spacing w:after="324" w:line="252" w:lineRule="atLeast"/>
+              <w:rPr>
+                <w:rFonts w:ascii="Calibri" w:eastAsia="Times New Roman" w:hAnsi="Calibri" w:cs="Times New Roman"/>
+                <w:color w:val="444444"/>
+                <w:sz w:val="18"/>
+                <w:szCs w:val="18"/>
+                <w:lang w:eastAsia="pt-PT"/>
+              </w:rPr>
+            </w:pPr>
+            <w:r>
+              <w:rPr>
+                <w:rFonts w:ascii="Calibri" w:eastAsia="Times New Roman" w:hAnsi="Calibri" w:cs="Times New Roman"/>
+                <w:color w:val="444444"/>
+                <w:sz w:val="18"/>
+                <w:szCs w:val="18"/>
+                <w:lang w:eastAsia="pt-PT"/>
+              </w:rPr>
+              <w:t>Descrição do T</w:t>
+            </w:r>
+            <w:r>
+              <w:rPr>
+                <w:rFonts w:ascii="Calibri" w:eastAsia="Times New Roman" w:hAnsi="Calibri" w:cs="Times New Roman"/>
+                <w:color w:val="444444"/>
+                <w:sz w:val="18"/>
+                <w:szCs w:val="18"/>
+                <w:lang w:eastAsia="pt-PT"/>
+              </w:rPr>
+              <w:t>ema</w:t>
+            </w:r>
+          </w:p>
+        </w:tc>
+        <w:tc>
+          <w:tcPr>
+            <w:tcW w:w="2123" w:type="dxa"/>
+          </w:tcPr>
+          <w:p>
+            <w:pPr>
+              <w:spacing w:after="324" w:line="252" w:lineRule="atLeast"/>
+              <w:rPr>
+                <w:rFonts w:ascii="Calibri" w:eastAsia="Times New Roman" w:hAnsi="Calibri" w:cs="Times New Roman"/>
+                <w:color w:val="444444"/>
+                <w:sz w:val="18"/>
+                <w:szCs w:val="18"/>
+                <w:lang w:eastAsia="pt-PT"/>
+              </w:rPr>
+            </w:pPr>
+            <w:r>
+              <w:rPr>
+                <w:rFonts w:ascii="Calibri" w:eastAsia="Times New Roman" w:hAnsi="Calibri" w:cs="Times New Roman"/>
+                <w:color w:val="444444"/>
+                <w:sz w:val="18"/>
+                <w:szCs w:val="18"/>
+                <w:lang w:eastAsia="pt-PT"/>
+              </w:rPr>
+              <w:t>5min</w:t>
+            </w:r>
+          </w:p>
+        </w:tc>
+        <w:tc>
+          <w:tcPr>
+            <w:tcW w:w="2124" w:type="dxa"/>
+          </w:tcPr>
+          <w:p>
+            <w:pPr>
+              <w:spacing w:after="324" w:line="252" w:lineRule="atLeast"/>
+              <w:rPr>
+                <w:rFonts w:ascii="Calibri" w:eastAsia="Times New Roman" w:hAnsi="Calibri" w:cs="Times New Roman"/>
+                <w:color w:val="444444"/>
+                <w:sz w:val="18"/>
+                <w:szCs w:val="18"/>
+                <w:lang w:eastAsia="pt-PT"/>
+              </w:rPr>
+            </w:pPr>
+            <w:r>
+              <w:rPr>
+                <w:rFonts w:ascii="Calibri" w:eastAsia="Times New Roman" w:hAnsi="Calibri" w:cs="Times New Roman"/>
+                <w:color w:val="444444"/>
+                <w:sz w:val="18"/>
+                <w:szCs w:val="18"/>
+                <w:lang w:eastAsia="pt-PT"/>
+              </w:rPr>
+              <w:t>5min</w:t>
+            </w:r>
+          </w:p>
+        </w:tc>
+        <w:tc>
+          <w:tcPr>
+            <w:tcW w:w="2124" w:type="dxa"/>
+          </w:tcPr>
+          <w:p>
+            <w:pPr>
+              <w:spacing w:after="324" w:line="252" w:lineRule="atLeast"/>
+              <w:rPr>
+                <w:rFonts w:ascii="Calibri" w:eastAsia="Times New Roman" w:hAnsi="Calibri" w:cs="Times New Roman"/>
+                <w:color w:val="444444"/>
+                <w:sz w:val="18"/>
+                <w:szCs w:val="18"/>
+                <w:lang w:eastAsia="pt-PT"/>
+              </w:rPr>
+            </w:pPr>
+            <w:r>
+              <w:rPr>
+                <w:rFonts w:ascii="Calibri" w:eastAsia="Times New Roman" w:hAnsi="Calibri" w:cs="Times New Roman"/>
+                <w:color w:val="444444"/>
+                <w:sz w:val="18"/>
+                <w:szCs w:val="18"/>
+                <w:lang w:eastAsia="pt-PT"/>
+              </w:rPr>
+              <w:t>5min</w:t>
             </w:r>
           </w:p>
         </w:tc>
       </w:tr>
       <w:tr>
-        <w:trPr>
-          <w:trHeight w:val="158"/>
-        </w:trPr>
-        <w:tc>
-          <w:tcPr>
-            <w:tcW w:w="1040" w:type="dxa"/>
-            <w:vMerge/>
-            <w:shd w:val="clear" w:color="auto" w:fill="948A54" w:themeFill="background2" w:themeFillShade="80"/>
-          </w:tcPr>
-          <w:p>
-            <w:pPr>
-              <w:jc w:val="center"/>
-              <w:rPr>
-                <w:sz w:val="24"/>
-                <w:szCs w:val="24"/>
-              </w:rPr>
-            </w:pPr>
-          </w:p>
-        </w:tc>
-        <w:tc>
-          <w:tcPr>
-            <w:tcW w:w="766" w:type="dxa"/>
-            <w:shd w:val="clear" w:color="auto" w:fill="365F91" w:themeFill="accent1" w:themeFillShade="BF"/>
-          </w:tcPr>
-          <w:p>
-            <w:pPr>
-              <w:jc w:val="center"/>
-              <w:rPr>
-                <w:sz w:val="24"/>
-                <w:szCs w:val="24"/>
-              </w:rPr>
-            </w:pPr>
-            <w:r>
-              <w:rPr>
-                <w:sz w:val="24"/>
-                <w:szCs w:val="24"/>
-              </w:rPr>
-              <w:t>45 m</w:t>
-            </w:r>
-          </w:p>
-        </w:tc>
-        <w:tc>
-          <w:tcPr>
-            <w:tcW w:w="767" w:type="dxa"/>
-            <w:shd w:val="clear" w:color="auto" w:fill="365F91" w:themeFill="accent1" w:themeFillShade="BF"/>
-          </w:tcPr>
-          <w:p>
-            <w:pPr>
-              <w:jc w:val="center"/>
-              <w:rPr>
-                <w:sz w:val="24"/>
-                <w:szCs w:val="24"/>
-              </w:rPr>
-            </w:pPr>
-            <w:r>
-              <w:rPr>
-                <w:sz w:val="24"/>
-                <w:szCs w:val="24"/>
-              </w:rPr>
-              <w:t>1 h e 15 m</w:t>
-            </w:r>
-          </w:p>
-        </w:tc>
-        <w:tc>
-          <w:tcPr>
-            <w:tcW w:w="766" w:type="dxa"/>
-            <w:shd w:val="clear" w:color="auto" w:fill="DBE5F1" w:themeFill="accent1" w:themeFillTint="33"/>
-          </w:tcPr>
-          <w:p>
-            <w:pPr>
-              <w:jc w:val="center"/>
-              <w:rPr>
-                <w:sz w:val="24"/>
-                <w:szCs w:val="24"/>
-              </w:rPr>
-            </w:pPr>
-            <w:r>
-              <w:rPr>
-                <w:sz w:val="24"/>
-                <w:szCs w:val="24"/>
-              </w:rPr>
-              <w:t>0 m</w:t>
-            </w:r>
-          </w:p>
-        </w:tc>
-        <w:tc>
-          <w:tcPr>
-            <w:tcW w:w="767" w:type="dxa"/>
-            <w:shd w:val="clear" w:color="auto" w:fill="DBE5F1" w:themeFill="accent1" w:themeFillTint="33"/>
-          </w:tcPr>
-          <w:p>
-            <w:pPr>
-              <w:jc w:val="center"/>
-              <w:rPr>
-                <w:sz w:val="24"/>
-                <w:szCs w:val="24"/>
-              </w:rPr>
-            </w:pPr>
-            <w:r>
-              <w:rPr>
-                <w:sz w:val="24"/>
-                <w:szCs w:val="24"/>
-              </w:rPr>
-              <w:t>1h e 45 m</w:t>
-            </w:r>
-          </w:p>
-        </w:tc>
-        <w:tc>
-          <w:tcPr>
-            <w:tcW w:w="899" w:type="dxa"/>
-            <w:shd w:val="clear" w:color="auto" w:fill="B8CCE4" w:themeFill="accent1" w:themeFillTint="66"/>
-          </w:tcPr>
-          <w:p>
-            <w:pPr>
-              <w:jc w:val="center"/>
-              <w:rPr>
-                <w:sz w:val="24"/>
-                <w:szCs w:val="24"/>
-              </w:rPr>
-            </w:pPr>
-            <w:r>
-              <w:rPr>
-                <w:sz w:val="24"/>
-                <w:szCs w:val="24"/>
-              </w:rPr>
-              <w:t xml:space="preserve">1 h </w:t>
-            </w:r>
-            <w:r>
-              <w:rPr>
-                <w:sz w:val="24"/>
-                <w:szCs w:val="24"/>
-              </w:rPr>
-              <w:t xml:space="preserve">e </w:t>
-            </w:r>
-          </w:p>
-          <w:p>
-            <w:pPr>
-              <w:jc w:val="center"/>
-              <w:rPr>
-                <w:sz w:val="24"/>
-                <w:szCs w:val="24"/>
-              </w:rPr>
-            </w:pPr>
-            <w:r>
-              <w:rPr>
-                <w:sz w:val="24"/>
-                <w:szCs w:val="24"/>
-              </w:rPr>
-              <w:t>30 m</w:t>
-            </w:r>
-          </w:p>
-        </w:tc>
-        <w:tc>
-          <w:tcPr>
-            <w:tcW w:w="634" w:type="dxa"/>
-            <w:shd w:val="clear" w:color="auto" w:fill="B8CCE4" w:themeFill="accent1" w:themeFillTint="66"/>
-          </w:tcPr>
-          <w:p>
-            <w:pPr>
-              <w:jc w:val="center"/>
-              <w:rPr>
-                <w:sz w:val="24"/>
-                <w:szCs w:val="24"/>
-              </w:rPr>
-            </w:pPr>
-            <w:r>
-              <w:rPr>
-                <w:sz w:val="24"/>
-                <w:szCs w:val="24"/>
-              </w:rPr>
-              <w:t>0 m</w:t>
-            </w:r>
-          </w:p>
-        </w:tc>
-        <w:tc>
-          <w:tcPr>
-            <w:tcW w:w="766" w:type="dxa"/>
-            <w:shd w:val="clear" w:color="auto" w:fill="95B3D7" w:themeFill="accent1" w:themeFillTint="99"/>
-          </w:tcPr>
-          <w:p>
-            <w:pPr>
-              <w:jc w:val="center"/>
-              <w:rPr>
-                <w:sz w:val="24"/>
-                <w:szCs w:val="24"/>
-              </w:rPr>
-            </w:pPr>
-            <w:r>
-              <w:rPr>
-                <w:sz w:val="24"/>
-                <w:szCs w:val="24"/>
-              </w:rPr>
-              <w:t>0 m</w:t>
-            </w:r>
-          </w:p>
-        </w:tc>
-        <w:tc>
-          <w:tcPr>
-            <w:tcW w:w="767" w:type="dxa"/>
-            <w:shd w:val="clear" w:color="auto" w:fill="95B3D7" w:themeFill="accent1" w:themeFillTint="99"/>
-          </w:tcPr>
-          <w:p>
-            <w:pPr>
-              <w:jc w:val="center"/>
-              <w:rPr>
-                <w:sz w:val="24"/>
-                <w:szCs w:val="24"/>
-              </w:rPr>
-            </w:pPr>
-            <w:r>
-              <w:rPr>
-                <w:sz w:val="24"/>
-                <w:szCs w:val="24"/>
-              </w:rPr>
-              <w:t>2h</w:t>
-            </w:r>
-          </w:p>
-          <w:p>
-            <w:pPr>
-              <w:jc w:val="center"/>
-              <w:rPr>
-                <w:sz w:val="24"/>
-                <w:szCs w:val="24"/>
-              </w:rPr>
-            </w:pPr>
-          </w:p>
-        </w:tc>
-        <w:tc>
-          <w:tcPr>
-            <w:tcW w:w="777" w:type="dxa"/>
-            <w:shd w:val="clear" w:color="auto" w:fill="244061" w:themeFill="accent1" w:themeFillShade="80"/>
-          </w:tcPr>
-          <w:p>
-            <w:pPr>
-              <w:jc w:val="center"/>
-              <w:rPr>
-                <w:sz w:val="24"/>
-                <w:szCs w:val="24"/>
-              </w:rPr>
-            </w:pPr>
-            <w:r>
-              <w:rPr>
-                <w:sz w:val="24"/>
-                <w:szCs w:val="24"/>
-              </w:rPr>
-              <w:t>0 m</w:t>
-            </w:r>
-          </w:p>
-        </w:tc>
-        <w:tc>
-          <w:tcPr>
-            <w:tcW w:w="777" w:type="dxa"/>
-            <w:shd w:val="clear" w:color="auto" w:fill="244061" w:themeFill="accent1" w:themeFillShade="80"/>
-          </w:tcPr>
-          <w:p>
-            <w:pPr>
-              <w:jc w:val="center"/>
-              <w:rPr>
-                <w:sz w:val="24"/>
-                <w:szCs w:val="24"/>
-              </w:rPr>
-            </w:pPr>
-            <w:r>
-              <w:rPr>
-                <w:sz w:val="24"/>
-                <w:szCs w:val="24"/>
-              </w:rPr>
-              <w:t>30 m</w:t>
-            </w:r>
+        <w:tc>
+          <w:tcPr>
+            <w:tcW w:w="2123" w:type="dxa"/>
+          </w:tcPr>
+          <w:p>
+            <w:pPr>
+              <w:spacing w:after="324" w:line="252" w:lineRule="atLeast"/>
+              <w:rPr>
+                <w:rFonts w:ascii="Calibri" w:eastAsia="Times New Roman" w:hAnsi="Calibri" w:cs="Times New Roman"/>
+                <w:color w:val="444444"/>
+                <w:sz w:val="18"/>
+                <w:szCs w:val="18"/>
+                <w:lang w:eastAsia="pt-PT"/>
+              </w:rPr>
+            </w:pPr>
+            <w:r>
+              <w:rPr>
+                <w:rFonts w:ascii="Calibri" w:eastAsia="Times New Roman" w:hAnsi="Calibri" w:cs="Times New Roman"/>
+                <w:color w:val="444444"/>
+                <w:sz w:val="18"/>
+                <w:szCs w:val="18"/>
+                <w:lang w:eastAsia="pt-PT"/>
+              </w:rPr>
+              <w:t>Diagrama de Contexto</w:t>
+            </w:r>
+          </w:p>
+        </w:tc>
+        <w:tc>
+          <w:tcPr>
+            <w:tcW w:w="2123" w:type="dxa"/>
+          </w:tcPr>
+          <w:p>
+            <w:pPr>
+              <w:spacing w:after="324" w:line="252" w:lineRule="atLeast"/>
+              <w:rPr>
+                <w:rFonts w:ascii="Calibri" w:eastAsia="Times New Roman" w:hAnsi="Calibri" w:cs="Times New Roman"/>
+                <w:color w:val="444444"/>
+                <w:sz w:val="18"/>
+                <w:szCs w:val="18"/>
+                <w:lang w:eastAsia="pt-PT"/>
+              </w:rPr>
+            </w:pPr>
+            <w:r>
+              <w:rPr>
+                <w:rFonts w:ascii="Calibri" w:eastAsia="Times New Roman" w:hAnsi="Calibri" w:cs="Times New Roman"/>
+                <w:color w:val="444444"/>
+                <w:sz w:val="18"/>
+                <w:szCs w:val="18"/>
+                <w:lang w:eastAsia="pt-PT"/>
+              </w:rPr>
+              <w:t>45min</w:t>
+            </w:r>
+          </w:p>
+        </w:tc>
+        <w:tc>
+          <w:tcPr>
+            <w:tcW w:w="2124" w:type="dxa"/>
+          </w:tcPr>
+          <w:p>
+            <w:pPr>
+              <w:spacing w:after="324" w:line="252" w:lineRule="atLeast"/>
+              <w:rPr>
+                <w:rFonts w:ascii="Calibri" w:eastAsia="Times New Roman" w:hAnsi="Calibri" w:cs="Times New Roman"/>
+                <w:color w:val="444444"/>
+                <w:sz w:val="18"/>
+                <w:szCs w:val="18"/>
+                <w:lang w:eastAsia="pt-PT"/>
+              </w:rPr>
+            </w:pPr>
+            <w:r>
+              <w:rPr>
+                <w:rFonts w:ascii="Calibri" w:eastAsia="Times New Roman" w:hAnsi="Calibri" w:cs="Times New Roman"/>
+                <w:color w:val="444444"/>
+                <w:sz w:val="18"/>
+                <w:szCs w:val="18"/>
+                <w:lang w:eastAsia="pt-PT"/>
+              </w:rPr>
+              <w:t>45min</w:t>
+            </w:r>
+          </w:p>
+        </w:tc>
+        <w:tc>
+          <w:tcPr>
+            <w:tcW w:w="2124" w:type="dxa"/>
+          </w:tcPr>
+          <w:p>
+            <w:pPr>
+              <w:spacing w:after="324" w:line="252" w:lineRule="atLeast"/>
+              <w:rPr>
+                <w:rFonts w:ascii="Calibri" w:eastAsia="Times New Roman" w:hAnsi="Calibri" w:cs="Times New Roman"/>
+                <w:color w:val="444444"/>
+                <w:sz w:val="18"/>
+                <w:szCs w:val="18"/>
+                <w:lang w:eastAsia="pt-PT"/>
+              </w:rPr>
+            </w:pPr>
           </w:p>
         </w:tc>
       </w:tr>
       <w:tr>
-        <w:trPr>
-          <w:trHeight w:val="158"/>
-        </w:trPr>
-        <w:tc>
-          <w:tcPr>
-            <w:tcW w:w="1040" w:type="dxa"/>
-            <w:vMerge w:val="restart"/>
-            <w:shd w:val="clear" w:color="auto" w:fill="948A54" w:themeFill="background2" w:themeFillShade="80"/>
-          </w:tcPr>
-          <w:p>
-            <w:pPr>
-              <w:jc w:val="center"/>
-              <w:rPr>
-                <w:sz w:val="24"/>
-                <w:szCs w:val="24"/>
-              </w:rPr>
-            </w:pPr>
-            <w:r>
-              <w:rPr>
-                <w:sz w:val="24"/>
-                <w:szCs w:val="24"/>
-              </w:rPr>
-              <w:t>Luís Soares</w:t>
-            </w:r>
-          </w:p>
-        </w:tc>
-        <w:tc>
-          <w:tcPr>
-            <w:tcW w:w="766" w:type="dxa"/>
-            <w:shd w:val="clear" w:color="auto" w:fill="365F91" w:themeFill="accent1" w:themeFillShade="BF"/>
-          </w:tcPr>
-          <w:p>
-            <w:pPr>
-              <w:jc w:val="center"/>
-              <w:rPr>
-                <w:b/>
-                <w:sz w:val="24"/>
-                <w:szCs w:val="24"/>
-              </w:rPr>
-            </w:pPr>
-            <w:r>
-              <w:rPr>
-                <w:b/>
-                <w:sz w:val="24"/>
-                <w:szCs w:val="24"/>
-              </w:rPr>
-              <w:t>Aula</w:t>
-            </w:r>
-          </w:p>
-        </w:tc>
-        <w:tc>
-          <w:tcPr>
-            <w:tcW w:w="767" w:type="dxa"/>
-            <w:shd w:val="clear" w:color="auto" w:fill="365F91" w:themeFill="accent1" w:themeFillShade="BF"/>
-          </w:tcPr>
-          <w:p>
-            <w:pPr>
-              <w:jc w:val="center"/>
-              <w:rPr>
-                <w:b/>
-                <w:sz w:val="24"/>
-                <w:szCs w:val="24"/>
-              </w:rPr>
-            </w:pPr>
-            <w:r>
-              <w:rPr>
-                <w:b/>
-                <w:sz w:val="24"/>
-                <w:szCs w:val="24"/>
-              </w:rPr>
-              <w:t>Fora</w:t>
-            </w:r>
-          </w:p>
-        </w:tc>
-        <w:tc>
-          <w:tcPr>
-            <w:tcW w:w="766" w:type="dxa"/>
-            <w:shd w:val="clear" w:color="auto" w:fill="DBE5F1" w:themeFill="accent1" w:themeFillTint="33"/>
-          </w:tcPr>
-          <w:p>
-            <w:pPr>
-              <w:jc w:val="center"/>
-              <w:rPr>
-                <w:b/>
-                <w:sz w:val="24"/>
-                <w:szCs w:val="24"/>
-              </w:rPr>
-            </w:pPr>
-            <w:r>
-              <w:rPr>
-                <w:b/>
-                <w:sz w:val="24"/>
-                <w:szCs w:val="24"/>
-              </w:rPr>
-              <w:t>Aula</w:t>
-            </w:r>
-          </w:p>
-        </w:tc>
-        <w:tc>
-          <w:tcPr>
-            <w:tcW w:w="767" w:type="dxa"/>
-            <w:shd w:val="clear" w:color="auto" w:fill="DBE5F1" w:themeFill="accent1" w:themeFillTint="33"/>
-          </w:tcPr>
-          <w:p>
-            <w:pPr>
-              <w:jc w:val="center"/>
-              <w:rPr>
-                <w:b/>
-                <w:sz w:val="24"/>
-                <w:szCs w:val="24"/>
-              </w:rPr>
-            </w:pPr>
-            <w:r>
-              <w:rPr>
-                <w:b/>
-                <w:sz w:val="24"/>
-                <w:szCs w:val="24"/>
-              </w:rPr>
-              <w:t>Fora</w:t>
-            </w:r>
-          </w:p>
-        </w:tc>
-        <w:tc>
-          <w:tcPr>
-            <w:tcW w:w="899" w:type="dxa"/>
-            <w:shd w:val="clear" w:color="auto" w:fill="B8CCE4" w:themeFill="accent1" w:themeFillTint="66"/>
-          </w:tcPr>
-          <w:p>
-            <w:pPr>
-              <w:jc w:val="center"/>
-              <w:rPr>
-                <w:b/>
-                <w:sz w:val="24"/>
-                <w:szCs w:val="24"/>
-              </w:rPr>
-            </w:pPr>
-            <w:r>
-              <w:rPr>
-                <w:b/>
-                <w:sz w:val="24"/>
-                <w:szCs w:val="24"/>
-              </w:rPr>
-              <w:t>Aula</w:t>
-            </w:r>
-          </w:p>
-        </w:tc>
-        <w:tc>
-          <w:tcPr>
-            <w:tcW w:w="634" w:type="dxa"/>
-            <w:shd w:val="clear" w:color="auto" w:fill="B8CCE4" w:themeFill="accent1" w:themeFillTint="66"/>
-          </w:tcPr>
-          <w:p>
-            <w:pPr>
-              <w:jc w:val="center"/>
-              <w:rPr>
-                <w:b/>
-                <w:sz w:val="24"/>
-                <w:szCs w:val="24"/>
-              </w:rPr>
-            </w:pPr>
-            <w:r>
-              <w:rPr>
-                <w:b/>
-                <w:sz w:val="24"/>
-                <w:szCs w:val="24"/>
-              </w:rPr>
-              <w:t>Fora</w:t>
-            </w:r>
-          </w:p>
-        </w:tc>
-        <w:tc>
-          <w:tcPr>
-            <w:tcW w:w="766" w:type="dxa"/>
-            <w:shd w:val="clear" w:color="auto" w:fill="95B3D7" w:themeFill="accent1" w:themeFillTint="99"/>
-          </w:tcPr>
-          <w:p>
-            <w:pPr>
-              <w:jc w:val="center"/>
-              <w:rPr>
-                <w:b/>
-                <w:sz w:val="24"/>
-                <w:szCs w:val="24"/>
-              </w:rPr>
-            </w:pPr>
-            <w:r>
-              <w:rPr>
-                <w:b/>
-                <w:sz w:val="24"/>
-                <w:szCs w:val="24"/>
-              </w:rPr>
-              <w:t>Aula</w:t>
-            </w:r>
-          </w:p>
-        </w:tc>
-        <w:tc>
-          <w:tcPr>
-            <w:tcW w:w="767" w:type="dxa"/>
-            <w:shd w:val="clear" w:color="auto" w:fill="95B3D7" w:themeFill="accent1" w:themeFillTint="99"/>
-          </w:tcPr>
-          <w:p>
-            <w:pPr>
-              <w:jc w:val="center"/>
-              <w:rPr>
-                <w:b/>
-                <w:sz w:val="24"/>
-                <w:szCs w:val="24"/>
-              </w:rPr>
-            </w:pPr>
-            <w:r>
-              <w:rPr>
-                <w:b/>
-                <w:sz w:val="24"/>
-                <w:szCs w:val="24"/>
-              </w:rPr>
-              <w:t>Fora</w:t>
-            </w:r>
-          </w:p>
-        </w:tc>
-        <w:tc>
-          <w:tcPr>
-            <w:tcW w:w="777" w:type="dxa"/>
-            <w:shd w:val="clear" w:color="auto" w:fill="244061" w:themeFill="accent1" w:themeFillShade="80"/>
-          </w:tcPr>
-          <w:p>
-            <w:pPr>
-              <w:jc w:val="center"/>
-              <w:rPr>
-                <w:b/>
-                <w:sz w:val="24"/>
-                <w:szCs w:val="24"/>
-              </w:rPr>
-            </w:pPr>
-            <w:r>
-              <w:rPr>
-                <w:b/>
-                <w:sz w:val="24"/>
-                <w:szCs w:val="24"/>
-              </w:rPr>
-              <w:t>Aula</w:t>
-            </w:r>
-          </w:p>
-        </w:tc>
-        <w:tc>
-          <w:tcPr>
-            <w:tcW w:w="777" w:type="dxa"/>
-            <w:shd w:val="clear" w:color="auto" w:fill="244061" w:themeFill="accent1" w:themeFillShade="80"/>
-          </w:tcPr>
-          <w:p>
-            <w:pPr>
-              <w:jc w:val="center"/>
-              <w:rPr>
-                <w:b/>
-                <w:sz w:val="24"/>
-                <w:szCs w:val="24"/>
-              </w:rPr>
-            </w:pPr>
-            <w:r>
-              <w:rPr>
-                <w:b/>
-                <w:sz w:val="24"/>
-                <w:szCs w:val="24"/>
-              </w:rPr>
-              <w:t>Fora</w:t>
+        <w:tc>
+          <w:tcPr>
+            <w:tcW w:w="2123" w:type="dxa"/>
+          </w:tcPr>
+          <w:p>
+            <w:pPr>
+              <w:spacing w:after="324" w:line="252" w:lineRule="atLeast"/>
+              <w:rPr>
+                <w:rFonts w:ascii="Calibri" w:eastAsia="Times New Roman" w:hAnsi="Calibri" w:cs="Times New Roman"/>
+                <w:color w:val="444444"/>
+                <w:sz w:val="18"/>
+                <w:szCs w:val="18"/>
+                <w:lang w:eastAsia="pt-PT"/>
+              </w:rPr>
+            </w:pPr>
+            <w:r>
+              <w:rPr>
+                <w:rFonts w:ascii="Calibri" w:eastAsia="Times New Roman" w:hAnsi="Calibri" w:cs="Times New Roman"/>
+                <w:color w:val="444444"/>
+                <w:sz w:val="18"/>
+                <w:szCs w:val="18"/>
+                <w:lang w:eastAsia="pt-PT"/>
+              </w:rPr>
+              <w:t xml:space="preserve">Resumo dos 3 </w:t>
+            </w:r>
+            <w:r>
+              <w:rPr>
+                <w:rFonts w:ascii="Calibri" w:eastAsia="Times New Roman" w:hAnsi="Calibri" w:cs="Times New Roman"/>
+                <w:color w:val="444444"/>
+                <w:sz w:val="18"/>
+                <w:szCs w:val="18"/>
+                <w:lang w:eastAsia="pt-PT"/>
+              </w:rPr>
+              <w:t>P</w:t>
+            </w:r>
+            <w:r>
+              <w:rPr>
+                <w:rFonts w:ascii="Calibri" w:eastAsia="Times New Roman" w:hAnsi="Calibri" w:cs="Times New Roman"/>
+                <w:color w:val="444444"/>
+                <w:sz w:val="18"/>
+                <w:szCs w:val="18"/>
+                <w:lang w:eastAsia="pt-PT"/>
+              </w:rPr>
+              <w:t>adrões</w:t>
+            </w:r>
+          </w:p>
+        </w:tc>
+        <w:tc>
+          <w:tcPr>
+            <w:tcW w:w="2123" w:type="dxa"/>
+          </w:tcPr>
+          <w:p>
+            <w:pPr>
+              <w:spacing w:after="324" w:line="252" w:lineRule="atLeast"/>
+              <w:rPr>
+                <w:rFonts w:ascii="Calibri" w:eastAsia="Times New Roman" w:hAnsi="Calibri" w:cs="Times New Roman"/>
+                <w:color w:val="444444"/>
+                <w:sz w:val="18"/>
+                <w:szCs w:val="18"/>
+                <w:lang w:eastAsia="pt-PT"/>
+              </w:rPr>
+            </w:pPr>
+            <w:r>
+              <w:rPr>
+                <w:rFonts w:ascii="Calibri" w:eastAsia="Times New Roman" w:hAnsi="Calibri" w:cs="Times New Roman"/>
+                <w:color w:val="444444"/>
+                <w:sz w:val="18"/>
+                <w:szCs w:val="18"/>
+                <w:lang w:eastAsia="pt-PT"/>
+              </w:rPr>
+              <w:t>1h</w:t>
+            </w:r>
+          </w:p>
+        </w:tc>
+        <w:tc>
+          <w:tcPr>
+            <w:tcW w:w="2124" w:type="dxa"/>
+          </w:tcPr>
+          <w:p>
+            <w:pPr>
+              <w:spacing w:after="324" w:line="252" w:lineRule="atLeast"/>
+              <w:rPr>
+                <w:rFonts w:ascii="Calibri" w:eastAsia="Times New Roman" w:hAnsi="Calibri" w:cs="Times New Roman"/>
+                <w:color w:val="444444"/>
+                <w:sz w:val="18"/>
+                <w:szCs w:val="18"/>
+                <w:lang w:eastAsia="pt-PT"/>
+              </w:rPr>
+            </w:pPr>
+            <w:r>
+              <w:rPr>
+                <w:rFonts w:ascii="Calibri" w:eastAsia="Times New Roman" w:hAnsi="Calibri" w:cs="Times New Roman"/>
+                <w:color w:val="444444"/>
+                <w:sz w:val="18"/>
+                <w:szCs w:val="18"/>
+                <w:lang w:eastAsia="pt-PT"/>
+              </w:rPr>
+              <w:t>1h</w:t>
+            </w:r>
+          </w:p>
+        </w:tc>
+        <w:tc>
+          <w:tcPr>
+            <w:tcW w:w="2124" w:type="dxa"/>
+          </w:tcPr>
+          <w:p>
+            <w:pPr>
+              <w:spacing w:after="324" w:line="252" w:lineRule="atLeast"/>
+              <w:rPr>
+                <w:rFonts w:ascii="Calibri" w:eastAsia="Times New Roman" w:hAnsi="Calibri" w:cs="Times New Roman"/>
+                <w:color w:val="444444"/>
+                <w:sz w:val="18"/>
+                <w:szCs w:val="18"/>
+                <w:lang w:eastAsia="pt-PT"/>
+              </w:rPr>
+            </w:pPr>
+            <w:r>
+              <w:rPr>
+                <w:rFonts w:ascii="Calibri" w:eastAsia="Times New Roman" w:hAnsi="Calibri" w:cs="Times New Roman"/>
+                <w:color w:val="444444"/>
+                <w:sz w:val="18"/>
+                <w:szCs w:val="18"/>
+                <w:lang w:eastAsia="pt-PT"/>
+              </w:rPr>
+              <w:t>1h</w:t>
             </w:r>
           </w:p>
         </w:tc>
       </w:tr>
       <w:tr>
-        <w:trPr>
-          <w:trHeight w:val="158"/>
-        </w:trPr>
-        <w:tc>
-          <w:tcPr>
-            <w:tcW w:w="1040" w:type="dxa"/>
-            <w:vMerge/>
-            <w:shd w:val="clear" w:color="auto" w:fill="948A54" w:themeFill="background2" w:themeFillShade="80"/>
-          </w:tcPr>
-          <w:p>
-            <w:pPr>
-              <w:jc w:val="center"/>
-              <w:rPr>
-                <w:sz w:val="24"/>
-                <w:szCs w:val="24"/>
-              </w:rPr>
-            </w:pPr>
-          </w:p>
-        </w:tc>
-        <w:tc>
-          <w:tcPr>
-            <w:tcW w:w="766" w:type="dxa"/>
-            <w:shd w:val="clear" w:color="auto" w:fill="365F91" w:themeFill="accent1" w:themeFillShade="BF"/>
-          </w:tcPr>
-          <w:p>
-            <w:pPr>
-              <w:jc w:val="center"/>
-              <w:rPr>
-                <w:sz w:val="24"/>
-                <w:szCs w:val="24"/>
-              </w:rPr>
-            </w:pPr>
-            <w:r>
-              <w:rPr>
-                <w:sz w:val="24"/>
-                <w:szCs w:val="24"/>
-              </w:rPr>
-              <w:t>*</w:t>
-            </w:r>
-          </w:p>
-        </w:tc>
-        <w:tc>
-          <w:tcPr>
-            <w:tcW w:w="767" w:type="dxa"/>
-            <w:shd w:val="clear" w:color="auto" w:fill="365F91" w:themeFill="accent1" w:themeFillShade="BF"/>
-          </w:tcPr>
-          <w:p>
-            <w:pPr>
-              <w:jc w:val="center"/>
-              <w:rPr>
-                <w:sz w:val="24"/>
-                <w:szCs w:val="24"/>
-              </w:rPr>
-            </w:pPr>
-            <w:r>
-              <w:rPr>
-                <w:sz w:val="24"/>
-                <w:szCs w:val="24"/>
-              </w:rPr>
-              <w:t>1 h e 15 m</w:t>
-            </w:r>
-          </w:p>
-        </w:tc>
-        <w:tc>
-          <w:tcPr>
-            <w:tcW w:w="766" w:type="dxa"/>
-            <w:shd w:val="clear" w:color="auto" w:fill="DBE5F1" w:themeFill="accent1" w:themeFillTint="33"/>
-          </w:tcPr>
-          <w:p>
-            <w:pPr>
-              <w:jc w:val="center"/>
-              <w:rPr>
-                <w:sz w:val="24"/>
-                <w:szCs w:val="24"/>
-              </w:rPr>
-            </w:pPr>
-            <w:r>
-              <w:rPr>
-                <w:sz w:val="24"/>
-                <w:szCs w:val="24"/>
-              </w:rPr>
-              <w:t>0 m</w:t>
-            </w:r>
-          </w:p>
-        </w:tc>
-        <w:tc>
-          <w:tcPr>
-            <w:tcW w:w="767" w:type="dxa"/>
-            <w:shd w:val="clear" w:color="auto" w:fill="DBE5F1" w:themeFill="accent1" w:themeFillTint="33"/>
-          </w:tcPr>
-          <w:p>
-            <w:pPr>
-              <w:jc w:val="center"/>
-              <w:rPr>
-                <w:sz w:val="24"/>
-                <w:szCs w:val="24"/>
-              </w:rPr>
-            </w:pPr>
-            <w:r>
-              <w:rPr>
-                <w:sz w:val="24"/>
-                <w:szCs w:val="24"/>
-              </w:rPr>
-              <w:t>1h e 45 m</w:t>
-            </w:r>
-          </w:p>
-        </w:tc>
-        <w:tc>
-          <w:tcPr>
-            <w:tcW w:w="899" w:type="dxa"/>
-            <w:shd w:val="clear" w:color="auto" w:fill="B8CCE4" w:themeFill="accent1" w:themeFillTint="66"/>
-          </w:tcPr>
-          <w:p>
-            <w:pPr>
-              <w:jc w:val="center"/>
-              <w:rPr>
-                <w:sz w:val="24"/>
-                <w:szCs w:val="24"/>
-              </w:rPr>
-            </w:pPr>
-            <w:r>
-              <w:rPr>
-                <w:sz w:val="24"/>
-                <w:szCs w:val="24"/>
-              </w:rPr>
-              <w:t>1 h e</w:t>
-            </w:r>
-          </w:p>
-          <w:p>
-            <w:pPr>
-              <w:jc w:val="center"/>
-              <w:rPr>
-                <w:sz w:val="24"/>
-                <w:szCs w:val="24"/>
-              </w:rPr>
-            </w:pPr>
-            <w:r>
-              <w:rPr>
-                <w:sz w:val="24"/>
-                <w:szCs w:val="24"/>
-              </w:rPr>
-              <w:t xml:space="preserve">30 </w:t>
-            </w:r>
-            <w:r>
-              <w:rPr>
-                <w:sz w:val="24"/>
-                <w:szCs w:val="24"/>
-              </w:rPr>
-              <w:t>m</w:t>
-            </w:r>
-          </w:p>
-        </w:tc>
-        <w:tc>
-          <w:tcPr>
-            <w:tcW w:w="634" w:type="dxa"/>
-            <w:shd w:val="clear" w:color="auto" w:fill="B8CCE4" w:themeFill="accent1" w:themeFillTint="66"/>
-          </w:tcPr>
-          <w:p>
-            <w:pPr>
-              <w:jc w:val="center"/>
-              <w:rPr>
-                <w:sz w:val="24"/>
-                <w:szCs w:val="24"/>
-              </w:rPr>
-            </w:pPr>
-            <w:r>
-              <w:rPr>
-                <w:sz w:val="24"/>
-                <w:szCs w:val="24"/>
-              </w:rPr>
-              <w:t>0 m</w:t>
-            </w:r>
-          </w:p>
-        </w:tc>
-        <w:tc>
-          <w:tcPr>
-            <w:tcW w:w="766" w:type="dxa"/>
-            <w:shd w:val="clear" w:color="auto" w:fill="95B3D7" w:themeFill="accent1" w:themeFillTint="99"/>
-          </w:tcPr>
-          <w:p>
-            <w:pPr>
-              <w:jc w:val="center"/>
-              <w:rPr>
-                <w:sz w:val="24"/>
-                <w:szCs w:val="24"/>
-              </w:rPr>
-            </w:pPr>
-            <w:r>
-              <w:rPr>
-                <w:sz w:val="24"/>
-                <w:szCs w:val="24"/>
-              </w:rPr>
-              <w:t>0 m</w:t>
-            </w:r>
-          </w:p>
-        </w:tc>
-        <w:tc>
-          <w:tcPr>
-            <w:tcW w:w="767" w:type="dxa"/>
-            <w:shd w:val="clear" w:color="auto" w:fill="95B3D7" w:themeFill="accent1" w:themeFillTint="99"/>
-          </w:tcPr>
-          <w:p>
-            <w:pPr>
-              <w:jc w:val="center"/>
-              <w:rPr>
-                <w:sz w:val="24"/>
-                <w:szCs w:val="24"/>
-              </w:rPr>
-            </w:pPr>
-            <w:r>
-              <w:rPr>
-                <w:sz w:val="24"/>
-                <w:szCs w:val="24"/>
-              </w:rPr>
-              <w:t>1h</w:t>
-            </w:r>
-            <w:r>
-              <w:rPr>
-                <w:sz w:val="24"/>
-                <w:szCs w:val="24"/>
-              </w:rPr>
-              <w:t xml:space="preserve"> e</w:t>
-            </w:r>
-            <w:r>
-              <w:rPr>
-                <w:sz w:val="24"/>
-                <w:szCs w:val="24"/>
-              </w:rPr>
-              <w:t xml:space="preserve"> 45m</w:t>
-            </w:r>
-          </w:p>
-        </w:tc>
-        <w:tc>
-          <w:tcPr>
-            <w:tcW w:w="777" w:type="dxa"/>
-            <w:shd w:val="clear" w:color="auto" w:fill="244061" w:themeFill="accent1" w:themeFillShade="80"/>
-          </w:tcPr>
-          <w:p>
-            <w:pPr>
-              <w:jc w:val="center"/>
-              <w:rPr>
-                <w:sz w:val="24"/>
-                <w:szCs w:val="24"/>
-              </w:rPr>
-            </w:pPr>
-            <w:r>
-              <w:rPr>
-                <w:sz w:val="24"/>
-                <w:szCs w:val="24"/>
-              </w:rPr>
-              <w:t>0 m</w:t>
-            </w:r>
-          </w:p>
-        </w:tc>
-        <w:tc>
-          <w:tcPr>
-            <w:tcW w:w="777" w:type="dxa"/>
-            <w:shd w:val="clear" w:color="auto" w:fill="244061" w:themeFill="accent1" w:themeFillShade="80"/>
-          </w:tcPr>
-          <w:p>
-            <w:pPr>
-              <w:jc w:val="center"/>
-              <w:rPr>
-                <w:sz w:val="24"/>
-                <w:szCs w:val="24"/>
-              </w:rPr>
-            </w:pPr>
-            <w:r>
-              <w:rPr>
-                <w:sz w:val="24"/>
-                <w:szCs w:val="24"/>
-              </w:rPr>
-              <w:t>30 m</w:t>
+        <w:tc>
+          <w:tcPr>
+            <w:tcW w:w="2123" w:type="dxa"/>
+          </w:tcPr>
+          <w:p>
+            <w:pPr>
+              <w:spacing w:after="324" w:line="252" w:lineRule="atLeast"/>
+              <w:rPr>
+                <w:rFonts w:ascii="Calibri" w:eastAsia="Times New Roman" w:hAnsi="Calibri" w:cs="Times New Roman"/>
+                <w:color w:val="444444"/>
+                <w:sz w:val="18"/>
+                <w:szCs w:val="18"/>
+                <w:lang w:eastAsia="pt-PT"/>
+              </w:rPr>
+            </w:pPr>
+            <w:r>
+              <w:rPr>
+                <w:rFonts w:ascii="Calibri" w:eastAsia="Times New Roman" w:hAnsi="Calibri" w:cs="Times New Roman"/>
+                <w:color w:val="444444"/>
+                <w:sz w:val="18"/>
+                <w:szCs w:val="18"/>
+                <w:lang w:eastAsia="pt-PT"/>
+              </w:rPr>
+              <w:t>Estado da Arte</w:t>
+            </w:r>
+          </w:p>
+        </w:tc>
+        <w:tc>
+          <w:tcPr>
+            <w:tcW w:w="2123" w:type="dxa"/>
+          </w:tcPr>
+          <w:p>
+            <w:pPr>
+              <w:spacing w:after="324" w:line="252" w:lineRule="atLeast"/>
+              <w:rPr>
+                <w:rFonts w:ascii="Calibri" w:eastAsia="Times New Roman" w:hAnsi="Calibri" w:cs="Times New Roman"/>
+                <w:color w:val="444444"/>
+                <w:sz w:val="18"/>
+                <w:szCs w:val="18"/>
+                <w:lang w:eastAsia="pt-PT"/>
+              </w:rPr>
+            </w:pPr>
+            <w:r>
+              <w:rPr>
+                <w:rFonts w:ascii="Calibri" w:eastAsia="Times New Roman" w:hAnsi="Calibri" w:cs="Times New Roman"/>
+                <w:color w:val="444444"/>
+                <w:sz w:val="18"/>
+                <w:szCs w:val="18"/>
+                <w:lang w:eastAsia="pt-PT"/>
+              </w:rPr>
+              <w:t>45min</w:t>
+            </w:r>
+          </w:p>
+        </w:tc>
+        <w:tc>
+          <w:tcPr>
+            <w:tcW w:w="2124" w:type="dxa"/>
+          </w:tcPr>
+          <w:p>
+            <w:pPr>
+              <w:spacing w:after="324" w:line="252" w:lineRule="atLeast"/>
+              <w:rPr>
+                <w:rFonts w:ascii="Calibri" w:eastAsia="Times New Roman" w:hAnsi="Calibri" w:cs="Times New Roman"/>
+                <w:color w:val="444444"/>
+                <w:sz w:val="18"/>
+                <w:szCs w:val="18"/>
+                <w:lang w:eastAsia="pt-PT"/>
+              </w:rPr>
+            </w:pPr>
+            <w:r>
+              <w:rPr>
+                <w:rFonts w:ascii="Calibri" w:eastAsia="Times New Roman" w:hAnsi="Calibri" w:cs="Times New Roman"/>
+                <w:color w:val="444444"/>
+                <w:sz w:val="18"/>
+                <w:szCs w:val="18"/>
+                <w:lang w:eastAsia="pt-PT"/>
+              </w:rPr>
+              <w:t>45min</w:t>
+            </w:r>
+          </w:p>
+        </w:tc>
+        <w:tc>
+          <w:tcPr>
+            <w:tcW w:w="2124" w:type="dxa"/>
+          </w:tcPr>
+          <w:p>
+            <w:pPr>
+              <w:spacing w:after="324" w:line="252" w:lineRule="atLeast"/>
+              <w:rPr>
+                <w:rFonts w:ascii="Calibri" w:eastAsia="Times New Roman" w:hAnsi="Calibri" w:cs="Times New Roman"/>
+                <w:color w:val="444444"/>
+                <w:sz w:val="18"/>
+                <w:szCs w:val="18"/>
+                <w:lang w:eastAsia="pt-PT"/>
+              </w:rPr>
+            </w:pPr>
+            <w:r>
+              <w:rPr>
+                <w:rFonts w:ascii="Calibri" w:eastAsia="Times New Roman" w:hAnsi="Calibri" w:cs="Times New Roman"/>
+                <w:color w:val="444444"/>
+                <w:sz w:val="18"/>
+                <w:szCs w:val="18"/>
+                <w:lang w:eastAsia="pt-PT"/>
+              </w:rPr>
+              <w:t>45min</w:t>
             </w:r>
           </w:p>
         </w:tc>
       </w:tr>
       <w:tr>
-        <w:trPr>
-          <w:trHeight w:val="158"/>
-        </w:trPr>
-        <w:tc>
-          <w:tcPr>
-            <w:tcW w:w="1040" w:type="dxa"/>
-            <w:vMerge w:val="restart"/>
-            <w:shd w:val="clear" w:color="auto" w:fill="948A54" w:themeFill="background2" w:themeFillShade="80"/>
-          </w:tcPr>
-          <w:p>
-            <w:pPr>
-              <w:jc w:val="center"/>
-              <w:rPr>
-                <w:sz w:val="24"/>
-                <w:szCs w:val="24"/>
-              </w:rPr>
-            </w:pPr>
-            <w:r>
-              <w:rPr>
-                <w:sz w:val="24"/>
-                <w:szCs w:val="24"/>
-              </w:rPr>
-              <w:t>André Pedro</w:t>
-            </w:r>
-          </w:p>
-        </w:tc>
-        <w:tc>
-          <w:tcPr>
-            <w:tcW w:w="766" w:type="dxa"/>
-            <w:shd w:val="clear" w:color="auto" w:fill="365F91" w:themeFill="accent1" w:themeFillShade="BF"/>
-          </w:tcPr>
-          <w:p>
-            <w:pPr>
-              <w:jc w:val="center"/>
-              <w:rPr>
-                <w:b/>
-                <w:sz w:val="24"/>
-                <w:szCs w:val="24"/>
-              </w:rPr>
-            </w:pPr>
-            <w:r>
-              <w:rPr>
-                <w:b/>
-                <w:sz w:val="24"/>
-                <w:szCs w:val="24"/>
-              </w:rPr>
-              <w:t>Aula</w:t>
-            </w:r>
-          </w:p>
-        </w:tc>
-        <w:tc>
-          <w:tcPr>
-            <w:tcW w:w="767" w:type="dxa"/>
-            <w:shd w:val="clear" w:color="auto" w:fill="365F91" w:themeFill="accent1" w:themeFillShade="BF"/>
-          </w:tcPr>
-          <w:p>
-            <w:pPr>
-              <w:jc w:val="center"/>
-              <w:rPr>
-                <w:b/>
-                <w:sz w:val="24"/>
-                <w:szCs w:val="24"/>
-              </w:rPr>
-            </w:pPr>
-            <w:r>
-              <w:rPr>
-                <w:b/>
-                <w:sz w:val="24"/>
-                <w:szCs w:val="24"/>
-              </w:rPr>
-              <w:t>Fora</w:t>
-            </w:r>
-          </w:p>
-        </w:tc>
-        <w:tc>
-          <w:tcPr>
-            <w:tcW w:w="766" w:type="dxa"/>
-            <w:shd w:val="clear" w:color="auto" w:fill="DBE5F1" w:themeFill="accent1" w:themeFillTint="33"/>
-          </w:tcPr>
-          <w:p>
-            <w:pPr>
-              <w:jc w:val="center"/>
-              <w:rPr>
-                <w:b/>
-                <w:sz w:val="24"/>
-                <w:szCs w:val="24"/>
-              </w:rPr>
-            </w:pPr>
-            <w:r>
-              <w:rPr>
-                <w:b/>
-                <w:sz w:val="24"/>
-                <w:szCs w:val="24"/>
-              </w:rPr>
-              <w:t>Aula</w:t>
-            </w:r>
-          </w:p>
-        </w:tc>
-        <w:tc>
-          <w:tcPr>
-            <w:tcW w:w="767" w:type="dxa"/>
-            <w:shd w:val="clear" w:color="auto" w:fill="DBE5F1" w:themeFill="accent1" w:themeFillTint="33"/>
-          </w:tcPr>
-          <w:p>
-            <w:pPr>
-              <w:jc w:val="center"/>
-              <w:rPr>
-                <w:b/>
-                <w:sz w:val="24"/>
-                <w:szCs w:val="24"/>
-              </w:rPr>
-            </w:pPr>
-            <w:r>
-              <w:rPr>
-                <w:b/>
-                <w:sz w:val="24"/>
-                <w:szCs w:val="24"/>
-              </w:rPr>
-              <w:t>Fora</w:t>
-            </w:r>
-          </w:p>
-        </w:tc>
-        <w:tc>
-          <w:tcPr>
-            <w:tcW w:w="899" w:type="dxa"/>
-            <w:shd w:val="clear" w:color="auto" w:fill="B8CCE4" w:themeFill="accent1" w:themeFillTint="66"/>
-          </w:tcPr>
-          <w:p>
-            <w:pPr>
-              <w:jc w:val="center"/>
-              <w:rPr>
-                <w:b/>
-                <w:sz w:val="24"/>
-                <w:szCs w:val="24"/>
-              </w:rPr>
-            </w:pPr>
-            <w:r>
-              <w:rPr>
-                <w:b/>
-                <w:sz w:val="24"/>
-                <w:szCs w:val="24"/>
-              </w:rPr>
-              <w:t>Aula</w:t>
-            </w:r>
-          </w:p>
-        </w:tc>
-        <w:tc>
-          <w:tcPr>
-            <w:tcW w:w="634" w:type="dxa"/>
-            <w:shd w:val="clear" w:color="auto" w:fill="B8CCE4" w:themeFill="accent1" w:themeFillTint="66"/>
-          </w:tcPr>
-          <w:p>
-            <w:pPr>
-              <w:jc w:val="center"/>
-              <w:rPr>
-                <w:b/>
-                <w:sz w:val="24"/>
-                <w:szCs w:val="24"/>
-              </w:rPr>
-            </w:pPr>
-            <w:r>
-              <w:rPr>
-                <w:b/>
-                <w:sz w:val="24"/>
-                <w:szCs w:val="24"/>
-              </w:rPr>
-              <w:t>Fora</w:t>
-            </w:r>
-          </w:p>
-        </w:tc>
-        <w:tc>
-          <w:tcPr>
-            <w:tcW w:w="766" w:type="dxa"/>
-            <w:shd w:val="clear" w:color="auto" w:fill="95B3D7" w:themeFill="accent1" w:themeFillTint="99"/>
-          </w:tcPr>
-          <w:p>
-            <w:pPr>
-              <w:jc w:val="center"/>
-              <w:rPr>
-                <w:b/>
-                <w:sz w:val="24"/>
-                <w:szCs w:val="24"/>
-              </w:rPr>
-            </w:pPr>
-            <w:r>
-              <w:rPr>
-                <w:b/>
-                <w:sz w:val="24"/>
-                <w:szCs w:val="24"/>
-              </w:rPr>
-              <w:t>Aula</w:t>
-            </w:r>
-          </w:p>
-        </w:tc>
-        <w:tc>
-          <w:tcPr>
-            <w:tcW w:w="767" w:type="dxa"/>
-            <w:shd w:val="clear" w:color="auto" w:fill="95B3D7" w:themeFill="accent1" w:themeFillTint="99"/>
-          </w:tcPr>
-          <w:p>
-            <w:pPr>
-              <w:jc w:val="center"/>
-              <w:rPr>
-                <w:b/>
-                <w:sz w:val="24"/>
-                <w:szCs w:val="24"/>
-              </w:rPr>
-            </w:pPr>
-            <w:r>
-              <w:rPr>
-                <w:b/>
-                <w:sz w:val="24"/>
-                <w:szCs w:val="24"/>
-              </w:rPr>
-              <w:t>Fora</w:t>
-            </w:r>
-          </w:p>
-        </w:tc>
-        <w:tc>
-          <w:tcPr>
-            <w:tcW w:w="777" w:type="dxa"/>
-            <w:shd w:val="clear" w:color="auto" w:fill="244061" w:themeFill="accent1" w:themeFillShade="80"/>
-          </w:tcPr>
-          <w:p>
-            <w:pPr>
-              <w:jc w:val="center"/>
-              <w:rPr>
-                <w:b/>
-                <w:sz w:val="24"/>
-                <w:szCs w:val="24"/>
-              </w:rPr>
-            </w:pPr>
-            <w:r>
-              <w:rPr>
-                <w:b/>
-                <w:sz w:val="24"/>
-                <w:szCs w:val="24"/>
-              </w:rPr>
-              <w:t>Aula</w:t>
-            </w:r>
-          </w:p>
-        </w:tc>
-        <w:tc>
-          <w:tcPr>
-            <w:tcW w:w="777" w:type="dxa"/>
-            <w:shd w:val="clear" w:color="auto" w:fill="244061" w:themeFill="accent1" w:themeFillShade="80"/>
-          </w:tcPr>
-          <w:p>
-            <w:pPr>
-              <w:jc w:val="center"/>
-              <w:rPr>
-                <w:b/>
-                <w:sz w:val="24"/>
-                <w:szCs w:val="24"/>
-              </w:rPr>
-            </w:pPr>
-            <w:r>
-              <w:rPr>
-                <w:b/>
-                <w:sz w:val="24"/>
-                <w:szCs w:val="24"/>
-              </w:rPr>
-              <w:t>Fora</w:t>
+        <w:tc>
+          <w:tcPr>
+            <w:tcW w:w="2123" w:type="dxa"/>
+          </w:tcPr>
+          <w:p>
+            <w:pPr>
+              <w:spacing w:after="324" w:line="252" w:lineRule="atLeast"/>
+              <w:rPr>
+                <w:rFonts w:ascii="Calibri" w:eastAsia="Times New Roman" w:hAnsi="Calibri" w:cs="Times New Roman"/>
+                <w:color w:val="444444"/>
+                <w:sz w:val="18"/>
+                <w:szCs w:val="18"/>
+                <w:lang w:eastAsia="pt-PT"/>
+              </w:rPr>
+            </w:pPr>
+            <w:r>
+              <w:rPr>
+                <w:rFonts w:ascii="Calibri" w:eastAsia="Times New Roman" w:hAnsi="Calibri" w:cs="Times New Roman"/>
+                <w:color w:val="444444"/>
+                <w:sz w:val="18"/>
+                <w:szCs w:val="18"/>
+                <w:lang w:eastAsia="pt-PT"/>
+              </w:rPr>
+              <w:t>Tabela de Atores e respetivos casos de uso</w:t>
+            </w:r>
+          </w:p>
+        </w:tc>
+        <w:tc>
+          <w:tcPr>
+            <w:tcW w:w="2123" w:type="dxa"/>
+          </w:tcPr>
+          <w:p>
+            <w:pPr>
+              <w:spacing w:after="324" w:line="252" w:lineRule="atLeast"/>
+              <w:rPr>
+                <w:rFonts w:ascii="Calibri" w:eastAsia="Times New Roman" w:hAnsi="Calibri" w:cs="Times New Roman"/>
+                <w:color w:val="444444"/>
+                <w:sz w:val="18"/>
+                <w:szCs w:val="18"/>
+                <w:lang w:eastAsia="pt-PT"/>
+              </w:rPr>
+            </w:pPr>
+            <w:r>
+              <w:rPr>
+                <w:rFonts w:ascii="Calibri" w:eastAsia="Times New Roman" w:hAnsi="Calibri" w:cs="Times New Roman"/>
+                <w:color w:val="444444"/>
+                <w:sz w:val="18"/>
+                <w:szCs w:val="18"/>
+                <w:lang w:eastAsia="pt-PT"/>
+              </w:rPr>
+              <w:t>45min</w:t>
+            </w:r>
+          </w:p>
+        </w:tc>
+        <w:tc>
+          <w:tcPr>
+            <w:tcW w:w="2124" w:type="dxa"/>
+          </w:tcPr>
+          <w:p>
+            <w:pPr>
+              <w:spacing w:after="324" w:line="252" w:lineRule="atLeast"/>
+              <w:rPr>
+                <w:rFonts w:ascii="Calibri" w:eastAsia="Times New Roman" w:hAnsi="Calibri" w:cs="Times New Roman"/>
+                <w:color w:val="444444"/>
+                <w:sz w:val="18"/>
+                <w:szCs w:val="18"/>
+                <w:lang w:eastAsia="pt-PT"/>
+              </w:rPr>
+            </w:pPr>
+          </w:p>
+        </w:tc>
+        <w:tc>
+          <w:tcPr>
+            <w:tcW w:w="2124" w:type="dxa"/>
+          </w:tcPr>
+          <w:p>
+            <w:pPr>
+              <w:spacing w:after="324" w:line="252" w:lineRule="atLeast"/>
+              <w:rPr>
+                <w:rFonts w:ascii="Calibri" w:eastAsia="Times New Roman" w:hAnsi="Calibri" w:cs="Times New Roman"/>
+                <w:color w:val="444444"/>
+                <w:sz w:val="18"/>
+                <w:szCs w:val="18"/>
+                <w:lang w:eastAsia="pt-PT"/>
+              </w:rPr>
+            </w:pPr>
+            <w:r>
+              <w:rPr>
+                <w:rFonts w:ascii="Calibri" w:eastAsia="Times New Roman" w:hAnsi="Calibri" w:cs="Times New Roman"/>
+                <w:color w:val="444444"/>
+                <w:sz w:val="18"/>
+                <w:szCs w:val="18"/>
+                <w:lang w:eastAsia="pt-PT"/>
+              </w:rPr>
+              <w:t>45min</w:t>
             </w:r>
           </w:p>
         </w:tc>
       </w:tr>
       <w:tr>
-        <w:trPr>
-          <w:trHeight w:val="158"/>
-        </w:trPr>
-        <w:tc>
-          <w:tcPr>
-            <w:tcW w:w="1040" w:type="dxa"/>
-            <w:vMerge/>
-            <w:shd w:val="clear" w:color="auto" w:fill="948A54" w:themeFill="background2" w:themeFillShade="80"/>
-          </w:tcPr>
-          <w:p>
-            <w:pPr>
-              <w:jc w:val="center"/>
-              <w:rPr>
-                <w:sz w:val="24"/>
-                <w:szCs w:val="24"/>
-              </w:rPr>
-            </w:pPr>
-          </w:p>
-        </w:tc>
-        <w:tc>
-          <w:tcPr>
-            <w:tcW w:w="766" w:type="dxa"/>
-            <w:shd w:val="clear" w:color="auto" w:fill="365F91" w:themeFill="accent1" w:themeFillShade="BF"/>
-          </w:tcPr>
-          <w:p>
-            <w:pPr>
-              <w:jc w:val="center"/>
-              <w:rPr>
-                <w:sz w:val="24"/>
-                <w:szCs w:val="24"/>
-              </w:rPr>
-            </w:pPr>
-            <w:r>
-              <w:rPr>
-                <w:sz w:val="24"/>
-                <w:szCs w:val="24"/>
-              </w:rPr>
-              <w:t>45 m</w:t>
-            </w:r>
-          </w:p>
-        </w:tc>
-        <w:tc>
-          <w:tcPr>
-            <w:tcW w:w="767" w:type="dxa"/>
-            <w:shd w:val="clear" w:color="auto" w:fill="365F91" w:themeFill="accent1" w:themeFillShade="BF"/>
-          </w:tcPr>
-          <w:p>
-            <w:pPr>
-              <w:jc w:val="center"/>
-              <w:rPr>
-                <w:sz w:val="24"/>
-                <w:szCs w:val="24"/>
-              </w:rPr>
-            </w:pPr>
-            <w:r>
-              <w:rPr>
-                <w:sz w:val="24"/>
-                <w:szCs w:val="24"/>
-              </w:rPr>
-              <w:t>1 h e 15 m</w:t>
-            </w:r>
-          </w:p>
-        </w:tc>
-        <w:tc>
-          <w:tcPr>
-            <w:tcW w:w="766" w:type="dxa"/>
-            <w:shd w:val="clear" w:color="auto" w:fill="DBE5F1" w:themeFill="accent1" w:themeFillTint="33"/>
-          </w:tcPr>
-          <w:p>
-            <w:pPr>
-              <w:jc w:val="center"/>
-              <w:rPr>
-                <w:sz w:val="24"/>
-                <w:szCs w:val="24"/>
-              </w:rPr>
-            </w:pPr>
-            <w:r>
-              <w:rPr>
-                <w:sz w:val="24"/>
-                <w:szCs w:val="24"/>
-              </w:rPr>
-              <w:t>0 m</w:t>
-            </w:r>
-          </w:p>
-        </w:tc>
-        <w:tc>
-          <w:tcPr>
-            <w:tcW w:w="767" w:type="dxa"/>
-            <w:shd w:val="clear" w:color="auto" w:fill="DBE5F1" w:themeFill="accent1" w:themeFillTint="33"/>
-          </w:tcPr>
-          <w:p>
-            <w:pPr>
-              <w:jc w:val="center"/>
-              <w:rPr>
-                <w:sz w:val="24"/>
-                <w:szCs w:val="24"/>
-              </w:rPr>
-            </w:pPr>
-            <w:r>
-              <w:rPr>
-                <w:sz w:val="24"/>
-                <w:szCs w:val="24"/>
-              </w:rPr>
-              <w:t>1h e 45 m</w:t>
-            </w:r>
-          </w:p>
-        </w:tc>
-        <w:tc>
-          <w:tcPr>
-            <w:tcW w:w="899" w:type="dxa"/>
-            <w:shd w:val="clear" w:color="auto" w:fill="B8CCE4" w:themeFill="accent1" w:themeFillTint="66"/>
-          </w:tcPr>
-          <w:p>
-            <w:pPr>
-              <w:jc w:val="center"/>
-              <w:rPr>
-                <w:sz w:val="24"/>
-                <w:szCs w:val="24"/>
-              </w:rPr>
-            </w:pPr>
-            <w:r>
-              <w:rPr>
-                <w:sz w:val="24"/>
-                <w:szCs w:val="24"/>
-              </w:rPr>
-              <w:t>1h e</w:t>
-            </w:r>
-          </w:p>
-          <w:p>
-            <w:pPr>
-              <w:jc w:val="center"/>
-              <w:rPr>
-                <w:sz w:val="24"/>
-                <w:szCs w:val="24"/>
-              </w:rPr>
-            </w:pPr>
-            <w:r>
-              <w:rPr>
-                <w:sz w:val="24"/>
-                <w:szCs w:val="24"/>
-              </w:rPr>
-              <w:t>30</w:t>
-            </w:r>
-            <w:r>
-              <w:rPr>
-                <w:sz w:val="24"/>
-                <w:szCs w:val="24"/>
-              </w:rPr>
-              <w:t xml:space="preserve"> </w:t>
-            </w:r>
-            <w:r>
-              <w:rPr>
-                <w:sz w:val="24"/>
-                <w:szCs w:val="24"/>
-              </w:rPr>
-              <w:t>m</w:t>
-            </w:r>
-          </w:p>
-        </w:tc>
-        <w:tc>
-          <w:tcPr>
-            <w:tcW w:w="634" w:type="dxa"/>
-            <w:shd w:val="clear" w:color="auto" w:fill="B8CCE4" w:themeFill="accent1" w:themeFillTint="66"/>
-          </w:tcPr>
-          <w:p>
-            <w:pPr>
-              <w:jc w:val="center"/>
-              <w:rPr>
-                <w:sz w:val="24"/>
-                <w:szCs w:val="24"/>
-              </w:rPr>
-            </w:pPr>
-            <w:r>
-              <w:rPr>
-                <w:sz w:val="24"/>
-                <w:szCs w:val="24"/>
-              </w:rPr>
-              <w:t>0 m</w:t>
-            </w:r>
-          </w:p>
-        </w:tc>
-        <w:tc>
-          <w:tcPr>
-            <w:tcW w:w="766" w:type="dxa"/>
-            <w:shd w:val="clear" w:color="auto" w:fill="95B3D7" w:themeFill="accent1" w:themeFillTint="99"/>
-          </w:tcPr>
-          <w:p>
-            <w:pPr>
-              <w:jc w:val="center"/>
-              <w:rPr>
-                <w:sz w:val="24"/>
-                <w:szCs w:val="24"/>
-              </w:rPr>
-            </w:pPr>
-            <w:r>
-              <w:rPr>
-                <w:sz w:val="24"/>
-                <w:szCs w:val="24"/>
-              </w:rPr>
-              <w:t>0 m</w:t>
-            </w:r>
-          </w:p>
-        </w:tc>
-        <w:tc>
-          <w:tcPr>
-            <w:tcW w:w="767" w:type="dxa"/>
-            <w:shd w:val="clear" w:color="auto" w:fill="95B3D7" w:themeFill="accent1" w:themeFillTint="99"/>
-          </w:tcPr>
-          <w:p>
-            <w:pPr>
-              <w:jc w:val="center"/>
-              <w:rPr>
-                <w:sz w:val="24"/>
-                <w:szCs w:val="24"/>
-              </w:rPr>
-            </w:pPr>
-            <w:r>
-              <w:rPr>
-                <w:sz w:val="24"/>
-                <w:szCs w:val="24"/>
-              </w:rPr>
-              <w:t>2h</w:t>
-            </w:r>
-          </w:p>
-        </w:tc>
-        <w:tc>
-          <w:tcPr>
-            <w:tcW w:w="777" w:type="dxa"/>
-            <w:shd w:val="clear" w:color="auto" w:fill="244061" w:themeFill="accent1" w:themeFillShade="80"/>
-          </w:tcPr>
-          <w:p>
-            <w:pPr>
-              <w:jc w:val="center"/>
-              <w:rPr>
-                <w:sz w:val="24"/>
-                <w:szCs w:val="24"/>
-              </w:rPr>
-            </w:pPr>
-            <w:r>
-              <w:rPr>
-                <w:sz w:val="24"/>
-                <w:szCs w:val="24"/>
-              </w:rPr>
-              <w:t>0 m</w:t>
-            </w:r>
-          </w:p>
-        </w:tc>
-        <w:tc>
-          <w:tcPr>
-            <w:tcW w:w="777" w:type="dxa"/>
-            <w:shd w:val="clear" w:color="auto" w:fill="244061" w:themeFill="accent1" w:themeFillShade="80"/>
-          </w:tcPr>
-          <w:p>
-            <w:pPr>
-              <w:jc w:val="center"/>
-              <w:rPr>
-                <w:sz w:val="24"/>
-                <w:szCs w:val="24"/>
-              </w:rPr>
-            </w:pPr>
-            <w:r>
-              <w:rPr>
-                <w:sz w:val="24"/>
-                <w:szCs w:val="24"/>
-              </w:rPr>
-              <w:t>30 m</w:t>
+        <w:tc>
+          <w:tcPr>
+            <w:tcW w:w="2123" w:type="dxa"/>
+          </w:tcPr>
+          <w:p>
+            <w:pPr>
+              <w:spacing w:after="324" w:line="252" w:lineRule="atLeast"/>
+              <w:rPr>
+                <w:rFonts w:ascii="Calibri" w:eastAsia="Times New Roman" w:hAnsi="Calibri" w:cs="Times New Roman"/>
+                <w:color w:val="444444"/>
+                <w:sz w:val="18"/>
+                <w:szCs w:val="18"/>
+                <w:lang w:eastAsia="pt-PT"/>
+              </w:rPr>
+            </w:pPr>
+            <w:r>
+              <w:rPr>
+                <w:rFonts w:ascii="Calibri" w:eastAsia="Times New Roman" w:hAnsi="Calibri" w:cs="Times New Roman"/>
+                <w:color w:val="444444"/>
+                <w:sz w:val="18"/>
+                <w:szCs w:val="18"/>
+                <w:lang w:eastAsia="pt-PT"/>
+              </w:rPr>
+              <w:t>Casos de Uso</w:t>
+            </w:r>
+          </w:p>
+        </w:tc>
+        <w:tc>
+          <w:tcPr>
+            <w:tcW w:w="2123" w:type="dxa"/>
+          </w:tcPr>
+          <w:p>
+            <w:pPr>
+              <w:spacing w:after="324" w:line="252" w:lineRule="atLeast"/>
+              <w:rPr>
+                <w:rFonts w:ascii="Calibri" w:eastAsia="Times New Roman" w:hAnsi="Calibri" w:cs="Times New Roman"/>
+                <w:color w:val="444444"/>
+                <w:sz w:val="18"/>
+                <w:szCs w:val="18"/>
+                <w:lang w:eastAsia="pt-PT"/>
+              </w:rPr>
+            </w:pPr>
+            <w:r>
+              <w:rPr>
+                <w:rFonts w:ascii="Calibri" w:eastAsia="Times New Roman" w:hAnsi="Calibri" w:cs="Times New Roman"/>
+                <w:color w:val="444444"/>
+                <w:sz w:val="18"/>
+                <w:szCs w:val="18"/>
+                <w:lang w:eastAsia="pt-PT"/>
+              </w:rPr>
+              <w:t>2h25min</w:t>
+            </w:r>
+          </w:p>
+        </w:tc>
+        <w:tc>
+          <w:tcPr>
+            <w:tcW w:w="2124" w:type="dxa"/>
+          </w:tcPr>
+          <w:p>
+            <w:pPr>
+              <w:spacing w:after="324" w:line="252" w:lineRule="atLeast"/>
+              <w:rPr>
+                <w:rFonts w:ascii="Calibri" w:eastAsia="Times New Roman" w:hAnsi="Calibri" w:cs="Times New Roman"/>
+                <w:color w:val="444444"/>
+                <w:sz w:val="18"/>
+                <w:szCs w:val="18"/>
+                <w:lang w:eastAsia="pt-PT"/>
+              </w:rPr>
+            </w:pPr>
+            <w:r>
+              <w:rPr>
+                <w:rFonts w:ascii="Calibri" w:eastAsia="Times New Roman" w:hAnsi="Calibri" w:cs="Times New Roman"/>
+                <w:color w:val="444444"/>
+                <w:sz w:val="18"/>
+                <w:szCs w:val="18"/>
+                <w:lang w:eastAsia="pt-PT"/>
+              </w:rPr>
+              <w:t>2h25min</w:t>
+            </w:r>
+          </w:p>
+        </w:tc>
+        <w:tc>
+          <w:tcPr>
+            <w:tcW w:w="2124" w:type="dxa"/>
+          </w:tcPr>
+          <w:p>
+            <w:pPr>
+              <w:spacing w:after="324" w:line="252" w:lineRule="atLeast"/>
+              <w:rPr>
+                <w:rFonts w:ascii="Calibri" w:eastAsia="Times New Roman" w:hAnsi="Calibri" w:cs="Times New Roman"/>
+                <w:color w:val="444444"/>
+                <w:sz w:val="18"/>
+                <w:szCs w:val="18"/>
+                <w:lang w:eastAsia="pt-PT"/>
+              </w:rPr>
+            </w:pPr>
+          </w:p>
+        </w:tc>
+      </w:tr>
+      <w:tr>
+        <w:tc>
+          <w:tcPr>
+            <w:tcW w:w="2123" w:type="dxa"/>
+          </w:tcPr>
+          <w:p>
+            <w:pPr>
+              <w:spacing w:after="324" w:line="252" w:lineRule="atLeast"/>
+              <w:rPr>
+                <w:rFonts w:ascii="Calibri" w:eastAsia="Times New Roman" w:hAnsi="Calibri" w:cs="Times New Roman"/>
+                <w:color w:val="444444"/>
+                <w:sz w:val="18"/>
+                <w:szCs w:val="18"/>
+                <w:lang w:eastAsia="pt-PT"/>
+              </w:rPr>
+            </w:pPr>
+            <w:r>
+              <w:rPr>
+                <w:rFonts w:ascii="Calibri" w:eastAsia="Times New Roman" w:hAnsi="Calibri" w:cs="Times New Roman"/>
+                <w:color w:val="444444"/>
+                <w:sz w:val="18"/>
+                <w:szCs w:val="18"/>
+                <w:lang w:eastAsia="pt-PT"/>
+              </w:rPr>
+              <w:t xml:space="preserve">Diagrama de </w:t>
+            </w:r>
+            <w:r>
+              <w:rPr>
+                <w:rFonts w:ascii="Calibri" w:eastAsia="Times New Roman" w:hAnsi="Calibri" w:cs="Times New Roman"/>
+                <w:color w:val="444444"/>
+                <w:sz w:val="18"/>
+                <w:szCs w:val="18"/>
+                <w:lang w:eastAsia="pt-PT"/>
+              </w:rPr>
+              <w:t>S</w:t>
+            </w:r>
+            <w:r>
+              <w:rPr>
+                <w:rFonts w:ascii="Calibri" w:eastAsia="Times New Roman" w:hAnsi="Calibri" w:cs="Times New Roman"/>
+                <w:color w:val="444444"/>
+                <w:sz w:val="18"/>
+                <w:szCs w:val="18"/>
+                <w:lang w:eastAsia="pt-PT"/>
+              </w:rPr>
+              <w:t>equ</w:t>
+            </w:r>
+            <w:r>
+              <w:rPr>
+                <w:rFonts w:ascii="Calibri" w:eastAsia="Times New Roman" w:hAnsi="Calibri" w:cs="Times New Roman"/>
+                <w:color w:val="444444"/>
+                <w:sz w:val="18"/>
+                <w:szCs w:val="18"/>
+                <w:lang w:eastAsia="pt-PT"/>
+              </w:rPr>
+              <w:t>ência</w:t>
+            </w:r>
+          </w:p>
+        </w:tc>
+        <w:tc>
+          <w:tcPr>
+            <w:tcW w:w="2123" w:type="dxa"/>
+          </w:tcPr>
+          <w:p>
+            <w:pPr>
+              <w:spacing w:after="324" w:line="252" w:lineRule="atLeast"/>
+              <w:rPr>
+                <w:rFonts w:ascii="Calibri" w:eastAsia="Times New Roman" w:hAnsi="Calibri" w:cs="Times New Roman"/>
+                <w:color w:val="444444"/>
+                <w:sz w:val="18"/>
+                <w:szCs w:val="18"/>
+                <w:lang w:eastAsia="pt-PT"/>
+              </w:rPr>
+            </w:pPr>
+            <w:r>
+              <w:rPr>
+                <w:rFonts w:ascii="Calibri" w:eastAsia="Times New Roman" w:hAnsi="Calibri" w:cs="Times New Roman"/>
+                <w:color w:val="444444"/>
+                <w:sz w:val="18"/>
+                <w:szCs w:val="18"/>
+                <w:lang w:eastAsia="pt-PT"/>
+              </w:rPr>
+              <w:t>3h15min</w:t>
+            </w:r>
+          </w:p>
+        </w:tc>
+        <w:tc>
+          <w:tcPr>
+            <w:tcW w:w="2124" w:type="dxa"/>
+          </w:tcPr>
+          <w:p>
+            <w:pPr>
+              <w:spacing w:after="324" w:line="252" w:lineRule="atLeast"/>
+              <w:rPr>
+                <w:rFonts w:ascii="Calibri" w:eastAsia="Times New Roman" w:hAnsi="Calibri" w:cs="Times New Roman"/>
+                <w:color w:val="444444"/>
+                <w:sz w:val="18"/>
+                <w:szCs w:val="18"/>
+                <w:lang w:eastAsia="pt-PT"/>
+              </w:rPr>
+            </w:pPr>
+            <w:r>
+              <w:rPr>
+                <w:rFonts w:ascii="Calibri" w:eastAsia="Times New Roman" w:hAnsi="Calibri" w:cs="Times New Roman"/>
+                <w:color w:val="444444"/>
+                <w:sz w:val="18"/>
+                <w:szCs w:val="18"/>
+                <w:lang w:eastAsia="pt-PT"/>
+              </w:rPr>
+              <w:t>3h15min</w:t>
+            </w:r>
+          </w:p>
+        </w:tc>
+        <w:tc>
+          <w:tcPr>
+            <w:tcW w:w="2124" w:type="dxa"/>
+          </w:tcPr>
+          <w:p>
+            <w:pPr>
+              <w:spacing w:after="324" w:line="252" w:lineRule="atLeast"/>
+              <w:rPr>
+                <w:rFonts w:ascii="Calibri" w:eastAsia="Times New Roman" w:hAnsi="Calibri" w:cs="Times New Roman"/>
+                <w:color w:val="444444"/>
+                <w:sz w:val="18"/>
+                <w:szCs w:val="18"/>
+                <w:lang w:eastAsia="pt-PT"/>
+              </w:rPr>
+            </w:pPr>
+          </w:p>
+        </w:tc>
+      </w:tr>
+      <w:tr>
+        <w:tc>
+          <w:tcPr>
+            <w:tcW w:w="2123" w:type="dxa"/>
+          </w:tcPr>
+          <w:p>
+            <w:pPr>
+              <w:spacing w:after="324" w:line="252" w:lineRule="atLeast"/>
+              <w:rPr>
+                <w:rFonts w:ascii="Calibri" w:eastAsia="Times New Roman" w:hAnsi="Calibri" w:cs="Times New Roman"/>
+                <w:color w:val="444444"/>
+                <w:sz w:val="18"/>
+                <w:szCs w:val="18"/>
+                <w:lang w:eastAsia="pt-PT"/>
+              </w:rPr>
+            </w:pPr>
+            <w:r>
+              <w:rPr>
+                <w:rFonts w:ascii="Calibri" w:eastAsia="Times New Roman" w:hAnsi="Calibri" w:cs="Times New Roman"/>
+                <w:color w:val="444444"/>
+                <w:sz w:val="18"/>
+                <w:szCs w:val="18"/>
+                <w:lang w:eastAsia="pt-PT"/>
+              </w:rPr>
+              <w:t>Diagrama de Estados</w:t>
+            </w:r>
+          </w:p>
+        </w:tc>
+        <w:tc>
+          <w:tcPr>
+            <w:tcW w:w="2123" w:type="dxa"/>
+          </w:tcPr>
+          <w:p>
+            <w:pPr>
+              <w:spacing w:after="324" w:line="252" w:lineRule="atLeast"/>
+              <w:rPr>
+                <w:rFonts w:ascii="Calibri" w:eastAsia="Times New Roman" w:hAnsi="Calibri" w:cs="Times New Roman"/>
+                <w:color w:val="444444"/>
+                <w:sz w:val="18"/>
+                <w:szCs w:val="18"/>
+                <w:lang w:eastAsia="pt-PT"/>
+              </w:rPr>
+            </w:pPr>
+          </w:p>
+        </w:tc>
+        <w:tc>
+          <w:tcPr>
+            <w:tcW w:w="2124" w:type="dxa"/>
+          </w:tcPr>
+          <w:p>
+            <w:pPr>
+              <w:spacing w:after="324" w:line="252" w:lineRule="atLeast"/>
+              <w:rPr>
+                <w:rFonts w:ascii="Calibri" w:eastAsia="Times New Roman" w:hAnsi="Calibri" w:cs="Times New Roman"/>
+                <w:color w:val="444444"/>
+                <w:sz w:val="18"/>
+                <w:szCs w:val="18"/>
+                <w:lang w:eastAsia="pt-PT"/>
+              </w:rPr>
+            </w:pPr>
+            <w:r>
+              <w:rPr>
+                <w:rFonts w:ascii="Calibri" w:eastAsia="Times New Roman" w:hAnsi="Calibri" w:cs="Times New Roman"/>
+                <w:color w:val="444444"/>
+                <w:sz w:val="18"/>
+                <w:szCs w:val="18"/>
+                <w:lang w:eastAsia="pt-PT"/>
+              </w:rPr>
+              <w:t>20</w:t>
+            </w:r>
+            <w:r>
+              <w:rPr>
+                <w:rFonts w:ascii="Calibri" w:eastAsia="Times New Roman" w:hAnsi="Calibri" w:cs="Times New Roman"/>
+                <w:color w:val="444444"/>
+                <w:sz w:val="18"/>
+                <w:szCs w:val="18"/>
+                <w:lang w:eastAsia="pt-PT"/>
+              </w:rPr>
+              <w:t>min</w:t>
+            </w:r>
+          </w:p>
+        </w:tc>
+        <w:tc>
+          <w:tcPr>
+            <w:tcW w:w="2124" w:type="dxa"/>
+          </w:tcPr>
+          <w:p>
+            <w:pPr>
+              <w:spacing w:after="324" w:line="252" w:lineRule="atLeast"/>
+              <w:rPr>
+                <w:rFonts w:ascii="Calibri" w:eastAsia="Times New Roman" w:hAnsi="Calibri" w:cs="Times New Roman"/>
+                <w:color w:val="444444"/>
+                <w:sz w:val="18"/>
+                <w:szCs w:val="18"/>
+                <w:lang w:eastAsia="pt-PT"/>
+              </w:rPr>
+            </w:pPr>
+          </w:p>
+        </w:tc>
+      </w:tr>
+      <w:tr>
+        <w:tc>
+          <w:tcPr>
+            <w:tcW w:w="2123" w:type="dxa"/>
+          </w:tcPr>
+          <w:p>
+            <w:pPr>
+              <w:spacing w:after="324" w:line="252" w:lineRule="atLeast"/>
+              <w:rPr>
+                <w:rFonts w:ascii="Calibri" w:eastAsia="Times New Roman" w:hAnsi="Calibri" w:cs="Times New Roman"/>
+                <w:color w:val="444444"/>
+                <w:sz w:val="18"/>
+                <w:szCs w:val="18"/>
+                <w:lang w:eastAsia="pt-PT"/>
+              </w:rPr>
+            </w:pPr>
+            <w:r>
+              <w:rPr>
+                <w:rFonts w:ascii="Calibri" w:eastAsia="Times New Roman" w:hAnsi="Calibri" w:cs="Times New Roman"/>
+                <w:color w:val="444444"/>
+                <w:sz w:val="18"/>
+                <w:szCs w:val="18"/>
+                <w:lang w:eastAsia="pt-PT"/>
+              </w:rPr>
+              <w:t>Diagrama de Classes</w:t>
+            </w:r>
+          </w:p>
+        </w:tc>
+        <w:tc>
+          <w:tcPr>
+            <w:tcW w:w="2123" w:type="dxa"/>
+          </w:tcPr>
+          <w:p>
+            <w:pPr>
+              <w:spacing w:after="324" w:line="252" w:lineRule="atLeast"/>
+              <w:rPr>
+                <w:rFonts w:ascii="Calibri" w:eastAsia="Times New Roman" w:hAnsi="Calibri" w:cs="Times New Roman"/>
+                <w:color w:val="444444"/>
+                <w:sz w:val="18"/>
+                <w:szCs w:val="18"/>
+                <w:lang w:eastAsia="pt-PT"/>
+              </w:rPr>
+            </w:pPr>
+            <w:r>
+              <w:rPr>
+                <w:rFonts w:ascii="Calibri" w:eastAsia="Times New Roman" w:hAnsi="Calibri" w:cs="Times New Roman"/>
+                <w:color w:val="444444"/>
+                <w:sz w:val="18"/>
+                <w:szCs w:val="18"/>
+                <w:lang w:eastAsia="pt-PT"/>
+              </w:rPr>
+              <w:t>2h25min</w:t>
+            </w:r>
+          </w:p>
+        </w:tc>
+        <w:tc>
+          <w:tcPr>
+            <w:tcW w:w="2124" w:type="dxa"/>
+          </w:tcPr>
+          <w:p>
+            <w:pPr>
+              <w:spacing w:after="324" w:line="252" w:lineRule="atLeast"/>
+              <w:rPr>
+                <w:rFonts w:ascii="Calibri" w:eastAsia="Times New Roman" w:hAnsi="Calibri" w:cs="Times New Roman"/>
+                <w:color w:val="444444"/>
+                <w:sz w:val="18"/>
+                <w:szCs w:val="18"/>
+                <w:lang w:eastAsia="pt-PT"/>
+              </w:rPr>
+            </w:pPr>
+            <w:r>
+              <w:rPr>
+                <w:rFonts w:ascii="Calibri" w:eastAsia="Times New Roman" w:hAnsi="Calibri" w:cs="Times New Roman"/>
+                <w:color w:val="444444"/>
+                <w:sz w:val="18"/>
+                <w:szCs w:val="18"/>
+                <w:lang w:eastAsia="pt-PT"/>
+              </w:rPr>
+              <w:t>2h25min</w:t>
+            </w:r>
+          </w:p>
+        </w:tc>
+        <w:tc>
+          <w:tcPr>
+            <w:tcW w:w="2124" w:type="dxa"/>
+          </w:tcPr>
+          <w:p>
+            <w:pPr>
+              <w:spacing w:after="324" w:line="252" w:lineRule="atLeast"/>
+              <w:rPr>
+                <w:rFonts w:ascii="Calibri" w:eastAsia="Times New Roman" w:hAnsi="Calibri" w:cs="Times New Roman"/>
+                <w:color w:val="444444"/>
+                <w:sz w:val="18"/>
+                <w:szCs w:val="18"/>
+                <w:lang w:eastAsia="pt-PT"/>
+              </w:rPr>
+            </w:pPr>
+          </w:p>
+        </w:tc>
+      </w:tr>
+      <w:tr>
+        <w:tc>
+          <w:tcPr>
+            <w:tcW w:w="2123" w:type="dxa"/>
+          </w:tcPr>
+          <w:p>
+            <w:pPr>
+              <w:spacing w:after="324" w:line="252" w:lineRule="atLeast"/>
+              <w:rPr>
+                <w:rFonts w:ascii="Calibri" w:eastAsia="Times New Roman" w:hAnsi="Calibri" w:cs="Times New Roman"/>
+                <w:color w:val="444444"/>
+                <w:sz w:val="18"/>
+                <w:szCs w:val="18"/>
+                <w:lang w:eastAsia="pt-PT"/>
+              </w:rPr>
+            </w:pPr>
+            <w:r>
+              <w:rPr>
+                <w:rFonts w:ascii="Calibri" w:eastAsia="Times New Roman" w:hAnsi="Calibri" w:cs="Times New Roman"/>
+                <w:color w:val="444444"/>
+                <w:sz w:val="18"/>
+                <w:szCs w:val="18"/>
+                <w:lang w:eastAsia="pt-PT"/>
+              </w:rPr>
+              <w:t>Elaboração do Relatório</w:t>
+            </w:r>
+          </w:p>
+        </w:tc>
+        <w:tc>
+          <w:tcPr>
+            <w:tcW w:w="2123" w:type="dxa"/>
+          </w:tcPr>
+          <w:p>
+            <w:pPr>
+              <w:spacing w:after="324" w:line="252" w:lineRule="atLeast"/>
+              <w:rPr>
+                <w:rFonts w:ascii="Calibri" w:eastAsia="Times New Roman" w:hAnsi="Calibri" w:cs="Times New Roman"/>
+                <w:color w:val="444444"/>
+                <w:sz w:val="18"/>
+                <w:szCs w:val="18"/>
+                <w:lang w:eastAsia="pt-PT"/>
+              </w:rPr>
+            </w:pPr>
+            <w:r>
+              <w:rPr>
+                <w:rFonts w:ascii="Calibri" w:eastAsia="Times New Roman" w:hAnsi="Calibri" w:cs="Times New Roman"/>
+                <w:color w:val="444444"/>
+                <w:sz w:val="18"/>
+                <w:szCs w:val="18"/>
+                <w:lang w:eastAsia="pt-PT"/>
+              </w:rPr>
+              <w:t>1h15min</w:t>
+            </w:r>
+          </w:p>
+        </w:tc>
+        <w:tc>
+          <w:tcPr>
+            <w:tcW w:w="2124" w:type="dxa"/>
+          </w:tcPr>
+          <w:p>
+            <w:pPr>
+              <w:spacing w:after="324" w:line="252" w:lineRule="atLeast"/>
+              <w:rPr>
+                <w:rFonts w:ascii="Calibri" w:eastAsia="Times New Roman" w:hAnsi="Calibri" w:cs="Times New Roman"/>
+                <w:color w:val="444444"/>
+                <w:sz w:val="18"/>
+                <w:szCs w:val="18"/>
+                <w:lang w:eastAsia="pt-PT"/>
+              </w:rPr>
+            </w:pPr>
+            <w:r>
+              <w:rPr>
+                <w:rFonts w:ascii="Calibri" w:eastAsia="Times New Roman" w:hAnsi="Calibri" w:cs="Times New Roman"/>
+                <w:color w:val="444444"/>
+                <w:sz w:val="18"/>
+                <w:szCs w:val="18"/>
+                <w:lang w:eastAsia="pt-PT"/>
+              </w:rPr>
+              <w:t>1h15min</w:t>
+            </w:r>
+          </w:p>
+        </w:tc>
+        <w:tc>
+          <w:tcPr>
+            <w:tcW w:w="2124" w:type="dxa"/>
+          </w:tcPr>
+          <w:p>
+            <w:pPr>
+              <w:spacing w:after="324" w:line="252" w:lineRule="atLeast"/>
+              <w:rPr>
+                <w:rFonts w:ascii="Calibri" w:eastAsia="Times New Roman" w:hAnsi="Calibri" w:cs="Times New Roman"/>
+                <w:color w:val="444444"/>
+                <w:sz w:val="18"/>
+                <w:szCs w:val="18"/>
+                <w:lang w:eastAsia="pt-PT"/>
+              </w:rPr>
+            </w:pPr>
+            <w:r>
+              <w:rPr>
+                <w:rFonts w:ascii="Calibri" w:eastAsia="Times New Roman" w:hAnsi="Calibri" w:cs="Times New Roman"/>
+                <w:color w:val="444444"/>
+                <w:sz w:val="18"/>
+                <w:szCs w:val="18"/>
+                <w:lang w:eastAsia="pt-PT"/>
+              </w:rPr>
+              <w:t>45min</w:t>
             </w:r>
           </w:p>
         </w:tc>
@@ -28235,9 +27924,18 @@
     </w:tbl>
     <w:p>
       <w:pPr>
-        <w:rPr>
-          <w:lang w:eastAsia="pt-PT"/>
-        </w:rPr>
+        <w:pStyle w:val="ndice1"/>
+        <w:tabs>
+          <w:tab w:val="right" w:leader="dot" w:pos="8494"/>
+        </w:tabs>
+      </w:pPr>
+    </w:p>
+    <w:p>
+      <w:pPr>
+        <w:pStyle w:val="ndice1"/>
+        <w:tabs>
+          <w:tab w:val="right" w:leader="dot" w:pos="8494"/>
+        </w:tabs>
       </w:pPr>
     </w:p>
     <w:p>
@@ -28266,7 +27964,7 @@
 </file>
 
 <file path=word/endnotes.xml><?xml version="1.0" encoding="utf-8"?>
-<w:endnotes xmlns:wpc="http://schemas.microsoft.com/office/word/2010/wordprocessingCanvas" xmlns:cx="http://schemas.microsoft.com/office/drawing/2014/chartex" xmlns:cx1="http://schemas.microsoft.com/office/drawing/2015/9/8/chartex" xmlns:mc="http://schemas.openxmlformats.org/markup-compatibility/2006" xmlns:o="urn:schemas-microsoft-com:office:office" xmlns:r="http://schemas.openxmlformats.org/officeDocument/2006/relationships" xmlns:m="http://schemas.openxmlformats.org/officeDocument/2006/math" xmlns:v="urn:schemas-microsoft-com:vml" xmlns:wp14="http://schemas.microsoft.com/office/word/2010/wordprocessingDrawing" xmlns:wp="http://schemas.openxmlformats.org/drawingml/2006/wordprocessingDrawing" xmlns:w10="urn:schemas-microsoft-com:office:word" xmlns:w="http://schemas.openxmlformats.org/wordprocessingml/2006/main" xmlns:w14="http://schemas.microsoft.com/office/word/2010/wordml" xmlns:w15="http://schemas.microsoft.com/office/word/2012/wordml" xmlns:w16se="http://schemas.microsoft.com/office/word/2015/wordml/symex" xmlns:wpg="http://schemas.microsoft.com/office/word/2010/wordprocessingGroup" xmlns:wpi="http://schemas.microsoft.com/office/word/2010/wordprocessingInk" xmlns:wne="http://schemas.microsoft.com/office/word/2006/wordml" xmlns:wps="http://schemas.microsoft.com/office/word/2010/wordprocessingShape" mc:Ignorable="w14 w15 w16se wp14">
+<w:endnotes xmlns:wpc="http://schemas.microsoft.com/office/word/2010/wordprocessingCanvas" xmlns:mc="http://schemas.openxmlformats.org/markup-compatibility/2006" xmlns:o="urn:schemas-microsoft-com:office:office" xmlns:r="http://schemas.openxmlformats.org/officeDocument/2006/relationships" xmlns:m="http://schemas.openxmlformats.org/officeDocument/2006/math" xmlns:v="urn:schemas-microsoft-com:vml" xmlns:wp14="http://schemas.microsoft.com/office/word/2010/wordprocessingDrawing" xmlns:wp="http://schemas.openxmlformats.org/drawingml/2006/wordprocessingDrawing" xmlns:w10="urn:schemas-microsoft-com:office:word" xmlns:w="http://schemas.openxmlformats.org/wordprocessingml/2006/main" xmlns:w14="http://schemas.microsoft.com/office/word/2010/wordml" xmlns:w15="http://schemas.microsoft.com/office/word/2012/wordml" xmlns:wpg="http://schemas.microsoft.com/office/word/2010/wordprocessingGroup" xmlns:wpi="http://schemas.microsoft.com/office/word/2010/wordprocessingInk" xmlns:wne="http://schemas.microsoft.com/office/word/2006/wordml" xmlns:wps="http://schemas.microsoft.com/office/word/2010/wordprocessingShape" mc:Ignorable="w14 w15 wp14">
   <w:endnote w:type="separator" w:id="-1">
     <w:p>
       <w:pPr>
@@ -28291,7 +27989,7 @@
 </file>
 
 <file path=word/footer1.xml><?xml version="1.0" encoding="utf-8"?>
-<w:ftr xmlns:wpc="http://schemas.microsoft.com/office/word/2010/wordprocessingCanvas" xmlns:cx="http://schemas.microsoft.com/office/drawing/2014/chartex" xmlns:cx1="http://schemas.microsoft.com/office/drawing/2015/9/8/chartex" xmlns:mc="http://schemas.openxmlformats.org/markup-compatibility/2006" xmlns:o="urn:schemas-microsoft-com:office:office" xmlns:r="http://schemas.openxmlformats.org/officeDocument/2006/relationships" xmlns:m="http://schemas.openxmlformats.org/officeDocument/2006/math" xmlns:v="urn:schemas-microsoft-com:vml" xmlns:wp14="http://schemas.microsoft.com/office/word/2010/wordprocessingDrawing" xmlns:wp="http://schemas.openxmlformats.org/drawingml/2006/wordprocessingDrawing" xmlns:w10="urn:schemas-microsoft-com:office:word" xmlns:w="http://schemas.openxmlformats.org/wordprocessingml/2006/main" xmlns:w14="http://schemas.microsoft.com/office/word/2010/wordml" xmlns:w15="http://schemas.microsoft.com/office/word/2012/wordml" xmlns:w16se="http://schemas.microsoft.com/office/word/2015/wordml/symex" xmlns:wpg="http://schemas.microsoft.com/office/word/2010/wordprocessingGroup" xmlns:wpi="http://schemas.microsoft.com/office/word/2010/wordprocessingInk" xmlns:wne="http://schemas.microsoft.com/office/word/2006/wordml" xmlns:wps="http://schemas.microsoft.com/office/word/2010/wordprocessingShape" mc:Ignorable="w14 w15 w16se wp14">
+<w:ftr xmlns:wpc="http://schemas.microsoft.com/office/word/2010/wordprocessingCanvas" xmlns:mc="http://schemas.openxmlformats.org/markup-compatibility/2006" xmlns:o="urn:schemas-microsoft-com:office:office" xmlns:r="http://schemas.openxmlformats.org/officeDocument/2006/relationships" xmlns:m="http://schemas.openxmlformats.org/officeDocument/2006/math" xmlns:v="urn:schemas-microsoft-com:vml" xmlns:wp14="http://schemas.microsoft.com/office/word/2010/wordprocessingDrawing" xmlns:wp="http://schemas.openxmlformats.org/drawingml/2006/wordprocessingDrawing" xmlns:w10="urn:schemas-microsoft-com:office:word" xmlns:w="http://schemas.openxmlformats.org/wordprocessingml/2006/main" xmlns:w14="http://schemas.microsoft.com/office/word/2010/wordml" xmlns:w15="http://schemas.microsoft.com/office/word/2012/wordml" xmlns:wpg="http://schemas.microsoft.com/office/word/2010/wordprocessingGroup" xmlns:wpi="http://schemas.microsoft.com/office/word/2010/wordprocessingInk" xmlns:wne="http://schemas.microsoft.com/office/word/2006/wordml" xmlns:wps="http://schemas.microsoft.com/office/word/2010/wordprocessingShape" mc:Ignorable="w14 w15 wp14">
   <w:sdt>
     <w:sdtPr>
       <w:id w:val="1086734837"/>
@@ -28300,7 +27998,6 @@
         <w:docPartUnique/>
       </w:docPartObj>
     </w:sdtPr>
-    <w:sdtEndPr/>
     <w:sdtContent>
       <w:p>
         <w:pPr>
@@ -28367,7 +28064,7 @@
                 </wp:inline>
               </w:drawing>
             </mc:Choice>
-            <mc:Fallback xmlns:w16cid="http://schemas.microsoft.com/office/word/2016/wordml/cid" xmlns:am3d="http://schemas.microsoft.com/office/drawing/2017/model3d" xmlns:aink="http://schemas.microsoft.com/office/drawing/2016/ink" xmlns:cx8="http://schemas.microsoft.com/office/drawing/2016/5/14/chartex" xmlns:cx7="http://schemas.microsoft.com/office/drawing/2016/5/13/chartex" xmlns:cx6="http://schemas.microsoft.com/office/drawing/2016/5/12/chartex" xmlns:cx5="http://schemas.microsoft.com/office/drawing/2016/5/11/chartex" xmlns:cx4="http://schemas.microsoft.com/office/drawing/2016/5/10/chartex" xmlns:cx3="http://schemas.microsoft.com/office/drawing/2016/5/9/chartex" xmlns:cx2="http://schemas.microsoft.com/office/drawing/2015/10/21/chartex">
+            <mc:Fallback xmlns:cx="http://schemas.microsoft.com/office/drawing/2014/chartex" xmlns:cx1="http://schemas.microsoft.com/office/drawing/2015/9/8/chartex" xmlns:w16se="http://schemas.microsoft.com/office/word/2015/wordml/symex" xmlns:w16cid="http://schemas.microsoft.com/office/word/2016/wordml/cid" xmlns:am3d="http://schemas.microsoft.com/office/drawing/2017/model3d" xmlns:aink="http://schemas.microsoft.com/office/drawing/2016/ink" xmlns:cx8="http://schemas.microsoft.com/office/drawing/2016/5/14/chartex" xmlns:cx7="http://schemas.microsoft.com/office/drawing/2016/5/13/chartex" xmlns:cx6="http://schemas.microsoft.com/office/drawing/2016/5/12/chartex" xmlns:cx5="http://schemas.microsoft.com/office/drawing/2016/5/11/chartex" xmlns:cx4="http://schemas.microsoft.com/office/drawing/2016/5/10/chartex" xmlns:cx3="http://schemas.microsoft.com/office/drawing/2016/5/9/chartex" xmlns:cx2="http://schemas.microsoft.com/office/drawing/2015/10/21/chartex">
               <w:pict>
                 <v:shapetype w14:anchorId="1A877B80" id="_x0000_t110" coordsize="21600,21600" o:spt="110" path="m10800,l,10800,10800,21600,21600,10800xe">
                   <v:stroke joinstyle="miter"/>
@@ -28399,7 +28096,7 @@
           <w:rPr>
             <w:noProof/>
           </w:rPr>
-          <w:t>5</w:t>
+          <w:t>26</w:t>
         </w:r>
         <w:r>
           <w:fldChar w:fldCharType="end"/>
@@ -28416,7 +28113,7 @@
 </file>
 
 <file path=word/footnotes.xml><?xml version="1.0" encoding="utf-8"?>
-<w:footnotes xmlns:wpc="http://schemas.microsoft.com/office/word/2010/wordprocessingCanvas" xmlns:cx="http://schemas.microsoft.com/office/drawing/2014/chartex" xmlns:cx1="http://schemas.microsoft.com/office/drawing/2015/9/8/chartex" xmlns:mc="http://schemas.openxmlformats.org/markup-compatibility/2006" xmlns:o="urn:schemas-microsoft-com:office:office" xmlns:r="http://schemas.openxmlformats.org/officeDocument/2006/relationships" xmlns:m="http://schemas.openxmlformats.org/officeDocument/2006/math" xmlns:v="urn:schemas-microsoft-com:vml" xmlns:wp14="http://schemas.microsoft.com/office/word/2010/wordprocessingDrawing" xmlns:wp="http://schemas.openxmlformats.org/drawingml/2006/wordprocessingDrawing" xmlns:w10="urn:schemas-microsoft-com:office:word" xmlns:w="http://schemas.openxmlformats.org/wordprocessingml/2006/main" xmlns:w14="http://schemas.microsoft.com/office/word/2010/wordml" xmlns:w15="http://schemas.microsoft.com/office/word/2012/wordml" xmlns:w16se="http://schemas.microsoft.com/office/word/2015/wordml/symex" xmlns:wpg="http://schemas.microsoft.com/office/word/2010/wordprocessingGroup" xmlns:wpi="http://schemas.microsoft.com/office/word/2010/wordprocessingInk" xmlns:wne="http://schemas.microsoft.com/office/word/2006/wordml" xmlns:wps="http://schemas.microsoft.com/office/word/2010/wordprocessingShape" mc:Ignorable="w14 w15 w16se wp14">
+<w:footnotes xmlns:wpc="http://schemas.microsoft.com/office/word/2010/wordprocessingCanvas" xmlns:mc="http://schemas.openxmlformats.org/markup-compatibility/2006" xmlns:o="urn:schemas-microsoft-com:office:office" xmlns:r="http://schemas.openxmlformats.org/officeDocument/2006/relationships" xmlns:m="http://schemas.openxmlformats.org/officeDocument/2006/math" xmlns:v="urn:schemas-microsoft-com:vml" xmlns:wp14="http://schemas.microsoft.com/office/word/2010/wordprocessingDrawing" xmlns:wp="http://schemas.openxmlformats.org/drawingml/2006/wordprocessingDrawing" xmlns:w10="urn:schemas-microsoft-com:office:word" xmlns:w="http://schemas.openxmlformats.org/wordprocessingml/2006/main" xmlns:w14="http://schemas.microsoft.com/office/word/2010/wordml" xmlns:w15="http://schemas.microsoft.com/office/word/2012/wordml" xmlns:wpg="http://schemas.microsoft.com/office/word/2010/wordprocessingGroup" xmlns:wpi="http://schemas.microsoft.com/office/word/2010/wordprocessingInk" xmlns:wne="http://schemas.microsoft.com/office/word/2006/wordml" xmlns:wps="http://schemas.microsoft.com/office/word/2010/wordprocessingShape" mc:Ignorable="w14 w15 wp14">
   <w:footnote w:type="separator" w:id="-1">
     <w:p>
       <w:pPr>
@@ -28441,7 +28138,7 @@
 </file>
 
 <file path=word/header1.xml><?xml version="1.0" encoding="utf-8"?>
-<w:hdr xmlns:wpc="http://schemas.microsoft.com/office/word/2010/wordprocessingCanvas" xmlns:cx="http://schemas.microsoft.com/office/drawing/2014/chartex" xmlns:cx1="http://schemas.microsoft.com/office/drawing/2015/9/8/chartex" xmlns:mc="http://schemas.openxmlformats.org/markup-compatibility/2006" xmlns:o="urn:schemas-microsoft-com:office:office" xmlns:r="http://schemas.openxmlformats.org/officeDocument/2006/relationships" xmlns:m="http://schemas.openxmlformats.org/officeDocument/2006/math" xmlns:v="urn:schemas-microsoft-com:vml" xmlns:wp14="http://schemas.microsoft.com/office/word/2010/wordprocessingDrawing" xmlns:wp="http://schemas.openxmlformats.org/drawingml/2006/wordprocessingDrawing" xmlns:w10="urn:schemas-microsoft-com:office:word" xmlns:w="http://schemas.openxmlformats.org/wordprocessingml/2006/main" xmlns:w14="http://schemas.microsoft.com/office/word/2010/wordml" xmlns:w15="http://schemas.microsoft.com/office/word/2012/wordml" xmlns:w16se="http://schemas.microsoft.com/office/word/2015/wordml/symex" xmlns:wpg="http://schemas.microsoft.com/office/word/2010/wordprocessingGroup" xmlns:wpi="http://schemas.microsoft.com/office/word/2010/wordprocessingInk" xmlns:wne="http://schemas.microsoft.com/office/word/2006/wordml" xmlns:wps="http://schemas.microsoft.com/office/word/2010/wordprocessingShape" mc:Ignorable="w14 w15 w16se wp14">
+<w:hdr xmlns:wpc="http://schemas.microsoft.com/office/word/2010/wordprocessingCanvas" xmlns:mc="http://schemas.openxmlformats.org/markup-compatibility/2006" xmlns:o="urn:schemas-microsoft-com:office:office" xmlns:r="http://schemas.openxmlformats.org/officeDocument/2006/relationships" xmlns:m="http://schemas.openxmlformats.org/officeDocument/2006/math" xmlns:v="urn:schemas-microsoft-com:vml" xmlns:wp14="http://schemas.microsoft.com/office/word/2010/wordprocessingDrawing" xmlns:wp="http://schemas.openxmlformats.org/drawingml/2006/wordprocessingDrawing" xmlns:w10="urn:schemas-microsoft-com:office:word" xmlns:w="http://schemas.openxmlformats.org/wordprocessingml/2006/main" xmlns:w14="http://schemas.microsoft.com/office/word/2010/wordml" xmlns:w15="http://schemas.microsoft.com/office/word/2012/wordml" xmlns:wpg="http://schemas.microsoft.com/office/word/2010/wordprocessingGroup" xmlns:wpi="http://schemas.microsoft.com/office/word/2010/wordprocessingInk" xmlns:wne="http://schemas.microsoft.com/office/word/2006/wordml" xmlns:wps="http://schemas.microsoft.com/office/word/2010/wordprocessingShape" mc:Ignorable="w14 w15 wp14">
   <w:p>
     <w:pPr>
       <w:pStyle w:val="Cabealho"/>
@@ -28527,7 +28224,7 @@
       </w:drawing>
     </w:r>
     <w:r>
-      <w:t xml:space="preserve">                             INSTITUTO POLITÉCICO GUARDA</w:t>
+      <w:t xml:space="preserve">                             INSTITUTO POLITÉCNICO DA GUARDA</w:t>
     </w:r>
   </w:p>
   <w:p>
@@ -28539,7 +28236,7 @@
 </file>
 
 <file path=word/numbering.xml><?xml version="1.0" encoding="utf-8"?>
-<w:numbering xmlns:wpc="http://schemas.microsoft.com/office/word/2010/wordprocessingCanvas" xmlns:cx="http://schemas.microsoft.com/office/drawing/2014/chartex" xmlns:cx1="http://schemas.microsoft.com/office/drawing/2015/9/8/chartex" xmlns:mc="http://schemas.openxmlformats.org/markup-compatibility/2006" xmlns:o="urn:schemas-microsoft-com:office:office" xmlns:r="http://schemas.openxmlformats.org/officeDocument/2006/relationships" xmlns:m="http://schemas.openxmlformats.org/officeDocument/2006/math" xmlns:v="urn:schemas-microsoft-com:vml" xmlns:wp14="http://schemas.microsoft.com/office/word/2010/wordprocessingDrawing" xmlns:wp="http://schemas.openxmlformats.org/drawingml/2006/wordprocessingDrawing" xmlns:w10="urn:schemas-microsoft-com:office:word" xmlns:w="http://schemas.openxmlformats.org/wordprocessingml/2006/main" xmlns:w14="http://schemas.microsoft.com/office/word/2010/wordml" xmlns:w15="http://schemas.microsoft.com/office/word/2012/wordml" xmlns:w16se="http://schemas.microsoft.com/office/word/2015/wordml/symex" xmlns:wpg="http://schemas.microsoft.com/office/word/2010/wordprocessingGroup" xmlns:wpi="http://schemas.microsoft.com/office/word/2010/wordprocessingInk" xmlns:wne="http://schemas.microsoft.com/office/word/2006/wordml" xmlns:wps="http://schemas.microsoft.com/office/word/2010/wordprocessingShape" mc:Ignorable="w14 w15 w16se wp14">
+<w:numbering xmlns:wpc="http://schemas.microsoft.com/office/word/2010/wordprocessingCanvas" xmlns:mc="http://schemas.openxmlformats.org/markup-compatibility/2006" xmlns:o="urn:schemas-microsoft-com:office:office" xmlns:r="http://schemas.openxmlformats.org/officeDocument/2006/relationships" xmlns:m="http://schemas.openxmlformats.org/officeDocument/2006/math" xmlns:v="urn:schemas-microsoft-com:vml" xmlns:wp14="http://schemas.microsoft.com/office/word/2010/wordprocessingDrawing" xmlns:wp="http://schemas.openxmlformats.org/drawingml/2006/wordprocessingDrawing" xmlns:w10="urn:schemas-microsoft-com:office:word" xmlns:w="http://schemas.openxmlformats.org/wordprocessingml/2006/main" xmlns:w14="http://schemas.microsoft.com/office/word/2010/wordml" xmlns:w15="http://schemas.microsoft.com/office/word/2012/wordml" xmlns:wpg="http://schemas.microsoft.com/office/word/2010/wordprocessingGroup" xmlns:wpi="http://schemas.microsoft.com/office/word/2010/wordprocessingInk" xmlns:wne="http://schemas.microsoft.com/office/word/2006/wordml" xmlns:wps="http://schemas.microsoft.com/office/word/2010/wordprocessingShape" mc:Ignorable="w14 w15 wp14">
   <w:abstractNum w:abstractNumId="0" w15:restartNumberingAfterBreak="0">
     <w:nsid w:val="02C03571"/>
     <w:multiLevelType w:val="hybridMultilevel"/>
@@ -30276,7 +29973,7 @@
 </file>
 
 <file path=word/styles.xml><?xml version="1.0" encoding="utf-8"?>
-<w:styles xmlns:mc="http://schemas.openxmlformats.org/markup-compatibility/2006" xmlns:r="http://schemas.openxmlformats.org/officeDocument/2006/relationships" xmlns:w="http://schemas.openxmlformats.org/wordprocessingml/2006/main" xmlns:w14="http://schemas.microsoft.com/office/word/2010/wordml" xmlns:w15="http://schemas.microsoft.com/office/word/2012/wordml" xmlns:w16se="http://schemas.microsoft.com/office/word/2015/wordml/symex" mc:Ignorable="w14 w15 w16se">
+<w:styles xmlns:mc="http://schemas.openxmlformats.org/markup-compatibility/2006" xmlns:r="http://schemas.openxmlformats.org/officeDocument/2006/relationships" xmlns:w="http://schemas.openxmlformats.org/wordprocessingml/2006/main" xmlns:w14="http://schemas.microsoft.com/office/word/2010/wordml" xmlns:w15="http://schemas.microsoft.com/office/word/2012/wordml" mc:Ignorable="w14 w15">
   <w:docDefaults>
     <w:rPrDefault>
       <w:rPr>
@@ -30908,7 +30605,6 @@
     <w:basedOn w:val="Cabealho1"/>
     <w:next w:val="Normal"/>
     <w:uiPriority w:val="39"/>
-    <w:semiHidden/>
     <w:unhideWhenUsed/>
     <w:qFormat/>
     <w:rsid w:val="00873F4B"/>
@@ -31446,7 +31142,7 @@
 </file>
 
 <file path=customXml/itemProps1.xml><?xml version="1.0" encoding="utf-8"?>
-<ds:datastoreItem xmlns:ds="http://schemas.openxmlformats.org/officeDocument/2006/customXml" ds:itemID="{3B0F6863-FE22-4C54-855D-80CCFCA5C6E4}">
+<ds:datastoreItem xmlns:ds="http://schemas.openxmlformats.org/officeDocument/2006/customXml" ds:itemID="{4B3A2E53-7889-4261-929D-92D2E942D049}">
   <ds:schemaRefs>
     <ds:schemaRef ds:uri="http://schemas.openxmlformats.org/officeDocument/2006/bibliography"/>
   </ds:schemaRefs>

</xml_diff>

<commit_message>
Revisões de diagrama e Estrutura do Relatorio
1h
</commit_message>
<xml_diff>
--- a/Engenharia de Software/Relatorio.docx
+++ b/Engenharia de Software/Relatorio.docx
@@ -304,126 +304,7 @@
           <w:r>
             <w:fldChar w:fldCharType="separate"/>
           </w:r>
-          <w:bookmarkStart w:id="0" w:name="_GoBack"/>
-          <w:bookmarkEnd w:id="0"/>
-          <w:r>
-            <w:rPr>
-              <w:rStyle w:val="Hiperligao"/>
-              <w:noProof/>
-            </w:rPr>
-            <w:fldChar w:fldCharType="begin"/>
-          </w:r>
-          <w:r>
-            <w:rPr>
-              <w:rStyle w:val="Hiperligao"/>
-              <w:noProof/>
-            </w:rPr>
-            <w:instrText xml:space="preserve"> </w:instrText>
-          </w:r>
-          <w:r>
-            <w:rPr>
-              <w:noProof/>
-            </w:rPr>
-            <w:instrText>HYPERLINK \l "_Toc503731670"</w:instrText>
-          </w:r>
-          <w:r>
-            <w:rPr>
-              <w:rStyle w:val="Hiperligao"/>
-              <w:noProof/>
-            </w:rPr>
-            <w:instrText xml:space="preserve"> </w:instrText>
-          </w:r>
-          <w:r>
-            <w:rPr>
-              <w:rStyle w:val="Hiperligao"/>
-              <w:noProof/>
-            </w:rPr>
-          </w:r>
-          <w:r>
-            <w:rPr>
-              <w:rStyle w:val="Hiperligao"/>
-              <w:noProof/>
-            </w:rPr>
-            <w:fldChar w:fldCharType="separate"/>
-          </w:r>
-          <w:r>
-            <w:rPr>
-              <w:rStyle w:val="Hiperligao"/>
-              <w:rFonts w:eastAsia="Times New Roman"/>
-              <w:noProof/>
-              <w:lang w:eastAsia="pt-PT"/>
-            </w:rPr>
-            <w:t>Descrição do Tema</w:t>
-          </w:r>
-          <w:r>
-            <w:rPr>
-              <w:noProof/>
-              <w:webHidden/>
-            </w:rPr>
-            <w:tab/>
-          </w:r>
-          <w:r>
-            <w:rPr>
-              <w:noProof/>
-              <w:webHidden/>
-            </w:rPr>
-            <w:fldChar w:fldCharType="begin"/>
-          </w:r>
-          <w:r>
-            <w:rPr>
-              <w:noProof/>
-              <w:webHidden/>
-            </w:rPr>
-            <w:instrText xml:space="preserve"> PAGEREF _Toc503731670 \h </w:instrText>
-          </w:r>
-          <w:r>
-            <w:rPr>
-              <w:noProof/>
-              <w:webHidden/>
-            </w:rPr>
-          </w:r>
-          <w:r>
-            <w:rPr>
-              <w:noProof/>
-              <w:webHidden/>
-            </w:rPr>
-            <w:fldChar w:fldCharType="separate"/>
-          </w:r>
-          <w:r>
-            <w:rPr>
-              <w:noProof/>
-              <w:webHidden/>
-            </w:rPr>
-            <w:t>3</w:t>
-          </w:r>
-          <w:r>
-            <w:rPr>
-              <w:noProof/>
-              <w:webHidden/>
-            </w:rPr>
-            <w:fldChar w:fldCharType="end"/>
-          </w:r>
-          <w:r>
-            <w:rPr>
-              <w:rStyle w:val="Hiperligao"/>
-              <w:noProof/>
-            </w:rPr>
-            <w:fldChar w:fldCharType="end"/>
-          </w:r>
-        </w:p>
-        <w:p>
-          <w:pPr>
-            <w:pStyle w:val="ndice1"/>
-            <w:tabs>
-              <w:tab w:val="right" w:leader="dot" w:pos="10338"/>
-            </w:tabs>
-            <w:rPr>
-              <w:rFonts w:eastAsiaTheme="minorEastAsia"/>
-              <w:noProof/>
-              <w:lang w:eastAsia="pt-PT"/>
-            </w:rPr>
-          </w:pPr>
-          <w:hyperlink w:anchor="_Toc503731671" w:history="1">
+          <w:hyperlink w:anchor="_Toc503737323" w:history="1">
             <w:r>
               <w:rPr>
                 <w:rStyle w:val="Hiperligao"/>
@@ -431,7 +312,7 @@
                 <w:noProof/>
                 <w:lang w:eastAsia="pt-PT"/>
               </w:rPr>
-              <w:t>Diagrama de Contexto</w:t>
+              <w:t>Descrição do Tema</w:t>
             </w:r>
             <w:r>
               <w:rPr>
@@ -452,7 +333,7 @@
                 <w:noProof/>
                 <w:webHidden/>
               </w:rPr>
-              <w:instrText xml:space="preserve"> PAGEREF _Toc503731671 \h </w:instrText>
+              <w:instrText xml:space="preserve"> PAGEREF _Toc503737323 \h </w:instrText>
             </w:r>
             <w:r>
               <w:rPr>
@@ -472,7 +353,7 @@
                 <w:noProof/>
                 <w:webHidden/>
               </w:rPr>
-              <w:t>4</w:t>
+              <w:t>3</w:t>
             </w:r>
             <w:r>
               <w:rPr>
@@ -495,7 +376,7 @@
               <w:lang w:eastAsia="pt-PT"/>
             </w:rPr>
           </w:pPr>
-          <w:hyperlink w:anchor="_Toc503731672" w:history="1">
+          <w:hyperlink w:anchor="_Toc503737324" w:history="1">
             <w:r>
               <w:rPr>
                 <w:rStyle w:val="Hiperligao"/>
@@ -503,7 +384,7 @@
                 <w:noProof/>
                 <w:lang w:eastAsia="pt-PT"/>
               </w:rPr>
-              <w:t>Resumo QuittingTime</w:t>
+              <w:t>Diagrama de Contexto</w:t>
             </w:r>
             <w:r>
               <w:rPr>
@@ -524,7 +405,7 @@
                 <w:noProof/>
                 <w:webHidden/>
               </w:rPr>
-              <w:instrText xml:space="preserve"> PAGEREF _Toc503731672 \h </w:instrText>
+              <w:instrText xml:space="preserve"> PAGEREF _Toc503737324 \h </w:instrText>
             </w:r>
             <w:r>
               <w:rPr>
@@ -544,7 +425,7 @@
                 <w:noProof/>
                 <w:webHidden/>
               </w:rPr>
-              <w:t>5</w:t>
+              <w:t>4</w:t>
             </w:r>
             <w:r>
               <w:rPr>
@@ -567,7 +448,7 @@
               <w:lang w:eastAsia="pt-PT"/>
             </w:rPr>
           </w:pPr>
-          <w:hyperlink w:anchor="_Toc503731673" w:history="1">
+          <w:hyperlink w:anchor="_Toc503737325" w:history="1">
             <w:r>
               <w:rPr>
                 <w:rStyle w:val="Hiperligao"/>
@@ -575,7 +456,7 @@
                 <w:noProof/>
                 <w:lang w:eastAsia="pt-PT"/>
               </w:rPr>
-              <w:t>SpiralDevelopment</w:t>
+              <w:t>Resumo QuittingTime</w:t>
             </w:r>
             <w:r>
               <w:rPr>
@@ -596,7 +477,7 @@
                 <w:noProof/>
                 <w:webHidden/>
               </w:rPr>
-              <w:instrText xml:space="preserve"> PAGEREF _Toc503731673 \h </w:instrText>
+              <w:instrText xml:space="preserve"> PAGEREF _Toc503737325 \h </w:instrText>
             </w:r>
             <w:r>
               <w:rPr>
@@ -616,7 +497,7 @@
                 <w:noProof/>
                 <w:webHidden/>
               </w:rPr>
-              <w:t>6</w:t>
+              <w:t>5</w:t>
             </w:r>
             <w:r>
               <w:rPr>
@@ -639,7 +520,7 @@
               <w:lang w:eastAsia="pt-PT"/>
             </w:rPr>
           </w:pPr>
-          <w:hyperlink w:anchor="_Toc503731674" w:history="1">
+          <w:hyperlink w:anchor="_Toc503737326" w:history="1">
             <w:r>
               <w:rPr>
                 <w:rStyle w:val="Hiperligao"/>
@@ -647,7 +528,7 @@
                 <w:noProof/>
                 <w:lang w:eastAsia="pt-PT"/>
               </w:rPr>
-              <w:t>TwoTierReview</w:t>
+              <w:t>SpiralDevelopment</w:t>
             </w:r>
             <w:r>
               <w:rPr>
@@ -668,7 +549,7 @@
                 <w:noProof/>
                 <w:webHidden/>
               </w:rPr>
-              <w:instrText xml:space="preserve"> PAGEREF _Toc503731674 \h </w:instrText>
+              <w:instrText xml:space="preserve"> PAGEREF _Toc503737326 \h </w:instrText>
             </w:r>
             <w:r>
               <w:rPr>
@@ -688,7 +569,7 @@
                 <w:noProof/>
                 <w:webHidden/>
               </w:rPr>
-              <w:t>7</w:t>
+              <w:t>6</w:t>
             </w:r>
             <w:r>
               <w:rPr>
@@ -711,7 +592,7 @@
               <w:lang w:eastAsia="pt-PT"/>
             </w:rPr>
           </w:pPr>
-          <w:hyperlink w:anchor="_Toc503731675" w:history="1">
+          <w:hyperlink w:anchor="_Toc503737327" w:history="1">
             <w:r>
               <w:rPr>
                 <w:rStyle w:val="Hiperligao"/>
@@ -719,7 +600,7 @@
                 <w:noProof/>
                 <w:lang w:eastAsia="pt-PT"/>
               </w:rPr>
-              <w:t>Estado da Arte</w:t>
+              <w:t>TwoTierReview</w:t>
             </w:r>
             <w:r>
               <w:rPr>
@@ -740,7 +621,7 @@
                 <w:noProof/>
                 <w:webHidden/>
               </w:rPr>
-              <w:instrText xml:space="preserve"> PAGEREF _Toc503731675 \h </w:instrText>
+              <w:instrText xml:space="preserve"> PAGEREF _Toc503737327 \h </w:instrText>
             </w:r>
             <w:r>
               <w:rPr>
@@ -760,7 +641,7 @@
                 <w:noProof/>
                 <w:webHidden/>
               </w:rPr>
-              <w:t>8</w:t>
+              <w:t>7</w:t>
             </w:r>
             <w:r>
               <w:rPr>
@@ -783,7 +664,7 @@
               <w:lang w:eastAsia="pt-PT"/>
             </w:rPr>
           </w:pPr>
-          <w:hyperlink w:anchor="_Toc503731676" w:history="1">
+          <w:hyperlink w:anchor="_Toc503737328" w:history="1">
             <w:r>
               <w:rPr>
                 <w:rStyle w:val="Hiperligao"/>
@@ -791,7 +672,7 @@
                 <w:noProof/>
                 <w:lang w:eastAsia="pt-PT"/>
               </w:rPr>
-              <w:t>Tabela de Atores e respetivos casos de uso</w:t>
+              <w:t>Estado da Arte</w:t>
             </w:r>
             <w:r>
               <w:rPr>
@@ -812,7 +693,7 @@
                 <w:noProof/>
                 <w:webHidden/>
               </w:rPr>
-              <w:instrText xml:space="preserve"> PAGEREF _Toc503731676 \h </w:instrText>
+              <w:instrText xml:space="preserve"> PAGEREF _Toc503737328 \h </w:instrText>
             </w:r>
             <w:r>
               <w:rPr>
@@ -832,7 +713,7 @@
                 <w:noProof/>
                 <w:webHidden/>
               </w:rPr>
-              <w:t>9</w:t>
+              <w:t>8</w:t>
             </w:r>
             <w:r>
               <w:rPr>
@@ -855,7 +736,7 @@
               <w:lang w:eastAsia="pt-PT"/>
             </w:rPr>
           </w:pPr>
-          <w:hyperlink w:anchor="_Toc503731677" w:history="1">
+          <w:hyperlink w:anchor="_Toc503737329" w:history="1">
             <w:r>
               <w:rPr>
                 <w:rStyle w:val="Hiperligao"/>
@@ -863,7 +744,7 @@
                 <w:noProof/>
                 <w:lang w:eastAsia="pt-PT"/>
               </w:rPr>
-              <w:t>Casos de Uso</w:t>
+              <w:t>Tabela de Atores e respetivos casos de uso</w:t>
             </w:r>
             <w:r>
               <w:rPr>
@@ -884,7 +765,7 @@
                 <w:noProof/>
                 <w:webHidden/>
               </w:rPr>
-              <w:instrText xml:space="preserve"> PAGEREF _Toc503731677 \h </w:instrText>
+              <w:instrText xml:space="preserve"> PAGEREF _Toc503737329 \h </w:instrText>
             </w:r>
             <w:r>
               <w:rPr>
@@ -904,7 +785,7 @@
                 <w:noProof/>
                 <w:webHidden/>
               </w:rPr>
-              <w:t>10</w:t>
+              <w:t>9</w:t>
             </w:r>
             <w:r>
               <w:rPr>
@@ -927,7 +808,7 @@
               <w:lang w:eastAsia="pt-PT"/>
             </w:rPr>
           </w:pPr>
-          <w:hyperlink w:anchor="_Toc503731678" w:history="1">
+          <w:hyperlink w:anchor="_Toc503737330" w:history="1">
             <w:r>
               <w:rPr>
                 <w:rStyle w:val="Hiperligao"/>
@@ -935,7 +816,7 @@
                 <w:noProof/>
                 <w:lang w:eastAsia="pt-PT"/>
               </w:rPr>
-              <w:t>Diagramas de Sequência</w:t>
+              <w:t>Casos de Uso</w:t>
             </w:r>
             <w:r>
               <w:rPr>
@@ -956,7 +837,7 @@
                 <w:noProof/>
                 <w:webHidden/>
               </w:rPr>
-              <w:instrText xml:space="preserve"> PAGEREF _Toc503731678 \h </w:instrText>
+              <w:instrText xml:space="preserve"> PAGEREF _Toc503737330 \h </w:instrText>
             </w:r>
             <w:r>
               <w:rPr>
@@ -976,7 +857,7 @@
                 <w:noProof/>
                 <w:webHidden/>
               </w:rPr>
-              <w:t>17</w:t>
+              <w:t>10</w:t>
             </w:r>
             <w:r>
               <w:rPr>
@@ -999,7 +880,7 @@
               <w:lang w:eastAsia="pt-PT"/>
             </w:rPr>
           </w:pPr>
-          <w:hyperlink w:anchor="_Toc503731679" w:history="1">
+          <w:hyperlink w:anchor="_Toc503737331" w:history="1">
             <w:r>
               <w:rPr>
                 <w:rStyle w:val="Hiperligao"/>
@@ -1007,7 +888,7 @@
                 <w:noProof/>
                 <w:lang w:eastAsia="pt-PT"/>
               </w:rPr>
-              <w:t>Diagrama de Estados</w:t>
+              <w:t>Diagramas de Sequência</w:t>
             </w:r>
             <w:r>
               <w:rPr>
@@ -1028,7 +909,7 @@
                 <w:noProof/>
                 <w:webHidden/>
               </w:rPr>
-              <w:instrText xml:space="preserve"> PAGEREF _Toc503731679 \h </w:instrText>
+              <w:instrText xml:space="preserve"> PAGEREF _Toc503737331 \h </w:instrText>
             </w:r>
             <w:r>
               <w:rPr>
@@ -1048,7 +929,7 @@
                 <w:noProof/>
                 <w:webHidden/>
               </w:rPr>
-              <w:t>24</w:t>
+              <w:t>18</w:t>
             </w:r>
             <w:r>
               <w:rPr>
@@ -1071,7 +952,7 @@
               <w:lang w:eastAsia="pt-PT"/>
             </w:rPr>
           </w:pPr>
-          <w:hyperlink w:anchor="_Toc503731680" w:history="1">
+          <w:hyperlink w:anchor="_Toc503737332" w:history="1">
             <w:r>
               <w:rPr>
                 <w:rStyle w:val="Hiperligao"/>
@@ -1079,7 +960,7 @@
                 <w:noProof/>
                 <w:lang w:eastAsia="pt-PT"/>
               </w:rPr>
-              <w:t>Diagrama de Classes</w:t>
+              <w:t>Diagrama de Estados</w:t>
             </w:r>
             <w:r>
               <w:rPr>
@@ -1100,7 +981,7 @@
                 <w:noProof/>
                 <w:webHidden/>
               </w:rPr>
-              <w:instrText xml:space="preserve"> PAGEREF _Toc503731680 \h </w:instrText>
+              <w:instrText xml:space="preserve"> PAGEREF _Toc503737332 \h </w:instrText>
             </w:r>
             <w:r>
               <w:rPr>
@@ -1143,7 +1024,7 @@
               <w:lang w:eastAsia="pt-PT"/>
             </w:rPr>
           </w:pPr>
-          <w:hyperlink w:anchor="_Toc503731681" w:history="1">
+          <w:hyperlink w:anchor="_Toc503737333" w:history="1">
             <w:r>
               <w:rPr>
                 <w:rStyle w:val="Hiperligao"/>
@@ -1151,7 +1032,7 @@
                 <w:noProof/>
                 <w:lang w:eastAsia="pt-PT"/>
               </w:rPr>
-              <w:t>Atividades e Tempos Gastos</w:t>
+              <w:t>Diagrama de Classes</w:t>
             </w:r>
             <w:r>
               <w:rPr>
@@ -1172,7 +1053,7 @@
                 <w:noProof/>
                 <w:webHidden/>
               </w:rPr>
-              <w:instrText xml:space="preserve"> PAGEREF _Toc503731681 \h </w:instrText>
+              <w:instrText xml:space="preserve"> PAGEREF _Toc503737333 \h </w:instrText>
             </w:r>
             <w:r>
               <w:rPr>
@@ -1215,7 +1096,7 @@
               <w:lang w:eastAsia="pt-PT"/>
             </w:rPr>
           </w:pPr>
-          <w:hyperlink w:anchor="_Toc503731682" w:history="1">
+          <w:hyperlink w:anchor="_Toc503737334" w:history="1">
             <w:r>
               <w:rPr>
                 <w:rStyle w:val="Hiperligao"/>
@@ -1223,7 +1104,7 @@
                 <w:noProof/>
                 <w:lang w:eastAsia="pt-PT"/>
               </w:rPr>
-              <w:t>Dicionário de dados</w:t>
+              <w:t>Atividades e Tempos Gastos</w:t>
             </w:r>
             <w:r>
               <w:rPr>
@@ -1244,7 +1125,7 @@
                 <w:noProof/>
                 <w:webHidden/>
               </w:rPr>
-              <w:instrText xml:space="preserve"> PAGEREF _Toc503731682 \h </w:instrText>
+              <w:instrText xml:space="preserve"> PAGEREF _Toc503737334 \h </w:instrText>
             </w:r>
             <w:r>
               <w:rPr>
@@ -1287,7 +1168,7 @@
               <w:lang w:eastAsia="pt-PT"/>
             </w:rPr>
           </w:pPr>
-          <w:hyperlink w:anchor="_Toc503731683" w:history="1">
+          <w:hyperlink w:anchor="_Toc503737335" w:history="1">
             <w:r>
               <w:rPr>
                 <w:rStyle w:val="Hiperligao"/>
@@ -1295,7 +1176,7 @@
                 <w:noProof/>
                 <w:lang w:eastAsia="pt-PT"/>
               </w:rPr>
-              <w:t>Diagrama de Componentes</w:t>
+              <w:t>Dicionário de dados</w:t>
             </w:r>
             <w:r>
               <w:rPr>
@@ -1316,7 +1197,7 @@
                 <w:noProof/>
                 <w:webHidden/>
               </w:rPr>
-              <w:instrText xml:space="preserve"> PAGEREF _Toc503731683 \h </w:instrText>
+              <w:instrText xml:space="preserve"> PAGEREF _Toc503737335 \h </w:instrText>
             </w:r>
             <w:r>
               <w:rPr>
@@ -1336,7 +1217,7 @@
                 <w:noProof/>
                 <w:webHidden/>
               </w:rPr>
-              <w:t>29</w:t>
+              <w:t>28</w:t>
             </w:r>
             <w:r>
               <w:rPr>
@@ -1359,7 +1240,7 @@
               <w:lang w:eastAsia="pt-PT"/>
             </w:rPr>
           </w:pPr>
-          <w:hyperlink w:anchor="_Toc503731684" w:history="1">
+          <w:hyperlink w:anchor="_Toc503737336" w:history="1">
             <w:r>
               <w:rPr>
                 <w:rStyle w:val="Hiperligao"/>
@@ -1367,7 +1248,7 @@
                 <w:noProof/>
                 <w:lang w:eastAsia="pt-PT"/>
               </w:rPr>
-              <w:t>Diagrama de Instalação</w:t>
+              <w:t>Diagrama de Componentes</w:t>
             </w:r>
             <w:r>
               <w:rPr>
@@ -1388,7 +1269,7 @@
                 <w:noProof/>
                 <w:webHidden/>
               </w:rPr>
-              <w:instrText xml:space="preserve"> PAGEREF _Toc503731684 \h </w:instrText>
+              <w:instrText xml:space="preserve"> PAGEREF _Toc503737336 \h </w:instrText>
             </w:r>
             <w:r>
               <w:rPr>
@@ -1409,6 +1290,222 @@
                 <w:webHidden/>
               </w:rPr>
               <w:t>30</w:t>
+            </w:r>
+            <w:r>
+              <w:rPr>
+                <w:noProof/>
+                <w:webHidden/>
+              </w:rPr>
+              <w:fldChar w:fldCharType="end"/>
+            </w:r>
+          </w:hyperlink>
+        </w:p>
+        <w:p>
+          <w:pPr>
+            <w:pStyle w:val="ndice1"/>
+            <w:tabs>
+              <w:tab w:val="right" w:leader="dot" w:pos="10338"/>
+            </w:tabs>
+            <w:rPr>
+              <w:rFonts w:eastAsiaTheme="minorEastAsia"/>
+              <w:noProof/>
+              <w:lang w:eastAsia="pt-PT"/>
+            </w:rPr>
+          </w:pPr>
+          <w:hyperlink w:anchor="_Toc503737337" w:history="1">
+            <w:r>
+              <w:rPr>
+                <w:rStyle w:val="Hiperligao"/>
+                <w:rFonts w:eastAsia="Times New Roman"/>
+                <w:noProof/>
+                <w:lang w:eastAsia="pt-PT"/>
+              </w:rPr>
+              <w:t>Diagrama de Pacotes</w:t>
+            </w:r>
+            <w:r>
+              <w:rPr>
+                <w:noProof/>
+                <w:webHidden/>
+              </w:rPr>
+              <w:tab/>
+            </w:r>
+            <w:r>
+              <w:rPr>
+                <w:noProof/>
+                <w:webHidden/>
+              </w:rPr>
+              <w:fldChar w:fldCharType="begin"/>
+            </w:r>
+            <w:r>
+              <w:rPr>
+                <w:noProof/>
+                <w:webHidden/>
+              </w:rPr>
+              <w:instrText xml:space="preserve"> PAGEREF _Toc503737337 \h </w:instrText>
+            </w:r>
+            <w:r>
+              <w:rPr>
+                <w:noProof/>
+                <w:webHidden/>
+              </w:rPr>
+            </w:r>
+            <w:r>
+              <w:rPr>
+                <w:noProof/>
+                <w:webHidden/>
+              </w:rPr>
+              <w:fldChar w:fldCharType="separate"/>
+            </w:r>
+            <w:r>
+              <w:rPr>
+                <w:noProof/>
+                <w:webHidden/>
+              </w:rPr>
+              <w:t>31</w:t>
+            </w:r>
+            <w:r>
+              <w:rPr>
+                <w:noProof/>
+                <w:webHidden/>
+              </w:rPr>
+              <w:fldChar w:fldCharType="end"/>
+            </w:r>
+          </w:hyperlink>
+        </w:p>
+        <w:p>
+          <w:pPr>
+            <w:pStyle w:val="ndice1"/>
+            <w:tabs>
+              <w:tab w:val="right" w:leader="dot" w:pos="10338"/>
+            </w:tabs>
+            <w:rPr>
+              <w:rFonts w:eastAsiaTheme="minorEastAsia"/>
+              <w:noProof/>
+              <w:lang w:eastAsia="pt-PT"/>
+            </w:rPr>
+          </w:pPr>
+          <w:hyperlink w:anchor="_Toc503737338" w:history="1">
+            <w:r>
+              <w:rPr>
+                <w:rStyle w:val="Hiperligao"/>
+                <w:rFonts w:eastAsia="Times New Roman"/>
+                <w:noProof/>
+                <w:lang w:eastAsia="pt-PT"/>
+              </w:rPr>
+              <w:t>Diagrama de Pacotes</w:t>
+            </w:r>
+            <w:r>
+              <w:rPr>
+                <w:noProof/>
+                <w:webHidden/>
+              </w:rPr>
+              <w:tab/>
+            </w:r>
+            <w:r>
+              <w:rPr>
+                <w:noProof/>
+                <w:webHidden/>
+              </w:rPr>
+              <w:fldChar w:fldCharType="begin"/>
+            </w:r>
+            <w:r>
+              <w:rPr>
+                <w:noProof/>
+                <w:webHidden/>
+              </w:rPr>
+              <w:instrText xml:space="preserve"> PAGEREF _Toc503737338 \h </w:instrText>
+            </w:r>
+            <w:r>
+              <w:rPr>
+                <w:noProof/>
+                <w:webHidden/>
+              </w:rPr>
+            </w:r>
+            <w:r>
+              <w:rPr>
+                <w:noProof/>
+                <w:webHidden/>
+              </w:rPr>
+              <w:fldChar w:fldCharType="separate"/>
+            </w:r>
+            <w:r>
+              <w:rPr>
+                <w:noProof/>
+                <w:webHidden/>
+              </w:rPr>
+              <w:t>32</w:t>
+            </w:r>
+            <w:r>
+              <w:rPr>
+                <w:noProof/>
+                <w:webHidden/>
+              </w:rPr>
+              <w:fldChar w:fldCharType="end"/>
+            </w:r>
+          </w:hyperlink>
+        </w:p>
+        <w:p>
+          <w:pPr>
+            <w:pStyle w:val="ndice1"/>
+            <w:tabs>
+              <w:tab w:val="right" w:leader="dot" w:pos="10338"/>
+            </w:tabs>
+            <w:rPr>
+              <w:rFonts w:eastAsiaTheme="minorEastAsia"/>
+              <w:noProof/>
+              <w:lang w:eastAsia="pt-PT"/>
+            </w:rPr>
+          </w:pPr>
+          <w:hyperlink w:anchor="_Toc503737339" w:history="1">
+            <w:r>
+              <w:rPr>
+                <w:rStyle w:val="Hiperligao"/>
+                <w:rFonts w:eastAsia="Times New Roman"/>
+                <w:noProof/>
+                <w:lang w:eastAsia="pt-PT"/>
+              </w:rPr>
+              <w:t>Diagrama de Instalação</w:t>
+            </w:r>
+            <w:r>
+              <w:rPr>
+                <w:noProof/>
+                <w:webHidden/>
+              </w:rPr>
+              <w:tab/>
+            </w:r>
+            <w:r>
+              <w:rPr>
+                <w:noProof/>
+                <w:webHidden/>
+              </w:rPr>
+              <w:fldChar w:fldCharType="begin"/>
+            </w:r>
+            <w:r>
+              <w:rPr>
+                <w:noProof/>
+                <w:webHidden/>
+              </w:rPr>
+              <w:instrText xml:space="preserve"> PAGEREF _Toc503737339 \h </w:instrText>
+            </w:r>
+            <w:r>
+              <w:rPr>
+                <w:noProof/>
+                <w:webHidden/>
+              </w:rPr>
+            </w:r>
+            <w:r>
+              <w:rPr>
+                <w:noProof/>
+                <w:webHidden/>
+              </w:rPr>
+              <w:fldChar w:fldCharType="separate"/>
+            </w:r>
+            <w:r>
+              <w:rPr>
+                <w:noProof/>
+                <w:webHidden/>
+              </w:rPr>
+              <w:t>33</w:t>
             </w:r>
             <w:r>
               <w:rPr>
@@ -1459,7 +1556,7 @@
           <w:lang w:eastAsia="pt-PT"/>
         </w:rPr>
       </w:pPr>
-      <w:bookmarkStart w:id="1" w:name="_Toc503731670"/>
+      <w:bookmarkStart w:id="0" w:name="_Toc503737323"/>
       <w:r>
         <w:rPr>
           <w:rFonts w:eastAsia="Times New Roman"/>
@@ -1474,7 +1571,7 @@
         </w:rPr>
         <w:t>ema</w:t>
       </w:r>
-      <w:bookmarkEnd w:id="1"/>
+      <w:bookmarkEnd w:id="0"/>
     </w:p>
     <w:p>
       <w:pPr>
@@ -1798,7 +1895,7 @@
           <w:lang w:eastAsia="pt-PT"/>
         </w:rPr>
       </w:pPr>
-      <w:bookmarkStart w:id="2" w:name="_Toc503731671"/>
+      <w:bookmarkStart w:id="1" w:name="_Toc503737324"/>
       <w:r>
         <w:rPr>
           <w:rFonts w:eastAsia="Times New Roman"/>
@@ -1806,7 +1903,7 @@
         </w:rPr>
         <w:t>Diagrama de Contexto</w:t>
       </w:r>
-      <w:bookmarkEnd w:id="2"/>
+      <w:bookmarkEnd w:id="1"/>
     </w:p>
     <w:p>
       <w:pPr>
@@ -1979,10 +2076,10 @@
             <v:path o:extrusionok="f" gradientshapeok="t" o:connecttype="rect"/>
             <o:lock v:ext="edit" aspectratio="t"/>
           </v:shapetype>
-          <v:shape id="_x0000_i1045" type="#_x0000_t75" style="width:529.5pt;height:180pt" o:ole="">
+          <v:shape id="_x0000_i1025" type="#_x0000_t75" style="width:529.5pt;height:180pt" o:ole="">
             <v:imagedata r:id="rId9" o:title=""/>
           </v:shape>
-          <o:OLEObject Type="Embed" ProgID="Visio.Drawing.15" ShapeID="_x0000_i1045" DrawAspect="Content" ObjectID="_1577473641" r:id="rId10"/>
+          <o:OLEObject Type="Embed" ProgID="Visio.Drawing.15" ShapeID="_x0000_i1025" DrawAspect="Content" ObjectID="_1577479561" r:id="rId10"/>
         </w:object>
       </w:r>
     </w:p>
@@ -2073,7 +2170,7 @@
           <w:lang w:eastAsia="pt-PT"/>
         </w:rPr>
       </w:pPr>
-      <w:bookmarkStart w:id="3" w:name="_Toc503731672"/>
+      <w:bookmarkStart w:id="2" w:name="_Toc503737325"/>
       <w:r>
         <w:rPr>
           <w:rFonts w:eastAsia="Times New Roman"/>
@@ -2089,7 +2186,7 @@
         </w:rPr>
         <w:t>QuittingTime</w:t>
       </w:r>
-      <w:bookmarkEnd w:id="3"/>
+      <w:bookmarkEnd w:id="2"/>
       <w:proofErr w:type="spellEnd"/>
     </w:p>
     <w:p>
@@ -2165,21 +2262,7 @@
         <w:rPr>
           <w:lang w:val="en-US"/>
         </w:rPr>
-        <w:t xml:space="preserve">Exemplo: Wings Over </w:t>
-      </w:r>
-      <w:proofErr w:type="gramStart"/>
-      <w:r>
-        <w:rPr>
-          <w:lang w:val="en-US"/>
-        </w:rPr>
-        <w:t>The</w:t>
-      </w:r>
-      <w:proofErr w:type="gramEnd"/>
-      <w:r>
-        <w:rPr>
-          <w:lang w:val="en-US"/>
-        </w:rPr>
-        <w:t xml:space="preserve"> World.</w:t>
+        <w:t>Exemplo: Wings Over The World.</w:t>
       </w:r>
     </w:p>
     <w:p>
@@ -2237,7 +2320,7 @@
           <w:lang w:eastAsia="pt-PT"/>
         </w:rPr>
       </w:pPr>
-      <w:bookmarkStart w:id="4" w:name="_Toc503731673"/>
+      <w:bookmarkStart w:id="3" w:name="_Toc503737326"/>
       <w:proofErr w:type="spellStart"/>
       <w:r>
         <w:rPr>
@@ -2245,45 +2328,207 @@
           <w:lang w:eastAsia="pt-PT"/>
         </w:rPr>
         <w:t>SpiralDevelopment</w:t>
+      </w:r>
+      <w:bookmarkEnd w:id="3"/>
+      <w:proofErr w:type="spellEnd"/>
+    </w:p>
+    <w:p>
+      <w:r>
+        <w:t>Desenvolver casos de uso num único passo é difícil e pode tornar difícil a tarefa de incorporar novas informações neles, pode até atrasar a descoberta de fatores de risco.</w:t>
+      </w:r>
+    </w:p>
+    <w:p>
+      <w:r>
+        <w:t>Escrever casos de uso interactivamente fornece uma perspetiva de vista em que facilmente podemos recuar e rescrever ou riscar algo se descobrirmos que esta errado ou que não esta a funcionar corretamente. Podemos perder algum trabalho, mas será muito menor do que teríamos perdido se tivéssemos escrito os casos de uso todos de uma vez. Mais importante podemos identificar e confrontar potenciais problemas mais cedo usando um método de aproximação interativo.</w:t>
+      </w:r>
+    </w:p>
+    <w:p>
+      <w:r>
+        <w:t>Pode levar um longo tempo para perceber o comportamento de um sistema, e quanto mais complicado for, mais tempo ira demorar para se compreender. Atrasos custam recursos, e os requerimentos iniciais são fundamentais para o sucesso do produto, mas isto e só uma parte do projeto. Muitas pessoas podem ter deadlines que só são possíveis de cumprir se os casos de uso fornecidos forem bons.</w:t>
+      </w:r>
+    </w:p>
+    <w:p>
+      <w:r>
+        <w:t xml:space="preserve">Os requerimentos provavelmente irão mudar durante a sua </w:t>
+      </w:r>
+      <w:r>
+        <w:t>análise</w:t>
+      </w:r>
+      <w:r>
+        <w:t xml:space="preserve">, visto que os requerimentos são voláteis, e facilmente alterados quando sabemos mais deles. Um requerimento que parece concreto no </w:t>
+      </w:r>
+      <w:r>
+        <w:t>início</w:t>
+      </w:r>
+      <w:r>
+        <w:t xml:space="preserve"> e necessário pode ficar inútil e desnecessário numa análise mais profunda. Todo o processo acaba por estabilizar, mas só depois de muita análise e reconstrução.</w:t>
+      </w:r>
+    </w:p>
+    <w:p>
+      <w:r>
+        <w:t>O custo de erros iniciais é alto, sendo que no inicio ate pode custar muito pouco reparar certos erros, mas a medida que o processo vai evoluindo o custo do erro e dificultando a sua deteção.</w:t>
+      </w:r>
+    </w:p>
+    <w:p>
+      <w:pPr>
+        <w:rPr>
+          <w:lang w:eastAsia="pt-PT"/>
+        </w:rPr>
+      </w:pPr>
+    </w:p>
+    <w:p>
+      <w:pPr>
+        <w:rPr>
+          <w:lang w:eastAsia="pt-PT"/>
+        </w:rPr>
+      </w:pPr>
+      <w:r>
+        <w:rPr>
+          <w:lang w:eastAsia="pt-PT"/>
+        </w:rPr>
+        <w:br w:type="page"/>
+      </w:r>
+    </w:p>
+    <w:p>
+      <w:pPr>
+        <w:rPr>
+          <w:lang w:eastAsia="pt-PT"/>
+        </w:rPr>
+      </w:pPr>
+    </w:p>
+    <w:p>
+      <w:pPr>
+        <w:pStyle w:val="Ttulo"/>
+        <w:rPr>
+          <w:rFonts w:eastAsia="Times New Roman"/>
+          <w:lang w:eastAsia="pt-PT"/>
+        </w:rPr>
+      </w:pPr>
+      <w:bookmarkStart w:id="4" w:name="_Toc503737327"/>
+      <w:proofErr w:type="spellStart"/>
+      <w:r>
+        <w:rPr>
+          <w:rFonts w:eastAsia="Times New Roman"/>
+          <w:lang w:eastAsia="pt-PT"/>
+        </w:rPr>
+        <w:t>TwoTierReview</w:t>
       </w:r>
       <w:bookmarkEnd w:id="4"/>
       <w:proofErr w:type="spellEnd"/>
     </w:p>
     <w:p>
       <w:r>
-        <w:t>Desenvolver casos de uso num único passo é difícil e pode tornar difícil a tarefa de incorporar novas informações neles, pode até atrasar a descoberta de fatores de risco.</w:t>
-      </w:r>
-    </w:p>
-    <w:p>
-      <w:r>
-        <w:t>Escrever casos de uso interactivamente fornece uma perspetiva de vista em que facilmente podemos recuar e rescrever ou riscar algo se descobrirmos que esta errado ou que não esta a funcionar corretamente. Podemos perder algum trabalho, mas será muito menor do que teríamos perdido se tivéssemos escrito os casos de uso todos de uma vez. Mais importante podemos identificar e confrontar potenciais problemas mais cedo usando um método de aproximação interativo.</w:t>
-      </w:r>
-    </w:p>
-    <w:p>
-      <w:r>
-        <w:t>Pode levar um longo tempo para perceber o comportamento de um sistema, e quanto mais complicado for, mais tempo ira demorar para se compreender. Atrasos custam recursos, e os requerimentos iniciais são fundamentais para o sucesso do produto, mas isto e só uma parte do projeto. Muitas pessoas podem ter deadlines que só são possíveis de cumprir se os casos de uso fornecidos forem bons.</w:t>
-      </w:r>
-    </w:p>
-    <w:p>
-      <w:r>
-        <w:t xml:space="preserve">Os requerimentos provavelmente irão mudar durante a sua </w:t>
-      </w:r>
-      <w:r>
-        <w:t>análise</w:t>
-      </w:r>
-      <w:r>
-        <w:t xml:space="preserve">, visto que os requerimentos são voláteis, e facilmente alterados quando sabemos mais deles. Um requerimento que parece concreto no </w:t>
-      </w:r>
-      <w:r>
-        <w:t>início</w:t>
-      </w:r>
-      <w:r>
-        <w:t xml:space="preserve"> e necessário pode ficar inútil e desnecessário numa análise mais profunda. Todo o processo acaba por estabilizar, mas só depois de muita análise e reconstrução.</w:t>
-      </w:r>
-    </w:p>
-    <w:p>
-      <w:r>
-        <w:t>O custo de erros iniciais é alto, sendo que no inicio ate pode custar muito pouco reparar certos erros, mas a medida que o processo vai evoluindo o custo do erro e dificultando a sua deteção.</w:t>
+        <w:t>Muitas pessoas têm a necessidade de rever os casos de uso, mas isto e dispendioso, leva tempo.</w:t>
+      </w:r>
+    </w:p>
+    <w:p>
+      <w:r>
+        <w:t>As</w:t>
+      </w:r>
+      <w:r>
+        <w:t xml:space="preserve"> revisões são necessárias para validar, verificar e avaliar a sua plenitude na parte inicial do processo de desenvolvimento.</w:t>
+      </w:r>
+    </w:p>
+    <w:p>
+      <w:r>
+        <w:t xml:space="preserve">É difícil para os </w:t>
+      </w:r>
+      <w:proofErr w:type="spellStart"/>
+      <w:r>
+        <w:t>developers</w:t>
+      </w:r>
+      <w:proofErr w:type="spellEnd"/>
+      <w:r>
+        <w:t xml:space="preserve"> encontrarem os seus próprios erros pois fazem inferências que podem não estar lá e estão demasiados familiarizados com o trabalho. As pessoas que leem um documento pela primeira vez estão mais propícias a encontrarem erros porque estes não os deixam entender o propósito do documento.</w:t>
+      </w:r>
+    </w:p>
+    <w:p>
+      <w:r>
+        <w:t>Os</w:t>
+      </w:r>
+      <w:r>
+        <w:t xml:space="preserve"> </w:t>
+      </w:r>
+      <w:proofErr w:type="spellStart"/>
+      <w:r>
+        <w:t>stakeholders</w:t>
+      </w:r>
+      <w:proofErr w:type="spellEnd"/>
+      <w:r>
+        <w:t xml:space="preserve"> têm um interesse nos casos de uso, assim como cada grupo de </w:t>
+      </w:r>
+      <w:proofErr w:type="spellStart"/>
+      <w:r>
+        <w:t>dev's</w:t>
+      </w:r>
+      <w:proofErr w:type="spellEnd"/>
+      <w:r>
+        <w:t xml:space="preserve"> têm em determinados casos de uso pois dependem destes para os ajudar a fazer o trabalho deles. Por isso e no interesse de todos que estes sejam consultados o mais cedo possível e regularmente para que os casos de uso estejam o mais corretos possível e não sejam precisas alterações no futuro.</w:t>
+      </w:r>
+    </w:p>
+    <w:p>
+      <w:r>
+        <w:t>É</w:t>
+      </w:r>
+      <w:r>
+        <w:t xml:space="preserve"> demasiado caro, esgotante e lento envolver todos os elementos de um projeto nestas revisões e também é ineficiente pois elas vão acabar por "atropelar" umas as outras por isso a </w:t>
+      </w:r>
+      <w:proofErr w:type="spellStart"/>
+      <w:r>
+        <w:t>SmallWritingTeam</w:t>
+      </w:r>
+      <w:proofErr w:type="spellEnd"/>
+      <w:r>
+        <w:t xml:space="preserve"> é mais eficiente, mas como a equipa e pequena nem todos os interesses dos </w:t>
+      </w:r>
+      <w:proofErr w:type="spellStart"/>
+      <w:r>
+        <w:t>stakeholders</w:t>
+      </w:r>
+      <w:proofErr w:type="spellEnd"/>
+      <w:r>
+        <w:t xml:space="preserve"> são incorporados. É difícil se não impossível para uma equipa pequena representar a visão de todos os elementos do projeto. Este tipo de revisões deve ser usado com sensatez marcando-as estritamente quando necessário.</w:t>
+      </w:r>
+    </w:p>
+    <w:p>
+      <w:r>
+        <w:t xml:space="preserve">Assim sendo o </w:t>
+      </w:r>
+      <w:proofErr w:type="spellStart"/>
+      <w:r>
+        <w:t>twotierreview</w:t>
+      </w:r>
+      <w:proofErr w:type="spellEnd"/>
+      <w:r>
+        <w:t xml:space="preserve"> tem dois tipos de revisões o primeiro com uma equipa pequena interna e fá-las diversas vezes. A segunda pelo grupo completo pelo menos uma vez. </w:t>
+      </w:r>
+      <w:r>
+        <w:t>Primeiro</w:t>
+      </w:r>
+      <w:r>
+        <w:t xml:space="preserve"> deve rever-se os casos de uso internamente para verifica se são fáceis de se entender, implementar e a sua precisão. Esta revisão pode ser informal, formal ou uma combinação das duas. </w:t>
+      </w:r>
+      <w:r>
+        <w:t>Podem</w:t>
+      </w:r>
+      <w:r>
+        <w:t xml:space="preserve"> ser precisas varias revisões e vários para as diversas áreas assim cada </w:t>
+      </w:r>
+      <w:proofErr w:type="spellStart"/>
+      <w:r>
+        <w:t>stakeholder</w:t>
+      </w:r>
+      <w:proofErr w:type="spellEnd"/>
+      <w:r>
+        <w:t xml:space="preserve"> pode avaliar em profundidade os casos de uso com o seu ponto de vista. Por fim nas revisões internas as equipas assertaram que é </w:t>
+      </w:r>
+      <w:proofErr w:type="spellStart"/>
+      <w:r>
+        <w:t>QuittingTime</w:t>
+      </w:r>
+      <w:proofErr w:type="spellEnd"/>
+      <w:r>
+        <w:t xml:space="preserve"> e que esta tudo em ordem.</w:t>
       </w:r>
     </w:p>
     <w:p>
@@ -2321,177 +2566,15 @@
           <w:lang w:eastAsia="pt-PT"/>
         </w:rPr>
       </w:pPr>
-      <w:bookmarkStart w:id="5" w:name="_Toc503731674"/>
-      <w:proofErr w:type="spellStart"/>
+      <w:bookmarkStart w:id="5" w:name="_Toc503737328"/>
       <w:r>
         <w:rPr>
           <w:rFonts w:eastAsia="Times New Roman"/>
           <w:lang w:eastAsia="pt-PT"/>
         </w:rPr>
-        <w:t>TwoTierReview</w:t>
+        <w:t>Estado da Arte</w:t>
       </w:r>
       <w:bookmarkEnd w:id="5"/>
-      <w:proofErr w:type="spellEnd"/>
-    </w:p>
-    <w:p>
-      <w:r>
-        <w:t>Muitas pessoas têm a necessidade de rever os casos de uso, mas isto e dispendioso, leva tempo.</w:t>
-      </w:r>
-    </w:p>
-    <w:p>
-      <w:r>
-        <w:t>As</w:t>
-      </w:r>
-      <w:r>
-        <w:t xml:space="preserve"> revisões são necessárias para validar, verificar e avaliar a sua plenitude na parte inicial do processo de desenvolvimento.</w:t>
-      </w:r>
-    </w:p>
-    <w:p>
-      <w:r>
-        <w:t xml:space="preserve">É difícil para os </w:t>
-      </w:r>
-      <w:proofErr w:type="spellStart"/>
-      <w:r>
-        <w:t>developers</w:t>
-      </w:r>
-      <w:proofErr w:type="spellEnd"/>
-      <w:r>
-        <w:t xml:space="preserve"> encontrarem os seus próprios erros pois fazem inferências que podem não estar lá e estão demasiados familiarizados com o trabalho. As pessoas que leem um documento pela primeira vez estão mais propícias a encontrarem erros porque estes não os deixam entender o propósito do documento.</w:t>
-      </w:r>
-    </w:p>
-    <w:p>
-      <w:r>
-        <w:t>Os</w:t>
-      </w:r>
-      <w:r>
-        <w:t xml:space="preserve"> </w:t>
-      </w:r>
-      <w:proofErr w:type="spellStart"/>
-      <w:r>
-        <w:t>stakeholders</w:t>
-      </w:r>
-      <w:proofErr w:type="spellEnd"/>
-      <w:r>
-        <w:t xml:space="preserve"> têm um interesse nos casos de uso, assim como cada grupo de </w:t>
-      </w:r>
-      <w:proofErr w:type="spellStart"/>
-      <w:r>
-        <w:t>dev's</w:t>
-      </w:r>
-      <w:proofErr w:type="spellEnd"/>
-      <w:r>
-        <w:t xml:space="preserve"> têm em determinados casos de uso pois dependem destes para os ajudar a fazer o trabalho deles. Por isso e no interesse de todos que estes sejam consultados o mais cedo possível e regularmente para que os casos de uso estejam o mais corretos possível e não sejam precisas alterações no futuro.</w:t>
-      </w:r>
-    </w:p>
-    <w:p>
-      <w:r>
-        <w:t>É</w:t>
-      </w:r>
-      <w:r>
-        <w:t xml:space="preserve"> demasiado caro, esgotante e lento envolver todos os elementos de um projeto nestas revisões e também é ineficiente pois elas vão acabar por "atropelar" umas as outras por isso a </w:t>
-      </w:r>
-      <w:proofErr w:type="spellStart"/>
-      <w:r>
-        <w:t>SmallWritingTeam</w:t>
-      </w:r>
-      <w:proofErr w:type="spellEnd"/>
-      <w:r>
-        <w:t xml:space="preserve"> é mais eficiente, mas como a equipa e pequena nem todos os interesses dos </w:t>
-      </w:r>
-      <w:proofErr w:type="spellStart"/>
-      <w:r>
-        <w:t>stakeholders</w:t>
-      </w:r>
-      <w:proofErr w:type="spellEnd"/>
-      <w:r>
-        <w:t xml:space="preserve"> são incorporados. É difícil se não impossível para uma equipa pequena representar a visão de todos os elementos do projeto. Este tipo de revisões deve ser usado com sensatez marcando-as estritamente quando necessário.</w:t>
-      </w:r>
-    </w:p>
-    <w:p>
-      <w:r>
-        <w:t xml:space="preserve">Assim sendo o </w:t>
-      </w:r>
-      <w:proofErr w:type="spellStart"/>
-      <w:r>
-        <w:t>twotierreview</w:t>
-      </w:r>
-      <w:proofErr w:type="spellEnd"/>
-      <w:r>
-        <w:t xml:space="preserve"> tem dois tipos de revisões o primeiro com uma equipa pequena interna e fá-las diversas vezes. A segunda pelo grupo completo pelo menos uma vez. </w:t>
-      </w:r>
-      <w:r>
-        <w:t>Primeiro</w:t>
-      </w:r>
-      <w:r>
-        <w:t xml:space="preserve"> deve rever-se os casos de uso internamente para verifica se são fáceis de se entender, implementar e a sua precisão. Esta revisão pode ser informal, formal ou uma combinação das duas. </w:t>
-      </w:r>
-      <w:r>
-        <w:t>Podem</w:t>
-      </w:r>
-      <w:r>
-        <w:t xml:space="preserve"> ser precisas varias revisões e vários para as diversas áreas assim cada </w:t>
-      </w:r>
-      <w:proofErr w:type="spellStart"/>
-      <w:r>
-        <w:t>stakeholder</w:t>
-      </w:r>
-      <w:proofErr w:type="spellEnd"/>
-      <w:r>
-        <w:t xml:space="preserve"> pode avaliar em profundidade os casos de uso com o seu ponto de vista. Por fim nas revisões internas as equipas assertaram que é </w:t>
-      </w:r>
-      <w:proofErr w:type="spellStart"/>
-      <w:r>
-        <w:t>QuittingTime</w:t>
-      </w:r>
-      <w:proofErr w:type="spellEnd"/>
-      <w:r>
-        <w:t xml:space="preserve"> e que esta tudo em ordem.</w:t>
-      </w:r>
-    </w:p>
-    <w:p>
-      <w:pPr>
-        <w:rPr>
-          <w:lang w:eastAsia="pt-PT"/>
-        </w:rPr>
-      </w:pPr>
-    </w:p>
-    <w:p>
-      <w:pPr>
-        <w:rPr>
-          <w:lang w:eastAsia="pt-PT"/>
-        </w:rPr>
-      </w:pPr>
-      <w:r>
-        <w:rPr>
-          <w:lang w:eastAsia="pt-PT"/>
-        </w:rPr>
-        <w:br w:type="page"/>
-      </w:r>
-    </w:p>
-    <w:p>
-      <w:pPr>
-        <w:rPr>
-          <w:lang w:eastAsia="pt-PT"/>
-        </w:rPr>
-      </w:pPr>
-    </w:p>
-    <w:p>
-      <w:pPr>
-        <w:pStyle w:val="Ttulo"/>
-        <w:rPr>
-          <w:rFonts w:eastAsia="Times New Roman"/>
-          <w:lang w:eastAsia="pt-PT"/>
-        </w:rPr>
-      </w:pPr>
-      <w:bookmarkStart w:id="6" w:name="_Toc503731675"/>
-      <w:r>
-        <w:rPr>
-          <w:rFonts w:eastAsia="Times New Roman"/>
-          <w:lang w:eastAsia="pt-PT"/>
-        </w:rPr>
-        <w:t>Estado da Arte</w:t>
-      </w:r>
-      <w:bookmarkEnd w:id="6"/>
     </w:p>
     <w:p>
       <w:pPr>
@@ -6795,21 +6878,7 @@
         <w:rPr>
           <w:lang w:eastAsia="pt-PT"/>
         </w:rPr>
-        <w:t xml:space="preserve">Legenda: T </w:t>
-      </w:r>
-      <w:proofErr w:type="gramStart"/>
-      <w:r>
-        <w:rPr>
-          <w:lang w:eastAsia="pt-PT"/>
-        </w:rPr>
-        <w:t>= Tem</w:t>
-      </w:r>
-      <w:proofErr w:type="gramEnd"/>
-      <w:r>
-        <w:rPr>
-          <w:lang w:eastAsia="pt-PT"/>
-        </w:rPr>
-        <w:t>; X = Não Tem</w:t>
+        <w:t>Legenda: T = Tem; X = Não Tem</w:t>
       </w:r>
     </w:p>
     <w:p>
@@ -6840,7 +6909,7 @@
           <w:lang w:eastAsia="pt-PT"/>
         </w:rPr>
       </w:pPr>
-      <w:bookmarkStart w:id="7" w:name="_Toc503731676"/>
+      <w:bookmarkStart w:id="6" w:name="_Toc503737329"/>
       <w:r>
         <w:rPr>
           <w:rFonts w:eastAsia="Times New Roman"/>
@@ -6855,25 +6924,25 @@
         </w:rPr>
         <w:t xml:space="preserve"> e respetivos casos de uso</w:t>
       </w:r>
-      <w:bookmarkEnd w:id="7"/>
-    </w:p>
-    <w:bookmarkStart w:id="8" w:name="_MON_1577221209"/>
-    <w:bookmarkEnd w:id="8"/>
-    <w:p>
-      <w:pPr>
-        <w:rPr>
-          <w:lang w:eastAsia="pt-PT"/>
-        </w:rPr>
-      </w:pPr>
-      <w:r>
-        <w:rPr>
-          <w:lang w:eastAsia="pt-PT"/>
-        </w:rPr>
-        <w:object w:dxaOrig="8093" w:dyaOrig="9632">
-          <v:shape id="_x0000_i1026" type="#_x0000_t75" style="width:451.5pt;height:580.5pt" o:ole="">
+      <w:bookmarkEnd w:id="6"/>
+    </w:p>
+    <w:bookmarkStart w:id="7" w:name="_MON_1577476338"/>
+    <w:bookmarkEnd w:id="7"/>
+    <w:p>
+      <w:pPr>
+        <w:rPr>
+          <w:lang w:eastAsia="pt-PT"/>
+        </w:rPr>
+      </w:pPr>
+      <w:r>
+        <w:rPr>
+          <w:lang w:eastAsia="pt-PT"/>
+        </w:rPr>
+        <w:object w:dxaOrig="8093" w:dyaOrig="9050">
+          <v:shape id="_x0000_i1074" type="#_x0000_t75" style="width:405pt;height:452.25pt" o:ole="">
             <v:imagedata r:id="rId11" o:title=""/>
           </v:shape>
-          <o:OLEObject Type="Embed" ProgID="Excel.Sheet.12" ShapeID="_x0000_i1026" DrawAspect="Content" ObjectID="_1577473642" r:id="rId12"/>
+          <o:OLEObject Type="Embed" ProgID="Excel.Sheet.12" ShapeID="_x0000_i1074" DrawAspect="Content" ObjectID="_1577479562" r:id="rId12"/>
         </w:object>
       </w:r>
     </w:p>
@@ -6893,13 +6962,48 @@
     </w:p>
     <w:p>
       <w:pPr>
+        <w:rPr>
+          <w:lang w:eastAsia="pt-PT"/>
+        </w:rPr>
+      </w:pPr>
+    </w:p>
+    <w:p>
+      <w:pPr>
+        <w:rPr>
+          <w:lang w:eastAsia="pt-PT"/>
+        </w:rPr>
+      </w:pPr>
+    </w:p>
+    <w:p>
+      <w:pPr>
+        <w:rPr>
+          <w:lang w:eastAsia="pt-PT"/>
+        </w:rPr>
+      </w:pPr>
+    </w:p>
+    <w:p>
+      <w:pPr>
+        <w:rPr>
+          <w:lang w:eastAsia="pt-PT"/>
+        </w:rPr>
+      </w:pPr>
+    </w:p>
+    <w:p>
+      <w:pPr>
+        <w:rPr>
+          <w:lang w:eastAsia="pt-PT"/>
+        </w:rPr>
+      </w:pPr>
+    </w:p>
+    <w:p>
+      <w:pPr>
         <w:pStyle w:val="Ttulo"/>
         <w:rPr>
           <w:rFonts w:eastAsia="Times New Roman"/>
           <w:lang w:eastAsia="pt-PT"/>
         </w:rPr>
       </w:pPr>
-      <w:bookmarkStart w:id="9" w:name="_Toc503731677"/>
+      <w:bookmarkStart w:id="8" w:name="_Toc503737330"/>
       <w:r>
         <w:rPr>
           <w:rFonts w:eastAsia="Times New Roman"/>
@@ -6907,7 +7011,7 @@
         </w:rPr>
         <w:t>Casos de Uso</w:t>
       </w:r>
-      <w:bookmarkEnd w:id="9"/>
+      <w:bookmarkEnd w:id="8"/>
     </w:p>
     <w:p>
       <w:pPr>
@@ -6927,11 +7031,11 @@
         <w:spacing w:after="0" w:line="240" w:lineRule="auto"/>
       </w:pPr>
       <w:r>
-        <w:object w:dxaOrig="21061" w:dyaOrig="11505">
-          <v:shape id="_x0000_i1050" type="#_x0000_t75" style="width:547.5pt;height:300pt" o:ole="">
+        <w:object w:dxaOrig="21060" w:dyaOrig="11505">
+          <v:shape id="_x0000_i1062" type="#_x0000_t75" style="width:547.5pt;height:300pt" o:ole="">
             <v:imagedata r:id="rId13" o:title=""/>
           </v:shape>
-          <o:OLEObject Type="Embed" ProgID="Visio.Drawing.15" ShapeID="_x0000_i1050" DrawAspect="Content" ObjectID="_1577473643" r:id="rId14"/>
+          <o:OLEObject Type="Embed" ProgID="Visio.Drawing.15" ShapeID="_x0000_i1062" DrawAspect="Content" ObjectID="_1577479563" r:id="rId14"/>
         </w:object>
       </w:r>
     </w:p>
@@ -6990,11 +7094,11 @@
           <w:szCs w:val="23"/>
           <w:lang w:eastAsia="pt-PT"/>
         </w:rPr>
-        <w:object w:dxaOrig="12015" w:dyaOrig="9031">
-          <v:shape id="_x0000_i1057" type="#_x0000_t75" style="width:537.75pt;height:405pt" o:ole="">
+        <w:object w:dxaOrig="12015" w:dyaOrig="9030">
+          <v:shape id="_x0000_i1054" type="#_x0000_t75" style="width:537.75pt;height:405pt" o:ole="">
             <v:imagedata r:id="rId15" o:title=""/>
           </v:shape>
-          <o:OLEObject Type="Embed" ProgID="Visio.Drawing.15" ShapeID="_x0000_i1057" DrawAspect="Content" ObjectID="_1577473644" r:id="rId16"/>
+          <o:OLEObject Type="Embed" ProgID="Visio.Drawing.15" ShapeID="_x0000_i1054" DrawAspect="Content" ObjectID="_1577479564" r:id="rId16"/>
         </w:object>
       </w:r>
     </w:p>
@@ -7282,19 +7386,19 @@
         </w:rPr>
       </w:pPr>
     </w:p>
-    <w:bookmarkStart w:id="10" w:name="_MON_1577459462"/>
-    <w:bookmarkEnd w:id="10"/>
+    <w:bookmarkStart w:id="9" w:name="_MON_1577459462"/>
+    <w:bookmarkEnd w:id="9"/>
     <w:p>
       <w:pPr>
         <w:keepNext/>
         <w:spacing w:after="0" w:line="240" w:lineRule="auto"/>
       </w:pPr>
       <w:r>
-        <w:object w:dxaOrig="9029" w:dyaOrig="6058">
-          <v:shape id="_x0000_i1095" type="#_x0000_t75" style="width:451.5pt;height:303pt" o:ole="">
+        <w:object w:dxaOrig="9029" w:dyaOrig="6625">
+          <v:shape id="_x0000_i1227" type="#_x0000_t75" style="width:451.5pt;height:331.5pt" o:ole="">
             <v:imagedata r:id="rId17" o:title=""/>
           </v:shape>
-          <o:OLEObject Type="Embed" ProgID="Excel.Sheet.12" ShapeID="_x0000_i1095" DrawAspect="Content" ObjectID="_1577473645" r:id="rId18"/>
+          <o:OLEObject Type="Embed" ProgID="Excel.Sheet.12" ShapeID="_x0000_i1227" DrawAspect="Content" ObjectID="_1577479565" r:id="rId18"/>
         </w:object>
       </w:r>
     </w:p>
@@ -7338,19 +7442,19 @@
         </w:rPr>
       </w:pPr>
     </w:p>
-    <w:bookmarkStart w:id="11" w:name="_MON_1577459637"/>
-    <w:bookmarkEnd w:id="11"/>
+    <w:bookmarkStart w:id="10" w:name="_MON_1577459637"/>
+    <w:bookmarkEnd w:id="10"/>
     <w:p>
       <w:pPr>
         <w:keepNext/>
         <w:spacing w:after="0" w:line="240" w:lineRule="auto"/>
       </w:pPr>
       <w:r>
-        <w:object w:dxaOrig="9029" w:dyaOrig="5767">
-          <v:shape id="_x0000_i1106" type="#_x0000_t75" style="width:451.5pt;height:4in" o:ole="">
+        <w:object w:dxaOrig="9029" w:dyaOrig="5753">
+          <v:shape id="_x0000_i1236" type="#_x0000_t75" style="width:451.5pt;height:287.25pt" o:ole="">
             <v:imagedata r:id="rId19" o:title=""/>
           </v:shape>
-          <o:OLEObject Type="Embed" ProgID="Excel.Sheet.12" ShapeID="_x0000_i1106" DrawAspect="Content" ObjectID="_1577473646" r:id="rId20"/>
+          <o:OLEObject Type="Embed" ProgID="Excel.Sheet.12" ShapeID="_x0000_i1236" DrawAspect="Content" ObjectID="_1577479566" r:id="rId20"/>
         </w:object>
       </w:r>
     </w:p>
@@ -7418,19 +7522,19 @@
         </w:rPr>
       </w:pPr>
     </w:p>
-    <w:bookmarkStart w:id="12" w:name="_MON_1577459915"/>
-    <w:bookmarkEnd w:id="12"/>
+    <w:bookmarkStart w:id="11" w:name="_MON_1577459915"/>
+    <w:bookmarkEnd w:id="11"/>
     <w:p>
       <w:pPr>
         <w:keepNext/>
         <w:spacing w:after="0" w:line="240" w:lineRule="auto"/>
       </w:pPr>
       <w:r>
-        <w:object w:dxaOrig="9672" w:dyaOrig="4606">
-          <v:shape id="_x0000_i1122" type="#_x0000_t75" style="width:483.75pt;height:230.25pt" o:ole="">
+        <w:object w:dxaOrig="9672" w:dyaOrig="4592">
+          <v:shape id="_x0000_i1249" type="#_x0000_t75" style="width:483.75pt;height:229.5pt" o:ole="">
             <v:imagedata r:id="rId21" o:title=""/>
           </v:shape>
-          <o:OLEObject Type="Embed" ProgID="Excel.Sheet.12" ShapeID="_x0000_i1122" DrawAspect="Content" ObjectID="_1577473647" r:id="rId22"/>
+          <o:OLEObject Type="Embed" ProgID="Excel.Sheet.12" ShapeID="_x0000_i1249" DrawAspect="Content" ObjectID="_1577479567" r:id="rId22"/>
         </w:object>
       </w:r>
     </w:p>
@@ -7459,19 +7563,19 @@
       </w:r>
     </w:p>
     <w:p/>
-    <w:bookmarkStart w:id="13" w:name="_MON_1577459967"/>
-    <w:bookmarkEnd w:id="13"/>
+    <w:bookmarkStart w:id="12" w:name="_MON_1577459967"/>
+    <w:bookmarkEnd w:id="12"/>
     <w:p>
       <w:pPr>
         <w:keepNext/>
         <w:spacing w:after="0" w:line="240" w:lineRule="auto"/>
       </w:pPr>
       <w:r>
-        <w:object w:dxaOrig="9398" w:dyaOrig="4315">
-          <v:shape id="_x0000_i1128" type="#_x0000_t75" style="width:470.25pt;height:3in" o:ole="">
+        <w:object w:dxaOrig="9398" w:dyaOrig="4301">
+          <v:shape id="_x0000_i1254" type="#_x0000_t75" style="width:470.25pt;height:215.25pt" o:ole="">
             <v:imagedata r:id="rId23" o:title=""/>
           </v:shape>
-          <o:OLEObject Type="Embed" ProgID="Excel.Sheet.12" ShapeID="_x0000_i1128" DrawAspect="Content" ObjectID="_1577473648" r:id="rId24"/>
+          <o:OLEObject Type="Embed" ProgID="Excel.Sheet.12" ShapeID="_x0000_i1254" DrawAspect="Content" ObjectID="_1577479568" r:id="rId24"/>
         </w:object>
       </w:r>
     </w:p>
@@ -7605,19 +7709,19 @@
         </w:rPr>
       </w:pPr>
     </w:p>
-    <w:bookmarkStart w:id="14" w:name="_MON_1577460010"/>
-    <w:bookmarkEnd w:id="14"/>
+    <w:bookmarkStart w:id="13" w:name="_MON_1577460010"/>
+    <w:bookmarkEnd w:id="13"/>
     <w:p>
       <w:pPr>
         <w:keepNext/>
         <w:spacing w:after="0" w:line="240" w:lineRule="auto"/>
       </w:pPr>
       <w:r>
-        <w:object w:dxaOrig="8803" w:dyaOrig="5187">
-          <v:shape id="_x0000_i1134" type="#_x0000_t75" style="width:440.25pt;height:259.5pt" o:ole="">
+        <w:object w:dxaOrig="8803" w:dyaOrig="5173">
+          <v:shape id="_x0000_i1259" type="#_x0000_t75" style="width:440.25pt;height:258.75pt" o:ole="">
             <v:imagedata r:id="rId25" o:title=""/>
           </v:shape>
-          <o:OLEObject Type="Embed" ProgID="Excel.Sheet.12" ShapeID="_x0000_i1134" DrawAspect="Content" ObjectID="_1577473649" r:id="rId26"/>
+          <o:OLEObject Type="Embed" ProgID="Excel.Sheet.12" ShapeID="_x0000_i1259" DrawAspect="Content" ObjectID="_1577479569" r:id="rId26"/>
         </w:object>
       </w:r>
     </w:p>
@@ -7649,9 +7753,26 @@
         <w:t>uestionário</w:t>
       </w:r>
     </w:p>
-    <w:p>
-      <w:pPr>
+    <w:bookmarkStart w:id="14" w:name="_MON_1577479073"/>
+    <w:bookmarkEnd w:id="14"/>
+    <w:p>
+      <w:pPr>
+        <w:keepNext/>
         <w:spacing w:after="0" w:line="240" w:lineRule="auto"/>
+      </w:pPr>
+      <w:r>
+        <w:object w:dxaOrig="10284" w:dyaOrig="7481">
+          <v:shape id="_x0000_i1303" type="#_x0000_t75" style="width:514.5pt;height:374.25pt" o:ole="">
+            <v:imagedata r:id="rId27" o:title=""/>
+          </v:shape>
+          <o:OLEObject Type="Embed" ProgID="Excel.Sheet.12" ShapeID="_x0000_i1303" DrawAspect="Content" ObjectID="_1577479570" r:id="rId28"/>
+        </w:object>
+      </w:r>
+    </w:p>
+    <w:p>
+      <w:pPr>
+        <w:pStyle w:val="Legenda"/>
+        <w:jc w:val="center"/>
         <w:rPr>
           <w:rFonts w:ascii="Calibri" w:eastAsia="Times New Roman" w:hAnsi="Calibri" w:cs="Times New Roman"/>
           <w:color w:val="444444"/>
@@ -7660,6 +7781,9 @@
           <w:lang w:eastAsia="pt-PT"/>
         </w:rPr>
       </w:pPr>
+      <w:r>
+        <w:t>Tabela 6 – Visualizar Trilho Recomendado</w:t>
+      </w:r>
     </w:p>
     <w:p>
       <w:pPr>
@@ -7673,9 +7797,26 @@
         </w:rPr>
       </w:pPr>
     </w:p>
-    <w:p>
-      <w:pPr>
+    <w:bookmarkStart w:id="15" w:name="_MON_1577460091"/>
+    <w:bookmarkEnd w:id="15"/>
+    <w:p>
+      <w:pPr>
+        <w:keepNext/>
         <w:spacing w:after="0" w:line="240" w:lineRule="auto"/>
+      </w:pPr>
+      <w:r>
+        <w:object w:dxaOrig="10896" w:dyaOrig="4592">
+          <v:shape id="_x0000_i1263" type="#_x0000_t75" style="width:544.5pt;height:229.5pt" o:ole="">
+            <v:imagedata r:id="rId29" o:title=""/>
+          </v:shape>
+          <o:OLEObject Type="Embed" ProgID="Excel.Sheet.12" ShapeID="_x0000_i1263" DrawAspect="Content" ObjectID="_1577479571" r:id="rId30"/>
+        </w:object>
+      </w:r>
+    </w:p>
+    <w:p>
+      <w:pPr>
+        <w:pStyle w:val="Legenda"/>
+        <w:jc w:val="center"/>
         <w:rPr>
           <w:rFonts w:ascii="Calibri" w:eastAsia="Times New Roman" w:hAnsi="Calibri" w:cs="Times New Roman"/>
           <w:color w:val="444444"/>
@@ -7684,27 +7825,25 @@
           <w:lang w:eastAsia="pt-PT"/>
         </w:rPr>
       </w:pPr>
-    </w:p>
-    <w:bookmarkStart w:id="15" w:name="_MON_1577460091"/>
-    <w:bookmarkEnd w:id="15"/>
-    <w:p>
-      <w:pPr>
-        <w:keepNext/>
+      <w:r>
+        <w:t xml:space="preserve">Tabela </w:t>
+      </w:r>
+      <w:r>
+        <w:t>7</w:t>
+      </w:r>
+      <w:r>
+        <w:t xml:space="preserve"> - Consultar </w:t>
+      </w:r>
+      <w:r>
+        <w:t>Q</w:t>
+      </w:r>
+      <w:r>
+        <w:t>uestionário</w:t>
+      </w:r>
+    </w:p>
+    <w:p>
+      <w:pPr>
         <w:spacing w:after="0" w:line="240" w:lineRule="auto"/>
-      </w:pPr>
-      <w:r>
-        <w:object w:dxaOrig="10896" w:dyaOrig="4606">
-          <v:shape id="_x0000_i1146" type="#_x0000_t75" style="width:544.5pt;height:230.25pt" o:ole="">
-            <v:imagedata r:id="rId27" o:title=""/>
-          </v:shape>
-          <o:OLEObject Type="Embed" ProgID="Excel.Sheet.12" ShapeID="_x0000_i1146" DrawAspect="Content" ObjectID="_1577473650" r:id="rId28"/>
-        </w:object>
-      </w:r>
-    </w:p>
-    <w:p>
-      <w:pPr>
-        <w:pStyle w:val="Legenda"/>
-        <w:jc w:val="center"/>
         <w:rPr>
           <w:rFonts w:ascii="Calibri" w:eastAsia="Times New Roman" w:hAnsi="Calibri" w:cs="Times New Roman"/>
           <w:color w:val="444444"/>
@@ -7713,25 +7852,27 @@
           <w:lang w:eastAsia="pt-PT"/>
         </w:rPr>
       </w:pPr>
-      <w:r>
-        <w:t xml:space="preserve">Tabela </w:t>
-      </w:r>
-      <w:r>
-        <w:t>7</w:t>
-      </w:r>
-      <w:r>
-        <w:t xml:space="preserve"> - Consultar </w:t>
-      </w:r>
-      <w:r>
-        <w:t>Q</w:t>
-      </w:r>
-      <w:r>
-        <w:t>uestionário</w:t>
-      </w:r>
-    </w:p>
-    <w:p>
-      <w:pPr>
+    </w:p>
+    <w:bookmarkStart w:id="16" w:name="_MON_1577460144"/>
+    <w:bookmarkEnd w:id="16"/>
+    <w:p>
+      <w:pPr>
+        <w:keepNext/>
         <w:spacing w:after="0" w:line="240" w:lineRule="auto"/>
+      </w:pPr>
+      <w:r>
+        <w:object w:dxaOrig="8803" w:dyaOrig="5753">
+          <v:shape id="_x0000_i1267" type="#_x0000_t75" style="width:440.25pt;height:287.25pt" o:ole="">
+            <v:imagedata r:id="rId31" o:title=""/>
+          </v:shape>
+          <o:OLEObject Type="Embed" ProgID="Excel.Sheet.12" ShapeID="_x0000_i1267" DrawAspect="Content" ObjectID="_1577479572" r:id="rId32"/>
+        </w:object>
+      </w:r>
+    </w:p>
+    <w:p>
+      <w:pPr>
+        <w:pStyle w:val="Legenda"/>
+        <w:jc w:val="center"/>
         <w:rPr>
           <w:rFonts w:ascii="Calibri" w:eastAsia="Times New Roman" w:hAnsi="Calibri" w:cs="Times New Roman"/>
           <w:color w:val="444444"/>
@@ -7740,27 +7881,22 @@
           <w:lang w:eastAsia="pt-PT"/>
         </w:rPr>
       </w:pPr>
-    </w:p>
-    <w:bookmarkStart w:id="16" w:name="_MON_1577460144"/>
-    <w:bookmarkEnd w:id="16"/>
-    <w:p>
-      <w:pPr>
-        <w:keepNext/>
+      <w:r>
+        <w:t xml:space="preserve">Tabela </w:t>
+      </w:r>
+      <w:r>
+        <w:t>8</w:t>
+      </w:r>
+      <w:r>
+        <w:t xml:space="preserve"> - Criar </w:t>
+      </w:r>
+      <w:r>
+        <w:t>Cliente</w:t>
+      </w:r>
+    </w:p>
+    <w:p>
+      <w:pPr>
         <w:spacing w:after="0" w:line="240" w:lineRule="auto"/>
-      </w:pPr>
-      <w:r>
-        <w:object w:dxaOrig="8803" w:dyaOrig="5767">
-          <v:shape id="_x0000_i1152" type="#_x0000_t75" style="width:440.25pt;height:4in" o:ole="">
-            <v:imagedata r:id="rId29" o:title=""/>
-          </v:shape>
-          <o:OLEObject Type="Embed" ProgID="Excel.Sheet.12" ShapeID="_x0000_i1152" DrawAspect="Content" ObjectID="_1577473651" r:id="rId30"/>
-        </w:object>
-      </w:r>
-    </w:p>
-    <w:p>
-      <w:pPr>
-        <w:pStyle w:val="Legenda"/>
-        <w:jc w:val="center"/>
         <w:rPr>
           <w:rFonts w:ascii="Calibri" w:eastAsia="Times New Roman" w:hAnsi="Calibri" w:cs="Times New Roman"/>
           <w:color w:val="444444"/>
@@ -7769,30 +7905,6 @@
           <w:lang w:eastAsia="pt-PT"/>
         </w:rPr>
       </w:pPr>
-      <w:r>
-        <w:t xml:space="preserve">Tabela </w:t>
-      </w:r>
-      <w:r>
-        <w:t>8</w:t>
-      </w:r>
-      <w:r>
-        <w:t xml:space="preserve"> - Criar </w:t>
-      </w:r>
-      <w:r>
-        <w:t>Cliente</w:t>
-      </w:r>
-    </w:p>
-    <w:p>
-      <w:pPr>
-        <w:spacing w:after="0" w:line="240" w:lineRule="auto"/>
-        <w:rPr>
-          <w:rFonts w:ascii="Calibri" w:eastAsia="Times New Roman" w:hAnsi="Calibri" w:cs="Times New Roman"/>
-          <w:color w:val="444444"/>
-          <w:sz w:val="23"/>
-          <w:szCs w:val="23"/>
-          <w:lang w:eastAsia="pt-PT"/>
-        </w:rPr>
-      </w:pPr>
     </w:p>
     <w:bookmarkStart w:id="17" w:name="_MON_1577460166"/>
     <w:bookmarkEnd w:id="17"/>
@@ -7802,11 +7914,11 @@
         <w:spacing w:after="0" w:line="240" w:lineRule="auto"/>
       </w:pPr>
       <w:r>
-        <w:object w:dxaOrig="8803" w:dyaOrig="5187">
-          <v:shape id="_x0000_i1158" type="#_x0000_t75" style="width:440.25pt;height:259.5pt" o:ole="">
-            <v:imagedata r:id="rId31" o:title=""/>
+        <w:object w:dxaOrig="8803" w:dyaOrig="5173">
+          <v:shape id="_x0000_i1271" type="#_x0000_t75" style="width:440.25pt;height:258.75pt" o:ole="">
+            <v:imagedata r:id="rId33" o:title=""/>
           </v:shape>
-          <o:OLEObject Type="Embed" ProgID="Excel.Sheet.12" ShapeID="_x0000_i1158" DrawAspect="Content" ObjectID="_1577473652" r:id="rId32"/>
+          <o:OLEObject Type="Embed" ProgID="Excel.Sheet.12" ShapeID="_x0000_i1271" DrawAspect="Content" ObjectID="_1577479573" r:id="rId34"/>
         </w:object>
       </w:r>
     </w:p>
@@ -7823,7 +7935,7 @@
           <w:rPr>
             <w:noProof/>
           </w:rPr>
-          <w:t>9</w:t>
+          <w:t>1</w:t>
         </w:r>
       </w:fldSimple>
       <w:r>
@@ -7839,10 +7951,6 @@
         <w:t>Cliente</w:t>
       </w:r>
     </w:p>
-    <w:p/>
-    <w:p/>
-    <w:p/>
-    <w:p/>
     <w:bookmarkStart w:id="18" w:name="_MON_1577460213"/>
     <w:bookmarkEnd w:id="18"/>
     <w:p>
@@ -7864,11 +7972,11 @@
           <w:szCs w:val="23"/>
           <w:lang w:eastAsia="pt-PT"/>
         </w:rPr>
-        <w:object w:dxaOrig="8496" w:dyaOrig="6639">
-          <v:shape id="_x0000_i1164" type="#_x0000_t75" style="width:424.5pt;height:332.25pt" o:ole="">
-            <v:imagedata r:id="rId33" o:title=""/>
+        <w:object w:dxaOrig="8496" w:dyaOrig="6625">
+          <v:shape id="_x0000_i1276" type="#_x0000_t75" style="width:424.5pt;height:331.5pt" o:ole="">
+            <v:imagedata r:id="rId35" o:title=""/>
           </v:shape>
-          <o:OLEObject Type="Embed" ProgID="Excel.Sheet.12" ShapeID="_x0000_i1164" DrawAspect="Content" ObjectID="_1577473653" r:id="rId34"/>
+          <o:OLEObject Type="Embed" ProgID="Excel.Sheet.12" ShapeID="_x0000_i1276" DrawAspect="Content" ObjectID="_1577479574" r:id="rId36"/>
         </w:object>
       </w:r>
     </w:p>
@@ -7921,8 +8029,6 @@
         </w:rPr>
       </w:pPr>
     </w:p>
-    <w:bookmarkStart w:id="19" w:name="_MON_1577460284"/>
-    <w:bookmarkEnd w:id="19"/>
     <w:p>
       <w:pPr>
         <w:spacing w:after="0" w:line="240" w:lineRule="auto"/>
@@ -7934,7 +8040,10 @@
           <w:lang w:eastAsia="pt-PT"/>
         </w:rPr>
       </w:pPr>
-      <w:r>
+    </w:p>
+    <w:p>
+      <w:pPr>
+        <w:spacing w:after="0" w:line="240" w:lineRule="auto"/>
         <w:rPr>
           <w:rFonts w:ascii="Calibri" w:eastAsia="Times New Roman" w:hAnsi="Calibri" w:cs="Times New Roman"/>
           <w:color w:val="444444"/>
@@ -7942,18 +8051,13 @@
           <w:szCs w:val="23"/>
           <w:lang w:eastAsia="pt-PT"/>
         </w:rPr>
-        <w:object w:dxaOrig="8496" w:dyaOrig="5477">
-          <v:shape id="_x0000_i1170" type="#_x0000_t75" style="width:424.5pt;height:273.75pt" o:ole="">
-            <v:imagedata r:id="rId35" o:title=""/>
-          </v:shape>
-          <o:OLEObject Type="Embed" ProgID="Excel.Sheet.12" ShapeID="_x0000_i1170" DrawAspect="Content" ObjectID="_1577473654" r:id="rId36"/>
-        </w:object>
-      </w:r>
-    </w:p>
-    <w:p>
-      <w:pPr>
-        <w:pStyle w:val="Legenda"/>
-        <w:jc w:val="center"/>
+      </w:pPr>
+    </w:p>
+    <w:bookmarkStart w:id="19" w:name="_MON_1577460284"/>
+    <w:bookmarkEnd w:id="19"/>
+    <w:p>
+      <w:pPr>
+        <w:spacing w:after="0" w:line="240" w:lineRule="auto"/>
         <w:rPr>
           <w:rFonts w:ascii="Calibri" w:eastAsia="Times New Roman" w:hAnsi="Calibri" w:cs="Times New Roman"/>
           <w:color w:val="444444"/>
@@ -7963,21 +8067,6 @@
         </w:rPr>
       </w:pPr>
       <w:r>
-        <w:t xml:space="preserve">Tabela </w:t>
-      </w:r>
-      <w:r>
-        <w:t>11</w:t>
-      </w:r>
-      <w:r>
-        <w:t xml:space="preserve"> - Eliminar </w:t>
-      </w:r>
-      <w:r>
-        <w:t>Cliente</w:t>
-      </w:r>
-    </w:p>
-    <w:p>
-      <w:pPr>
-        <w:spacing w:after="0" w:line="240" w:lineRule="auto"/>
         <w:rPr>
           <w:rFonts w:ascii="Calibri" w:eastAsia="Times New Roman" w:hAnsi="Calibri" w:cs="Times New Roman"/>
           <w:color w:val="444444"/>
@@ -7985,6 +8074,373 @@
           <w:szCs w:val="23"/>
           <w:lang w:eastAsia="pt-PT"/>
         </w:rPr>
+        <w:object w:dxaOrig="8496" w:dyaOrig="5463">
+          <v:shape id="_x0000_i1281" type="#_x0000_t75" style="width:424.5pt;height:273pt" o:ole="">
+            <v:imagedata r:id="rId37" o:title=""/>
+          </v:shape>
+          <o:OLEObject Type="Embed" ProgID="Excel.Sheet.12" ShapeID="_x0000_i1281" DrawAspect="Content" ObjectID="_1577479575" r:id="rId38"/>
+        </w:object>
+      </w:r>
+    </w:p>
+    <w:p>
+      <w:pPr>
+        <w:pStyle w:val="Legenda"/>
+        <w:jc w:val="center"/>
+        <w:rPr>
+          <w:rFonts w:ascii="Calibri" w:eastAsia="Times New Roman" w:hAnsi="Calibri" w:cs="Times New Roman"/>
+          <w:color w:val="444444"/>
+          <w:sz w:val="23"/>
+          <w:szCs w:val="23"/>
+          <w:lang w:eastAsia="pt-PT"/>
+        </w:rPr>
+      </w:pPr>
+      <w:r>
+        <w:t xml:space="preserve">Tabela </w:t>
+      </w:r>
+      <w:r>
+        <w:t>11</w:t>
+      </w:r>
+      <w:r>
+        <w:t xml:space="preserve"> - Eliminar </w:t>
+      </w:r>
+      <w:r>
+        <w:t>Cliente</w:t>
+      </w:r>
+    </w:p>
+    <w:p>
+      <w:pPr>
+        <w:spacing w:after="0" w:line="240" w:lineRule="auto"/>
+        <w:rPr>
+          <w:rFonts w:ascii="Calibri" w:eastAsia="Times New Roman" w:hAnsi="Calibri" w:cs="Times New Roman"/>
+          <w:color w:val="444444"/>
+          <w:sz w:val="23"/>
+          <w:szCs w:val="23"/>
+          <w:lang w:eastAsia="pt-PT"/>
+        </w:rPr>
+      </w:pPr>
+    </w:p>
+    <w:p>
+      <w:pPr>
+        <w:spacing w:after="0" w:line="240" w:lineRule="auto"/>
+        <w:rPr>
+          <w:rFonts w:ascii="Calibri" w:eastAsia="Times New Roman" w:hAnsi="Calibri" w:cs="Times New Roman"/>
+          <w:color w:val="444444"/>
+          <w:sz w:val="23"/>
+          <w:szCs w:val="23"/>
+          <w:lang w:eastAsia="pt-PT"/>
+        </w:rPr>
+      </w:pPr>
+    </w:p>
+    <w:p>
+      <w:pPr>
+        <w:spacing w:after="0" w:line="240" w:lineRule="auto"/>
+        <w:rPr>
+          <w:rFonts w:ascii="Calibri" w:eastAsia="Times New Roman" w:hAnsi="Calibri" w:cs="Times New Roman"/>
+          <w:color w:val="444444"/>
+          <w:sz w:val="23"/>
+          <w:szCs w:val="23"/>
+          <w:lang w:eastAsia="pt-PT"/>
+        </w:rPr>
+      </w:pPr>
+    </w:p>
+    <w:p>
+      <w:pPr>
+        <w:spacing w:after="0" w:line="240" w:lineRule="auto"/>
+        <w:rPr>
+          <w:rFonts w:ascii="Calibri" w:eastAsia="Times New Roman" w:hAnsi="Calibri" w:cs="Times New Roman"/>
+          <w:color w:val="444444"/>
+          <w:sz w:val="23"/>
+          <w:szCs w:val="23"/>
+          <w:lang w:eastAsia="pt-PT"/>
+        </w:rPr>
+      </w:pPr>
+    </w:p>
+    <w:p>
+      <w:pPr>
+        <w:spacing w:after="0" w:line="240" w:lineRule="auto"/>
+        <w:rPr>
+          <w:rFonts w:ascii="Calibri" w:eastAsia="Times New Roman" w:hAnsi="Calibri" w:cs="Times New Roman"/>
+          <w:color w:val="444444"/>
+          <w:sz w:val="23"/>
+          <w:szCs w:val="23"/>
+          <w:lang w:eastAsia="pt-PT"/>
+        </w:rPr>
+      </w:pPr>
+    </w:p>
+    <w:p>
+      <w:pPr>
+        <w:spacing w:after="0" w:line="240" w:lineRule="auto"/>
+        <w:rPr>
+          <w:rFonts w:ascii="Calibri" w:eastAsia="Times New Roman" w:hAnsi="Calibri" w:cs="Times New Roman"/>
+          <w:color w:val="444444"/>
+          <w:sz w:val="23"/>
+          <w:szCs w:val="23"/>
+          <w:lang w:eastAsia="pt-PT"/>
+        </w:rPr>
+      </w:pPr>
+    </w:p>
+    <w:p>
+      <w:pPr>
+        <w:spacing w:after="0" w:line="240" w:lineRule="auto"/>
+        <w:rPr>
+          <w:rFonts w:ascii="Calibri" w:eastAsia="Times New Roman" w:hAnsi="Calibri" w:cs="Times New Roman"/>
+          <w:color w:val="444444"/>
+          <w:sz w:val="23"/>
+          <w:szCs w:val="23"/>
+          <w:lang w:eastAsia="pt-PT"/>
+        </w:rPr>
+      </w:pPr>
+    </w:p>
+    <w:p>
+      <w:pPr>
+        <w:spacing w:after="0" w:line="240" w:lineRule="auto"/>
+        <w:rPr>
+          <w:rFonts w:ascii="Calibri" w:eastAsia="Times New Roman" w:hAnsi="Calibri" w:cs="Times New Roman"/>
+          <w:color w:val="444444"/>
+          <w:sz w:val="23"/>
+          <w:szCs w:val="23"/>
+          <w:lang w:eastAsia="pt-PT"/>
+        </w:rPr>
+      </w:pPr>
+    </w:p>
+    <w:p>
+      <w:pPr>
+        <w:spacing w:after="0" w:line="240" w:lineRule="auto"/>
+        <w:rPr>
+          <w:rFonts w:ascii="Calibri" w:eastAsia="Times New Roman" w:hAnsi="Calibri" w:cs="Times New Roman"/>
+          <w:color w:val="444444"/>
+          <w:sz w:val="23"/>
+          <w:szCs w:val="23"/>
+          <w:lang w:eastAsia="pt-PT"/>
+        </w:rPr>
+      </w:pPr>
+    </w:p>
+    <w:p>
+      <w:pPr>
+        <w:spacing w:after="0" w:line="240" w:lineRule="auto"/>
+        <w:rPr>
+          <w:rFonts w:ascii="Calibri" w:eastAsia="Times New Roman" w:hAnsi="Calibri" w:cs="Times New Roman"/>
+          <w:color w:val="444444"/>
+          <w:sz w:val="23"/>
+          <w:szCs w:val="23"/>
+          <w:lang w:eastAsia="pt-PT"/>
+        </w:rPr>
+      </w:pPr>
+    </w:p>
+    <w:p>
+      <w:pPr>
+        <w:spacing w:after="0" w:line="240" w:lineRule="auto"/>
+        <w:rPr>
+          <w:rFonts w:ascii="Calibri" w:eastAsia="Times New Roman" w:hAnsi="Calibri" w:cs="Times New Roman"/>
+          <w:color w:val="444444"/>
+          <w:sz w:val="23"/>
+          <w:szCs w:val="23"/>
+          <w:lang w:eastAsia="pt-PT"/>
+        </w:rPr>
+      </w:pPr>
+    </w:p>
+    <w:p>
+      <w:pPr>
+        <w:spacing w:after="0" w:line="240" w:lineRule="auto"/>
+        <w:rPr>
+          <w:rFonts w:ascii="Calibri" w:eastAsia="Times New Roman" w:hAnsi="Calibri" w:cs="Times New Roman"/>
+          <w:color w:val="444444"/>
+          <w:sz w:val="23"/>
+          <w:szCs w:val="23"/>
+          <w:lang w:eastAsia="pt-PT"/>
+        </w:rPr>
+      </w:pPr>
+    </w:p>
+    <w:p>
+      <w:pPr>
+        <w:spacing w:after="0" w:line="240" w:lineRule="auto"/>
+        <w:rPr>
+          <w:rFonts w:ascii="Calibri" w:eastAsia="Times New Roman" w:hAnsi="Calibri" w:cs="Times New Roman"/>
+          <w:color w:val="444444"/>
+          <w:sz w:val="23"/>
+          <w:szCs w:val="23"/>
+          <w:lang w:eastAsia="pt-PT"/>
+        </w:rPr>
+      </w:pPr>
+    </w:p>
+    <w:p>
+      <w:pPr>
+        <w:spacing w:after="0" w:line="240" w:lineRule="auto"/>
+        <w:rPr>
+          <w:rFonts w:ascii="Calibri" w:eastAsia="Times New Roman" w:hAnsi="Calibri" w:cs="Times New Roman"/>
+          <w:color w:val="444444"/>
+          <w:sz w:val="23"/>
+          <w:szCs w:val="23"/>
+          <w:lang w:eastAsia="pt-PT"/>
+        </w:rPr>
+      </w:pPr>
+    </w:p>
+    <w:p>
+      <w:pPr>
+        <w:spacing w:after="0" w:line="240" w:lineRule="auto"/>
+        <w:rPr>
+          <w:rFonts w:ascii="Calibri" w:eastAsia="Times New Roman" w:hAnsi="Calibri" w:cs="Times New Roman"/>
+          <w:color w:val="444444"/>
+          <w:sz w:val="23"/>
+          <w:szCs w:val="23"/>
+          <w:lang w:eastAsia="pt-PT"/>
+        </w:rPr>
+      </w:pPr>
+    </w:p>
+    <w:p>
+      <w:pPr>
+        <w:spacing w:after="0" w:line="240" w:lineRule="auto"/>
+        <w:rPr>
+          <w:rFonts w:ascii="Calibri" w:eastAsia="Times New Roman" w:hAnsi="Calibri" w:cs="Times New Roman"/>
+          <w:color w:val="444444"/>
+          <w:sz w:val="23"/>
+          <w:szCs w:val="23"/>
+          <w:lang w:eastAsia="pt-PT"/>
+        </w:rPr>
+      </w:pPr>
+    </w:p>
+    <w:p>
+      <w:pPr>
+        <w:spacing w:after="0" w:line="240" w:lineRule="auto"/>
+        <w:rPr>
+          <w:rFonts w:ascii="Calibri" w:eastAsia="Times New Roman" w:hAnsi="Calibri" w:cs="Times New Roman"/>
+          <w:color w:val="444444"/>
+          <w:sz w:val="23"/>
+          <w:szCs w:val="23"/>
+          <w:lang w:eastAsia="pt-PT"/>
+        </w:rPr>
+      </w:pPr>
+    </w:p>
+    <w:p>
+      <w:pPr>
+        <w:spacing w:after="0" w:line="240" w:lineRule="auto"/>
+        <w:rPr>
+          <w:rFonts w:ascii="Calibri" w:eastAsia="Times New Roman" w:hAnsi="Calibri" w:cs="Times New Roman"/>
+          <w:color w:val="444444"/>
+          <w:sz w:val="23"/>
+          <w:szCs w:val="23"/>
+          <w:lang w:eastAsia="pt-PT"/>
+        </w:rPr>
+      </w:pPr>
+    </w:p>
+    <w:p>
+      <w:pPr>
+        <w:spacing w:after="0" w:line="240" w:lineRule="auto"/>
+        <w:rPr>
+          <w:rFonts w:ascii="Calibri" w:eastAsia="Times New Roman" w:hAnsi="Calibri" w:cs="Times New Roman"/>
+          <w:color w:val="444444"/>
+          <w:sz w:val="23"/>
+          <w:szCs w:val="23"/>
+          <w:lang w:eastAsia="pt-PT"/>
+        </w:rPr>
+      </w:pPr>
+    </w:p>
+    <w:p>
+      <w:pPr>
+        <w:spacing w:after="0" w:line="240" w:lineRule="auto"/>
+        <w:rPr>
+          <w:rFonts w:ascii="Calibri" w:eastAsia="Times New Roman" w:hAnsi="Calibri" w:cs="Times New Roman"/>
+          <w:color w:val="444444"/>
+          <w:sz w:val="23"/>
+          <w:szCs w:val="23"/>
+          <w:lang w:eastAsia="pt-PT"/>
+        </w:rPr>
+      </w:pPr>
+    </w:p>
+    <w:p>
+      <w:pPr>
+        <w:spacing w:after="0" w:line="240" w:lineRule="auto"/>
+        <w:rPr>
+          <w:rFonts w:ascii="Calibri" w:eastAsia="Times New Roman" w:hAnsi="Calibri" w:cs="Times New Roman"/>
+          <w:color w:val="444444"/>
+          <w:sz w:val="23"/>
+          <w:szCs w:val="23"/>
+          <w:lang w:eastAsia="pt-PT"/>
+        </w:rPr>
+      </w:pPr>
+    </w:p>
+    <w:p>
+      <w:pPr>
+        <w:spacing w:after="0" w:line="240" w:lineRule="auto"/>
+        <w:rPr>
+          <w:rFonts w:ascii="Calibri" w:eastAsia="Times New Roman" w:hAnsi="Calibri" w:cs="Times New Roman"/>
+          <w:color w:val="444444"/>
+          <w:sz w:val="23"/>
+          <w:szCs w:val="23"/>
+          <w:lang w:eastAsia="pt-PT"/>
+        </w:rPr>
+      </w:pPr>
+    </w:p>
+    <w:p>
+      <w:pPr>
+        <w:spacing w:after="0" w:line="240" w:lineRule="auto"/>
+        <w:rPr>
+          <w:rFonts w:ascii="Calibri" w:eastAsia="Times New Roman" w:hAnsi="Calibri" w:cs="Times New Roman"/>
+          <w:color w:val="444444"/>
+          <w:sz w:val="23"/>
+          <w:szCs w:val="23"/>
+          <w:lang w:eastAsia="pt-PT"/>
+        </w:rPr>
+      </w:pPr>
+    </w:p>
+    <w:p>
+      <w:pPr>
+        <w:spacing w:after="0" w:line="240" w:lineRule="auto"/>
+        <w:rPr>
+          <w:rFonts w:ascii="Calibri" w:eastAsia="Times New Roman" w:hAnsi="Calibri" w:cs="Times New Roman"/>
+          <w:color w:val="444444"/>
+          <w:sz w:val="23"/>
+          <w:szCs w:val="23"/>
+          <w:lang w:eastAsia="pt-PT"/>
+        </w:rPr>
+      </w:pPr>
+    </w:p>
+    <w:p>
+      <w:pPr>
+        <w:spacing w:after="0" w:line="240" w:lineRule="auto"/>
+        <w:rPr>
+          <w:rFonts w:ascii="Calibri" w:eastAsia="Times New Roman" w:hAnsi="Calibri" w:cs="Times New Roman"/>
+          <w:color w:val="444444"/>
+          <w:sz w:val="23"/>
+          <w:szCs w:val="23"/>
+          <w:lang w:eastAsia="pt-PT"/>
+        </w:rPr>
+      </w:pPr>
+    </w:p>
+    <w:p>
+      <w:pPr>
+        <w:spacing w:after="0" w:line="240" w:lineRule="auto"/>
+        <w:rPr>
+          <w:rFonts w:ascii="Calibri" w:eastAsia="Times New Roman" w:hAnsi="Calibri" w:cs="Times New Roman"/>
+          <w:color w:val="444444"/>
+          <w:sz w:val="23"/>
+          <w:szCs w:val="23"/>
+          <w:lang w:eastAsia="pt-PT"/>
+        </w:rPr>
+      </w:pPr>
+    </w:p>
+    <w:p>
+      <w:pPr>
+        <w:spacing w:after="0" w:line="240" w:lineRule="auto"/>
+        <w:rPr>
+          <w:rFonts w:ascii="Calibri" w:eastAsia="Times New Roman" w:hAnsi="Calibri" w:cs="Times New Roman"/>
+          <w:color w:val="444444"/>
+          <w:sz w:val="23"/>
+          <w:szCs w:val="23"/>
+          <w:lang w:eastAsia="pt-PT"/>
+        </w:rPr>
+      </w:pPr>
+    </w:p>
+    <w:p>
+      <w:pPr>
+        <w:spacing w:after="0" w:line="240" w:lineRule="auto"/>
+        <w:rPr>
+          <w:rFonts w:ascii="Calibri" w:eastAsia="Times New Roman" w:hAnsi="Calibri" w:cs="Times New Roman"/>
+          <w:color w:val="444444"/>
+          <w:sz w:val="23"/>
+          <w:szCs w:val="23"/>
+          <w:lang w:eastAsia="pt-PT"/>
+        </w:rPr>
       </w:pPr>
     </w:p>
     <w:p>
@@ -7994,7 +8450,7 @@
           <w:lang w:eastAsia="pt-PT"/>
         </w:rPr>
       </w:pPr>
-      <w:bookmarkStart w:id="20" w:name="_Toc503731678"/>
+      <w:bookmarkStart w:id="20" w:name="_Toc503737331"/>
       <w:r>
         <w:rPr>
           <w:rFonts w:eastAsia="Times New Roman"/>
@@ -8127,11 +8583,11 @@
         <w:jc w:val="center"/>
       </w:pPr>
       <w:r>
-        <w:object w:dxaOrig="13636" w:dyaOrig="8341">
-          <v:shape id="_x0000_i1196" type="#_x0000_t75" style="width:516.75pt;height:315.75pt" o:ole="">
-            <v:imagedata r:id="rId37" o:title=""/>
+        <w:object w:dxaOrig="13635" w:dyaOrig="8340">
+          <v:shape id="_x0000_i1212" type="#_x0000_t75" style="width:516.75pt;height:315.75pt" o:ole="">
+            <v:imagedata r:id="rId39" o:title=""/>
           </v:shape>
-          <o:OLEObject Type="Embed" ProgID="Visio.Drawing.15" ShapeID="_x0000_i1196" DrawAspect="Content" ObjectID="_1577473655" r:id="rId38"/>
+          <o:OLEObject Type="Embed" ProgID="Visio.Drawing.15" ShapeID="_x0000_i1212" DrawAspect="Content" ObjectID="_1577479576" r:id="rId40"/>
         </w:object>
       </w:r>
     </w:p>
@@ -8166,11 +8622,11 @@
         <w:keepNext/>
       </w:pPr>
       <w:r>
-        <w:object w:dxaOrig="16366" w:dyaOrig="9316">
-          <v:shape id="_x0000_i1198" type="#_x0000_t75" style="width:517.5pt;height:294.75pt" o:ole="">
-            <v:imagedata r:id="rId39" o:title=""/>
+        <w:object w:dxaOrig="16365" w:dyaOrig="9315">
+          <v:shape id="_x0000_i1210" type="#_x0000_t75" style="width:517.5pt;height:294.75pt" o:ole="">
+            <v:imagedata r:id="rId41" o:title=""/>
           </v:shape>
-          <o:OLEObject Type="Embed" ProgID="Visio.Drawing.15" ShapeID="_x0000_i1198" DrawAspect="Content" ObjectID="_1577473656" r:id="rId40"/>
+          <o:OLEObject Type="Embed" ProgID="Visio.Drawing.15" ShapeID="_x0000_i1210" DrawAspect="Content" ObjectID="_1577479577" r:id="rId42"/>
         </w:object>
       </w:r>
     </w:p>
@@ -8206,10 +8662,10 @@
       </w:pPr>
       <w:r>
         <w:object w:dxaOrig="10636" w:dyaOrig="5131">
-          <v:shape id="_x0000_i1200" type="#_x0000_t75" style="width:516.75pt;height:249pt" o:ole="">
-            <v:imagedata r:id="rId41" o:title=""/>
+          <v:shape id="_x0000_i1041" type="#_x0000_t75" style="width:516.75pt;height:249pt" o:ole="">
+            <v:imagedata r:id="rId43" o:title=""/>
           </v:shape>
-          <o:OLEObject Type="Embed" ProgID="Visio.Drawing.15" ShapeID="_x0000_i1200" DrawAspect="Content" ObjectID="_1577473657" r:id="rId42"/>
+          <o:OLEObject Type="Embed" ProgID="Visio.Drawing.15" ShapeID="_x0000_i1041" DrawAspect="Content" ObjectID="_1577479578" r:id="rId44"/>
         </w:object>
       </w:r>
     </w:p>
@@ -8242,10 +8698,10 @@
       </w:pPr>
       <w:r>
         <w:object w:dxaOrig="9616" w:dyaOrig="6886">
-          <v:shape id="_x0000_i1202" type="#_x0000_t75" style="width:480.75pt;height:344.25pt" o:ole="">
-            <v:imagedata r:id="rId43" o:title=""/>
+          <v:shape id="_x0000_i1042" type="#_x0000_t75" style="width:480.75pt;height:344.25pt" o:ole="">
+            <v:imagedata r:id="rId45" o:title=""/>
           </v:shape>
-          <o:OLEObject Type="Embed" ProgID="Visio.Drawing.15" ShapeID="_x0000_i1202" DrawAspect="Content" ObjectID="_1577473658" r:id="rId44"/>
+          <o:OLEObject Type="Embed" ProgID="Visio.Drawing.15" ShapeID="_x0000_i1042" DrawAspect="Content" ObjectID="_1577479579" r:id="rId46"/>
         </w:object>
       </w:r>
     </w:p>
@@ -8254,6 +8710,8 @@
         <w:pStyle w:val="Legenda"/>
         <w:jc w:val="center"/>
       </w:pPr>
+      <w:bookmarkStart w:id="21" w:name="_GoBack"/>
+      <w:bookmarkEnd w:id="21"/>
       <w:r>
         <w:t xml:space="preserve">Diagrama </w:t>
       </w:r>
@@ -8274,11 +8732,11 @@
         <w:keepNext/>
       </w:pPr>
       <w:r>
-        <w:object w:dxaOrig="12391" w:dyaOrig="7050">
-          <v:shape id="_x0000_i1203" type="#_x0000_t75" style="width:517.5pt;height:294pt" o:ole="">
-            <v:imagedata r:id="rId45" o:title=""/>
+        <w:object w:dxaOrig="12390" w:dyaOrig="7050">
+          <v:shape id="_x0000_i1208" type="#_x0000_t75" style="width:517.5pt;height:294pt" o:ole="">
+            <v:imagedata r:id="rId47" o:title=""/>
           </v:shape>
-          <o:OLEObject Type="Embed" ProgID="Visio.Drawing.15" ShapeID="_x0000_i1203" DrawAspect="Content" ObjectID="_1577473659" r:id="rId46"/>
+          <o:OLEObject Type="Embed" ProgID="Visio.Drawing.15" ShapeID="_x0000_i1208" DrawAspect="Content" ObjectID="_1577479580" r:id="rId48"/>
         </w:object>
       </w:r>
     </w:p>
@@ -8307,11 +8765,44 @@
         <w:keepNext/>
       </w:pPr>
       <w:r>
-        <w:object w:dxaOrig="12916" w:dyaOrig="6886">
-          <v:shape id="_x0000_i1182" type="#_x0000_t75" style="width:517.5pt;height:276pt" o:ole="">
-            <v:imagedata r:id="rId47" o:title=""/>
+        <w:object w:dxaOrig="12915" w:dyaOrig="6885">
+          <v:shape id="_x0000_i1206" type="#_x0000_t75" style="width:517.5pt;height:276pt" o:ole="">
+            <v:imagedata r:id="rId49" o:title=""/>
           </v:shape>
-          <o:OLEObject Type="Embed" ProgID="Visio.Drawing.15" ShapeID="_x0000_i1182" DrawAspect="Content" ObjectID="_1577473660" r:id="rId48"/>
+          <o:OLEObject Type="Embed" ProgID="Visio.Drawing.15" ShapeID="_x0000_i1206" DrawAspect="Content" ObjectID="_1577479581" r:id="rId50"/>
+        </w:object>
+      </w:r>
+    </w:p>
+    <w:p>
+      <w:pPr>
+        <w:pStyle w:val="Legenda"/>
+        <w:jc w:val="center"/>
+      </w:pPr>
+      <w:r>
+        <w:t xml:space="preserve">Diagrama </w:t>
+      </w:r>
+      <w:fldSimple w:instr=" SEQ Diagrama_ \* ARABIC ">
+        <w:r>
+          <w:rPr>
+            <w:noProof/>
+          </w:rPr>
+          <w:t>6</w:t>
+        </w:r>
+      </w:fldSimple>
+      <w:r>
+        <w:t xml:space="preserve"> - Diagrama de sequência Consultar Inquérito</w:t>
+      </w:r>
+    </w:p>
+    <w:p>
+      <w:pPr>
+        <w:keepNext/>
+      </w:pPr>
+      <w:r>
+        <w:object w:dxaOrig="15510" w:dyaOrig="8340">
+          <v:shape id="_x0000_i1204" type="#_x0000_t75" style="width:517.5pt;height:278.25pt" o:ole="">
+            <v:imagedata r:id="rId51" o:title=""/>
+          </v:shape>
+          <o:OLEObject Type="Embed" ProgID="Visio.Drawing.15" ShapeID="_x0000_i1204" DrawAspect="Content" ObjectID="_1577479582" r:id="rId52"/>
         </w:object>
       </w:r>
     </w:p>
@@ -8332,7 +8823,7 @@
         </w:r>
       </w:fldSimple>
       <w:r>
-        <w:t xml:space="preserve"> - Diagrama de sequência Consultar Inquérito</w:t>
+        <w:t xml:space="preserve"> - Diagrama de sequência Consultar Questionário</w:t>
       </w:r>
     </w:p>
     <w:p>
@@ -8340,11 +8831,11 @@
         <w:keepNext/>
       </w:pPr>
       <w:r>
-        <w:object w:dxaOrig="15511" w:dyaOrig="8341">
-          <v:shape id="_x0000_i1205" type="#_x0000_t75" style="width:517.5pt;height:278.25pt" o:ole="">
-            <v:imagedata r:id="rId49" o:title=""/>
+        <w:object w:dxaOrig="10185" w:dyaOrig="6886">
+          <v:shape id="_x0000_i1046" type="#_x0000_t75" style="width:509.25pt;height:344.25pt" o:ole="">
+            <v:imagedata r:id="rId53" o:title=""/>
           </v:shape>
-          <o:OLEObject Type="Embed" ProgID="Visio.Drawing.15" ShapeID="_x0000_i1205" DrawAspect="Content" ObjectID="_1577473661" r:id="rId50"/>
+          <o:OLEObject Type="Embed" ProgID="Visio.Drawing.15" ShapeID="_x0000_i1046" DrawAspect="Content" ObjectID="_1577479583" r:id="rId54"/>
         </w:object>
       </w:r>
     </w:p>
@@ -8365,7 +8856,7 @@
         </w:r>
       </w:fldSimple>
       <w:r>
-        <w:t xml:space="preserve"> - Diagrama de sequência Consultar Questionário</w:t>
+        <w:t xml:space="preserve"> - Diagrama de sequência Criar Cliente</w:t>
       </w:r>
     </w:p>
     <w:p>
@@ -8373,11 +8864,11 @@
         <w:keepNext/>
       </w:pPr>
       <w:r>
-        <w:object w:dxaOrig="10185" w:dyaOrig="6886">
-          <v:shape id="_x0000_i1207" type="#_x0000_t75" style="width:509.25pt;height:344.25pt" o:ole="">
-            <v:imagedata r:id="rId51" o:title=""/>
+        <w:object w:dxaOrig="9616" w:dyaOrig="6886">
+          <v:shape id="_x0000_i1047" type="#_x0000_t75" style="width:480.75pt;height:344.25pt" o:ole="">
+            <v:imagedata r:id="rId55" o:title=""/>
           </v:shape>
-          <o:OLEObject Type="Embed" ProgID="Visio.Drawing.15" ShapeID="_x0000_i1207" DrawAspect="Content" ObjectID="_1577473662" r:id="rId52"/>
+          <o:OLEObject Type="Embed" ProgID="Visio.Drawing.15" ShapeID="_x0000_i1047" DrawAspect="Content" ObjectID="_1577479584" r:id="rId56"/>
         </w:object>
       </w:r>
     </w:p>
@@ -8398,7 +8889,7 @@
         </w:r>
       </w:fldSimple>
       <w:r>
-        <w:t xml:space="preserve"> - Diagrama de sequência Criar Cliente</w:t>
+        <w:t xml:space="preserve"> - Diagrama de sequência Eliminar Cliente</w:t>
       </w:r>
     </w:p>
     <w:p>
@@ -8406,11 +8897,11 @@
         <w:keepNext/>
       </w:pPr>
       <w:r>
-        <w:object w:dxaOrig="9616" w:dyaOrig="6886">
-          <v:shape id="_x0000_i1208" type="#_x0000_t75" style="width:480.75pt;height:344.25pt" o:ole="">
-            <v:imagedata r:id="rId53" o:title=""/>
+        <w:object w:dxaOrig="12675" w:dyaOrig="7050">
+          <v:shape id="_x0000_i1202" type="#_x0000_t75" style="width:517.5pt;height:4in" o:ole="">
+            <v:imagedata r:id="rId57" o:title=""/>
           </v:shape>
-          <o:OLEObject Type="Embed" ProgID="Visio.Drawing.15" ShapeID="_x0000_i1208" DrawAspect="Content" ObjectID="_1577473663" r:id="rId54"/>
+          <o:OLEObject Type="Embed" ProgID="Visio.Drawing.15" ShapeID="_x0000_i1202" DrawAspect="Content" ObjectID="_1577479585" r:id="rId58"/>
         </w:object>
       </w:r>
     </w:p>
@@ -8428,39 +8919,6 @@
             <w:noProof/>
           </w:rPr>
           <w:t>10</w:t>
-        </w:r>
-      </w:fldSimple>
-      <w:r>
-        <w:t xml:space="preserve"> - Diagrama de sequência Eliminar Cliente</w:t>
-      </w:r>
-    </w:p>
-    <w:p>
-      <w:pPr>
-        <w:keepNext/>
-      </w:pPr>
-      <w:r>
-        <w:object w:dxaOrig="12675" w:dyaOrig="7050">
-          <v:shape id="_x0000_i1209" type="#_x0000_t75" style="width:517.5pt;height:4in" o:ole="">
-            <v:imagedata r:id="rId55" o:title=""/>
-          </v:shape>
-          <o:OLEObject Type="Embed" ProgID="Visio.Drawing.15" ShapeID="_x0000_i1209" DrawAspect="Content" ObjectID="_1577473664" r:id="rId56"/>
-        </w:object>
-      </w:r>
-    </w:p>
-    <w:p>
-      <w:pPr>
-        <w:pStyle w:val="Legenda"/>
-        <w:jc w:val="center"/>
-      </w:pPr>
-      <w:r>
-        <w:t xml:space="preserve">Diagrama </w:t>
-      </w:r>
-      <w:fldSimple w:instr=" SEQ Diagrama_ \* ARABIC ">
-        <w:r>
-          <w:rPr>
-            <w:noProof/>
-          </w:rPr>
-          <w:t>11</w:t>
         </w:r>
       </w:fldSimple>
       <w:r>
@@ -8490,7 +8948,7 @@
           <w:lang w:eastAsia="pt-PT"/>
         </w:rPr>
       </w:pPr>
-      <w:bookmarkStart w:id="21" w:name="_Toc503731679"/>
+      <w:bookmarkStart w:id="22" w:name="_Toc503737332"/>
       <w:r>
         <w:rPr>
           <w:rFonts w:eastAsia="Times New Roman"/>
@@ -8505,18 +8963,18 @@
         </w:rPr>
         <w:t>Estados</w:t>
       </w:r>
-      <w:bookmarkEnd w:id="21"/>
+      <w:bookmarkEnd w:id="22"/>
     </w:p>
     <w:p>
       <w:pPr>
         <w:jc w:val="center"/>
       </w:pPr>
       <w:r>
-        <w:object w:dxaOrig="2491" w:dyaOrig="5956">
-          <v:shape id="_x0000_i1211" type="#_x0000_t75" style="width:124.5pt;height:297.75pt" o:ole="">
-            <v:imagedata r:id="rId57" o:title=""/>
+        <w:object w:dxaOrig="2490" w:dyaOrig="5955">
+          <v:shape id="_x0000_i1215" type="#_x0000_t75" style="width:124.5pt;height:297.75pt" o:ole="">
+            <v:imagedata r:id="rId59" o:title=""/>
           </v:shape>
-          <o:OLEObject Type="Embed" ProgID="Visio.Drawing.15" ShapeID="_x0000_i1211" DrawAspect="Content" ObjectID="_1577473665" r:id="rId58"/>
+          <o:OLEObject Type="Embed" ProgID="Visio.Drawing.15" ShapeID="_x0000_i1215" DrawAspect="Content" ObjectID="_1577479586" r:id="rId60"/>
         </w:object>
       </w:r>
     </w:p>
@@ -8541,7 +8999,7 @@
           <w:lang w:eastAsia="pt-PT"/>
         </w:rPr>
       </w:pPr>
-      <w:bookmarkStart w:id="22" w:name="_Toc503731680"/>
+      <w:bookmarkStart w:id="23" w:name="_Toc503737333"/>
       <w:r>
         <w:rPr>
           <w:rFonts w:eastAsia="Times New Roman"/>
@@ -8549,7 +9007,7 @@
         </w:rPr>
         <w:t>Diagrama de Classes</w:t>
       </w:r>
-      <w:bookmarkEnd w:id="22"/>
+      <w:bookmarkEnd w:id="23"/>
     </w:p>
     <w:p>
       <w:pPr>
@@ -8641,10 +9099,10 @@
       </w:pPr>
       <w:r>
         <w:object w:dxaOrig="15496" w:dyaOrig="8461">
-          <v:shape id="_x0000_i1212" type="#_x0000_t75" style="width:516.75pt;height:282pt" o:ole="">
-            <v:imagedata r:id="rId59" o:title=""/>
+          <v:shape id="_x0000_i1050" type="#_x0000_t75" style="width:516.75pt;height:282pt" o:ole="">
+            <v:imagedata r:id="rId61" o:title=""/>
           </v:shape>
-          <o:OLEObject Type="Embed" ProgID="Visio.Drawing.15" ShapeID="_x0000_i1212" DrawAspect="Content" ObjectID="_1577473666" r:id="rId60"/>
+          <o:OLEObject Type="Embed" ProgID="Visio.Drawing.15" ShapeID="_x0000_i1050" DrawAspect="Content" ObjectID="_1577479587" r:id="rId62"/>
         </w:object>
       </w:r>
     </w:p>
@@ -8711,7 +9169,7 @@
           <w:lang w:eastAsia="pt-PT"/>
         </w:rPr>
       </w:pPr>
-      <w:bookmarkStart w:id="23" w:name="_Toc503731681"/>
+      <w:bookmarkStart w:id="24" w:name="_Toc503737334"/>
       <w:r>
         <w:rPr>
           <w:rFonts w:eastAsia="Times New Roman"/>
@@ -8726,7 +9184,7 @@
         </w:rPr>
         <w:t>astos</w:t>
       </w:r>
-      <w:bookmarkEnd w:id="23"/>
+      <w:bookmarkEnd w:id="24"/>
     </w:p>
     <w:tbl>
       <w:tblPr>
@@ -10120,7 +10578,7 @@
           <w:lang w:eastAsia="pt-PT"/>
         </w:rPr>
       </w:pPr>
-      <w:bookmarkStart w:id="24" w:name="_Toc503731682"/>
+      <w:bookmarkStart w:id="25" w:name="_Toc503737335"/>
       <w:r>
         <w:rPr>
           <w:rFonts w:eastAsia="Times New Roman"/>
@@ -10128,7 +10586,7 @@
         </w:rPr>
         <w:t>Dicionário de dados</w:t>
       </w:r>
-      <w:bookmarkEnd w:id="24"/>
+      <w:bookmarkEnd w:id="25"/>
     </w:p>
     <w:p>
       <w:pPr>
@@ -11935,7 +12393,7 @@
           <w:lang w:eastAsia="pt-PT"/>
         </w:rPr>
       </w:pPr>
-      <w:bookmarkStart w:id="25" w:name="_Toc503731683"/>
+      <w:bookmarkStart w:id="26" w:name="_Toc503737336"/>
       <w:r>
         <w:rPr>
           <w:rFonts w:eastAsia="Times New Roman"/>
@@ -11943,7 +12401,7 @@
         </w:rPr>
         <w:t>Diagrama de Componentes</w:t>
       </w:r>
-      <w:bookmarkEnd w:id="25"/>
+      <w:bookmarkEnd w:id="26"/>
     </w:p>
     <w:p>
       <w:pPr>
@@ -11960,10 +12418,10 @@
       </w:pPr>
       <w:r>
         <w:object w:dxaOrig="8476" w:dyaOrig="7305">
-          <v:shape id="_x0000_i1214" type="#_x0000_t75" style="width:423.75pt;height:365.25pt" o:ole="">
-            <v:imagedata r:id="rId61" o:title=""/>
+          <v:shape id="_x0000_i1051" type="#_x0000_t75" style="width:423.75pt;height:365.25pt" o:ole="">
+            <v:imagedata r:id="rId63" o:title=""/>
           </v:shape>
-          <o:OLEObject Type="Embed" ProgID="Visio.Drawing.15" ShapeID="_x0000_i1214" DrawAspect="Content" ObjectID="_1577473667" r:id="rId62"/>
+          <o:OLEObject Type="Embed" ProgID="Visio.Drawing.15" ShapeID="_x0000_i1051" DrawAspect="Content" ObjectID="_1577479588" r:id="rId64"/>
         </w:object>
       </w:r>
     </w:p>
@@ -12039,15 +12497,258 @@
           <w:lang w:eastAsia="pt-PT"/>
         </w:rPr>
       </w:pPr>
-      <w:bookmarkStart w:id="26" w:name="_Toc503731684"/>
+      <w:bookmarkStart w:id="27" w:name="_Toc503737337"/>
       <w:r>
         <w:rPr>
           <w:rFonts w:eastAsia="Times New Roman"/>
           <w:lang w:eastAsia="pt-PT"/>
         </w:rPr>
+        <w:t>Diagrama de Pacotes</w:t>
+      </w:r>
+      <w:bookmarkEnd w:id="27"/>
+    </w:p>
+    <w:p>
+      <w:pPr>
+        <w:rPr>
+          <w:lang w:eastAsia="pt-PT"/>
+        </w:rPr>
+      </w:pPr>
+    </w:p>
+    <w:p>
+      <w:pPr>
+        <w:rPr>
+          <w:lang w:eastAsia="pt-PT"/>
+        </w:rPr>
+      </w:pPr>
+      <w:r>
+        <w:object w:dxaOrig="10051" w:dyaOrig="3345">
+          <v:shape id="_x0000_i1052" type="#_x0000_t75" style="width:502.5pt;height:167.25pt" o:ole="">
+            <v:imagedata r:id="rId65" o:title=""/>
+          </v:shape>
+          <o:OLEObject Type="Embed" ProgID="Visio.Drawing.15" ShapeID="_x0000_i1052" DrawAspect="Content" ObjectID="_1577479589" r:id="rId66"/>
+        </w:object>
+      </w:r>
+    </w:p>
+    <w:p>
+      <w:pPr>
+        <w:rPr>
+          <w:lang w:eastAsia="pt-PT"/>
+        </w:rPr>
+      </w:pPr>
+    </w:p>
+    <w:p>
+      <w:pPr>
+        <w:rPr>
+          <w:lang w:eastAsia="pt-PT"/>
+        </w:rPr>
+      </w:pPr>
+    </w:p>
+    <w:p>
+      <w:pPr>
+        <w:rPr>
+          <w:lang w:eastAsia="pt-PT"/>
+        </w:rPr>
+      </w:pPr>
+    </w:p>
+    <w:p>
+      <w:pPr>
+        <w:rPr>
+          <w:lang w:eastAsia="pt-PT"/>
+        </w:rPr>
+      </w:pPr>
+    </w:p>
+    <w:p>
+      <w:pPr>
+        <w:rPr>
+          <w:lang w:eastAsia="pt-PT"/>
+        </w:rPr>
+      </w:pPr>
+    </w:p>
+    <w:p>
+      <w:pPr>
+        <w:rPr>
+          <w:lang w:eastAsia="pt-PT"/>
+        </w:rPr>
+      </w:pPr>
+    </w:p>
+    <w:p>
+      <w:pPr>
+        <w:rPr>
+          <w:lang w:eastAsia="pt-PT"/>
+        </w:rPr>
+      </w:pPr>
+    </w:p>
+    <w:p>
+      <w:pPr>
+        <w:rPr>
+          <w:lang w:eastAsia="pt-PT"/>
+        </w:rPr>
+      </w:pPr>
+    </w:p>
+    <w:p>
+      <w:pPr>
+        <w:rPr>
+          <w:lang w:eastAsia="pt-PT"/>
+        </w:rPr>
+      </w:pPr>
+    </w:p>
+    <w:p>
+      <w:pPr>
+        <w:rPr>
+          <w:lang w:eastAsia="pt-PT"/>
+        </w:rPr>
+      </w:pPr>
+    </w:p>
+    <w:p>
+      <w:pPr>
+        <w:rPr>
+          <w:lang w:eastAsia="pt-PT"/>
+        </w:rPr>
+      </w:pPr>
+    </w:p>
+    <w:p>
+      <w:pPr>
+        <w:rPr>
+          <w:lang w:eastAsia="pt-PT"/>
+        </w:rPr>
+      </w:pPr>
+    </w:p>
+    <w:p>
+      <w:pPr>
+        <w:rPr>
+          <w:lang w:eastAsia="pt-PT"/>
+        </w:rPr>
+      </w:pPr>
+    </w:p>
+    <w:p>
+      <w:pPr>
+        <w:rPr>
+          <w:lang w:eastAsia="pt-PT"/>
+        </w:rPr>
+      </w:pPr>
+    </w:p>
+    <w:p>
+      <w:pPr>
+        <w:rPr>
+          <w:lang w:eastAsia="pt-PT"/>
+        </w:rPr>
+      </w:pPr>
+    </w:p>
+    <w:p>
+      <w:pPr>
+        <w:rPr>
+          <w:lang w:eastAsia="pt-PT"/>
+        </w:rPr>
+      </w:pPr>
+    </w:p>
+    <w:p>
+      <w:pPr>
+        <w:rPr>
+          <w:lang w:eastAsia="pt-PT"/>
+        </w:rPr>
+      </w:pPr>
+    </w:p>
+    <w:p>
+      <w:pPr>
+        <w:pStyle w:val="Ttulo"/>
+        <w:jc w:val="both"/>
+        <w:rPr>
+          <w:rFonts w:eastAsia="Times New Roman"/>
+          <w:lang w:eastAsia="pt-PT"/>
+        </w:rPr>
+      </w:pPr>
+      <w:bookmarkStart w:id="28" w:name="_Toc503737338"/>
+      <w:r>
+        <w:rPr>
+          <w:rFonts w:eastAsia="Times New Roman"/>
+          <w:lang w:eastAsia="pt-PT"/>
+        </w:rPr>
+        <w:t>Diagrama de Pacotes</w:t>
+      </w:r>
+      <w:bookmarkEnd w:id="28"/>
+    </w:p>
+    <w:p>
+      <w:pPr>
+        <w:rPr>
+          <w:lang w:eastAsia="pt-PT"/>
+        </w:rPr>
+      </w:pPr>
+    </w:p>
+    <w:p>
+      <w:pPr>
+        <w:rPr>
+          <w:lang w:eastAsia="pt-PT"/>
+        </w:rPr>
+      </w:pPr>
+      <w:r>
+        <w:object w:dxaOrig="7276" w:dyaOrig="9166">
+          <v:shape id="_x0000_i1075" type="#_x0000_t75" style="width:363.75pt;height:458.25pt" o:ole="">
+            <v:imagedata r:id="rId67" o:title=""/>
+          </v:shape>
+          <o:OLEObject Type="Embed" ProgID="Visio.Drawing.15" ShapeID="_x0000_i1075" DrawAspect="Content" ObjectID="_1577479590" r:id="rId68"/>
+        </w:object>
+      </w:r>
+    </w:p>
+    <w:p>
+      <w:pPr>
+        <w:rPr>
+          <w:lang w:eastAsia="pt-PT"/>
+        </w:rPr>
+      </w:pPr>
+    </w:p>
+    <w:p>
+      <w:pPr>
+        <w:rPr>
+          <w:lang w:eastAsia="pt-PT"/>
+        </w:rPr>
+      </w:pPr>
+    </w:p>
+    <w:p>
+      <w:pPr>
+        <w:rPr>
+          <w:lang w:eastAsia="pt-PT"/>
+        </w:rPr>
+      </w:pPr>
+    </w:p>
+    <w:p>
+      <w:pPr>
+        <w:rPr>
+          <w:lang w:eastAsia="pt-PT"/>
+        </w:rPr>
+      </w:pPr>
+    </w:p>
+    <w:p>
+      <w:pPr>
+        <w:rPr>
+          <w:lang w:eastAsia="pt-PT"/>
+        </w:rPr>
+      </w:pPr>
+    </w:p>
+    <w:p>
+      <w:pPr>
+        <w:rPr>
+          <w:lang w:eastAsia="pt-PT"/>
+        </w:rPr>
+      </w:pPr>
+    </w:p>
+    <w:p>
+      <w:pPr>
+        <w:pStyle w:val="Ttulo"/>
+        <w:jc w:val="both"/>
+        <w:rPr>
+          <w:rFonts w:eastAsia="Times New Roman"/>
+          <w:lang w:eastAsia="pt-PT"/>
+        </w:rPr>
+      </w:pPr>
+      <w:bookmarkStart w:id="29" w:name="_Toc503737339"/>
+      <w:r>
+        <w:rPr>
+          <w:rFonts w:eastAsia="Times New Roman"/>
+          <w:lang w:eastAsia="pt-PT"/>
+        </w:rPr>
         <w:t>Diagrama de Instalação</w:t>
       </w:r>
-      <w:bookmarkEnd w:id="26"/>
+      <w:bookmarkEnd w:id="29"/>
     </w:p>
     <w:p>
       <w:pPr>
@@ -12090,7 +12791,7 @@
                     <pic:cNvPicPr/>
                   </pic:nvPicPr>
                   <pic:blipFill>
-                    <a:blip r:embed="rId63"/>
+                    <a:blip r:embed="rId69"/>
                     <a:stretch>
                       <a:fillRect/>
                     </a:stretch>
@@ -12125,8 +12826,8 @@
       </w:pPr>
     </w:p>
     <w:sectPr>
-      <w:headerReference w:type="default" r:id="rId64"/>
-      <w:footerReference w:type="default" r:id="rId65"/>
+      <w:headerReference w:type="default" r:id="rId70"/>
+      <w:footerReference w:type="default" r:id="rId71"/>
       <w:pgSz w:w="11906" w:h="16838"/>
       <w:pgMar w:top="1417" w:right="707" w:bottom="1417" w:left="851" w:header="708" w:footer="708" w:gutter="0"/>
       <w:cols w:space="708"/>
@@ -12237,7 +12938,7 @@
                 </wp:inline>
               </w:drawing>
             </mc:Choice>
-            <mc:Fallback xmlns:w16cid="http://schemas.microsoft.com/office/word/2016/wordml/cid" xmlns:am3d="http://schemas.microsoft.com/office/drawing/2017/model3d" xmlns:aink="http://schemas.microsoft.com/office/drawing/2016/ink" xmlns:cx8="http://schemas.microsoft.com/office/drawing/2016/5/14/chartex" xmlns:cx7="http://schemas.microsoft.com/office/drawing/2016/5/13/chartex" xmlns:cx6="http://schemas.microsoft.com/office/drawing/2016/5/12/chartex" xmlns:cx5="http://schemas.microsoft.com/office/drawing/2016/5/11/chartex" xmlns:cx4="http://schemas.microsoft.com/office/drawing/2016/5/10/chartex" xmlns:cx3="http://schemas.microsoft.com/office/drawing/2016/5/9/chartex" xmlns:cx2="http://schemas.microsoft.com/office/drawing/2015/10/21/chartex">
+            <mc:Fallback xmlns:cx2="http://schemas.microsoft.com/office/drawing/2015/10/21/chartex" xmlns:cx3="http://schemas.microsoft.com/office/drawing/2016/5/9/chartex" xmlns:cx4="http://schemas.microsoft.com/office/drawing/2016/5/10/chartex" xmlns:cx5="http://schemas.microsoft.com/office/drawing/2016/5/11/chartex" xmlns:cx6="http://schemas.microsoft.com/office/drawing/2016/5/12/chartex" xmlns:cx7="http://schemas.microsoft.com/office/drawing/2016/5/13/chartex" xmlns:cx8="http://schemas.microsoft.com/office/drawing/2016/5/14/chartex" xmlns:aink="http://schemas.microsoft.com/office/drawing/2016/ink" xmlns:am3d="http://schemas.microsoft.com/office/drawing/2017/model3d" xmlns:w16cid="http://schemas.microsoft.com/office/word/2016/wordml/cid">
               <w:pict>
                 <v:shapetype w14:anchorId="1A877B80" id="_x0000_t110" coordsize="21600,21600" o:spt="110" path="m10800,l,10800,10800,21600,21600,10800xe">
                   <v:stroke joinstyle="miter"/>
@@ -15315,7 +16016,7 @@
 </file>
 
 <file path=customXml/itemProps1.xml><?xml version="1.0" encoding="utf-8"?>
-<ds:datastoreItem xmlns:ds="http://schemas.openxmlformats.org/officeDocument/2006/customXml" ds:itemID="{E4C4D0FD-78BB-4F37-AA9B-C1E82F65D2C0}">
+<ds:datastoreItem xmlns:ds="http://schemas.openxmlformats.org/officeDocument/2006/customXml" ds:itemID="{2DD7F24C-286A-4E56-90E6-6D2012B7FB66}">
   <ds:schemaRefs>
     <ds:schemaRef ds:uri="http://schemas.openxmlformats.org/officeDocument/2006/bibliography"/>
   </ds:schemaRefs>

</xml_diff>

<commit_message>
Inserir Tamanho numa descrição
</commit_message>
<xml_diff>
--- a/Engenharia de Software/Relatorio.docx
+++ b/Engenharia de Software/Relatorio.docx
@@ -265,6 +265,7 @@
           <w:docPartUnique/>
         </w:docPartObj>
       </w:sdtPr>
+      <w:sdtEndPr/>
       <w:sdtContent>
         <w:p>
           <w:pPr>
@@ -2079,7 +2080,7 @@
           <v:shape id="_x0000_i1025" type="#_x0000_t75" style="width:529.5pt;height:180pt" o:ole="">
             <v:imagedata r:id="rId9" o:title=""/>
           </v:shape>
-          <o:OLEObject Type="Embed" ProgID="Visio.Drawing.15" ShapeID="_x0000_i1025" DrawAspect="Content" ObjectID="_1577479561" r:id="rId10"/>
+          <o:OLEObject Type="Embed" ProgID="Visio.Drawing.15" ShapeID="_x0000_i1025" DrawAspect="Content" ObjectID="_1577479697" r:id="rId10"/>
         </w:object>
       </w:r>
     </w:p>
@@ -2104,14 +2105,27 @@
       <w:r>
         <w:t xml:space="preserve">Diagrama </w:t>
       </w:r>
-      <w:fldSimple w:instr=" SEQ Imagem \* ARABIC ">
-        <w:r>
-          <w:rPr>
-            <w:noProof/>
-          </w:rPr>
-          <w:t>1</w:t>
-        </w:r>
-      </w:fldSimple>
+      <w:r>
+        <w:fldChar w:fldCharType="begin"/>
+      </w:r>
+      <w:r>
+        <w:instrText xml:space="preserve"> SEQ Imagem \* ARABIC </w:instrText>
+      </w:r>
+      <w:r>
+        <w:fldChar w:fldCharType="separate"/>
+      </w:r>
+      <w:r>
+        <w:rPr>
+          <w:noProof/>
+        </w:rPr>
+        <w:t>1</w:t>
+      </w:r>
+      <w:r>
+        <w:rPr>
+          <w:noProof/>
+        </w:rPr>
+        <w:fldChar w:fldCharType="end"/>
+      </w:r>
       <w:r>
         <w:rPr>
           <w:noProof/>
@@ -2262,7 +2276,21 @@
         <w:rPr>
           <w:lang w:val="en-US"/>
         </w:rPr>
-        <w:t>Exemplo: Wings Over The World.</w:t>
+        <w:t xml:space="preserve">Exemplo: Wings Over </w:t>
+      </w:r>
+      <w:proofErr w:type="gramStart"/>
+      <w:r>
+        <w:rPr>
+          <w:lang w:val="en-US"/>
+        </w:rPr>
+        <w:t>The</w:t>
+      </w:r>
+      <w:proofErr w:type="gramEnd"/>
+      <w:r>
+        <w:rPr>
+          <w:lang w:val="en-US"/>
+        </w:rPr>
+        <w:t xml:space="preserve"> World.</w:t>
       </w:r>
     </w:p>
     <w:p>
@@ -6878,7 +6906,21 @@
         <w:rPr>
           <w:lang w:eastAsia="pt-PT"/>
         </w:rPr>
-        <w:t>Legenda: T = Tem; X = Não Tem</w:t>
+        <w:t xml:space="preserve">Legenda: T </w:t>
+      </w:r>
+      <w:proofErr w:type="gramStart"/>
+      <w:r>
+        <w:rPr>
+          <w:lang w:eastAsia="pt-PT"/>
+        </w:rPr>
+        <w:t>= Tem</w:t>
+      </w:r>
+      <w:proofErr w:type="gramEnd"/>
+      <w:r>
+        <w:rPr>
+          <w:lang w:eastAsia="pt-PT"/>
+        </w:rPr>
+        <w:t>; X = Não Tem</w:t>
       </w:r>
     </w:p>
     <w:p>
@@ -6939,10 +6981,10 @@
           <w:lang w:eastAsia="pt-PT"/>
         </w:rPr>
         <w:object w:dxaOrig="8093" w:dyaOrig="9050">
-          <v:shape id="_x0000_i1074" type="#_x0000_t75" style="width:405pt;height:452.25pt" o:ole="">
+          <v:shape id="_x0000_i1026" type="#_x0000_t75" style="width:405pt;height:452.25pt" o:ole="">
             <v:imagedata r:id="rId11" o:title=""/>
           </v:shape>
-          <o:OLEObject Type="Embed" ProgID="Excel.Sheet.12" ShapeID="_x0000_i1074" DrawAspect="Content" ObjectID="_1577479562" r:id="rId12"/>
+          <o:OLEObject Type="Embed" ProgID="Excel.Sheet.12" ShapeID="_x0000_i1026" DrawAspect="Content" ObjectID="_1577479698" r:id="rId12"/>
         </w:object>
       </w:r>
     </w:p>
@@ -7032,10 +7074,10 @@
       </w:pPr>
       <w:r>
         <w:object w:dxaOrig="21060" w:dyaOrig="11505">
-          <v:shape id="_x0000_i1062" type="#_x0000_t75" style="width:547.5pt;height:300pt" o:ole="">
+          <v:shape id="_x0000_i1027" type="#_x0000_t75" style="width:547.5pt;height:300pt" o:ole="">
             <v:imagedata r:id="rId13" o:title=""/>
           </v:shape>
-          <o:OLEObject Type="Embed" ProgID="Visio.Drawing.15" ShapeID="_x0000_i1062" DrawAspect="Content" ObjectID="_1577479563" r:id="rId14"/>
+          <o:OLEObject Type="Embed" ProgID="Visio.Drawing.15" ShapeID="_x0000_i1027" DrawAspect="Content" ObjectID="_1577479699" r:id="rId14"/>
         </w:object>
       </w:r>
     </w:p>
@@ -7095,10 +7137,10 @@
           <w:lang w:eastAsia="pt-PT"/>
         </w:rPr>
         <w:object w:dxaOrig="12015" w:dyaOrig="9030">
-          <v:shape id="_x0000_i1054" type="#_x0000_t75" style="width:537.75pt;height:405pt" o:ole="">
+          <v:shape id="_x0000_i1028" type="#_x0000_t75" style="width:537.75pt;height:405pt" o:ole="">
             <v:imagedata r:id="rId15" o:title=""/>
           </v:shape>
-          <o:OLEObject Type="Embed" ProgID="Visio.Drawing.15" ShapeID="_x0000_i1054" DrawAspect="Content" ObjectID="_1577479564" r:id="rId16"/>
+          <o:OLEObject Type="Embed" ProgID="Visio.Drawing.15" ShapeID="_x0000_i1028" DrawAspect="Content" ObjectID="_1577479700" r:id="rId16"/>
         </w:object>
       </w:r>
     </w:p>
@@ -7395,10 +7437,10 @@
       </w:pPr>
       <w:r>
         <w:object w:dxaOrig="9029" w:dyaOrig="6625">
-          <v:shape id="_x0000_i1227" type="#_x0000_t75" style="width:451.5pt;height:331.5pt" o:ole="">
+          <v:shape id="_x0000_i1029" type="#_x0000_t75" style="width:451.5pt;height:331.5pt" o:ole="">
             <v:imagedata r:id="rId17" o:title=""/>
           </v:shape>
-          <o:OLEObject Type="Embed" ProgID="Excel.Sheet.12" ShapeID="_x0000_i1227" DrawAspect="Content" ObjectID="_1577479565" r:id="rId18"/>
+          <o:OLEObject Type="Embed" ProgID="Excel.Sheet.12" ShapeID="_x0000_i1029" DrawAspect="Content" ObjectID="_1577479701" r:id="rId18"/>
         </w:object>
       </w:r>
     </w:p>
@@ -7442,20 +7484,19 @@
         </w:rPr>
       </w:pPr>
     </w:p>
-    <w:bookmarkStart w:id="10" w:name="_MON_1577459637"/>
-    <w:bookmarkEnd w:id="10"/>
     <w:p>
       <w:pPr>
         <w:keepNext/>
         <w:spacing w:after="0" w:line="240" w:lineRule="auto"/>
       </w:pPr>
-      <w:r>
-        <w:object w:dxaOrig="9029" w:dyaOrig="5753">
-          <v:shape id="_x0000_i1236" type="#_x0000_t75" style="width:451.5pt;height:287.25pt" o:ole="">
+      <w:bookmarkStart w:id="10" w:name="_MON_1577459637"/>
+      <w:bookmarkEnd w:id="10"/>
+      <w:r>
+        <w:pict>
+          <v:shape id="_x0000_i1030" type="#_x0000_t75" style="width:451.5pt;height:287.25pt">
             <v:imagedata r:id="rId19" o:title=""/>
           </v:shape>
-          <o:OLEObject Type="Embed" ProgID="Excel.Sheet.12" ShapeID="_x0000_i1236" DrawAspect="Content" ObjectID="_1577479566" r:id="rId20"/>
-        </w:object>
+        </w:pict>
       </w:r>
     </w:p>
     <w:p>
@@ -7531,10 +7572,10 @@
       </w:pPr>
       <w:r>
         <w:object w:dxaOrig="9672" w:dyaOrig="4592">
-          <v:shape id="_x0000_i1249" type="#_x0000_t75" style="width:483.75pt;height:229.5pt" o:ole="">
-            <v:imagedata r:id="rId21" o:title=""/>
+          <v:shape id="_x0000_i1031" type="#_x0000_t75" style="width:483.75pt;height:229.5pt" o:ole="">
+            <v:imagedata r:id="rId20" o:title=""/>
           </v:shape>
-          <o:OLEObject Type="Embed" ProgID="Excel.Sheet.12" ShapeID="_x0000_i1249" DrawAspect="Content" ObjectID="_1577479567" r:id="rId22"/>
+          <o:OLEObject Type="Embed" ProgID="Excel.Sheet.12" ShapeID="_x0000_i1031" DrawAspect="Content" ObjectID="_1577479702" r:id="rId21"/>
         </w:object>
       </w:r>
     </w:p>
@@ -7572,10 +7613,10 @@
       </w:pPr>
       <w:r>
         <w:object w:dxaOrig="9398" w:dyaOrig="4301">
-          <v:shape id="_x0000_i1254" type="#_x0000_t75" style="width:470.25pt;height:215.25pt" o:ole="">
-            <v:imagedata r:id="rId23" o:title=""/>
+          <v:shape id="_x0000_i1032" type="#_x0000_t75" style="width:470.25pt;height:215.25pt" o:ole="">
+            <v:imagedata r:id="rId22" o:title=""/>
           </v:shape>
-          <o:OLEObject Type="Embed" ProgID="Excel.Sheet.12" ShapeID="_x0000_i1254" DrawAspect="Content" ObjectID="_1577479568" r:id="rId24"/>
+          <o:OLEObject Type="Embed" ProgID="Excel.Sheet.12" ShapeID="_x0000_i1032" DrawAspect="Content" ObjectID="_1577479703" r:id="rId23"/>
         </w:object>
       </w:r>
     </w:p>
@@ -7718,10 +7759,10 @@
       </w:pPr>
       <w:r>
         <w:object w:dxaOrig="8803" w:dyaOrig="5173">
-          <v:shape id="_x0000_i1259" type="#_x0000_t75" style="width:440.25pt;height:258.75pt" o:ole="">
-            <v:imagedata r:id="rId25" o:title=""/>
+          <v:shape id="_x0000_i1033" type="#_x0000_t75" style="width:440.25pt;height:258.75pt" o:ole="">
+            <v:imagedata r:id="rId24" o:title=""/>
           </v:shape>
-          <o:OLEObject Type="Embed" ProgID="Excel.Sheet.12" ShapeID="_x0000_i1259" DrawAspect="Content" ObjectID="_1577479569" r:id="rId26"/>
+          <o:OLEObject Type="Embed" ProgID="Excel.Sheet.12" ShapeID="_x0000_i1033" DrawAspect="Content" ObjectID="_1577479704" r:id="rId25"/>
         </w:object>
       </w:r>
     </w:p>
@@ -7761,13 +7802,15 @@
         <w:spacing w:after="0" w:line="240" w:lineRule="auto"/>
       </w:pPr>
       <w:r>
-        <w:object w:dxaOrig="10284" w:dyaOrig="7481">
-          <v:shape id="_x0000_i1303" type="#_x0000_t75" style="width:514.5pt;height:374.25pt" o:ole="">
-            <v:imagedata r:id="rId27" o:title=""/>
+        <w:object w:dxaOrig="10284" w:dyaOrig="7466">
+          <v:shape id="_x0000_i1060" type="#_x0000_t75" style="width:514.5pt;height:373.5pt" o:ole="">
+            <v:imagedata r:id="rId26" o:title=""/>
           </v:shape>
-          <o:OLEObject Type="Embed" ProgID="Excel.Sheet.12" ShapeID="_x0000_i1303" DrawAspect="Content" ObjectID="_1577479570" r:id="rId28"/>
+          <o:OLEObject Type="Embed" ProgID="Excel.Sheet.12" ShapeID="_x0000_i1060" DrawAspect="Content" ObjectID="_1577479705" r:id="rId27"/>
         </w:object>
       </w:r>
+      <w:bookmarkStart w:id="15" w:name="_GoBack"/>
+      <w:bookmarkEnd w:id="15"/>
     </w:p>
     <w:p>
       <w:pPr>
@@ -7797,8 +7840,8 @@
         </w:rPr>
       </w:pPr>
     </w:p>
-    <w:bookmarkStart w:id="15" w:name="_MON_1577460091"/>
-    <w:bookmarkEnd w:id="15"/>
+    <w:bookmarkStart w:id="16" w:name="_MON_1577460091"/>
+    <w:bookmarkEnd w:id="16"/>
     <w:p>
       <w:pPr>
         <w:keepNext/>
@@ -7806,10 +7849,10 @@
       </w:pPr>
       <w:r>
         <w:object w:dxaOrig="10896" w:dyaOrig="4592">
-          <v:shape id="_x0000_i1263" type="#_x0000_t75" style="width:544.5pt;height:229.5pt" o:ole="">
-            <v:imagedata r:id="rId29" o:title=""/>
+          <v:shape id="_x0000_i1035" type="#_x0000_t75" style="width:544.5pt;height:229.5pt" o:ole="">
+            <v:imagedata r:id="rId28" o:title=""/>
           </v:shape>
-          <o:OLEObject Type="Embed" ProgID="Excel.Sheet.12" ShapeID="_x0000_i1263" DrawAspect="Content" ObjectID="_1577479571" r:id="rId30"/>
+          <o:OLEObject Type="Embed" ProgID="Excel.Sheet.12" ShapeID="_x0000_i1035" DrawAspect="Content" ObjectID="_1577479706" r:id="rId29"/>
         </w:object>
       </w:r>
     </w:p>
@@ -7853,8 +7896,8 @@
         </w:rPr>
       </w:pPr>
     </w:p>
-    <w:bookmarkStart w:id="16" w:name="_MON_1577460144"/>
-    <w:bookmarkEnd w:id="16"/>
+    <w:bookmarkStart w:id="17" w:name="_MON_1577460144"/>
+    <w:bookmarkEnd w:id="17"/>
     <w:p>
       <w:pPr>
         <w:keepNext/>
@@ -7862,10 +7905,10 @@
       </w:pPr>
       <w:r>
         <w:object w:dxaOrig="8803" w:dyaOrig="5753">
-          <v:shape id="_x0000_i1267" type="#_x0000_t75" style="width:440.25pt;height:287.25pt" o:ole="">
-            <v:imagedata r:id="rId31" o:title=""/>
+          <v:shape id="_x0000_i1036" type="#_x0000_t75" style="width:440.25pt;height:287.25pt" o:ole="">
+            <v:imagedata r:id="rId30" o:title=""/>
           </v:shape>
-          <o:OLEObject Type="Embed" ProgID="Excel.Sheet.12" ShapeID="_x0000_i1267" DrawAspect="Content" ObjectID="_1577479572" r:id="rId32"/>
+          <o:OLEObject Type="Embed" ProgID="Excel.Sheet.12" ShapeID="_x0000_i1036" DrawAspect="Content" ObjectID="_1577479707" r:id="rId31"/>
         </w:object>
       </w:r>
     </w:p>
@@ -7906,8 +7949,8 @@
         </w:rPr>
       </w:pPr>
     </w:p>
-    <w:bookmarkStart w:id="17" w:name="_MON_1577460166"/>
-    <w:bookmarkEnd w:id="17"/>
+    <w:bookmarkStart w:id="18" w:name="_MON_1577460166"/>
+    <w:bookmarkEnd w:id="18"/>
     <w:p>
       <w:pPr>
         <w:keepNext/>
@@ -7915,10 +7958,10 @@
       </w:pPr>
       <w:r>
         <w:object w:dxaOrig="8803" w:dyaOrig="5173">
-          <v:shape id="_x0000_i1271" type="#_x0000_t75" style="width:440.25pt;height:258.75pt" o:ole="">
-            <v:imagedata r:id="rId33" o:title=""/>
+          <v:shape id="_x0000_i1037" type="#_x0000_t75" style="width:440.25pt;height:258.75pt" o:ole="">
+            <v:imagedata r:id="rId32" o:title=""/>
           </v:shape>
-          <o:OLEObject Type="Embed" ProgID="Excel.Sheet.12" ShapeID="_x0000_i1271" DrawAspect="Content" ObjectID="_1577479573" r:id="rId34"/>
+          <o:OLEObject Type="Embed" ProgID="Excel.Sheet.12" ShapeID="_x0000_i1037" DrawAspect="Content" ObjectID="_1577479708" r:id="rId33"/>
         </w:object>
       </w:r>
     </w:p>
@@ -7930,14 +7973,27 @@
       <w:r>
         <w:t xml:space="preserve">Tabela </w:t>
       </w:r>
-      <w:fldSimple w:instr=" SEQ Tabela \* ARABIC ">
-        <w:r>
-          <w:rPr>
-            <w:noProof/>
-          </w:rPr>
-          <w:t>1</w:t>
-        </w:r>
-      </w:fldSimple>
+      <w:r>
+        <w:fldChar w:fldCharType="begin"/>
+      </w:r>
+      <w:r>
+        <w:instrText xml:space="preserve"> SEQ Tabela \* ARABIC </w:instrText>
+      </w:r>
+      <w:r>
+        <w:fldChar w:fldCharType="separate"/>
+      </w:r>
+      <w:r>
+        <w:rPr>
+          <w:noProof/>
+        </w:rPr>
+        <w:t>1</w:t>
+      </w:r>
+      <w:r>
+        <w:rPr>
+          <w:noProof/>
+        </w:rPr>
+        <w:fldChar w:fldCharType="end"/>
+      </w:r>
       <w:r>
         <w:t xml:space="preserve"> - </w:t>
       </w:r>
@@ -7951,8 +8007,8 @@
         <w:t>Cliente</w:t>
       </w:r>
     </w:p>
-    <w:bookmarkStart w:id="18" w:name="_MON_1577460213"/>
-    <w:bookmarkEnd w:id="18"/>
+    <w:bookmarkStart w:id="19" w:name="_MON_1577460213"/>
+    <w:bookmarkEnd w:id="19"/>
     <w:p>
       <w:pPr>
         <w:spacing w:after="0" w:line="240" w:lineRule="auto"/>
@@ -7973,10 +8029,10 @@
           <w:lang w:eastAsia="pt-PT"/>
         </w:rPr>
         <w:object w:dxaOrig="8496" w:dyaOrig="6625">
-          <v:shape id="_x0000_i1276" type="#_x0000_t75" style="width:424.5pt;height:331.5pt" o:ole="">
-            <v:imagedata r:id="rId35" o:title=""/>
+          <v:shape id="_x0000_i1038" type="#_x0000_t75" style="width:424.5pt;height:331.5pt" o:ole="">
+            <v:imagedata r:id="rId34" o:title=""/>
           </v:shape>
-          <o:OLEObject Type="Embed" ProgID="Excel.Sheet.12" ShapeID="_x0000_i1276" DrawAspect="Content" ObjectID="_1577479574" r:id="rId36"/>
+          <o:OLEObject Type="Embed" ProgID="Excel.Sheet.12" ShapeID="_x0000_i1038" DrawAspect="Content" ObjectID="_1577479709" r:id="rId35"/>
         </w:object>
       </w:r>
     </w:p>
@@ -8053,8 +8109,8 @@
         </w:rPr>
       </w:pPr>
     </w:p>
-    <w:bookmarkStart w:id="19" w:name="_MON_1577460284"/>
-    <w:bookmarkEnd w:id="19"/>
+    <w:bookmarkStart w:id="20" w:name="_MON_1577460284"/>
+    <w:bookmarkEnd w:id="20"/>
     <w:p>
       <w:pPr>
         <w:spacing w:after="0" w:line="240" w:lineRule="auto"/>
@@ -8075,10 +8131,10 @@
           <w:lang w:eastAsia="pt-PT"/>
         </w:rPr>
         <w:object w:dxaOrig="8496" w:dyaOrig="5463">
-          <v:shape id="_x0000_i1281" type="#_x0000_t75" style="width:424.5pt;height:273pt" o:ole="">
-            <v:imagedata r:id="rId37" o:title=""/>
+          <v:shape id="_x0000_i1039" type="#_x0000_t75" style="width:424.5pt;height:273pt" o:ole="">
+            <v:imagedata r:id="rId36" o:title=""/>
           </v:shape>
-          <o:OLEObject Type="Embed" ProgID="Excel.Sheet.12" ShapeID="_x0000_i1281" DrawAspect="Content" ObjectID="_1577479575" r:id="rId38"/>
+          <o:OLEObject Type="Embed" ProgID="Excel.Sheet.12" ShapeID="_x0000_i1039" DrawAspect="Content" ObjectID="_1577479710" r:id="rId37"/>
         </w:object>
       </w:r>
     </w:p>
@@ -8450,7 +8506,7 @@
           <w:lang w:eastAsia="pt-PT"/>
         </w:rPr>
       </w:pPr>
-      <w:bookmarkStart w:id="20" w:name="_Toc503737331"/>
+      <w:bookmarkStart w:id="21" w:name="_Toc503737331"/>
       <w:r>
         <w:rPr>
           <w:rFonts w:eastAsia="Times New Roman"/>
@@ -8472,7 +8528,7 @@
         </w:rPr>
         <w:t>equência</w:t>
       </w:r>
-      <w:bookmarkEnd w:id="20"/>
+      <w:bookmarkEnd w:id="21"/>
     </w:p>
     <w:p>
       <w:pPr>
@@ -8584,10 +8640,10 @@
       </w:pPr>
       <w:r>
         <w:object w:dxaOrig="13635" w:dyaOrig="8340">
-          <v:shape id="_x0000_i1212" type="#_x0000_t75" style="width:516.75pt;height:315.75pt" o:ole="">
-            <v:imagedata r:id="rId39" o:title=""/>
+          <v:shape id="_x0000_i1040" type="#_x0000_t75" style="width:516.75pt;height:315.75pt" o:ole="">
+            <v:imagedata r:id="rId38" o:title=""/>
           </v:shape>
-          <o:OLEObject Type="Embed" ProgID="Visio.Drawing.15" ShapeID="_x0000_i1212" DrawAspect="Content" ObjectID="_1577479576" r:id="rId40"/>
+          <o:OLEObject Type="Embed" ProgID="Visio.Drawing.15" ShapeID="_x0000_i1040" DrawAspect="Content" ObjectID="_1577479711" r:id="rId39"/>
         </w:object>
       </w:r>
     </w:p>
@@ -8599,14 +8655,27 @@
       <w:r>
         <w:t xml:space="preserve">Diagrama </w:t>
       </w:r>
-      <w:fldSimple w:instr=" SEQ Diagrama_ \* ARABIC ">
-        <w:r>
-          <w:rPr>
-            <w:noProof/>
-          </w:rPr>
-          <w:t>1</w:t>
-        </w:r>
-      </w:fldSimple>
+      <w:r>
+        <w:fldChar w:fldCharType="begin"/>
+      </w:r>
+      <w:r>
+        <w:instrText xml:space="preserve"> SEQ Diagrama_ \* ARABIC </w:instrText>
+      </w:r>
+      <w:r>
+        <w:fldChar w:fldCharType="separate"/>
+      </w:r>
+      <w:r>
+        <w:rPr>
+          <w:noProof/>
+        </w:rPr>
+        <w:t>1</w:t>
+      </w:r>
+      <w:r>
+        <w:rPr>
+          <w:noProof/>
+        </w:rPr>
+        <w:fldChar w:fldCharType="end"/>
+      </w:r>
       <w:r>
         <w:t xml:space="preserve"> - </w:t>
       </w:r>
@@ -8623,10 +8692,10 @@
       </w:pPr>
       <w:r>
         <w:object w:dxaOrig="16365" w:dyaOrig="9315">
-          <v:shape id="_x0000_i1210" type="#_x0000_t75" style="width:517.5pt;height:294.75pt" o:ole="">
-            <v:imagedata r:id="rId41" o:title=""/>
+          <v:shape id="_x0000_i1041" type="#_x0000_t75" style="width:517.5pt;height:294.75pt" o:ole="">
+            <v:imagedata r:id="rId40" o:title=""/>
           </v:shape>
-          <o:OLEObject Type="Embed" ProgID="Visio.Drawing.15" ShapeID="_x0000_i1210" DrawAspect="Content" ObjectID="_1577479577" r:id="rId42"/>
+          <o:OLEObject Type="Embed" ProgID="Visio.Drawing.15" ShapeID="_x0000_i1041" DrawAspect="Content" ObjectID="_1577479712" r:id="rId41"/>
         </w:object>
       </w:r>
     </w:p>
@@ -8638,14 +8707,27 @@
       <w:r>
         <w:t xml:space="preserve">Diagrama </w:t>
       </w:r>
-      <w:fldSimple w:instr=" SEQ Diagrama_ \* ARABIC ">
-        <w:r>
-          <w:rPr>
-            <w:noProof/>
-          </w:rPr>
-          <w:t>2</w:t>
-        </w:r>
-      </w:fldSimple>
+      <w:r>
+        <w:fldChar w:fldCharType="begin"/>
+      </w:r>
+      <w:r>
+        <w:instrText xml:space="preserve"> SEQ Diagrama_ \* ARABIC </w:instrText>
+      </w:r>
+      <w:r>
+        <w:fldChar w:fldCharType="separate"/>
+      </w:r>
+      <w:r>
+        <w:rPr>
+          <w:noProof/>
+        </w:rPr>
+        <w:t>2</w:t>
+      </w:r>
+      <w:r>
+        <w:rPr>
+          <w:noProof/>
+        </w:rPr>
+        <w:fldChar w:fldCharType="end"/>
+      </w:r>
       <w:r>
         <w:t xml:space="preserve"> -</w:t>
       </w:r>
@@ -8662,10 +8744,10 @@
       </w:pPr>
       <w:r>
         <w:object w:dxaOrig="10636" w:dyaOrig="5131">
-          <v:shape id="_x0000_i1041" type="#_x0000_t75" style="width:516.75pt;height:249pt" o:ole="">
-            <v:imagedata r:id="rId43" o:title=""/>
+          <v:shape id="_x0000_i1042" type="#_x0000_t75" style="width:516.75pt;height:249pt" o:ole="">
+            <v:imagedata r:id="rId42" o:title=""/>
           </v:shape>
-          <o:OLEObject Type="Embed" ProgID="Visio.Drawing.15" ShapeID="_x0000_i1041" DrawAspect="Content" ObjectID="_1577479578" r:id="rId44"/>
+          <o:OLEObject Type="Embed" ProgID="Visio.Drawing.15" ShapeID="_x0000_i1042" DrawAspect="Content" ObjectID="_1577479713" r:id="rId43"/>
         </w:object>
       </w:r>
     </w:p>
@@ -8677,14 +8759,27 @@
       <w:r>
         <w:t xml:space="preserve">Diagrama </w:t>
       </w:r>
-      <w:fldSimple w:instr=" SEQ Diagrama_ \* ARABIC ">
-        <w:r>
-          <w:rPr>
-            <w:noProof/>
-          </w:rPr>
-          <w:t>3</w:t>
-        </w:r>
-      </w:fldSimple>
+      <w:r>
+        <w:fldChar w:fldCharType="begin"/>
+      </w:r>
+      <w:r>
+        <w:instrText xml:space="preserve"> SEQ Diagrama_ \* ARABIC </w:instrText>
+      </w:r>
+      <w:r>
+        <w:fldChar w:fldCharType="separate"/>
+      </w:r>
+      <w:r>
+        <w:rPr>
+          <w:noProof/>
+        </w:rPr>
+        <w:t>3</w:t>
+      </w:r>
+      <w:r>
+        <w:rPr>
+          <w:noProof/>
+        </w:rPr>
+        <w:fldChar w:fldCharType="end"/>
+      </w:r>
       <w:r>
         <w:t xml:space="preserve"> - Diagrama </w:t>
       </w:r>
@@ -8698,10 +8793,10 @@
       </w:pPr>
       <w:r>
         <w:object w:dxaOrig="9616" w:dyaOrig="6886">
-          <v:shape id="_x0000_i1042" type="#_x0000_t75" style="width:480.75pt;height:344.25pt" o:ole="">
-            <v:imagedata r:id="rId45" o:title=""/>
+          <v:shape id="_x0000_i1043" type="#_x0000_t75" style="width:480.75pt;height:344.25pt" o:ole="">
+            <v:imagedata r:id="rId44" o:title=""/>
           </v:shape>
-          <o:OLEObject Type="Embed" ProgID="Visio.Drawing.15" ShapeID="_x0000_i1042" DrawAspect="Content" ObjectID="_1577479579" r:id="rId46"/>
+          <o:OLEObject Type="Embed" ProgID="Visio.Drawing.15" ShapeID="_x0000_i1043" DrawAspect="Content" ObjectID="_1577479714" r:id="rId45"/>
         </w:object>
       </w:r>
     </w:p>
@@ -8710,19 +8805,30 @@
         <w:pStyle w:val="Legenda"/>
         <w:jc w:val="center"/>
       </w:pPr>
-      <w:bookmarkStart w:id="21" w:name="_GoBack"/>
-      <w:bookmarkEnd w:id="21"/>
       <w:r>
         <w:t xml:space="preserve">Diagrama </w:t>
       </w:r>
-      <w:fldSimple w:instr=" SEQ Diagrama_ \* ARABIC ">
-        <w:r>
-          <w:rPr>
-            <w:noProof/>
-          </w:rPr>
-          <w:t>4</w:t>
-        </w:r>
-      </w:fldSimple>
+      <w:r>
+        <w:fldChar w:fldCharType="begin"/>
+      </w:r>
+      <w:r>
+        <w:instrText xml:space="preserve"> SEQ Diagrama_ \* ARABIC </w:instrText>
+      </w:r>
+      <w:r>
+        <w:fldChar w:fldCharType="separate"/>
+      </w:r>
+      <w:r>
+        <w:rPr>
+          <w:noProof/>
+        </w:rPr>
+        <w:t>4</w:t>
+      </w:r>
+      <w:r>
+        <w:rPr>
+          <w:noProof/>
+        </w:rPr>
+        <w:fldChar w:fldCharType="end"/>
+      </w:r>
       <w:r>
         <w:t xml:space="preserve"> - Diagrama de sequência Eliminar Cliente</w:t>
       </w:r>
@@ -8733,10 +8839,10 @@
       </w:pPr>
       <w:r>
         <w:object w:dxaOrig="12390" w:dyaOrig="7050">
-          <v:shape id="_x0000_i1208" type="#_x0000_t75" style="width:517.5pt;height:294pt" o:ole="">
-            <v:imagedata r:id="rId47" o:title=""/>
+          <v:shape id="_x0000_i1044" type="#_x0000_t75" style="width:517.5pt;height:294pt" o:ole="">
+            <v:imagedata r:id="rId46" o:title=""/>
           </v:shape>
-          <o:OLEObject Type="Embed" ProgID="Visio.Drawing.15" ShapeID="_x0000_i1208" DrawAspect="Content" ObjectID="_1577479580" r:id="rId48"/>
+          <o:OLEObject Type="Embed" ProgID="Visio.Drawing.15" ShapeID="_x0000_i1044" DrawAspect="Content" ObjectID="_1577479715" r:id="rId47"/>
         </w:object>
       </w:r>
     </w:p>
@@ -8748,14 +8854,27 @@
       <w:r>
         <w:t xml:space="preserve">Diagrama </w:t>
       </w:r>
-      <w:fldSimple w:instr=" SEQ Diagrama_ \* ARABIC ">
-        <w:r>
-          <w:rPr>
-            <w:noProof/>
-          </w:rPr>
-          <w:t>5</w:t>
-        </w:r>
-      </w:fldSimple>
+      <w:r>
+        <w:fldChar w:fldCharType="begin"/>
+      </w:r>
+      <w:r>
+        <w:instrText xml:space="preserve"> SEQ Diagrama_ \* ARABIC </w:instrText>
+      </w:r>
+      <w:r>
+        <w:fldChar w:fldCharType="separate"/>
+      </w:r>
+      <w:r>
+        <w:rPr>
+          <w:noProof/>
+        </w:rPr>
+        <w:t>5</w:t>
+      </w:r>
+      <w:r>
+        <w:rPr>
+          <w:noProof/>
+        </w:rPr>
+        <w:fldChar w:fldCharType="end"/>
+      </w:r>
       <w:r>
         <w:t xml:space="preserve"> - Diagrama de sequência Eliminar Inquérito</w:t>
       </w:r>
@@ -8766,10 +8885,10 @@
       </w:pPr>
       <w:r>
         <w:object w:dxaOrig="12915" w:dyaOrig="6885">
-          <v:shape id="_x0000_i1206" type="#_x0000_t75" style="width:517.5pt;height:276pt" o:ole="">
-            <v:imagedata r:id="rId49" o:title=""/>
+          <v:shape id="_x0000_i1045" type="#_x0000_t75" style="width:517.5pt;height:276pt" o:ole="">
+            <v:imagedata r:id="rId48" o:title=""/>
           </v:shape>
-          <o:OLEObject Type="Embed" ProgID="Visio.Drawing.15" ShapeID="_x0000_i1206" DrawAspect="Content" ObjectID="_1577479581" r:id="rId50"/>
+          <o:OLEObject Type="Embed" ProgID="Visio.Drawing.15" ShapeID="_x0000_i1045" DrawAspect="Content" ObjectID="_1577479716" r:id="rId49"/>
         </w:object>
       </w:r>
     </w:p>
@@ -8781,14 +8900,27 @@
       <w:r>
         <w:t xml:space="preserve">Diagrama </w:t>
       </w:r>
-      <w:fldSimple w:instr=" SEQ Diagrama_ \* ARABIC ">
-        <w:r>
-          <w:rPr>
-            <w:noProof/>
-          </w:rPr>
-          <w:t>6</w:t>
-        </w:r>
-      </w:fldSimple>
+      <w:r>
+        <w:fldChar w:fldCharType="begin"/>
+      </w:r>
+      <w:r>
+        <w:instrText xml:space="preserve"> SEQ Diagrama_ \* ARABIC </w:instrText>
+      </w:r>
+      <w:r>
+        <w:fldChar w:fldCharType="separate"/>
+      </w:r>
+      <w:r>
+        <w:rPr>
+          <w:noProof/>
+        </w:rPr>
+        <w:t>6</w:t>
+      </w:r>
+      <w:r>
+        <w:rPr>
+          <w:noProof/>
+        </w:rPr>
+        <w:fldChar w:fldCharType="end"/>
+      </w:r>
       <w:r>
         <w:t xml:space="preserve"> - Diagrama de sequência Consultar Inquérito</w:t>
       </w:r>
@@ -8799,10 +8931,10 @@
       </w:pPr>
       <w:r>
         <w:object w:dxaOrig="15510" w:dyaOrig="8340">
-          <v:shape id="_x0000_i1204" type="#_x0000_t75" style="width:517.5pt;height:278.25pt" o:ole="">
-            <v:imagedata r:id="rId51" o:title=""/>
+          <v:shape id="_x0000_i1046" type="#_x0000_t75" style="width:517.5pt;height:278.25pt" o:ole="">
+            <v:imagedata r:id="rId50" o:title=""/>
           </v:shape>
-          <o:OLEObject Type="Embed" ProgID="Visio.Drawing.15" ShapeID="_x0000_i1204" DrawAspect="Content" ObjectID="_1577479582" r:id="rId52"/>
+          <o:OLEObject Type="Embed" ProgID="Visio.Drawing.15" ShapeID="_x0000_i1046" DrawAspect="Content" ObjectID="_1577479717" r:id="rId51"/>
         </w:object>
       </w:r>
     </w:p>
@@ -8814,14 +8946,27 @@
       <w:r>
         <w:t xml:space="preserve">Diagrama </w:t>
       </w:r>
-      <w:fldSimple w:instr=" SEQ Diagrama_ \* ARABIC ">
-        <w:r>
-          <w:rPr>
-            <w:noProof/>
-          </w:rPr>
-          <w:t>7</w:t>
-        </w:r>
-      </w:fldSimple>
+      <w:r>
+        <w:fldChar w:fldCharType="begin"/>
+      </w:r>
+      <w:r>
+        <w:instrText xml:space="preserve"> SEQ Diagrama_ \* ARABIC </w:instrText>
+      </w:r>
+      <w:r>
+        <w:fldChar w:fldCharType="separate"/>
+      </w:r>
+      <w:r>
+        <w:rPr>
+          <w:noProof/>
+        </w:rPr>
+        <w:t>7</w:t>
+      </w:r>
+      <w:r>
+        <w:rPr>
+          <w:noProof/>
+        </w:rPr>
+        <w:fldChar w:fldCharType="end"/>
+      </w:r>
       <w:r>
         <w:t xml:space="preserve"> - Diagrama de sequência Consultar Questionário</w:t>
       </w:r>
@@ -8832,10 +8977,10 @@
       </w:pPr>
       <w:r>
         <w:object w:dxaOrig="10185" w:dyaOrig="6886">
-          <v:shape id="_x0000_i1046" type="#_x0000_t75" style="width:509.25pt;height:344.25pt" o:ole="">
-            <v:imagedata r:id="rId53" o:title=""/>
+          <v:shape id="_x0000_i1047" type="#_x0000_t75" style="width:509.25pt;height:344.25pt" o:ole="">
+            <v:imagedata r:id="rId52" o:title=""/>
           </v:shape>
-          <o:OLEObject Type="Embed" ProgID="Visio.Drawing.15" ShapeID="_x0000_i1046" DrawAspect="Content" ObjectID="_1577479583" r:id="rId54"/>
+          <o:OLEObject Type="Embed" ProgID="Visio.Drawing.15" ShapeID="_x0000_i1047" DrawAspect="Content" ObjectID="_1577479718" r:id="rId53"/>
         </w:object>
       </w:r>
     </w:p>
@@ -8847,14 +8992,27 @@
       <w:r>
         <w:t xml:space="preserve">Diagrama </w:t>
       </w:r>
-      <w:fldSimple w:instr=" SEQ Diagrama_ \* ARABIC ">
-        <w:r>
-          <w:rPr>
-            <w:noProof/>
-          </w:rPr>
-          <w:t>8</w:t>
-        </w:r>
-      </w:fldSimple>
+      <w:r>
+        <w:fldChar w:fldCharType="begin"/>
+      </w:r>
+      <w:r>
+        <w:instrText xml:space="preserve"> SEQ Diagrama_ \* ARABIC </w:instrText>
+      </w:r>
+      <w:r>
+        <w:fldChar w:fldCharType="separate"/>
+      </w:r>
+      <w:r>
+        <w:rPr>
+          <w:noProof/>
+        </w:rPr>
+        <w:t>8</w:t>
+      </w:r>
+      <w:r>
+        <w:rPr>
+          <w:noProof/>
+        </w:rPr>
+        <w:fldChar w:fldCharType="end"/>
+      </w:r>
       <w:r>
         <w:t xml:space="preserve"> - Diagrama de sequência Criar Cliente</w:t>
       </w:r>
@@ -8865,10 +9023,10 @@
       </w:pPr>
       <w:r>
         <w:object w:dxaOrig="9616" w:dyaOrig="6886">
-          <v:shape id="_x0000_i1047" type="#_x0000_t75" style="width:480.75pt;height:344.25pt" o:ole="">
-            <v:imagedata r:id="rId55" o:title=""/>
+          <v:shape id="_x0000_i1048" type="#_x0000_t75" style="width:480.75pt;height:344.25pt" o:ole="">
+            <v:imagedata r:id="rId54" o:title=""/>
           </v:shape>
-          <o:OLEObject Type="Embed" ProgID="Visio.Drawing.15" ShapeID="_x0000_i1047" DrawAspect="Content" ObjectID="_1577479584" r:id="rId56"/>
+          <o:OLEObject Type="Embed" ProgID="Visio.Drawing.15" ShapeID="_x0000_i1048" DrawAspect="Content" ObjectID="_1577479719" r:id="rId55"/>
         </w:object>
       </w:r>
     </w:p>
@@ -8880,14 +9038,27 @@
       <w:r>
         <w:t xml:space="preserve">Diagrama </w:t>
       </w:r>
-      <w:fldSimple w:instr=" SEQ Diagrama_ \* ARABIC ">
-        <w:r>
-          <w:rPr>
-            <w:noProof/>
-          </w:rPr>
-          <w:t>9</w:t>
-        </w:r>
-      </w:fldSimple>
+      <w:r>
+        <w:fldChar w:fldCharType="begin"/>
+      </w:r>
+      <w:r>
+        <w:instrText xml:space="preserve"> SEQ Diagrama_ \* ARABIC </w:instrText>
+      </w:r>
+      <w:r>
+        <w:fldChar w:fldCharType="separate"/>
+      </w:r>
+      <w:r>
+        <w:rPr>
+          <w:noProof/>
+        </w:rPr>
+        <w:t>9</w:t>
+      </w:r>
+      <w:r>
+        <w:rPr>
+          <w:noProof/>
+        </w:rPr>
+        <w:fldChar w:fldCharType="end"/>
+      </w:r>
       <w:r>
         <w:t xml:space="preserve"> - Diagrama de sequência Eliminar Cliente</w:t>
       </w:r>
@@ -8898,10 +9069,10 @@
       </w:pPr>
       <w:r>
         <w:object w:dxaOrig="12675" w:dyaOrig="7050">
-          <v:shape id="_x0000_i1202" type="#_x0000_t75" style="width:517.5pt;height:4in" o:ole="">
-            <v:imagedata r:id="rId57" o:title=""/>
+          <v:shape id="_x0000_i1049" type="#_x0000_t75" style="width:517.5pt;height:4in" o:ole="">
+            <v:imagedata r:id="rId56" o:title=""/>
           </v:shape>
-          <o:OLEObject Type="Embed" ProgID="Visio.Drawing.15" ShapeID="_x0000_i1202" DrawAspect="Content" ObjectID="_1577479585" r:id="rId58"/>
+          <o:OLEObject Type="Embed" ProgID="Visio.Drawing.15" ShapeID="_x0000_i1049" DrawAspect="Content" ObjectID="_1577479720" r:id="rId57"/>
         </w:object>
       </w:r>
     </w:p>
@@ -8913,14 +9084,27 @@
       <w:r>
         <w:t xml:space="preserve">Diagrama </w:t>
       </w:r>
-      <w:fldSimple w:instr=" SEQ Diagrama_ \* ARABIC ">
-        <w:r>
-          <w:rPr>
-            <w:noProof/>
-          </w:rPr>
-          <w:t>10</w:t>
-        </w:r>
-      </w:fldSimple>
+      <w:r>
+        <w:fldChar w:fldCharType="begin"/>
+      </w:r>
+      <w:r>
+        <w:instrText xml:space="preserve"> SEQ Diagrama_ \* ARABIC </w:instrText>
+      </w:r>
+      <w:r>
+        <w:fldChar w:fldCharType="separate"/>
+      </w:r>
+      <w:r>
+        <w:rPr>
+          <w:noProof/>
+        </w:rPr>
+        <w:t>10</w:t>
+      </w:r>
+      <w:r>
+        <w:rPr>
+          <w:noProof/>
+        </w:rPr>
+        <w:fldChar w:fldCharType="end"/>
+      </w:r>
       <w:r>
         <w:t xml:space="preserve"> - Diagrama de sequência Alterar Inquérito</w:t>
       </w:r>
@@ -8971,10 +9155,10 @@
       </w:pPr>
       <w:r>
         <w:object w:dxaOrig="2490" w:dyaOrig="5955">
-          <v:shape id="_x0000_i1215" type="#_x0000_t75" style="width:124.5pt;height:297.75pt" o:ole="">
-            <v:imagedata r:id="rId59" o:title=""/>
+          <v:shape id="_x0000_i1050" type="#_x0000_t75" style="width:124.5pt;height:297.75pt" o:ole="">
+            <v:imagedata r:id="rId58" o:title=""/>
           </v:shape>
-          <o:OLEObject Type="Embed" ProgID="Visio.Drawing.15" ShapeID="_x0000_i1215" DrawAspect="Content" ObjectID="_1577479586" r:id="rId60"/>
+          <o:OLEObject Type="Embed" ProgID="Visio.Drawing.15" ShapeID="_x0000_i1050" DrawAspect="Content" ObjectID="_1577479721" r:id="rId59"/>
         </w:object>
       </w:r>
     </w:p>
@@ -9099,10 +9283,10 @@
       </w:pPr>
       <w:r>
         <w:object w:dxaOrig="15496" w:dyaOrig="8461">
-          <v:shape id="_x0000_i1050" type="#_x0000_t75" style="width:516.75pt;height:282pt" o:ole="">
-            <v:imagedata r:id="rId61" o:title=""/>
+          <v:shape id="_x0000_i1051" type="#_x0000_t75" style="width:516.75pt;height:282pt" o:ole="">
+            <v:imagedata r:id="rId60" o:title=""/>
           </v:shape>
-          <o:OLEObject Type="Embed" ProgID="Visio.Drawing.15" ShapeID="_x0000_i1050" DrawAspect="Content" ObjectID="_1577479587" r:id="rId62"/>
+          <o:OLEObject Type="Embed" ProgID="Visio.Drawing.15" ShapeID="_x0000_i1051" DrawAspect="Content" ObjectID="_1577479722" r:id="rId61"/>
         </w:object>
       </w:r>
     </w:p>
@@ -12418,10 +12602,10 @@
       </w:pPr>
       <w:r>
         <w:object w:dxaOrig="8476" w:dyaOrig="7305">
-          <v:shape id="_x0000_i1051" type="#_x0000_t75" style="width:423.75pt;height:365.25pt" o:ole="">
-            <v:imagedata r:id="rId63" o:title=""/>
+          <v:shape id="_x0000_i1052" type="#_x0000_t75" style="width:423.75pt;height:365.25pt" o:ole="">
+            <v:imagedata r:id="rId62" o:title=""/>
           </v:shape>
-          <o:OLEObject Type="Embed" ProgID="Visio.Drawing.15" ShapeID="_x0000_i1051" DrawAspect="Content" ObjectID="_1577479588" r:id="rId64"/>
+          <o:OLEObject Type="Embed" ProgID="Visio.Drawing.15" ShapeID="_x0000_i1052" DrawAspect="Content" ObjectID="_1577479723" r:id="rId63"/>
         </w:object>
       </w:r>
     </w:p>
@@ -12522,10 +12706,10 @@
       </w:pPr>
       <w:r>
         <w:object w:dxaOrig="10051" w:dyaOrig="3345">
-          <v:shape id="_x0000_i1052" type="#_x0000_t75" style="width:502.5pt;height:167.25pt" o:ole="">
-            <v:imagedata r:id="rId65" o:title=""/>
+          <v:shape id="_x0000_i1053" type="#_x0000_t75" style="width:502.5pt;height:167.25pt" o:ole="">
+            <v:imagedata r:id="rId64" o:title=""/>
           </v:shape>
-          <o:OLEObject Type="Embed" ProgID="Visio.Drawing.15" ShapeID="_x0000_i1052" DrawAspect="Content" ObjectID="_1577479589" r:id="rId66"/>
+          <o:OLEObject Type="Embed" ProgID="Visio.Drawing.15" ShapeID="_x0000_i1053" DrawAspect="Content" ObjectID="_1577479724" r:id="rId65"/>
         </w:object>
       </w:r>
     </w:p>
@@ -12682,10 +12866,10 @@
       </w:pPr>
       <w:r>
         <w:object w:dxaOrig="7276" w:dyaOrig="9166">
-          <v:shape id="_x0000_i1075" type="#_x0000_t75" style="width:363.75pt;height:458.25pt" o:ole="">
-            <v:imagedata r:id="rId67" o:title=""/>
+          <v:shape id="_x0000_i1054" type="#_x0000_t75" style="width:363.75pt;height:458.25pt" o:ole="">
+            <v:imagedata r:id="rId66" o:title=""/>
           </v:shape>
-          <o:OLEObject Type="Embed" ProgID="Visio.Drawing.15" ShapeID="_x0000_i1075" DrawAspect="Content" ObjectID="_1577479590" r:id="rId68"/>
+          <o:OLEObject Type="Embed" ProgID="Visio.Drawing.15" ShapeID="_x0000_i1054" DrawAspect="Content" ObjectID="_1577479725" r:id="rId67"/>
         </w:object>
       </w:r>
     </w:p>
@@ -12791,7 +12975,7 @@
                     <pic:cNvPicPr/>
                   </pic:nvPicPr>
                   <pic:blipFill>
-                    <a:blip r:embed="rId69"/>
+                    <a:blip r:embed="rId68"/>
                     <a:stretch>
                       <a:fillRect/>
                     </a:stretch>
@@ -12826,8 +13010,8 @@
       </w:pPr>
     </w:p>
     <w:sectPr>
-      <w:headerReference w:type="default" r:id="rId70"/>
-      <w:footerReference w:type="default" r:id="rId71"/>
+      <w:headerReference w:type="default" r:id="rId69"/>
+      <w:footerReference w:type="default" r:id="rId70"/>
       <w:pgSz w:w="11906" w:h="16838"/>
       <w:pgMar w:top="1417" w:right="707" w:bottom="1417" w:left="851" w:header="708" w:footer="708" w:gutter="0"/>
       <w:cols w:space="708"/>
@@ -12872,6 +13056,7 @@
         <w:docPartUnique/>
       </w:docPartObj>
     </w:sdtPr>
+    <w:sdtEndPr/>
     <w:sdtContent>
       <w:p>
         <w:pPr>
@@ -12938,7 +13123,7 @@
                 </wp:inline>
               </w:drawing>
             </mc:Choice>
-            <mc:Fallback xmlns:cx2="http://schemas.microsoft.com/office/drawing/2015/10/21/chartex" xmlns:cx3="http://schemas.microsoft.com/office/drawing/2016/5/9/chartex" xmlns:cx4="http://schemas.microsoft.com/office/drawing/2016/5/10/chartex" xmlns:cx5="http://schemas.microsoft.com/office/drawing/2016/5/11/chartex" xmlns:cx6="http://schemas.microsoft.com/office/drawing/2016/5/12/chartex" xmlns:cx7="http://schemas.microsoft.com/office/drawing/2016/5/13/chartex" xmlns:cx8="http://schemas.microsoft.com/office/drawing/2016/5/14/chartex" xmlns:aink="http://schemas.microsoft.com/office/drawing/2016/ink" xmlns:am3d="http://schemas.microsoft.com/office/drawing/2017/model3d" xmlns:w16cid="http://schemas.microsoft.com/office/word/2016/wordml/cid">
+            <mc:Fallback xmlns:w16cid="http://schemas.microsoft.com/office/word/2016/wordml/cid" xmlns:am3d="http://schemas.microsoft.com/office/drawing/2017/model3d" xmlns:aink="http://schemas.microsoft.com/office/drawing/2016/ink" xmlns:cx8="http://schemas.microsoft.com/office/drawing/2016/5/14/chartex" xmlns:cx7="http://schemas.microsoft.com/office/drawing/2016/5/13/chartex" xmlns:cx6="http://schemas.microsoft.com/office/drawing/2016/5/12/chartex" xmlns:cx5="http://schemas.microsoft.com/office/drawing/2016/5/11/chartex" xmlns:cx4="http://schemas.microsoft.com/office/drawing/2016/5/10/chartex" xmlns:cx3="http://schemas.microsoft.com/office/drawing/2016/5/9/chartex" xmlns:cx2="http://schemas.microsoft.com/office/drawing/2015/10/21/chartex">
               <w:pict>
                 <v:shapetype w14:anchorId="1A877B80" id="_x0000_t110" coordsize="21600,21600" o:spt="110" path="m10800,l,10800,10800,21600,21600,10800xe">
                   <v:stroke joinstyle="miter"/>
@@ -16016,7 +16201,7 @@
 </file>
 
 <file path=customXml/itemProps1.xml><?xml version="1.0" encoding="utf-8"?>
-<ds:datastoreItem xmlns:ds="http://schemas.openxmlformats.org/officeDocument/2006/customXml" ds:itemID="{2DD7F24C-286A-4E56-90E6-6D2012B7FB66}">
+<ds:datastoreItem xmlns:ds="http://schemas.openxmlformats.org/officeDocument/2006/customXml" ds:itemID="{946B0C3C-2B70-4614-8B60-BC363050AA05}">
   <ds:schemaRefs>
     <ds:schemaRef ds:uri="http://schemas.openxmlformats.org/officeDocument/2006/bibliography"/>
   </ds:schemaRefs>

</xml_diff>

<commit_message>
Atualização do relatorio de word para pdf
</commit_message>
<xml_diff>
--- a/Engenharia de Software/Relatorio.docx
+++ b/Engenharia de Software/Relatorio.docx
@@ -10,6 +10,8 @@
           <w:lang w:eastAsia="pt-PT"/>
         </w:rPr>
       </w:pPr>
+      <w:bookmarkStart w:id="0" w:name="_GoBack"/>
+      <w:bookmarkEnd w:id="0"/>
       <w:r>
         <w:rPr>
           <w:noProof/>
@@ -265,6 +267,7 @@
           <w:docPartUnique/>
         </w:docPartObj>
       </w:sdtPr>
+      <w:sdtEndPr/>
       <w:sdtContent>
         <w:p>
           <w:pPr>
@@ -1289,7 +1292,7 @@
                 <w:noProof/>
                 <w:webHidden/>
               </w:rPr>
-              <w:t>33</w:t>
+              <w:t>36</w:t>
             </w:r>
             <w:r>
               <w:rPr>
@@ -1361,7 +1364,7 @@
                 <w:noProof/>
                 <w:webHidden/>
               </w:rPr>
-              <w:t>34</w:t>
+              <w:t>37</w:t>
             </w:r>
             <w:r>
               <w:rPr>
@@ -1433,7 +1436,7 @@
                 <w:noProof/>
                 <w:webHidden/>
               </w:rPr>
-              <w:t>35</w:t>
+              <w:t>38</w:t>
             </w:r>
             <w:r>
               <w:rPr>
@@ -1505,7 +1508,7 @@
                 <w:noProof/>
                 <w:webHidden/>
               </w:rPr>
-              <w:t>36</w:t>
+              <w:t>39</w:t>
             </w:r>
             <w:r>
               <w:rPr>
@@ -1577,7 +1580,7 @@
                 <w:noProof/>
                 <w:webHidden/>
               </w:rPr>
-              <w:t>37</w:t>
+              <w:t>40</w:t>
             </w:r>
             <w:r>
               <w:rPr>
@@ -1628,7 +1631,7 @@
           <w:lang w:eastAsia="pt-PT"/>
         </w:rPr>
       </w:pPr>
-      <w:bookmarkStart w:id="0" w:name="_Toc503812806"/>
+      <w:bookmarkStart w:id="1" w:name="_Toc503812806"/>
       <w:r>
         <w:rPr>
           <w:rFonts w:eastAsia="Times New Roman"/>
@@ -1643,7 +1646,7 @@
         </w:rPr>
         <w:t>ema</w:t>
       </w:r>
-      <w:bookmarkEnd w:id="0"/>
+      <w:bookmarkEnd w:id="1"/>
     </w:p>
     <w:p>
       <w:pPr>
@@ -1967,7 +1970,7 @@
           <w:lang w:eastAsia="pt-PT"/>
         </w:rPr>
       </w:pPr>
-      <w:bookmarkStart w:id="1" w:name="_Toc503812807"/>
+      <w:bookmarkStart w:id="2" w:name="_Toc503812807"/>
       <w:r>
         <w:rPr>
           <w:rFonts w:eastAsia="Times New Roman"/>
@@ -1975,7 +1978,7 @@
         </w:rPr>
         <w:t>Diagrama de Contexto</w:t>
       </w:r>
-      <w:bookmarkEnd w:id="1"/>
+      <w:bookmarkEnd w:id="2"/>
     </w:p>
     <w:p>
       <w:pPr>
@@ -2151,7 +2154,7 @@
           <v:shape id="_x0000_i1025" type="#_x0000_t75" style="width:529.8pt;height:180pt" o:ole="">
             <v:imagedata r:id="rId9" o:title=""/>
           </v:shape>
-          <o:OLEObject Type="Embed" ProgID="Visio.Drawing.15" ShapeID="_x0000_i1025" DrawAspect="Content" ObjectID="_1577566788" r:id="rId10"/>
+          <o:OLEObject Type="Embed" ProgID="Visio.Drawing.15" ShapeID="_x0000_i1025" DrawAspect="Content" ObjectID="_1577566937" r:id="rId10"/>
         </w:object>
       </w:r>
     </w:p>
@@ -2176,31 +2179,18 @@
       <w:r>
         <w:t xml:space="preserve">Diagrama </w:t>
       </w:r>
-      <w:r>
-        <w:fldChar w:fldCharType="begin"/>
-      </w:r>
-      <w:r>
-        <w:instrText xml:space="preserve"> SEQ Imagem \* ARABIC </w:instrText>
-      </w:r>
-      <w:r>
-        <w:fldChar w:fldCharType="separate"/>
-      </w:r>
+      <w:fldSimple w:instr=" SEQ Imagem \* ARABIC ">
+        <w:r>
+          <w:rPr>
+            <w:noProof/>
+          </w:rPr>
+          <w:t>1</w:t>
+        </w:r>
+      </w:fldSimple>
       <w:r>
         <w:rPr>
           <w:noProof/>
         </w:rPr>
-        <w:t>1</w:t>
-      </w:r>
-      <w:r>
-        <w:rPr>
-          <w:noProof/>
-        </w:rPr>
-        <w:fldChar w:fldCharType="end"/>
-      </w:r>
-      <w:r>
-        <w:rPr>
-          <w:noProof/>
-        </w:rPr>
         <w:t xml:space="preserve"> -</w:t>
       </w:r>
       <w:r>
@@ -2255,7 +2245,7 @@
           <w:lang w:eastAsia="pt-PT"/>
         </w:rPr>
       </w:pPr>
-      <w:bookmarkStart w:id="2" w:name="_Toc503812808"/>
+      <w:bookmarkStart w:id="3" w:name="_Toc503812808"/>
       <w:r>
         <w:rPr>
           <w:rFonts w:eastAsia="Times New Roman"/>
@@ -2271,7 +2261,7 @@
         </w:rPr>
         <w:t>QuittingTime</w:t>
       </w:r>
-      <w:bookmarkEnd w:id="2"/>
+      <w:bookmarkEnd w:id="3"/>
       <w:proofErr w:type="spellEnd"/>
     </w:p>
     <w:p>
@@ -2419,7 +2409,7 @@
           <w:lang w:eastAsia="pt-PT"/>
         </w:rPr>
       </w:pPr>
-      <w:bookmarkStart w:id="3" w:name="_Toc503812809"/>
+      <w:bookmarkStart w:id="4" w:name="_Toc503812809"/>
       <w:proofErr w:type="spellStart"/>
       <w:r>
         <w:rPr>
@@ -2427,96 +2417,96 @@
           <w:lang w:eastAsia="pt-PT"/>
         </w:rPr>
         <w:t>SpiralDevelopment</w:t>
-      </w:r>
-      <w:bookmarkEnd w:id="3"/>
-      <w:proofErr w:type="spellEnd"/>
-    </w:p>
-    <w:p>
-      <w:r>
-        <w:t>Desenvolver casos de uso num único passo é difícil e pode tornar difícil a tarefa de incorporar novas informações neles, pode até atrasar a descoberta de fatores de risco.</w:t>
-      </w:r>
-    </w:p>
-    <w:p>
-      <w:r>
-        <w:t>Escrever casos de uso interactivamente fornece uma perspetiva de vista em que facilmente podemos recuar e rescrever ou riscar algo se descobrirmos que esta errado ou que não esta a funcionar corretamente. Podemos perder algum trabalho, mas será muito menor do que teríamos perdido se tivéssemos escrito os casos de uso todos de uma vez. Mais importante podemos identificar e confrontar potenciais problemas mais cedo usando um método de aproximação interativo.</w:t>
-      </w:r>
-    </w:p>
-    <w:p>
-      <w:r>
-        <w:t>Pode levar um longo tempo para perceber o comportamento de um sistema, e quanto mais complicado for, mais tempo ira demorar para se compreender. Atrasos custam recursos, e os requerimentos iniciais são fundamentais para o sucesso do produto, mas isto e só uma parte do projeto. Muitas pessoas podem ter deadlines que só são possíveis de cumprir se os casos de uso fornecidos forem bons.</w:t>
-      </w:r>
-    </w:p>
-    <w:p>
-      <w:r>
-        <w:t xml:space="preserve">Os requerimentos provavelmente irão mudar durante a sua </w:t>
-      </w:r>
-      <w:r>
-        <w:t>análise</w:t>
-      </w:r>
-      <w:r>
-        <w:t xml:space="preserve">, visto que os requerimentos são voláteis, e facilmente alterados quando sabemos mais deles. Um requerimento que parece concreto no </w:t>
-      </w:r>
-      <w:r>
-        <w:t>início</w:t>
-      </w:r>
-      <w:r>
-        <w:t xml:space="preserve"> e necessário pode ficar inútil e desnecessário numa análise mais profunda. Todo o processo acaba por estabilizar, mas só depois de muita análise e reconstrução.</w:t>
-      </w:r>
-    </w:p>
-    <w:p>
-      <w:r>
-        <w:t>O custo de erros iniciais é alto, sendo que no inicio ate pode custar muito pouco reparar certos erros, mas a medida que o processo vai evoluindo o custo do erro e dificultando a sua deteção.</w:t>
-      </w:r>
-    </w:p>
-    <w:p>
-      <w:pPr>
-        <w:rPr>
-          <w:lang w:eastAsia="pt-PT"/>
-        </w:rPr>
-      </w:pPr>
-    </w:p>
-    <w:p>
-      <w:pPr>
-        <w:rPr>
-          <w:lang w:eastAsia="pt-PT"/>
-        </w:rPr>
-      </w:pPr>
-      <w:r>
-        <w:rPr>
-          <w:lang w:eastAsia="pt-PT"/>
-        </w:rPr>
-        <w:br w:type="page"/>
-      </w:r>
-    </w:p>
-    <w:p>
-      <w:pPr>
-        <w:rPr>
-          <w:lang w:eastAsia="pt-PT"/>
-        </w:rPr>
-      </w:pPr>
-    </w:p>
-    <w:p>
-      <w:pPr>
-        <w:pStyle w:val="Ttulo"/>
-        <w:rPr>
-          <w:rFonts w:eastAsia="Times New Roman"/>
-          <w:lang w:eastAsia="pt-PT"/>
-        </w:rPr>
-      </w:pPr>
-      <w:bookmarkStart w:id="4" w:name="_Toc503812810"/>
-      <w:proofErr w:type="spellStart"/>
-      <w:r>
-        <w:rPr>
-          <w:rFonts w:eastAsia="Times New Roman"/>
-          <w:lang w:eastAsia="pt-PT"/>
-        </w:rPr>
-        <w:t>TwoTierReview</w:t>
       </w:r>
       <w:bookmarkEnd w:id="4"/>
       <w:proofErr w:type="spellEnd"/>
     </w:p>
     <w:p>
       <w:r>
+        <w:t>Desenvolver casos de uso num único passo é difícil e pode tornar difícil a tarefa de incorporar novas informações neles, pode até atrasar a descoberta de fatores de risco.</w:t>
+      </w:r>
+    </w:p>
+    <w:p>
+      <w:r>
+        <w:t>Escrever casos de uso interactivamente fornece uma perspetiva de vista em que facilmente podemos recuar e rescrever ou riscar algo se descobrirmos que esta errado ou que não esta a funcionar corretamente. Podemos perder algum trabalho, mas será muito menor do que teríamos perdido se tivéssemos escrito os casos de uso todos de uma vez. Mais importante podemos identificar e confrontar potenciais problemas mais cedo usando um método de aproximação interativo.</w:t>
+      </w:r>
+    </w:p>
+    <w:p>
+      <w:r>
+        <w:t>Pode levar um longo tempo para perceber o comportamento de um sistema, e quanto mais complicado for, mais tempo ira demorar para se compreender. Atrasos custam recursos, e os requerimentos iniciais são fundamentais para o sucesso do produto, mas isto e só uma parte do projeto. Muitas pessoas podem ter deadlines que só são possíveis de cumprir se os casos de uso fornecidos forem bons.</w:t>
+      </w:r>
+    </w:p>
+    <w:p>
+      <w:r>
+        <w:t xml:space="preserve">Os requerimentos provavelmente irão mudar durante a sua </w:t>
+      </w:r>
+      <w:r>
+        <w:t>análise</w:t>
+      </w:r>
+      <w:r>
+        <w:t xml:space="preserve">, visto que os requerimentos são voláteis, e facilmente alterados quando sabemos mais deles. Um requerimento que parece concreto no </w:t>
+      </w:r>
+      <w:r>
+        <w:t>início</w:t>
+      </w:r>
+      <w:r>
+        <w:t xml:space="preserve"> e necessário pode ficar inútil e desnecessário numa análise mais profunda. Todo o processo acaba por estabilizar, mas só depois de muita análise e reconstrução.</w:t>
+      </w:r>
+    </w:p>
+    <w:p>
+      <w:r>
+        <w:t>O custo de erros iniciais é alto, sendo que no inicio ate pode custar muito pouco reparar certos erros, mas a medida que o processo vai evoluindo o custo do erro e dificultando a sua deteção.</w:t>
+      </w:r>
+    </w:p>
+    <w:p>
+      <w:pPr>
+        <w:rPr>
+          <w:lang w:eastAsia="pt-PT"/>
+        </w:rPr>
+      </w:pPr>
+    </w:p>
+    <w:p>
+      <w:pPr>
+        <w:rPr>
+          <w:lang w:eastAsia="pt-PT"/>
+        </w:rPr>
+      </w:pPr>
+      <w:r>
+        <w:rPr>
+          <w:lang w:eastAsia="pt-PT"/>
+        </w:rPr>
+        <w:br w:type="page"/>
+      </w:r>
+    </w:p>
+    <w:p>
+      <w:pPr>
+        <w:rPr>
+          <w:lang w:eastAsia="pt-PT"/>
+        </w:rPr>
+      </w:pPr>
+    </w:p>
+    <w:p>
+      <w:pPr>
+        <w:pStyle w:val="Ttulo"/>
+        <w:rPr>
+          <w:rFonts w:eastAsia="Times New Roman"/>
+          <w:lang w:eastAsia="pt-PT"/>
+        </w:rPr>
+      </w:pPr>
+      <w:bookmarkStart w:id="5" w:name="_Toc503812810"/>
+      <w:proofErr w:type="spellStart"/>
+      <w:r>
+        <w:rPr>
+          <w:rFonts w:eastAsia="Times New Roman"/>
+          <w:lang w:eastAsia="pt-PT"/>
+        </w:rPr>
+        <w:t>TwoTierReview</w:t>
+      </w:r>
+      <w:bookmarkEnd w:id="5"/>
+      <w:proofErr w:type="spellEnd"/>
+    </w:p>
+    <w:p>
+      <w:r>
         <w:t>Muitas pessoas têm a necessidade de rever os casos de uso, mas isto e dispendioso, leva tempo.</w:t>
       </w:r>
     </w:p>
@@ -2665,7 +2655,7 @@
           <w:lang w:eastAsia="pt-PT"/>
         </w:rPr>
       </w:pPr>
-      <w:bookmarkStart w:id="5" w:name="_Toc503812811"/>
+      <w:bookmarkStart w:id="6" w:name="_Toc503812811"/>
       <w:r>
         <w:rPr>
           <w:rFonts w:eastAsia="Times New Roman"/>
@@ -2673,7 +2663,7 @@
         </w:rPr>
         <w:t>Estado da Arte</w:t>
       </w:r>
-      <w:bookmarkEnd w:id="5"/>
+      <w:bookmarkEnd w:id="6"/>
     </w:p>
     <w:p>
       <w:pPr>
@@ -7008,7 +6998,7 @@
           <w:lang w:eastAsia="pt-PT"/>
         </w:rPr>
       </w:pPr>
-      <w:bookmarkStart w:id="6" w:name="_Toc503812812"/>
+      <w:bookmarkStart w:id="7" w:name="_Toc503812812"/>
       <w:r>
         <w:rPr>
           <w:rFonts w:eastAsia="Times New Roman"/>
@@ -7023,10 +7013,10 @@
         </w:rPr>
         <w:t xml:space="preserve"> e respetivos casos de uso</w:t>
       </w:r>
-      <w:bookmarkEnd w:id="6"/>
-    </w:p>
-    <w:bookmarkStart w:id="7" w:name="_MON_1577476338"/>
-    <w:bookmarkEnd w:id="7"/>
+      <w:bookmarkEnd w:id="7"/>
+    </w:p>
+    <w:bookmarkStart w:id="8" w:name="_MON_1577476338"/>
+    <w:bookmarkEnd w:id="8"/>
     <w:p>
       <w:pPr>
         <w:rPr>
@@ -7041,7 +7031,7 @@
           <v:shape id="_x0000_i1026" type="#_x0000_t75" style="width:405pt;height:451.8pt" o:ole="">
             <v:imagedata r:id="rId11" o:title=""/>
           </v:shape>
-          <o:OLEObject Type="Embed" ProgID="Excel.Sheet.12" ShapeID="_x0000_i1026" DrawAspect="Content" ObjectID="_1577566789" r:id="rId12"/>
+          <o:OLEObject Type="Embed" ProgID="Excel.Sheet.12" ShapeID="_x0000_i1026" DrawAspect="Content" ObjectID="_1577566938" r:id="rId12"/>
         </w:object>
       </w:r>
     </w:p>
@@ -7102,7 +7092,7 @@
           <w:lang w:eastAsia="pt-PT"/>
         </w:rPr>
       </w:pPr>
-      <w:bookmarkStart w:id="8" w:name="_Toc503812813"/>
+      <w:bookmarkStart w:id="9" w:name="_Toc503812813"/>
       <w:r>
         <w:rPr>
           <w:rFonts w:eastAsia="Times New Roman"/>
@@ -7110,7 +7100,7 @@
         </w:rPr>
         <w:t>Casos de Uso</w:t>
       </w:r>
-      <w:bookmarkEnd w:id="8"/>
+      <w:bookmarkEnd w:id="9"/>
     </w:p>
     <w:p>
       <w:pPr>
@@ -7134,7 +7124,7 @@
           <v:shape id="_x0000_i1027" type="#_x0000_t75" style="width:547.8pt;height:300pt" o:ole="">
             <v:imagedata r:id="rId13" o:title=""/>
           </v:shape>
-          <o:OLEObject Type="Embed" ProgID="Visio.Drawing.15" ShapeID="_x0000_i1027" DrawAspect="Content" ObjectID="_1577566790" r:id="rId14"/>
+          <o:OLEObject Type="Embed" ProgID="Visio.Drawing.15" ShapeID="_x0000_i1027" DrawAspect="Content" ObjectID="_1577566939" r:id="rId14"/>
         </w:object>
       </w:r>
     </w:p>
@@ -7197,7 +7187,7 @@
           <v:shape id="_x0000_i1028" type="#_x0000_t75" style="width:537.6pt;height:405pt" o:ole="">
             <v:imagedata r:id="rId15" o:title=""/>
           </v:shape>
-          <o:OLEObject Type="Embed" ProgID="Visio.Drawing.15" ShapeID="_x0000_i1028" DrawAspect="Content" ObjectID="_1577566791" r:id="rId16"/>
+          <o:OLEObject Type="Embed" ProgID="Visio.Drawing.15" ShapeID="_x0000_i1028" DrawAspect="Content" ObjectID="_1577566940" r:id="rId16"/>
         </w:object>
       </w:r>
     </w:p>
@@ -7484,8 +7474,8 @@
         </w:rPr>
       </w:pPr>
     </w:p>
-    <w:bookmarkStart w:id="9" w:name="_MON_1577459462"/>
-    <w:bookmarkEnd w:id="9"/>
+    <w:bookmarkStart w:id="10" w:name="_MON_1577459462"/>
+    <w:bookmarkEnd w:id="10"/>
     <w:p>
       <w:pPr>
         <w:keepNext/>
@@ -7496,7 +7486,7 @@
           <v:shape id="_x0000_i1029" type="#_x0000_t75" style="width:451.2pt;height:331.8pt" o:ole="">
             <v:imagedata r:id="rId17" o:title=""/>
           </v:shape>
-          <o:OLEObject Type="Embed" ProgID="Excel.Sheet.12" ShapeID="_x0000_i1029" DrawAspect="Content" ObjectID="_1577566792" r:id="rId18"/>
+          <o:OLEObject Type="Embed" ProgID="Excel.Sheet.12" ShapeID="_x0000_i1029" DrawAspect="Content" ObjectID="_1577566941" r:id="rId18"/>
         </w:object>
       </w:r>
     </w:p>
@@ -7545,8 +7535,8 @@
         <w:keepNext/>
         <w:spacing w:after="0" w:line="240" w:lineRule="auto"/>
       </w:pPr>
-      <w:bookmarkStart w:id="10" w:name="_MON_1577459637"/>
-      <w:bookmarkEnd w:id="10"/>
+      <w:bookmarkStart w:id="11" w:name="_MON_1577459637"/>
+      <w:bookmarkEnd w:id="11"/>
       <w:r>
         <w:lastRenderedPageBreak/>
         <w:pict>
@@ -7620,8 +7610,8 @@
         </w:rPr>
       </w:pPr>
     </w:p>
-    <w:bookmarkStart w:id="11" w:name="_MON_1577459915"/>
-    <w:bookmarkEnd w:id="11"/>
+    <w:bookmarkStart w:id="12" w:name="_MON_1577459915"/>
+    <w:bookmarkEnd w:id="12"/>
     <w:p>
       <w:pPr>
         <w:keepNext/>
@@ -7632,7 +7622,7 @@
           <v:shape id="_x0000_i1031" type="#_x0000_t75" style="width:483.6pt;height:229.2pt" o:ole="">
             <v:imagedata r:id="rId20" o:title=""/>
           </v:shape>
-          <o:OLEObject Type="Embed" ProgID="Excel.Sheet.12" ShapeID="_x0000_i1031" DrawAspect="Content" ObjectID="_1577566793" r:id="rId21"/>
+          <o:OLEObject Type="Embed" ProgID="Excel.Sheet.12" ShapeID="_x0000_i1031" DrawAspect="Content" ObjectID="_1577566942" r:id="rId21"/>
         </w:object>
       </w:r>
     </w:p>
@@ -7661,8 +7651,8 @@
       </w:r>
     </w:p>
     <w:p/>
-    <w:bookmarkStart w:id="12" w:name="_MON_1577459967"/>
-    <w:bookmarkEnd w:id="12"/>
+    <w:bookmarkStart w:id="13" w:name="_MON_1577459967"/>
+    <w:bookmarkEnd w:id="13"/>
     <w:p>
       <w:pPr>
         <w:keepNext/>
@@ -7673,7 +7663,7 @@
           <v:shape id="_x0000_i1032" type="#_x0000_t75" style="width:470.4pt;height:215.4pt" o:ole="">
             <v:imagedata r:id="rId22" o:title=""/>
           </v:shape>
-          <o:OLEObject Type="Embed" ProgID="Excel.Sheet.12" ShapeID="_x0000_i1032" DrawAspect="Content" ObjectID="_1577566794" r:id="rId23"/>
+          <o:OLEObject Type="Embed" ProgID="Excel.Sheet.12" ShapeID="_x0000_i1032" DrawAspect="Content" ObjectID="_1577566943" r:id="rId23"/>
         </w:object>
       </w:r>
     </w:p>
@@ -7807,8 +7797,8 @@
         </w:rPr>
       </w:pPr>
     </w:p>
-    <w:bookmarkStart w:id="13" w:name="_MON_1577460010"/>
-    <w:bookmarkEnd w:id="13"/>
+    <w:bookmarkStart w:id="14" w:name="_MON_1577460010"/>
+    <w:bookmarkEnd w:id="14"/>
     <w:p>
       <w:pPr>
         <w:keepNext/>
@@ -7819,7 +7809,7 @@
           <v:shape id="_x0000_i1033" type="#_x0000_t75" style="width:440.4pt;height:258.6pt" o:ole="">
             <v:imagedata r:id="rId24" o:title=""/>
           </v:shape>
-          <o:OLEObject Type="Embed" ProgID="Excel.Sheet.12" ShapeID="_x0000_i1033" DrawAspect="Content" ObjectID="_1577566795" r:id="rId25"/>
+          <o:OLEObject Type="Embed" ProgID="Excel.Sheet.12" ShapeID="_x0000_i1033" DrawAspect="Content" ObjectID="_1577566944" r:id="rId25"/>
         </w:object>
       </w:r>
     </w:p>
@@ -7851,8 +7841,8 @@
         <w:t>uestionário</w:t>
       </w:r>
     </w:p>
-    <w:bookmarkStart w:id="14" w:name="_MON_1577479073"/>
-    <w:bookmarkEnd w:id="14"/>
+    <w:bookmarkStart w:id="15" w:name="_MON_1577479073"/>
+    <w:bookmarkEnd w:id="15"/>
     <w:p>
       <w:pPr>
         <w:keepNext/>
@@ -7863,7 +7853,7 @@
           <v:shape id="_x0000_i1034" type="#_x0000_t75" style="width:514.8pt;height:373.2pt" o:ole="">
             <v:imagedata r:id="rId26" o:title=""/>
           </v:shape>
-          <o:OLEObject Type="Embed" ProgID="Excel.Sheet.12" ShapeID="_x0000_i1034" DrawAspect="Content" ObjectID="_1577566796" r:id="rId27"/>
+          <o:OLEObject Type="Embed" ProgID="Excel.Sheet.12" ShapeID="_x0000_i1034" DrawAspect="Content" ObjectID="_1577566945" r:id="rId27"/>
         </w:object>
       </w:r>
     </w:p>
@@ -7895,8 +7885,8 @@
         </w:rPr>
       </w:pPr>
     </w:p>
-    <w:bookmarkStart w:id="15" w:name="_MON_1577460091"/>
-    <w:bookmarkEnd w:id="15"/>
+    <w:bookmarkStart w:id="16" w:name="_MON_1577460091"/>
+    <w:bookmarkEnd w:id="16"/>
     <w:p>
       <w:pPr>
         <w:keepNext/>
@@ -7907,7 +7897,7 @@
           <v:shape id="_x0000_i1035" type="#_x0000_t75" style="width:544.2pt;height:229.2pt" o:ole="">
             <v:imagedata r:id="rId28" o:title=""/>
           </v:shape>
-          <o:OLEObject Type="Embed" ProgID="Excel.Sheet.12" ShapeID="_x0000_i1035" DrawAspect="Content" ObjectID="_1577566797" r:id="rId29"/>
+          <o:OLEObject Type="Embed" ProgID="Excel.Sheet.12" ShapeID="_x0000_i1035" DrawAspect="Content" ObjectID="_1577566946" r:id="rId29"/>
         </w:object>
       </w:r>
     </w:p>
@@ -7951,8 +7941,8 @@
         </w:rPr>
       </w:pPr>
     </w:p>
-    <w:bookmarkStart w:id="16" w:name="_MON_1577460144"/>
-    <w:bookmarkEnd w:id="16"/>
+    <w:bookmarkStart w:id="17" w:name="_MON_1577460144"/>
+    <w:bookmarkEnd w:id="17"/>
     <w:p>
       <w:pPr>
         <w:keepNext/>
@@ -7963,7 +7953,7 @@
           <v:shape id="_x0000_i1036" type="#_x0000_t75" style="width:440.4pt;height:287.4pt" o:ole="">
             <v:imagedata r:id="rId30" o:title=""/>
           </v:shape>
-          <o:OLEObject Type="Embed" ProgID="Excel.Sheet.12" ShapeID="_x0000_i1036" DrawAspect="Content" ObjectID="_1577566798" r:id="rId31"/>
+          <o:OLEObject Type="Embed" ProgID="Excel.Sheet.12" ShapeID="_x0000_i1036" DrawAspect="Content" ObjectID="_1577566947" r:id="rId31"/>
         </w:object>
       </w:r>
     </w:p>
@@ -8004,8 +7994,8 @@
         </w:rPr>
       </w:pPr>
     </w:p>
-    <w:bookmarkStart w:id="17" w:name="_MON_1577460166"/>
-    <w:bookmarkEnd w:id="17"/>
+    <w:bookmarkStart w:id="18" w:name="_MON_1577460166"/>
+    <w:bookmarkEnd w:id="18"/>
     <w:p>
       <w:pPr>
         <w:keepNext/>
@@ -8016,7 +8006,7 @@
           <v:shape id="_x0000_i1037" type="#_x0000_t75" style="width:440.4pt;height:258.6pt" o:ole="">
             <v:imagedata r:id="rId32" o:title=""/>
           </v:shape>
-          <o:OLEObject Type="Embed" ProgID="Excel.Sheet.12" ShapeID="_x0000_i1037" DrawAspect="Content" ObjectID="_1577566799" r:id="rId33"/>
+          <o:OLEObject Type="Embed" ProgID="Excel.Sheet.12" ShapeID="_x0000_i1037" DrawAspect="Content" ObjectID="_1577566948" r:id="rId33"/>
         </w:object>
       </w:r>
     </w:p>
@@ -8028,27 +8018,14 @@
       <w:r>
         <w:t xml:space="preserve">Tabela </w:t>
       </w:r>
-      <w:r>
-        <w:fldChar w:fldCharType="begin"/>
-      </w:r>
-      <w:r>
-        <w:instrText xml:space="preserve"> SEQ Tabela \* ARABIC </w:instrText>
-      </w:r>
-      <w:r>
-        <w:fldChar w:fldCharType="separate"/>
-      </w:r>
-      <w:r>
-        <w:rPr>
-          <w:noProof/>
-        </w:rPr>
-        <w:t>1</w:t>
-      </w:r>
-      <w:r>
-        <w:rPr>
-          <w:noProof/>
-        </w:rPr>
-        <w:fldChar w:fldCharType="end"/>
-      </w:r>
+      <w:fldSimple w:instr=" SEQ Tabela \* ARABIC ">
+        <w:r>
+          <w:rPr>
+            <w:noProof/>
+          </w:rPr>
+          <w:t>1</w:t>
+        </w:r>
+      </w:fldSimple>
       <w:r>
         <w:t xml:space="preserve"> - </w:t>
       </w:r>
@@ -8062,8 +8039,8 @@
         <w:t>Cliente</w:t>
       </w:r>
     </w:p>
-    <w:bookmarkStart w:id="18" w:name="_MON_1577460213"/>
-    <w:bookmarkEnd w:id="18"/>
+    <w:bookmarkStart w:id="19" w:name="_MON_1577460213"/>
+    <w:bookmarkEnd w:id="19"/>
     <w:p>
       <w:pPr>
         <w:spacing w:after="0" w:line="240" w:lineRule="auto"/>
@@ -8087,7 +8064,7 @@
           <v:shape id="_x0000_i1038" type="#_x0000_t75" style="width:424.2pt;height:331.8pt" o:ole="">
             <v:imagedata r:id="rId34" o:title=""/>
           </v:shape>
-          <o:OLEObject Type="Embed" ProgID="Excel.Sheet.12" ShapeID="_x0000_i1038" DrawAspect="Content" ObjectID="_1577566800" r:id="rId35"/>
+          <o:OLEObject Type="Embed" ProgID="Excel.Sheet.12" ShapeID="_x0000_i1038" DrawAspect="Content" ObjectID="_1577566949" r:id="rId35"/>
         </w:object>
       </w:r>
     </w:p>
@@ -8164,8 +8141,8 @@
         </w:rPr>
       </w:pPr>
     </w:p>
-    <w:bookmarkStart w:id="19" w:name="_MON_1577460284"/>
-    <w:bookmarkEnd w:id="19"/>
+    <w:bookmarkStart w:id="20" w:name="_MON_1577460284"/>
+    <w:bookmarkEnd w:id="20"/>
     <w:p>
       <w:pPr>
         <w:spacing w:after="0" w:line="240" w:lineRule="auto"/>
@@ -8189,7 +8166,7 @@
           <v:shape id="_x0000_i1039" type="#_x0000_t75" style="width:424.2pt;height:273pt" o:ole="">
             <v:imagedata r:id="rId36" o:title=""/>
           </v:shape>
-          <o:OLEObject Type="Embed" ProgID="Excel.Sheet.12" ShapeID="_x0000_i1039" DrawAspect="Content" ObjectID="_1577566801" r:id="rId37"/>
+          <o:OLEObject Type="Embed" ProgID="Excel.Sheet.12" ShapeID="_x0000_i1039" DrawAspect="Content" ObjectID="_1577566950" r:id="rId37"/>
         </w:object>
       </w:r>
     </w:p>
@@ -8561,7 +8538,7 @@
           <w:lang w:eastAsia="pt-PT"/>
         </w:rPr>
       </w:pPr>
-      <w:bookmarkStart w:id="20" w:name="_Toc503812814"/>
+      <w:bookmarkStart w:id="21" w:name="_Toc503812814"/>
       <w:r>
         <w:rPr>
           <w:rFonts w:eastAsia="Times New Roman"/>
@@ -8583,7 +8560,7 @@
         </w:rPr>
         <w:t>equência</w:t>
       </w:r>
-      <w:bookmarkEnd w:id="20"/>
+      <w:bookmarkEnd w:id="21"/>
     </w:p>
     <w:p>
       <w:pPr>
@@ -8698,7 +8675,7 @@
           <v:shape id="_x0000_i1040" type="#_x0000_t75" style="width:516.6pt;height:315pt" o:ole="">
             <v:imagedata r:id="rId38" o:title=""/>
           </v:shape>
-          <o:OLEObject Type="Embed" ProgID="Visio.Drawing.15" ShapeID="_x0000_i1040" DrawAspect="Content" ObjectID="_1577566802" r:id="rId39"/>
+          <o:OLEObject Type="Embed" ProgID="Visio.Drawing.15" ShapeID="_x0000_i1040" DrawAspect="Content" ObjectID="_1577566951" r:id="rId39"/>
         </w:object>
       </w:r>
     </w:p>
@@ -8710,27 +8687,14 @@
       <w:r>
         <w:t xml:space="preserve">Diagrama </w:t>
       </w:r>
-      <w:r>
-        <w:fldChar w:fldCharType="begin"/>
-      </w:r>
-      <w:r>
-        <w:instrText xml:space="preserve"> SEQ Diagrama_ \* ARABIC </w:instrText>
-      </w:r>
-      <w:r>
-        <w:fldChar w:fldCharType="separate"/>
-      </w:r>
-      <w:r>
-        <w:rPr>
-          <w:noProof/>
-        </w:rPr>
-        <w:t>1</w:t>
-      </w:r>
-      <w:r>
-        <w:rPr>
-          <w:noProof/>
-        </w:rPr>
-        <w:fldChar w:fldCharType="end"/>
-      </w:r>
+      <w:fldSimple w:instr=" SEQ Diagrama_ \* ARABIC ">
+        <w:r>
+          <w:rPr>
+            <w:noProof/>
+          </w:rPr>
+          <w:t>1</w:t>
+        </w:r>
+      </w:fldSimple>
       <w:r>
         <w:t xml:space="preserve"> - </w:t>
       </w:r>
@@ -8750,7 +8714,7 @@
           <v:shape id="_x0000_i1041" type="#_x0000_t75" style="width:517.2pt;height:294.6pt" o:ole="">
             <v:imagedata r:id="rId40" o:title=""/>
           </v:shape>
-          <o:OLEObject Type="Embed" ProgID="Visio.Drawing.15" ShapeID="_x0000_i1041" DrawAspect="Content" ObjectID="_1577566803" r:id="rId41"/>
+          <o:OLEObject Type="Embed" ProgID="Visio.Drawing.15" ShapeID="_x0000_i1041" DrawAspect="Content" ObjectID="_1577566952" r:id="rId41"/>
         </w:object>
       </w:r>
     </w:p>
@@ -8762,27 +8726,14 @@
       <w:r>
         <w:t xml:space="preserve">Diagrama </w:t>
       </w:r>
-      <w:r>
-        <w:fldChar w:fldCharType="begin"/>
-      </w:r>
-      <w:r>
-        <w:instrText xml:space="preserve"> SEQ Diagrama_ \* ARABIC </w:instrText>
-      </w:r>
-      <w:r>
-        <w:fldChar w:fldCharType="separate"/>
-      </w:r>
-      <w:r>
-        <w:rPr>
-          <w:noProof/>
-        </w:rPr>
-        <w:t>2</w:t>
-      </w:r>
-      <w:r>
-        <w:rPr>
-          <w:noProof/>
-        </w:rPr>
-        <w:fldChar w:fldCharType="end"/>
-      </w:r>
+      <w:fldSimple w:instr=" SEQ Diagrama_ \* ARABIC ">
+        <w:r>
+          <w:rPr>
+            <w:noProof/>
+          </w:rPr>
+          <w:t>2</w:t>
+        </w:r>
+      </w:fldSimple>
       <w:r>
         <w:t xml:space="preserve"> -</w:t>
       </w:r>
@@ -8802,7 +8753,7 @@
           <v:shape id="_x0000_i1042" type="#_x0000_t75" style="width:517.2pt;height:249.6pt" o:ole="">
             <v:imagedata r:id="rId42" o:title=""/>
           </v:shape>
-          <o:OLEObject Type="Embed" ProgID="Visio.Drawing.15" ShapeID="_x0000_i1042" DrawAspect="Content" ObjectID="_1577566804" r:id="rId43"/>
+          <o:OLEObject Type="Embed" ProgID="Visio.Drawing.15" ShapeID="_x0000_i1042" DrawAspect="Content" ObjectID="_1577566953" r:id="rId43"/>
         </w:object>
       </w:r>
     </w:p>
@@ -8814,27 +8765,14 @@
       <w:r>
         <w:t xml:space="preserve">Diagrama </w:t>
       </w:r>
-      <w:r>
-        <w:fldChar w:fldCharType="begin"/>
-      </w:r>
-      <w:r>
-        <w:instrText xml:space="preserve"> SEQ Diagrama_ \* ARABIC </w:instrText>
-      </w:r>
-      <w:r>
-        <w:fldChar w:fldCharType="separate"/>
-      </w:r>
-      <w:r>
-        <w:rPr>
-          <w:noProof/>
-        </w:rPr>
-        <w:t>3</w:t>
-      </w:r>
-      <w:r>
-        <w:rPr>
-          <w:noProof/>
-        </w:rPr>
-        <w:fldChar w:fldCharType="end"/>
-      </w:r>
+      <w:fldSimple w:instr=" SEQ Diagrama_ \* ARABIC ">
+        <w:r>
+          <w:rPr>
+            <w:noProof/>
+          </w:rPr>
+          <w:t>3</w:t>
+        </w:r>
+      </w:fldSimple>
       <w:r>
         <w:t xml:space="preserve"> - Diagrama </w:t>
       </w:r>
@@ -8851,7 +8789,7 @@
           <v:shape id="_x0000_i1043" type="#_x0000_t75" style="width:480.6pt;height:344.4pt" o:ole="">
             <v:imagedata r:id="rId44" o:title=""/>
           </v:shape>
-          <o:OLEObject Type="Embed" ProgID="Visio.Drawing.15" ShapeID="_x0000_i1043" DrawAspect="Content" ObjectID="_1577566805" r:id="rId45"/>
+          <o:OLEObject Type="Embed" ProgID="Visio.Drawing.15" ShapeID="_x0000_i1043" DrawAspect="Content" ObjectID="_1577566954" r:id="rId45"/>
         </w:object>
       </w:r>
     </w:p>
@@ -8863,27 +8801,14 @@
       <w:r>
         <w:t xml:space="preserve">Diagrama </w:t>
       </w:r>
-      <w:r>
-        <w:fldChar w:fldCharType="begin"/>
-      </w:r>
-      <w:r>
-        <w:instrText xml:space="preserve"> SEQ Diagrama_ \* ARABIC </w:instrText>
-      </w:r>
-      <w:r>
-        <w:fldChar w:fldCharType="separate"/>
-      </w:r>
-      <w:r>
-        <w:rPr>
-          <w:noProof/>
-        </w:rPr>
-        <w:t>4</w:t>
-      </w:r>
-      <w:r>
-        <w:rPr>
-          <w:noProof/>
-        </w:rPr>
-        <w:fldChar w:fldCharType="end"/>
-      </w:r>
+      <w:fldSimple w:instr=" SEQ Diagrama_ \* ARABIC ">
+        <w:r>
+          <w:rPr>
+            <w:noProof/>
+          </w:rPr>
+          <w:t>4</w:t>
+        </w:r>
+      </w:fldSimple>
       <w:r>
         <w:t xml:space="preserve"> - Diagrama de sequência Eliminar Cliente</w:t>
       </w:r>
@@ -8897,7 +8822,7 @@
           <v:shape id="_x0000_i1044" type="#_x0000_t75" style="width:517.2pt;height:294pt" o:ole="">
             <v:imagedata r:id="rId46" o:title=""/>
           </v:shape>
-          <o:OLEObject Type="Embed" ProgID="Visio.Drawing.15" ShapeID="_x0000_i1044" DrawAspect="Content" ObjectID="_1577566806" r:id="rId47"/>
+          <o:OLEObject Type="Embed" ProgID="Visio.Drawing.15" ShapeID="_x0000_i1044" DrawAspect="Content" ObjectID="_1577566955" r:id="rId47"/>
         </w:object>
       </w:r>
     </w:p>
@@ -8909,27 +8834,14 @@
       <w:r>
         <w:t xml:space="preserve">Diagrama </w:t>
       </w:r>
-      <w:r>
-        <w:fldChar w:fldCharType="begin"/>
-      </w:r>
-      <w:r>
-        <w:instrText xml:space="preserve"> SEQ Diagrama_ \* ARABIC </w:instrText>
-      </w:r>
-      <w:r>
-        <w:fldChar w:fldCharType="separate"/>
-      </w:r>
-      <w:r>
-        <w:rPr>
-          <w:noProof/>
-        </w:rPr>
-        <w:t>5</w:t>
-      </w:r>
-      <w:r>
-        <w:rPr>
-          <w:noProof/>
-        </w:rPr>
-        <w:fldChar w:fldCharType="end"/>
-      </w:r>
+      <w:fldSimple w:instr=" SEQ Diagrama_ \* ARABIC ">
+        <w:r>
+          <w:rPr>
+            <w:noProof/>
+          </w:rPr>
+          <w:t>5</w:t>
+        </w:r>
+      </w:fldSimple>
       <w:r>
         <w:t xml:space="preserve"> - Diagrama de sequência Eliminar Inquérito</w:t>
       </w:r>
@@ -8943,7 +8855,7 @@
           <v:shape id="_x0000_i1045" type="#_x0000_t75" style="width:517.2pt;height:276pt" o:ole="">
             <v:imagedata r:id="rId48" o:title=""/>
           </v:shape>
-          <o:OLEObject Type="Embed" ProgID="Visio.Drawing.15" ShapeID="_x0000_i1045" DrawAspect="Content" ObjectID="_1577566807" r:id="rId49"/>
+          <o:OLEObject Type="Embed" ProgID="Visio.Drawing.15" ShapeID="_x0000_i1045" DrawAspect="Content" ObjectID="_1577566956" r:id="rId49"/>
         </w:object>
       </w:r>
     </w:p>
@@ -8955,27 +8867,14 @@
       <w:r>
         <w:t xml:space="preserve">Diagrama </w:t>
       </w:r>
-      <w:r>
-        <w:fldChar w:fldCharType="begin"/>
-      </w:r>
-      <w:r>
-        <w:instrText xml:space="preserve"> SEQ Diagrama_ \* ARABIC </w:instrText>
-      </w:r>
-      <w:r>
-        <w:fldChar w:fldCharType="separate"/>
-      </w:r>
-      <w:r>
-        <w:rPr>
-          <w:noProof/>
-        </w:rPr>
-        <w:t>6</w:t>
-      </w:r>
-      <w:r>
-        <w:rPr>
-          <w:noProof/>
-        </w:rPr>
-        <w:fldChar w:fldCharType="end"/>
-      </w:r>
+      <w:fldSimple w:instr=" SEQ Diagrama_ \* ARABIC ">
+        <w:r>
+          <w:rPr>
+            <w:noProof/>
+          </w:rPr>
+          <w:t>6</w:t>
+        </w:r>
+      </w:fldSimple>
       <w:r>
         <w:t xml:space="preserve"> - Diagrama de sequência Consultar Inquérito</w:t>
       </w:r>
@@ -8989,7 +8888,7 @@
           <v:shape id="_x0000_i1046" type="#_x0000_t75" style="width:517.2pt;height:278.4pt" o:ole="">
             <v:imagedata r:id="rId50" o:title=""/>
           </v:shape>
-          <o:OLEObject Type="Embed" ProgID="Visio.Drawing.15" ShapeID="_x0000_i1046" DrawAspect="Content" ObjectID="_1577566808" r:id="rId51"/>
+          <o:OLEObject Type="Embed" ProgID="Visio.Drawing.15" ShapeID="_x0000_i1046" DrawAspect="Content" ObjectID="_1577566957" r:id="rId51"/>
         </w:object>
       </w:r>
     </w:p>
@@ -9001,27 +8900,14 @@
       <w:r>
         <w:t xml:space="preserve">Diagrama </w:t>
       </w:r>
-      <w:r>
-        <w:fldChar w:fldCharType="begin"/>
-      </w:r>
-      <w:r>
-        <w:instrText xml:space="preserve"> SEQ Diagrama_ \* ARABIC </w:instrText>
-      </w:r>
-      <w:r>
-        <w:fldChar w:fldCharType="separate"/>
-      </w:r>
-      <w:r>
-        <w:rPr>
-          <w:noProof/>
-        </w:rPr>
-        <w:t>7</w:t>
-      </w:r>
-      <w:r>
-        <w:rPr>
-          <w:noProof/>
-        </w:rPr>
-        <w:fldChar w:fldCharType="end"/>
-      </w:r>
+      <w:fldSimple w:instr=" SEQ Diagrama_ \* ARABIC ">
+        <w:r>
+          <w:rPr>
+            <w:noProof/>
+          </w:rPr>
+          <w:t>7</w:t>
+        </w:r>
+      </w:fldSimple>
       <w:r>
         <w:t xml:space="preserve"> - Diagrama de sequência Consultar Questionário</w:t>
       </w:r>
@@ -9035,7 +8921,7 @@
           <v:shape id="_x0000_i1047" type="#_x0000_t75" style="width:509.4pt;height:344.4pt" o:ole="">
             <v:imagedata r:id="rId52" o:title=""/>
           </v:shape>
-          <o:OLEObject Type="Embed" ProgID="Visio.Drawing.15" ShapeID="_x0000_i1047" DrawAspect="Content" ObjectID="_1577566809" r:id="rId53"/>
+          <o:OLEObject Type="Embed" ProgID="Visio.Drawing.15" ShapeID="_x0000_i1047" DrawAspect="Content" ObjectID="_1577566958" r:id="rId53"/>
         </w:object>
       </w:r>
     </w:p>
@@ -9047,27 +8933,14 @@
       <w:r>
         <w:t xml:space="preserve">Diagrama </w:t>
       </w:r>
-      <w:r>
-        <w:fldChar w:fldCharType="begin"/>
-      </w:r>
-      <w:r>
-        <w:instrText xml:space="preserve"> SEQ Diagrama_ \* ARABIC </w:instrText>
-      </w:r>
-      <w:r>
-        <w:fldChar w:fldCharType="separate"/>
-      </w:r>
-      <w:r>
-        <w:rPr>
-          <w:noProof/>
-        </w:rPr>
-        <w:t>8</w:t>
-      </w:r>
-      <w:r>
-        <w:rPr>
-          <w:noProof/>
-        </w:rPr>
-        <w:fldChar w:fldCharType="end"/>
-      </w:r>
+      <w:fldSimple w:instr=" SEQ Diagrama_ \* ARABIC ">
+        <w:r>
+          <w:rPr>
+            <w:noProof/>
+          </w:rPr>
+          <w:t>8</w:t>
+        </w:r>
+      </w:fldSimple>
       <w:r>
         <w:t xml:space="preserve"> - Diagrama de sequência Criar Cliente</w:t>
       </w:r>
@@ -9081,7 +8954,7 @@
           <v:shape id="_x0000_i1048" type="#_x0000_t75" style="width:480.6pt;height:344.4pt" o:ole="">
             <v:imagedata r:id="rId54" o:title=""/>
           </v:shape>
-          <o:OLEObject Type="Embed" ProgID="Visio.Drawing.15" ShapeID="_x0000_i1048" DrawAspect="Content" ObjectID="_1577566810" r:id="rId55"/>
+          <o:OLEObject Type="Embed" ProgID="Visio.Drawing.15" ShapeID="_x0000_i1048" DrawAspect="Content" ObjectID="_1577566959" r:id="rId55"/>
         </w:object>
       </w:r>
     </w:p>
@@ -9093,27 +8966,14 @@
       <w:r>
         <w:t xml:space="preserve">Diagrama </w:t>
       </w:r>
-      <w:r>
-        <w:fldChar w:fldCharType="begin"/>
-      </w:r>
-      <w:r>
-        <w:instrText xml:space="preserve"> SEQ Diagrama_ \* ARABIC </w:instrText>
-      </w:r>
-      <w:r>
-        <w:fldChar w:fldCharType="separate"/>
-      </w:r>
-      <w:r>
-        <w:rPr>
-          <w:noProof/>
-        </w:rPr>
-        <w:t>9</w:t>
-      </w:r>
-      <w:r>
-        <w:rPr>
-          <w:noProof/>
-        </w:rPr>
-        <w:fldChar w:fldCharType="end"/>
-      </w:r>
+      <w:fldSimple w:instr=" SEQ Diagrama_ \* ARABIC ">
+        <w:r>
+          <w:rPr>
+            <w:noProof/>
+          </w:rPr>
+          <w:t>9</w:t>
+        </w:r>
+      </w:fldSimple>
       <w:r>
         <w:t xml:space="preserve"> - Diagrama de sequência Eliminar Cliente</w:t>
       </w:r>
@@ -9127,7 +8987,7 @@
           <v:shape id="_x0000_i1049" type="#_x0000_t75" style="width:517.8pt;height:4in" o:ole="">
             <v:imagedata r:id="rId56" o:title=""/>
           </v:shape>
-          <o:OLEObject Type="Embed" ProgID="Visio.Drawing.15" ShapeID="_x0000_i1049" DrawAspect="Content" ObjectID="_1577566811" r:id="rId57"/>
+          <o:OLEObject Type="Embed" ProgID="Visio.Drawing.15" ShapeID="_x0000_i1049" DrawAspect="Content" ObjectID="_1577566960" r:id="rId57"/>
         </w:object>
       </w:r>
     </w:p>
@@ -9139,27 +8999,14 @@
       <w:r>
         <w:t xml:space="preserve">Diagrama </w:t>
       </w:r>
-      <w:r>
-        <w:fldChar w:fldCharType="begin"/>
-      </w:r>
-      <w:r>
-        <w:instrText xml:space="preserve"> SEQ Diagrama_ \* ARABIC </w:instrText>
-      </w:r>
-      <w:r>
-        <w:fldChar w:fldCharType="separate"/>
-      </w:r>
-      <w:r>
-        <w:rPr>
-          <w:noProof/>
-        </w:rPr>
-        <w:t>10</w:t>
-      </w:r>
-      <w:r>
-        <w:rPr>
-          <w:noProof/>
-        </w:rPr>
-        <w:fldChar w:fldCharType="end"/>
-      </w:r>
+      <w:fldSimple w:instr=" SEQ Diagrama_ \* ARABIC ">
+        <w:r>
+          <w:rPr>
+            <w:noProof/>
+          </w:rPr>
+          <w:t>10</w:t>
+        </w:r>
+      </w:fldSimple>
       <w:r>
         <w:t xml:space="preserve"> - Diagrama de sequência Alterar Inquérito</w:t>
       </w:r>
@@ -9187,7 +9034,7 @@
           <w:lang w:eastAsia="pt-PT"/>
         </w:rPr>
       </w:pPr>
-      <w:bookmarkStart w:id="21" w:name="_Toc503812815"/>
+      <w:bookmarkStart w:id="22" w:name="_Toc503812815"/>
       <w:r>
         <w:rPr>
           <w:rFonts w:eastAsia="Times New Roman"/>
@@ -9202,7 +9049,7 @@
         </w:rPr>
         <w:t>Estados</w:t>
       </w:r>
-      <w:bookmarkEnd w:id="21"/>
+      <w:bookmarkEnd w:id="22"/>
     </w:p>
     <w:p>
       <w:pPr>
@@ -9213,7 +9060,7 @@
           <v:shape id="_x0000_i1050" type="#_x0000_t75" style="width:124.8pt;height:297.6pt" o:ole="">
             <v:imagedata r:id="rId58" o:title=""/>
           </v:shape>
-          <o:OLEObject Type="Embed" ProgID="Visio.Drawing.15" ShapeID="_x0000_i1050" DrawAspect="Content" ObjectID="_1577566812" r:id="rId59"/>
+          <o:OLEObject Type="Embed" ProgID="Visio.Drawing.15" ShapeID="_x0000_i1050" DrawAspect="Content" ObjectID="_1577566961" r:id="rId59"/>
         </w:object>
       </w:r>
     </w:p>
@@ -9238,7 +9085,7 @@
           <w:lang w:eastAsia="pt-PT"/>
         </w:rPr>
       </w:pPr>
-      <w:bookmarkStart w:id="22" w:name="_Toc503812816"/>
+      <w:bookmarkStart w:id="23" w:name="_Toc503812816"/>
       <w:r>
         <w:rPr>
           <w:rFonts w:eastAsia="Times New Roman"/>
@@ -9246,7 +9093,7 @@
         </w:rPr>
         <w:t>Diagrama de Classes</w:t>
       </w:r>
-      <w:bookmarkEnd w:id="22"/>
+      <w:bookmarkEnd w:id="23"/>
     </w:p>
     <w:p>
       <w:pPr>
@@ -9341,7 +9188,7 @@
           <v:shape id="_x0000_i1051" type="#_x0000_t75" style="width:516.6pt;height:282pt" o:ole="">
             <v:imagedata r:id="rId60" o:title=""/>
           </v:shape>
-          <o:OLEObject Type="Embed" ProgID="Visio.Drawing.15" ShapeID="_x0000_i1051" DrawAspect="Content" ObjectID="_1577566813" r:id="rId61"/>
+          <o:OLEObject Type="Embed" ProgID="Visio.Drawing.15" ShapeID="_x0000_i1051" DrawAspect="Content" ObjectID="_1577566962" r:id="rId61"/>
         </w:object>
       </w:r>
     </w:p>
@@ -9408,7 +9255,7 @@
           <w:lang w:eastAsia="pt-PT"/>
         </w:rPr>
       </w:pPr>
-      <w:bookmarkStart w:id="23" w:name="_Toc503812817"/>
+      <w:bookmarkStart w:id="24" w:name="_Toc503812817"/>
       <w:r>
         <w:rPr>
           <w:rFonts w:eastAsia="Times New Roman"/>
@@ -9423,7 +9270,7 @@
         </w:rPr>
         <w:t>astos</w:t>
       </w:r>
-      <w:bookmarkEnd w:id="23"/>
+      <w:bookmarkEnd w:id="24"/>
     </w:p>
     <w:tbl>
       <w:tblPr>
@@ -10817,7 +10664,7 @@
           <w:lang w:eastAsia="pt-PT"/>
         </w:rPr>
       </w:pPr>
-      <w:bookmarkStart w:id="24" w:name="_Toc503812818"/>
+      <w:bookmarkStart w:id="25" w:name="_Toc503812818"/>
       <w:r>
         <w:rPr>
           <w:rFonts w:eastAsia="Times New Roman"/>
@@ -10825,7 +10672,7 @@
         </w:rPr>
         <w:t>Dicionário de dados</w:t>
       </w:r>
-      <w:bookmarkEnd w:id="24"/>
+      <w:bookmarkEnd w:id="25"/>
     </w:p>
     <w:p>
       <w:pPr>
@@ -12730,47 +12577,7 @@
           <w:szCs w:val="18"/>
           <w:lang w:eastAsia="pt-PT"/>
         </w:rPr>
-        <w:t xml:space="preserve">Descrição do </w:t>
-      </w:r>
-      <w:r>
-        <w:rPr>
-          <w:rFonts w:ascii="Calibri" w:eastAsia="Times New Roman" w:hAnsi="Calibri" w:cs="Times New Roman"/>
-          <w:color w:val="444444"/>
-          <w:sz w:val="18"/>
-          <w:szCs w:val="18"/>
-          <w:lang w:eastAsia="pt-PT"/>
-        </w:rPr>
-        <w:t>Editar</w:t>
-      </w:r>
-      <w:r>
-        <w:rPr>
-          <w:rFonts w:ascii="Calibri" w:eastAsia="Times New Roman" w:hAnsi="Calibri" w:cs="Times New Roman"/>
-          <w:color w:val="444444"/>
-          <w:sz w:val="18"/>
-          <w:szCs w:val="18"/>
-          <w:lang w:eastAsia="pt-PT"/>
-        </w:rPr>
-        <w:t xml:space="preserve"> Inquérito (Referente ao Diagrama de Sequência “ </w:t>
-      </w:r>
-      <w:r>
-        <w:rPr>
-          <w:rFonts w:ascii="Calibri" w:eastAsia="Times New Roman" w:hAnsi="Calibri" w:cs="Times New Roman"/>
-          <w:color w:val="444444"/>
-          <w:sz w:val="18"/>
-          <w:szCs w:val="18"/>
-          <w:lang w:eastAsia="pt-PT"/>
-        </w:rPr>
-        <w:t>Editar</w:t>
-      </w:r>
-      <w:r>
-        <w:rPr>
-          <w:rFonts w:ascii="Calibri" w:eastAsia="Times New Roman" w:hAnsi="Calibri" w:cs="Times New Roman"/>
-          <w:color w:val="444444"/>
-          <w:sz w:val="18"/>
-          <w:szCs w:val="18"/>
-          <w:lang w:eastAsia="pt-PT"/>
-        </w:rPr>
-        <w:t xml:space="preserve"> Inquérito”)</w:t>
+        <w:t>Descrição do Editar Inquérito (Referente ao Diagrama de Sequência “ Editar Inquérito”)</w:t>
       </w:r>
     </w:p>
     <w:tbl>
@@ -12894,17 +12701,7 @@
                 <w:szCs w:val="18"/>
                 <w:lang w:eastAsia="pt-PT"/>
               </w:rPr>
-              <w:t>Editar</w:t>
-            </w:r>
-            <w:r>
-              <w:rPr>
-                <w:rFonts w:ascii="Calibri" w:eastAsia="Times New Roman" w:hAnsi="Calibri" w:cs="Times New Roman"/>
-                <w:color w:val="444444"/>
-                <w:sz w:val="18"/>
-                <w:szCs w:val="18"/>
-                <w:lang w:eastAsia="pt-PT"/>
-              </w:rPr>
-              <w:t>(</w:t>
+              <w:t>Editar(</w:t>
             </w:r>
             <w:proofErr w:type="gramEnd"/>
             <w:r>
@@ -12996,17 +12793,7 @@
                 <w:szCs w:val="18"/>
                 <w:lang w:eastAsia="pt-PT"/>
               </w:rPr>
-              <w:t>1.</w:t>
-            </w:r>
-            <w:r>
-              <w:rPr>
-                <w:rFonts w:ascii="Calibri" w:eastAsia="Times New Roman" w:hAnsi="Calibri" w:cs="Times New Roman"/>
-                <w:color w:val="444444"/>
-                <w:sz w:val="18"/>
-                <w:szCs w:val="18"/>
-                <w:lang w:eastAsia="pt-PT"/>
-              </w:rPr>
-              <w:t xml:space="preserve"> Se o id do </w:t>
+              <w:t xml:space="preserve">1. Se o id do </w:t>
             </w:r>
             <w:proofErr w:type="spellStart"/>
             <w:r>
@@ -13106,17 +12893,7 @@
                 <w:szCs w:val="18"/>
                 <w:lang w:eastAsia="pt-PT"/>
               </w:rPr>
-              <w:t>2.</w:t>
-            </w:r>
-            <w:r>
-              <w:rPr>
-                <w:rFonts w:ascii="Calibri" w:eastAsia="Times New Roman" w:hAnsi="Calibri" w:cs="Times New Roman"/>
-                <w:color w:val="444444"/>
-                <w:sz w:val="18"/>
-                <w:szCs w:val="18"/>
-                <w:lang w:eastAsia="pt-PT"/>
-              </w:rPr>
-              <w:t xml:space="preserve"> O sistema vai buscar o contexto do </w:t>
+              <w:t xml:space="preserve">2. O sistema vai buscar o contexto do </w:t>
             </w:r>
             <w:proofErr w:type="spellStart"/>
             <w:r>
@@ -13280,17 +13057,7 @@
                 <w:szCs w:val="18"/>
                 <w:lang w:eastAsia="pt-PT"/>
               </w:rPr>
-              <w:t>Editar</w:t>
-            </w:r>
-            <w:r>
-              <w:rPr>
-                <w:rFonts w:ascii="Calibri" w:eastAsia="Times New Roman" w:hAnsi="Calibri" w:cs="Times New Roman"/>
-                <w:color w:val="444444"/>
-                <w:sz w:val="18"/>
-                <w:szCs w:val="18"/>
-                <w:lang w:eastAsia="pt-PT"/>
-              </w:rPr>
-              <w:t>(</w:t>
+              <w:t>Editar(</w:t>
             </w:r>
             <w:proofErr w:type="gramEnd"/>
             <w:r>
@@ -13709,47 +13476,7 @@
           <w:szCs w:val="18"/>
           <w:lang w:eastAsia="pt-PT"/>
         </w:rPr>
-        <w:t>Descrição do E</w:t>
-      </w:r>
-      <w:r>
-        <w:rPr>
-          <w:rFonts w:ascii="Calibri" w:eastAsia="Times New Roman" w:hAnsi="Calibri" w:cs="Times New Roman"/>
-          <w:color w:val="444444"/>
-          <w:sz w:val="18"/>
-          <w:szCs w:val="18"/>
-          <w:lang w:eastAsia="pt-PT"/>
-        </w:rPr>
-        <w:t>liminar</w:t>
-      </w:r>
-      <w:r>
-        <w:rPr>
-          <w:rFonts w:ascii="Calibri" w:eastAsia="Times New Roman" w:hAnsi="Calibri" w:cs="Times New Roman"/>
-          <w:color w:val="444444"/>
-          <w:sz w:val="18"/>
-          <w:szCs w:val="18"/>
-          <w:lang w:eastAsia="pt-PT"/>
-        </w:rPr>
-        <w:t xml:space="preserve"> Inquérito (Referente ao Diagrama de Sequência “ E</w:t>
-      </w:r>
-      <w:r>
-        <w:rPr>
-          <w:rFonts w:ascii="Calibri" w:eastAsia="Times New Roman" w:hAnsi="Calibri" w:cs="Times New Roman"/>
-          <w:color w:val="444444"/>
-          <w:sz w:val="18"/>
-          <w:szCs w:val="18"/>
-          <w:lang w:eastAsia="pt-PT"/>
-        </w:rPr>
-        <w:t>liminar</w:t>
-      </w:r>
-      <w:r>
-        <w:rPr>
-          <w:rFonts w:ascii="Calibri" w:eastAsia="Times New Roman" w:hAnsi="Calibri" w:cs="Times New Roman"/>
-          <w:color w:val="444444"/>
-          <w:sz w:val="18"/>
-          <w:szCs w:val="18"/>
-          <w:lang w:eastAsia="pt-PT"/>
-        </w:rPr>
-        <w:t xml:space="preserve"> Inquérito”)</w:t>
+        <w:t>Descrição do Eliminar Inquérito (Referente ao Diagrama de Sequência “ Eliminar Inquérito”)</w:t>
       </w:r>
     </w:p>
     <w:tbl>
@@ -13873,17 +13600,7 @@
                 <w:szCs w:val="18"/>
                 <w:lang w:eastAsia="pt-PT"/>
               </w:rPr>
-              <w:t>Eliminar</w:t>
-            </w:r>
-            <w:r>
-              <w:rPr>
-                <w:rFonts w:ascii="Calibri" w:eastAsia="Times New Roman" w:hAnsi="Calibri" w:cs="Times New Roman"/>
-                <w:color w:val="444444"/>
-                <w:sz w:val="18"/>
-                <w:szCs w:val="18"/>
-                <w:lang w:eastAsia="pt-PT"/>
-              </w:rPr>
-              <w:t>(</w:t>
+              <w:t>Eliminar(</w:t>
             </w:r>
             <w:proofErr w:type="gramEnd"/>
             <w:r>
@@ -13933,27 +13650,7 @@
                 <w:szCs w:val="18"/>
                 <w:lang w:eastAsia="pt-PT"/>
               </w:rPr>
-              <w:t xml:space="preserve">Operação que permite mostrar a interface para </w:t>
-            </w:r>
-            <w:r>
-              <w:rPr>
-                <w:rFonts w:ascii="Calibri" w:eastAsia="Times New Roman" w:hAnsi="Calibri" w:cs="Times New Roman"/>
-                <w:color w:val="444444"/>
-                <w:sz w:val="18"/>
-                <w:szCs w:val="18"/>
-                <w:lang w:eastAsia="pt-PT"/>
-              </w:rPr>
-              <w:t>eliminar</w:t>
-            </w:r>
-            <w:r>
-              <w:rPr>
-                <w:rFonts w:ascii="Calibri" w:eastAsia="Times New Roman" w:hAnsi="Calibri" w:cs="Times New Roman"/>
-                <w:color w:val="444444"/>
-                <w:sz w:val="18"/>
-                <w:szCs w:val="18"/>
-                <w:lang w:eastAsia="pt-PT"/>
-              </w:rPr>
-              <w:t xml:space="preserve"> um Inquérito</w:t>
+              <w:t>Operação que permite mostrar a interface para eliminar um Inquérito</w:t>
             </w:r>
           </w:p>
           <w:p>
@@ -14239,27 +13936,7 @@
                 <w:szCs w:val="18"/>
                 <w:lang w:eastAsia="pt-PT"/>
               </w:rPr>
-              <w:t>E</w:t>
-            </w:r>
-            <w:r>
-              <w:rPr>
-                <w:rFonts w:ascii="Calibri" w:eastAsia="Times New Roman" w:hAnsi="Calibri" w:cs="Times New Roman"/>
-                <w:color w:val="444444"/>
-                <w:sz w:val="18"/>
-                <w:szCs w:val="18"/>
-                <w:lang w:eastAsia="pt-PT"/>
-              </w:rPr>
-              <w:t>limina</w:t>
-            </w:r>
-            <w:r>
-              <w:rPr>
-                <w:rFonts w:ascii="Calibri" w:eastAsia="Times New Roman" w:hAnsi="Calibri" w:cs="Times New Roman"/>
-                <w:color w:val="444444"/>
-                <w:sz w:val="18"/>
-                <w:szCs w:val="18"/>
-                <w:lang w:eastAsia="pt-PT"/>
-              </w:rPr>
-              <w:t>r(</w:t>
+              <w:t>Eliminar(</w:t>
             </w:r>
             <w:proofErr w:type="gramEnd"/>
             <w:r>
@@ -15565,8 +15242,6 @@
           <w:lang w:eastAsia="pt-PT"/>
         </w:rPr>
       </w:pPr>
-      <w:bookmarkStart w:id="25" w:name="_GoBack"/>
-      <w:bookmarkEnd w:id="25"/>
     </w:p>
     <w:p>
       <w:pPr>
@@ -18832,7 +18507,7 @@
           <v:shape id="_x0000_i1052" type="#_x0000_t75" style="width:423.6pt;height:365.4pt" o:ole="">
             <v:imagedata r:id="rId62" o:title=""/>
           </v:shape>
-          <o:OLEObject Type="Embed" ProgID="Visio.Drawing.15" ShapeID="_x0000_i1052" DrawAspect="Content" ObjectID="_1577566814" r:id="rId63"/>
+          <o:OLEObject Type="Embed" ProgID="Visio.Drawing.15" ShapeID="_x0000_i1052" DrawAspect="Content" ObjectID="_1577566963" r:id="rId63"/>
         </w:object>
       </w:r>
     </w:p>
@@ -18937,7 +18612,7 @@
           <v:shape id="_x0000_i1053" type="#_x0000_t75" style="width:502.8pt;height:166.8pt" o:ole="">
             <v:imagedata r:id="rId64" o:title=""/>
           </v:shape>
-          <o:OLEObject Type="Embed" ProgID="Visio.Drawing.15" ShapeID="_x0000_i1053" DrawAspect="Content" ObjectID="_1577566815" r:id="rId65"/>
+          <o:OLEObject Type="Embed" ProgID="Visio.Drawing.15" ShapeID="_x0000_i1053" DrawAspect="Content" ObjectID="_1577566964" r:id="rId65"/>
         </w:object>
       </w:r>
     </w:p>
@@ -19098,7 +18773,7 @@
           <v:shape id="_x0000_i1054" type="#_x0000_t75" style="width:363.6pt;height:458.4pt" o:ole="">
             <v:imagedata r:id="rId66" o:title=""/>
           </v:shape>
-          <o:OLEObject Type="Embed" ProgID="Visio.Drawing.15" ShapeID="_x0000_i1054" DrawAspect="Content" ObjectID="_1577566816" r:id="rId67"/>
+          <o:OLEObject Type="Embed" ProgID="Visio.Drawing.15" ShapeID="_x0000_i1054" DrawAspect="Content" ObjectID="_1577566965" r:id="rId67"/>
         </w:object>
       </w:r>
     </w:p>
@@ -19337,6 +19012,7 @@
         <w:docPartUnique/>
       </w:docPartObj>
     </w:sdtPr>
+    <w:sdtEndPr/>
     <w:sdtContent>
       <w:p>
         <w:pPr>
@@ -19403,7 +19079,7 @@
                 </wp:inline>
               </w:drawing>
             </mc:Choice>
-            <mc:Fallback xmlns:w16se="http://schemas.microsoft.com/office/word/2015/wordml/symex" xmlns:w16cid="http://schemas.microsoft.com/office/word/2016/wordml/cid" xmlns:am3d="http://schemas.microsoft.com/office/drawing/2017/model3d" xmlns:aink="http://schemas.microsoft.com/office/drawing/2016/ink" xmlns:cx8="http://schemas.microsoft.com/office/drawing/2016/5/14/chartex" xmlns:cx7="http://schemas.microsoft.com/office/drawing/2016/5/13/chartex" xmlns:cx6="http://schemas.microsoft.com/office/drawing/2016/5/12/chartex" xmlns:cx5="http://schemas.microsoft.com/office/drawing/2016/5/11/chartex" xmlns:cx4="http://schemas.microsoft.com/office/drawing/2016/5/10/chartex" xmlns:cx3="http://schemas.microsoft.com/office/drawing/2016/5/9/chartex" xmlns:cx2="http://schemas.microsoft.com/office/drawing/2015/10/21/chartex" xmlns:cx1="http://schemas.microsoft.com/office/drawing/2015/9/8/chartex" xmlns:cx="http://schemas.microsoft.com/office/drawing/2014/chartex">
+            <mc:Fallback xmlns:cx="http://schemas.microsoft.com/office/drawing/2014/chartex" xmlns:cx1="http://schemas.microsoft.com/office/drawing/2015/9/8/chartex" xmlns:cx2="http://schemas.microsoft.com/office/drawing/2015/10/21/chartex" xmlns:cx3="http://schemas.microsoft.com/office/drawing/2016/5/9/chartex" xmlns:cx4="http://schemas.microsoft.com/office/drawing/2016/5/10/chartex" xmlns:cx5="http://schemas.microsoft.com/office/drawing/2016/5/11/chartex" xmlns:cx6="http://schemas.microsoft.com/office/drawing/2016/5/12/chartex" xmlns:cx7="http://schemas.microsoft.com/office/drawing/2016/5/13/chartex" xmlns:cx8="http://schemas.microsoft.com/office/drawing/2016/5/14/chartex" xmlns:aink="http://schemas.microsoft.com/office/drawing/2016/ink" xmlns:am3d="http://schemas.microsoft.com/office/drawing/2017/model3d" xmlns:w16cid="http://schemas.microsoft.com/office/word/2016/wordml/cid" xmlns:w16se="http://schemas.microsoft.com/office/word/2015/wordml/symex">
               <w:pict>
                 <v:shapetype w14:anchorId="1A877B80" id="_x0000_t110" coordsize="21600,21600" o:spt="110" path="m10800,l,10800,10800,21600,21600,10800xe">
                   <v:stroke joinstyle="miter"/>
@@ -19435,7 +19111,7 @@
           <w:rPr>
             <w:noProof/>
           </w:rPr>
-          <w:t>38</w:t>
+          <w:t>21</w:t>
         </w:r>
         <w:r>
           <w:fldChar w:fldCharType="end"/>
@@ -22853,7 +22529,7 @@
 </file>
 
 <file path=customXml/itemProps1.xml><?xml version="1.0" encoding="utf-8"?>
-<ds:datastoreItem xmlns:ds="http://schemas.openxmlformats.org/officeDocument/2006/customXml" ds:itemID="{E5A23046-656C-4692-BE0C-F338F3B85DF9}">
+<ds:datastoreItem xmlns:ds="http://schemas.openxmlformats.org/officeDocument/2006/customXml" ds:itemID="{4085D404-EC39-4E23-BAD4-1918F2B88C97}">
   <ds:schemaRefs>
     <ds:schemaRef ds:uri="http://schemas.openxmlformats.org/officeDocument/2006/bibliography"/>
   </ds:schemaRefs>

</xml_diff>

<commit_message>
Relatorio e Diagrama de pacotes
Luis Soares
João Freire
Andre Pedro
</commit_message>
<xml_diff>
--- a/Engenharia de Software/Relatorio.docx
+++ b/Engenharia de Software/Relatorio.docx
@@ -1,6 +1,6 @@
 
 <file path=word/document.xml><?xml version="1.0" encoding="utf-8"?>
-<w:document xmlns:wpc="http://schemas.microsoft.com/office/word/2010/wordprocessingCanvas" xmlns:cx="http://schemas.microsoft.com/office/drawing/2014/chartex" xmlns:cx1="http://schemas.microsoft.com/office/drawing/2015/9/8/chartex" xmlns:cx2="http://schemas.microsoft.com/office/drawing/2015/10/21/chartex" xmlns:cx3="http://schemas.microsoft.com/office/drawing/2016/5/9/chartex" xmlns:cx4="http://schemas.microsoft.com/office/drawing/2016/5/10/chartex" xmlns:cx5="http://schemas.microsoft.com/office/drawing/2016/5/11/chartex" xmlns:cx6="http://schemas.microsoft.com/office/drawing/2016/5/12/chartex" xmlns:cx7="http://schemas.microsoft.com/office/drawing/2016/5/13/chartex" xmlns:cx8="http://schemas.microsoft.com/office/drawing/2016/5/14/chartex" xmlns:mc="http://schemas.openxmlformats.org/markup-compatibility/2006" xmlns:aink="http://schemas.microsoft.com/office/drawing/2016/ink" xmlns:am3d="http://schemas.microsoft.com/office/drawing/2017/model3d" xmlns:o="urn:schemas-microsoft-com:office:office" xmlns:r="http://schemas.openxmlformats.org/officeDocument/2006/relationships" xmlns:m="http://schemas.openxmlformats.org/officeDocument/2006/math" xmlns:v="urn:schemas-microsoft-com:vml" xmlns:wp14="http://schemas.microsoft.com/office/word/2010/wordprocessingDrawing" xmlns:wp="http://schemas.openxmlformats.org/drawingml/2006/wordprocessingDrawing" xmlns:w10="urn:schemas-microsoft-com:office:word" xmlns:w="http://schemas.openxmlformats.org/wordprocessingml/2006/main" xmlns:w14="http://schemas.microsoft.com/office/word/2010/wordml" xmlns:w15="http://schemas.microsoft.com/office/word/2012/wordml" xmlns:w16cid="http://schemas.microsoft.com/office/word/2016/wordml/cid" xmlns:w16se="http://schemas.microsoft.com/office/word/2015/wordml/symex" xmlns:wpg="http://schemas.microsoft.com/office/word/2010/wordprocessingGroup" xmlns:wpi="http://schemas.microsoft.com/office/word/2010/wordprocessingInk" xmlns:wne="http://schemas.microsoft.com/office/word/2006/wordml" xmlns:wps="http://schemas.microsoft.com/office/word/2010/wordprocessingShape" mc:Ignorable="w14 w15 w16se w16cid wp14">
+<w:document xmlns:wpc="http://schemas.microsoft.com/office/word/2010/wordprocessingCanvas" xmlns:cx="http://schemas.microsoft.com/office/drawing/2014/chartex" xmlns:cx1="http://schemas.microsoft.com/office/drawing/2015/9/8/chartex" xmlns:mc="http://schemas.openxmlformats.org/markup-compatibility/2006" xmlns:o="urn:schemas-microsoft-com:office:office" xmlns:r="http://schemas.openxmlformats.org/officeDocument/2006/relationships" xmlns:m="http://schemas.openxmlformats.org/officeDocument/2006/math" xmlns:v="urn:schemas-microsoft-com:vml" xmlns:wp14="http://schemas.microsoft.com/office/word/2010/wordprocessingDrawing" xmlns:wp="http://schemas.openxmlformats.org/drawingml/2006/wordprocessingDrawing" xmlns:w10="urn:schemas-microsoft-com:office:word" xmlns:w="http://schemas.openxmlformats.org/wordprocessingml/2006/main" xmlns:w14="http://schemas.microsoft.com/office/word/2010/wordml" xmlns:w15="http://schemas.microsoft.com/office/word/2012/wordml" xmlns:w16se="http://schemas.microsoft.com/office/word/2015/wordml/symex" xmlns:wpg="http://schemas.microsoft.com/office/word/2010/wordprocessingGroup" xmlns:wpi="http://schemas.microsoft.com/office/word/2010/wordprocessingInk" xmlns:wne="http://schemas.microsoft.com/office/word/2006/wordml" xmlns:wps="http://schemas.microsoft.com/office/word/2010/wordprocessingShape" mc:Ignorable="w14 w15 w16se wp14">
   <w:body>
     <w:p>
       <w:pPr>
@@ -266,6 +266,8 @@
         </w:docPartObj>
       </w:sdtPr>
       <w:sdtContent>
+        <w:bookmarkStart w:id="0" w:name="_GoBack" w:displacedByCustomXml="prev"/>
+        <w:bookmarkEnd w:id="0" w:displacedByCustomXml="prev"/>
         <w:p>
           <w:pPr>
             <w:pStyle w:val="Cabealhodondice"/>
@@ -304,7 +306,7 @@
           <w:r>
             <w:fldChar w:fldCharType="separate"/>
           </w:r>
-          <w:hyperlink w:anchor="_Toc503737323" w:history="1">
+          <w:hyperlink w:anchor="_Toc503885439" w:history="1">
             <w:r>
               <w:rPr>
                 <w:rStyle w:val="Hiperligao"/>
@@ -333,7 +335,7 @@
                 <w:noProof/>
                 <w:webHidden/>
               </w:rPr>
-              <w:instrText xml:space="preserve"> PAGEREF _Toc503737323 \h </w:instrText>
+              <w:instrText xml:space="preserve"> PAGEREF _Toc503885439 \h </w:instrText>
             </w:r>
             <w:r>
               <w:rPr>
@@ -376,7 +378,7 @@
               <w:lang w:eastAsia="pt-PT"/>
             </w:rPr>
           </w:pPr>
-          <w:hyperlink w:anchor="_Toc503737324" w:history="1">
+          <w:hyperlink w:anchor="_Toc503885440" w:history="1">
             <w:r>
               <w:rPr>
                 <w:rStyle w:val="Hiperligao"/>
@@ -405,7 +407,7 @@
                 <w:noProof/>
                 <w:webHidden/>
               </w:rPr>
-              <w:instrText xml:space="preserve"> PAGEREF _Toc503737324 \h </w:instrText>
+              <w:instrText xml:space="preserve"> PAGEREF _Toc503885440 \h </w:instrText>
             </w:r>
             <w:r>
               <w:rPr>
@@ -448,7 +450,7 @@
               <w:lang w:eastAsia="pt-PT"/>
             </w:rPr>
           </w:pPr>
-          <w:hyperlink w:anchor="_Toc503737325" w:history="1">
+          <w:hyperlink w:anchor="_Toc503885441" w:history="1">
             <w:r>
               <w:rPr>
                 <w:rStyle w:val="Hiperligao"/>
@@ -477,7 +479,7 @@
                 <w:noProof/>
                 <w:webHidden/>
               </w:rPr>
-              <w:instrText xml:space="preserve"> PAGEREF _Toc503737325 \h </w:instrText>
+              <w:instrText xml:space="preserve"> PAGEREF _Toc503885441 \h </w:instrText>
             </w:r>
             <w:r>
               <w:rPr>
@@ -520,7 +522,7 @@
               <w:lang w:eastAsia="pt-PT"/>
             </w:rPr>
           </w:pPr>
-          <w:hyperlink w:anchor="_Toc503737326" w:history="1">
+          <w:hyperlink w:anchor="_Toc503885442" w:history="1">
             <w:r>
               <w:rPr>
                 <w:rStyle w:val="Hiperligao"/>
@@ -549,7 +551,7 @@
                 <w:noProof/>
                 <w:webHidden/>
               </w:rPr>
-              <w:instrText xml:space="preserve"> PAGEREF _Toc503737326 \h </w:instrText>
+              <w:instrText xml:space="preserve"> PAGEREF _Toc503885442 \h </w:instrText>
             </w:r>
             <w:r>
               <w:rPr>
@@ -592,7 +594,7 @@
               <w:lang w:eastAsia="pt-PT"/>
             </w:rPr>
           </w:pPr>
-          <w:hyperlink w:anchor="_Toc503737327" w:history="1">
+          <w:hyperlink w:anchor="_Toc503885443" w:history="1">
             <w:r>
               <w:rPr>
                 <w:rStyle w:val="Hiperligao"/>
@@ -621,7 +623,7 @@
                 <w:noProof/>
                 <w:webHidden/>
               </w:rPr>
-              <w:instrText xml:space="preserve"> PAGEREF _Toc503737327 \h </w:instrText>
+              <w:instrText xml:space="preserve"> PAGEREF _Toc503885443 \h </w:instrText>
             </w:r>
             <w:r>
               <w:rPr>
@@ -664,7 +666,7 @@
               <w:lang w:eastAsia="pt-PT"/>
             </w:rPr>
           </w:pPr>
-          <w:hyperlink w:anchor="_Toc503737328" w:history="1">
+          <w:hyperlink w:anchor="_Toc503885444" w:history="1">
             <w:r>
               <w:rPr>
                 <w:rStyle w:val="Hiperligao"/>
@@ -693,7 +695,7 @@
                 <w:noProof/>
                 <w:webHidden/>
               </w:rPr>
-              <w:instrText xml:space="preserve"> PAGEREF _Toc503737328 \h </w:instrText>
+              <w:instrText xml:space="preserve"> PAGEREF _Toc503885444 \h </w:instrText>
             </w:r>
             <w:r>
               <w:rPr>
@@ -736,7 +738,7 @@
               <w:lang w:eastAsia="pt-PT"/>
             </w:rPr>
           </w:pPr>
-          <w:hyperlink w:anchor="_Toc503737329" w:history="1">
+          <w:hyperlink w:anchor="_Toc503885445" w:history="1">
             <w:r>
               <w:rPr>
                 <w:rStyle w:val="Hiperligao"/>
@@ -765,7 +767,7 @@
                 <w:noProof/>
                 <w:webHidden/>
               </w:rPr>
-              <w:instrText xml:space="preserve"> PAGEREF _Toc503737329 \h </w:instrText>
+              <w:instrText xml:space="preserve"> PAGEREF _Toc503885445 \h </w:instrText>
             </w:r>
             <w:r>
               <w:rPr>
@@ -808,7 +810,7 @@
               <w:lang w:eastAsia="pt-PT"/>
             </w:rPr>
           </w:pPr>
-          <w:hyperlink w:anchor="_Toc503737330" w:history="1">
+          <w:hyperlink w:anchor="_Toc503885446" w:history="1">
             <w:r>
               <w:rPr>
                 <w:rStyle w:val="Hiperligao"/>
@@ -837,7 +839,7 @@
                 <w:noProof/>
                 <w:webHidden/>
               </w:rPr>
-              <w:instrText xml:space="preserve"> PAGEREF _Toc503737330 \h </w:instrText>
+              <w:instrText xml:space="preserve"> PAGEREF _Toc503885446 \h </w:instrText>
             </w:r>
             <w:r>
               <w:rPr>
@@ -880,7 +882,7 @@
               <w:lang w:eastAsia="pt-PT"/>
             </w:rPr>
           </w:pPr>
-          <w:hyperlink w:anchor="_Toc503737331" w:history="1">
+          <w:hyperlink w:anchor="_Toc503885447" w:history="1">
             <w:r>
               <w:rPr>
                 <w:rStyle w:val="Hiperligao"/>
@@ -909,7 +911,7 @@
                 <w:noProof/>
                 <w:webHidden/>
               </w:rPr>
-              <w:instrText xml:space="preserve"> PAGEREF _Toc503737331 \h </w:instrText>
+              <w:instrText xml:space="preserve"> PAGEREF _Toc503885447 \h </w:instrText>
             </w:r>
             <w:r>
               <w:rPr>
@@ -952,7 +954,7 @@
               <w:lang w:eastAsia="pt-PT"/>
             </w:rPr>
           </w:pPr>
-          <w:hyperlink w:anchor="_Toc503737332" w:history="1">
+          <w:hyperlink w:anchor="_Toc503885448" w:history="1">
             <w:r>
               <w:rPr>
                 <w:rStyle w:val="Hiperligao"/>
@@ -981,7 +983,7 @@
                 <w:noProof/>
                 <w:webHidden/>
               </w:rPr>
-              <w:instrText xml:space="preserve"> PAGEREF _Toc503737332 \h </w:instrText>
+              <w:instrText xml:space="preserve"> PAGEREF _Toc503885448 \h </w:instrText>
             </w:r>
             <w:r>
               <w:rPr>
@@ -1024,7 +1026,7 @@
               <w:lang w:eastAsia="pt-PT"/>
             </w:rPr>
           </w:pPr>
-          <w:hyperlink w:anchor="_Toc503737333" w:history="1">
+          <w:hyperlink w:anchor="_Toc503885449" w:history="1">
             <w:r>
               <w:rPr>
                 <w:rStyle w:val="Hiperligao"/>
@@ -1053,7 +1055,7 @@
                 <w:noProof/>
                 <w:webHidden/>
               </w:rPr>
-              <w:instrText xml:space="preserve"> PAGEREF _Toc503737333 \h </w:instrText>
+              <w:instrText xml:space="preserve"> PAGEREF _Toc503885449 \h </w:instrText>
             </w:r>
             <w:r>
               <w:rPr>
@@ -1096,7 +1098,7 @@
               <w:lang w:eastAsia="pt-PT"/>
             </w:rPr>
           </w:pPr>
-          <w:hyperlink w:anchor="_Toc503737334" w:history="1">
+          <w:hyperlink w:anchor="_Toc503885450" w:history="1">
             <w:r>
               <w:rPr>
                 <w:rStyle w:val="Hiperligao"/>
@@ -1125,7 +1127,7 @@
                 <w:noProof/>
                 <w:webHidden/>
               </w:rPr>
-              <w:instrText xml:space="preserve"> PAGEREF _Toc503737334 \h </w:instrText>
+              <w:instrText xml:space="preserve"> PAGEREF _Toc503885450 \h </w:instrText>
             </w:r>
             <w:r>
               <w:rPr>
@@ -1168,7 +1170,7 @@
               <w:lang w:eastAsia="pt-PT"/>
             </w:rPr>
           </w:pPr>
-          <w:hyperlink w:anchor="_Toc503737335" w:history="1">
+          <w:hyperlink w:anchor="_Toc503885451" w:history="1">
             <w:r>
               <w:rPr>
                 <w:rStyle w:val="Hiperligao"/>
@@ -1197,7 +1199,7 @@
                 <w:noProof/>
                 <w:webHidden/>
               </w:rPr>
-              <w:instrText xml:space="preserve"> PAGEREF _Toc503737335 \h </w:instrText>
+              <w:instrText xml:space="preserve"> PAGEREF _Toc503885451 \h </w:instrText>
             </w:r>
             <w:r>
               <w:rPr>
@@ -1240,7 +1242,7 @@
               <w:lang w:eastAsia="pt-PT"/>
             </w:rPr>
           </w:pPr>
-          <w:hyperlink w:anchor="_Toc503737336" w:history="1">
+          <w:hyperlink w:anchor="_Toc503885452" w:history="1">
             <w:r>
               <w:rPr>
                 <w:rStyle w:val="Hiperligao"/>
@@ -1269,7 +1271,7 @@
                 <w:noProof/>
                 <w:webHidden/>
               </w:rPr>
-              <w:instrText xml:space="preserve"> PAGEREF _Toc503737336 \h </w:instrText>
+              <w:instrText xml:space="preserve"> PAGEREF _Toc503885452 \h </w:instrText>
             </w:r>
             <w:r>
               <w:rPr>
@@ -1289,7 +1291,7 @@
                 <w:noProof/>
                 <w:webHidden/>
               </w:rPr>
-              <w:t>30</w:t>
+              <w:t>33</w:t>
             </w:r>
             <w:r>
               <w:rPr>
@@ -1312,7 +1314,7 @@
               <w:lang w:eastAsia="pt-PT"/>
             </w:rPr>
           </w:pPr>
-          <w:hyperlink w:anchor="_Toc503737337" w:history="1">
+          <w:hyperlink w:anchor="_Toc503885453" w:history="1">
             <w:r>
               <w:rPr>
                 <w:rStyle w:val="Hiperligao"/>
@@ -1341,7 +1343,7 @@
                 <w:noProof/>
                 <w:webHidden/>
               </w:rPr>
-              <w:instrText xml:space="preserve"> PAGEREF _Toc503737337 \h </w:instrText>
+              <w:instrText xml:space="preserve"> PAGEREF _Toc503885453 \h </w:instrText>
             </w:r>
             <w:r>
               <w:rPr>
@@ -1361,7 +1363,7 @@
                 <w:noProof/>
                 <w:webHidden/>
               </w:rPr>
-              <w:t>31</w:t>
+              <w:t>34</w:t>
             </w:r>
             <w:r>
               <w:rPr>
@@ -1384,7 +1386,7 @@
               <w:lang w:eastAsia="pt-PT"/>
             </w:rPr>
           </w:pPr>
-          <w:hyperlink w:anchor="_Toc503737338" w:history="1">
+          <w:hyperlink w:anchor="_Toc503885454" w:history="1">
             <w:r>
               <w:rPr>
                 <w:rStyle w:val="Hiperligao"/>
@@ -1392,7 +1394,7 @@
                 <w:noProof/>
                 <w:lang w:eastAsia="pt-PT"/>
               </w:rPr>
-              <w:t>Diagrama de Pacotes</w:t>
+              <w:t>Diagrama de Atividade</w:t>
             </w:r>
             <w:r>
               <w:rPr>
@@ -1413,7 +1415,7 @@
                 <w:noProof/>
                 <w:webHidden/>
               </w:rPr>
-              <w:instrText xml:space="preserve"> PAGEREF _Toc503737338 \h </w:instrText>
+              <w:instrText xml:space="preserve"> PAGEREF _Toc503885454 \h </w:instrText>
             </w:r>
             <w:r>
               <w:rPr>
@@ -1433,7 +1435,7 @@
                 <w:noProof/>
                 <w:webHidden/>
               </w:rPr>
-              <w:t>32</w:t>
+              <w:t>36</w:t>
             </w:r>
             <w:r>
               <w:rPr>
@@ -1456,7 +1458,7 @@
               <w:lang w:eastAsia="pt-PT"/>
             </w:rPr>
           </w:pPr>
-          <w:hyperlink w:anchor="_Toc503737339" w:history="1">
+          <w:hyperlink w:anchor="_Toc503885455" w:history="1">
             <w:r>
               <w:rPr>
                 <w:rStyle w:val="Hiperligao"/>
@@ -1485,7 +1487,7 @@
                 <w:noProof/>
                 <w:webHidden/>
               </w:rPr>
-              <w:instrText xml:space="preserve"> PAGEREF _Toc503737339 \h </w:instrText>
+              <w:instrText xml:space="preserve"> PAGEREF _Toc503885455 \h </w:instrText>
             </w:r>
             <w:r>
               <w:rPr>
@@ -1505,7 +1507,7 @@
                 <w:noProof/>
                 <w:webHidden/>
               </w:rPr>
-              <w:t>33</w:t>
+              <w:t>37</w:t>
             </w:r>
             <w:r>
               <w:rPr>
@@ -1556,7 +1558,7 @@
           <w:lang w:eastAsia="pt-PT"/>
         </w:rPr>
       </w:pPr>
-      <w:bookmarkStart w:id="0" w:name="_Toc503737323"/>
+      <w:bookmarkStart w:id="1" w:name="_Toc503885439"/>
       <w:r>
         <w:rPr>
           <w:rFonts w:eastAsia="Times New Roman"/>
@@ -1571,7 +1573,7 @@
         </w:rPr>
         <w:t>ema</w:t>
       </w:r>
-      <w:bookmarkEnd w:id="0"/>
+      <w:bookmarkEnd w:id="1"/>
     </w:p>
     <w:p>
       <w:pPr>
@@ -1895,7 +1897,7 @@
           <w:lang w:eastAsia="pt-PT"/>
         </w:rPr>
       </w:pPr>
-      <w:bookmarkStart w:id="1" w:name="_Toc503737324"/>
+      <w:bookmarkStart w:id="2" w:name="_Toc503885440"/>
       <w:r>
         <w:rPr>
           <w:rFonts w:eastAsia="Times New Roman"/>
@@ -1903,7 +1905,7 @@
         </w:rPr>
         <w:t>Diagrama de Contexto</w:t>
       </w:r>
-      <w:bookmarkEnd w:id="1"/>
+      <w:bookmarkEnd w:id="2"/>
     </w:p>
     <w:p>
       <w:pPr>
@@ -2076,10 +2078,10 @@
             <v:path o:extrusionok="f" gradientshapeok="t" o:connecttype="rect"/>
             <o:lock v:ext="edit" aspectratio="t"/>
           </v:shapetype>
-          <v:shape id="_x0000_i1025" type="#_x0000_t75" style="width:529.8pt;height:180pt" o:ole="">
+          <v:shape id="_x0000_i1025" type="#_x0000_t75" style="width:529.5pt;height:180pt" o:ole="">
             <v:imagedata r:id="rId9" o:title=""/>
           </v:shape>
-          <o:OLEObject Type="Embed" ProgID="Visio.Drawing.15" ShapeID="_x0000_i1025" DrawAspect="Content" ObjectID="_1577483610" r:id="rId10"/>
+          <o:OLEObject Type="Embed" ProgID="Visio.Drawing.15" ShapeID="_x0000_i1025" DrawAspect="Content" ObjectID="_1577628118" r:id="rId10"/>
         </w:object>
       </w:r>
     </w:p>
@@ -2104,18 +2106,31 @@
       <w:r>
         <w:t xml:space="preserve">Diagrama </w:t>
       </w:r>
-      <w:fldSimple w:instr=" SEQ Imagem \* ARABIC ">
-        <w:r>
-          <w:rPr>
-            <w:noProof/>
-          </w:rPr>
-          <w:t>1</w:t>
-        </w:r>
-      </w:fldSimple>
+      <w:r>
+        <w:fldChar w:fldCharType="begin"/>
+      </w:r>
+      <w:r>
+        <w:instrText xml:space="preserve"> SEQ Imagem \* ARABIC </w:instrText>
+      </w:r>
+      <w:r>
+        <w:fldChar w:fldCharType="separate"/>
+      </w:r>
       <w:r>
         <w:rPr>
           <w:noProof/>
         </w:rPr>
+        <w:t>1</w:t>
+      </w:r>
+      <w:r>
+        <w:rPr>
+          <w:noProof/>
+        </w:rPr>
+        <w:fldChar w:fldCharType="end"/>
+      </w:r>
+      <w:r>
+        <w:rPr>
+          <w:noProof/>
+        </w:rPr>
         <w:t xml:space="preserve"> -</w:t>
       </w:r>
       <w:r>
@@ -2170,7 +2185,7 @@
           <w:lang w:eastAsia="pt-PT"/>
         </w:rPr>
       </w:pPr>
-      <w:bookmarkStart w:id="2" w:name="_Toc503737325"/>
+      <w:bookmarkStart w:id="3" w:name="_Toc503885441"/>
       <w:r>
         <w:rPr>
           <w:rFonts w:eastAsia="Times New Roman"/>
@@ -2186,7 +2201,7 @@
         </w:rPr>
         <w:t>QuittingTime</w:t>
       </w:r>
-      <w:bookmarkEnd w:id="2"/>
+      <w:bookmarkEnd w:id="3"/>
       <w:proofErr w:type="spellEnd"/>
     </w:p>
     <w:p>
@@ -2334,7 +2349,7 @@
           <w:lang w:eastAsia="pt-PT"/>
         </w:rPr>
       </w:pPr>
-      <w:bookmarkStart w:id="3" w:name="_Toc503737326"/>
+      <w:bookmarkStart w:id="4" w:name="_Toc503885442"/>
       <w:proofErr w:type="spellStart"/>
       <w:r>
         <w:rPr>
@@ -2342,96 +2357,96 @@
           <w:lang w:eastAsia="pt-PT"/>
         </w:rPr>
         <w:t>SpiralDevelopment</w:t>
-      </w:r>
-      <w:bookmarkEnd w:id="3"/>
-      <w:proofErr w:type="spellEnd"/>
-    </w:p>
-    <w:p>
-      <w:r>
-        <w:t>Desenvolver casos de uso num único passo é difícil e pode tornar difícil a tarefa de incorporar novas informações neles, pode até atrasar a descoberta de fatores de risco.</w:t>
-      </w:r>
-    </w:p>
-    <w:p>
-      <w:r>
-        <w:t>Escrever casos de uso interactivamente fornece uma perspetiva de vista em que facilmente podemos recuar e rescrever ou riscar algo se descobrirmos que esta errado ou que não esta a funcionar corretamente. Podemos perder algum trabalho, mas será muito menor do que teríamos perdido se tivéssemos escrito os casos de uso todos de uma vez. Mais importante podemos identificar e confrontar potenciais problemas mais cedo usando um método de aproximação interativo.</w:t>
-      </w:r>
-    </w:p>
-    <w:p>
-      <w:r>
-        <w:t>Pode levar um longo tempo para perceber o comportamento de um sistema, e quanto mais complicado for, mais tempo ira demorar para se compreender. Atrasos custam recursos, e os requerimentos iniciais são fundamentais para o sucesso do produto, mas isto e só uma parte do projeto. Muitas pessoas podem ter deadlines que só são possíveis de cumprir se os casos de uso fornecidos forem bons.</w:t>
-      </w:r>
-    </w:p>
-    <w:p>
-      <w:r>
-        <w:t xml:space="preserve">Os requerimentos provavelmente irão mudar durante a sua </w:t>
-      </w:r>
-      <w:r>
-        <w:t>análise</w:t>
-      </w:r>
-      <w:r>
-        <w:t xml:space="preserve">, visto que os requerimentos são voláteis, e facilmente alterados quando sabemos mais deles. Um requerimento que parece concreto no </w:t>
-      </w:r>
-      <w:r>
-        <w:t>início</w:t>
-      </w:r>
-      <w:r>
-        <w:t xml:space="preserve"> e necessário pode ficar inútil e desnecessário numa análise mais profunda. Todo o processo acaba por estabilizar, mas só depois de muita análise e reconstrução.</w:t>
-      </w:r>
-    </w:p>
-    <w:p>
-      <w:r>
-        <w:t>O custo de erros iniciais é alto, sendo que no inicio ate pode custar muito pouco reparar certos erros, mas a medida que o processo vai evoluindo o custo do erro e dificultando a sua deteção.</w:t>
-      </w:r>
-    </w:p>
-    <w:p>
-      <w:pPr>
-        <w:rPr>
-          <w:lang w:eastAsia="pt-PT"/>
-        </w:rPr>
-      </w:pPr>
-    </w:p>
-    <w:p>
-      <w:pPr>
-        <w:rPr>
-          <w:lang w:eastAsia="pt-PT"/>
-        </w:rPr>
-      </w:pPr>
-      <w:r>
-        <w:rPr>
-          <w:lang w:eastAsia="pt-PT"/>
-        </w:rPr>
-        <w:br w:type="page"/>
-      </w:r>
-    </w:p>
-    <w:p>
-      <w:pPr>
-        <w:rPr>
-          <w:lang w:eastAsia="pt-PT"/>
-        </w:rPr>
-      </w:pPr>
-    </w:p>
-    <w:p>
-      <w:pPr>
-        <w:pStyle w:val="Ttulo"/>
-        <w:rPr>
-          <w:rFonts w:eastAsia="Times New Roman"/>
-          <w:lang w:eastAsia="pt-PT"/>
-        </w:rPr>
-      </w:pPr>
-      <w:bookmarkStart w:id="4" w:name="_Toc503737327"/>
-      <w:proofErr w:type="spellStart"/>
-      <w:r>
-        <w:rPr>
-          <w:rFonts w:eastAsia="Times New Roman"/>
-          <w:lang w:eastAsia="pt-PT"/>
-        </w:rPr>
-        <w:t>TwoTierReview</w:t>
       </w:r>
       <w:bookmarkEnd w:id="4"/>
       <w:proofErr w:type="spellEnd"/>
     </w:p>
     <w:p>
       <w:r>
+        <w:t>Desenvolver casos de uso num único passo é difícil e pode tornar difícil a tarefa de incorporar novas informações neles, pode até atrasar a descoberta de fatores de risco.</w:t>
+      </w:r>
+    </w:p>
+    <w:p>
+      <w:r>
+        <w:t>Escrever casos de uso interactivamente fornece uma perspetiva de vista em que facilmente podemos recuar e rescrever ou riscar algo se descobrirmos que esta errado ou que não esta a funcionar corretamente. Podemos perder algum trabalho, mas será muito menor do que teríamos perdido se tivéssemos escrito os casos de uso todos de uma vez. Mais importante podemos identificar e confrontar potenciais problemas mais cedo usando um método de aproximação interativo.</w:t>
+      </w:r>
+    </w:p>
+    <w:p>
+      <w:r>
+        <w:t>Pode levar um longo tempo para perceber o comportamento de um sistema, e quanto mais complicado for, mais tempo ira demorar para se compreender. Atrasos custam recursos, e os requerimentos iniciais são fundamentais para o sucesso do produto, mas isto e só uma parte do projeto. Muitas pessoas podem ter deadlines que só são possíveis de cumprir se os casos de uso fornecidos forem bons.</w:t>
+      </w:r>
+    </w:p>
+    <w:p>
+      <w:r>
+        <w:t xml:space="preserve">Os requerimentos provavelmente irão mudar durante a sua </w:t>
+      </w:r>
+      <w:r>
+        <w:t>análise</w:t>
+      </w:r>
+      <w:r>
+        <w:t xml:space="preserve">, visto que os requerimentos são voláteis, e facilmente alterados quando sabemos mais deles. Um requerimento que parece concreto no </w:t>
+      </w:r>
+      <w:r>
+        <w:t>início</w:t>
+      </w:r>
+      <w:r>
+        <w:t xml:space="preserve"> e necessário pode ficar inútil e desnecessário numa análise mais profunda. Todo o processo acaba por estabilizar, mas só depois de muita análise e reconstrução.</w:t>
+      </w:r>
+    </w:p>
+    <w:p>
+      <w:r>
+        <w:t>O custo de erros iniciais é alto, sendo que no inicio ate pode custar muito pouco reparar certos erros, mas a medida que o processo vai evoluindo o custo do erro e dificultando a sua deteção.</w:t>
+      </w:r>
+    </w:p>
+    <w:p>
+      <w:pPr>
+        <w:rPr>
+          <w:lang w:eastAsia="pt-PT"/>
+        </w:rPr>
+      </w:pPr>
+    </w:p>
+    <w:p>
+      <w:pPr>
+        <w:rPr>
+          <w:lang w:eastAsia="pt-PT"/>
+        </w:rPr>
+      </w:pPr>
+      <w:r>
+        <w:rPr>
+          <w:lang w:eastAsia="pt-PT"/>
+        </w:rPr>
+        <w:br w:type="page"/>
+      </w:r>
+    </w:p>
+    <w:p>
+      <w:pPr>
+        <w:rPr>
+          <w:lang w:eastAsia="pt-PT"/>
+        </w:rPr>
+      </w:pPr>
+    </w:p>
+    <w:p>
+      <w:pPr>
+        <w:pStyle w:val="Ttulo"/>
+        <w:rPr>
+          <w:rFonts w:eastAsia="Times New Roman"/>
+          <w:lang w:eastAsia="pt-PT"/>
+        </w:rPr>
+      </w:pPr>
+      <w:bookmarkStart w:id="5" w:name="_Toc503885443"/>
+      <w:proofErr w:type="spellStart"/>
+      <w:r>
+        <w:rPr>
+          <w:rFonts w:eastAsia="Times New Roman"/>
+          <w:lang w:eastAsia="pt-PT"/>
+        </w:rPr>
+        <w:t>TwoTierReview</w:t>
+      </w:r>
+      <w:bookmarkEnd w:id="5"/>
+      <w:proofErr w:type="spellEnd"/>
+    </w:p>
+    <w:p>
+      <w:r>
         <w:t>Muitas pessoas têm a necessidade de rever os casos de uso, mas isto e dispendioso, leva tempo.</w:t>
       </w:r>
     </w:p>
@@ -2580,7 +2595,7 @@
           <w:lang w:eastAsia="pt-PT"/>
         </w:rPr>
       </w:pPr>
-      <w:bookmarkStart w:id="5" w:name="_Toc503737328"/>
+      <w:bookmarkStart w:id="6" w:name="_Toc503885444"/>
       <w:r>
         <w:rPr>
           <w:rFonts w:eastAsia="Times New Roman"/>
@@ -2588,7 +2603,7 @@
         </w:rPr>
         <w:t>Estado da Arte</w:t>
       </w:r>
-      <w:bookmarkEnd w:id="5"/>
+      <w:bookmarkEnd w:id="6"/>
     </w:p>
     <w:p>
       <w:pPr>
@@ -6937,7 +6952,7 @@
           <w:lang w:eastAsia="pt-PT"/>
         </w:rPr>
       </w:pPr>
-      <w:bookmarkStart w:id="6" w:name="_Toc503737329"/>
+      <w:bookmarkStart w:id="7" w:name="_Toc503885445"/>
       <w:r>
         <w:rPr>
           <w:rFonts w:eastAsia="Times New Roman"/>
@@ -6952,10 +6967,10 @@
         </w:rPr>
         <w:t xml:space="preserve"> e respetivos casos de uso</w:t>
       </w:r>
-      <w:bookmarkEnd w:id="6"/>
-    </w:p>
-    <w:bookmarkStart w:id="7" w:name="_MON_1577476338"/>
-    <w:bookmarkEnd w:id="7"/>
+      <w:bookmarkEnd w:id="7"/>
+    </w:p>
+    <w:bookmarkStart w:id="8" w:name="_MON_1577476338"/>
+    <w:bookmarkEnd w:id="8"/>
     <w:p>
       <w:pPr>
         <w:rPr>
@@ -6967,10 +6982,10 @@
           <w:lang w:eastAsia="pt-PT"/>
         </w:rPr>
         <w:object w:dxaOrig="8093" w:dyaOrig="9050">
-          <v:shape id="_x0000_i1026" type="#_x0000_t75" style="width:405.15pt;height:451.9pt" o:ole="">
+          <v:shape id="_x0000_i1026" type="#_x0000_t75" style="width:405pt;height:452.25pt" o:ole="">
             <v:imagedata r:id="rId11" o:title=""/>
           </v:shape>
-          <o:OLEObject Type="Embed" ProgID="Excel.Sheet.12" ShapeID="_x0000_i1026" DrawAspect="Content" ObjectID="_1577483611" r:id="rId12"/>
+          <o:OLEObject Type="Embed" ProgID="Excel.Sheet.12" ShapeID="_x0000_i1026" DrawAspect="Content" ObjectID="_1577628119" r:id="rId12"/>
         </w:object>
       </w:r>
     </w:p>
@@ -7031,7 +7046,7 @@
           <w:lang w:eastAsia="pt-PT"/>
         </w:rPr>
       </w:pPr>
-      <w:bookmarkStart w:id="8" w:name="_Toc503737330"/>
+      <w:bookmarkStart w:id="9" w:name="_Toc503885446"/>
       <w:r>
         <w:rPr>
           <w:rFonts w:eastAsia="Times New Roman"/>
@@ -7039,7 +7054,7 @@
         </w:rPr>
         <w:t>Casos de Uso</w:t>
       </w:r>
-      <w:bookmarkEnd w:id="8"/>
+      <w:bookmarkEnd w:id="9"/>
     </w:p>
     <w:p>
       <w:pPr>
@@ -7060,10 +7075,10 @@
       </w:pPr>
       <w:r>
         <w:object w:dxaOrig="21060" w:dyaOrig="11505">
-          <v:shape id="_x0000_i1027" type="#_x0000_t75" style="width:547.5pt;height:300.35pt" o:ole="">
+          <v:shape id="_x0000_i1027" type="#_x0000_t75" style="width:547.5pt;height:300pt" o:ole="">
             <v:imagedata r:id="rId13" o:title=""/>
           </v:shape>
-          <o:OLEObject Type="Embed" ProgID="Visio.Drawing.15" ShapeID="_x0000_i1027" DrawAspect="Content" ObjectID="_1577483612" r:id="rId14"/>
+          <o:OLEObject Type="Embed" ProgID="Visio.Drawing.15" ShapeID="_x0000_i1027" DrawAspect="Content" ObjectID="_1577628120" r:id="rId14"/>
         </w:object>
       </w:r>
     </w:p>
@@ -7123,10 +7138,10 @@
           <w:lang w:eastAsia="pt-PT"/>
         </w:rPr>
         <w:object w:dxaOrig="12015" w:dyaOrig="9030">
-          <v:shape id="_x0000_i1028" type="#_x0000_t75" style="width:537.85pt;height:405.15pt" o:ole="">
+          <v:shape id="_x0000_i1028" type="#_x0000_t75" style="width:537.75pt;height:405pt" o:ole="">
             <v:imagedata r:id="rId15" o:title=""/>
           </v:shape>
-          <o:OLEObject Type="Embed" ProgID="Visio.Drawing.15" ShapeID="_x0000_i1028" DrawAspect="Content" ObjectID="_1577483613" r:id="rId16"/>
+          <o:OLEObject Type="Embed" ProgID="Visio.Drawing.15" ShapeID="_x0000_i1028" DrawAspect="Content" ObjectID="_1577628121" r:id="rId16"/>
         </w:object>
       </w:r>
     </w:p>
@@ -7414,8 +7429,8 @@
         </w:rPr>
       </w:pPr>
     </w:p>
-    <w:bookmarkStart w:id="9" w:name="_MON_1577459462"/>
-    <w:bookmarkEnd w:id="9"/>
+    <w:bookmarkStart w:id="10" w:name="_MON_1577459462"/>
+    <w:bookmarkEnd w:id="10"/>
     <w:p>
       <w:pPr>
         <w:keepNext/>
@@ -7423,10 +7438,10 @@
       </w:pPr>
       <w:r>
         <w:object w:dxaOrig="9029" w:dyaOrig="6625">
-          <v:shape id="_x0000_i1029" type="#_x0000_t75" style="width:451.35pt;height:331.5pt" o:ole="">
+          <v:shape id="_x0000_i1029" type="#_x0000_t75" style="width:451.5pt;height:331.5pt" o:ole="">
             <v:imagedata r:id="rId17" o:title=""/>
           </v:shape>
-          <o:OLEObject Type="Embed" ProgID="Excel.Sheet.12" ShapeID="_x0000_i1029" DrawAspect="Content" ObjectID="_1577483614" r:id="rId18"/>
+          <o:OLEObject Type="Embed" ProgID="Excel.Sheet.12" ShapeID="_x0000_i1029" DrawAspect="Content" ObjectID="_1577628122" r:id="rId18"/>
         </w:object>
       </w:r>
     </w:p>
@@ -7475,11 +7490,11 @@
         <w:keepNext/>
         <w:spacing w:after="0" w:line="240" w:lineRule="auto"/>
       </w:pPr>
-      <w:bookmarkStart w:id="10" w:name="_MON_1577459637"/>
-      <w:bookmarkEnd w:id="10"/>
+      <w:bookmarkStart w:id="11" w:name="_MON_1577459637"/>
+      <w:bookmarkEnd w:id="11"/>
       <w:r>
         <w:pict>
-          <v:shape id="_x0000_i1030" type="#_x0000_t75" style="width:451.35pt;height:287.45pt">
+          <v:shape id="_x0000_i1030" type="#_x0000_t75" style="width:451.5pt;height:287.25pt">
             <v:imagedata r:id="rId19" o:title=""/>
           </v:shape>
         </w:pict>
@@ -7549,8 +7564,8 @@
         </w:rPr>
       </w:pPr>
     </w:p>
-    <w:bookmarkStart w:id="11" w:name="_MON_1577459915"/>
-    <w:bookmarkEnd w:id="11"/>
+    <w:bookmarkStart w:id="12" w:name="_MON_1577459915"/>
+    <w:bookmarkEnd w:id="12"/>
     <w:p>
       <w:pPr>
         <w:keepNext/>
@@ -7558,10 +7573,10 @@
       </w:pPr>
       <w:r>
         <w:object w:dxaOrig="9672" w:dyaOrig="4592">
-          <v:shape id="_x0000_i1031" type="#_x0000_t75" style="width:483.6pt;height:229.45pt" o:ole="">
+          <v:shape id="_x0000_i1031" type="#_x0000_t75" style="width:483.75pt;height:229.5pt" o:ole="">
             <v:imagedata r:id="rId20" o:title=""/>
           </v:shape>
-          <o:OLEObject Type="Embed" ProgID="Excel.Sheet.12" ShapeID="_x0000_i1031" DrawAspect="Content" ObjectID="_1577483615" r:id="rId21"/>
+          <o:OLEObject Type="Embed" ProgID="Excel.Sheet.12" ShapeID="_x0000_i1031" DrawAspect="Content" ObjectID="_1577628123" r:id="rId21"/>
         </w:object>
       </w:r>
     </w:p>
@@ -7590,8 +7605,8 @@
       </w:r>
     </w:p>
     <w:p/>
-    <w:bookmarkStart w:id="12" w:name="_MON_1577459967"/>
-    <w:bookmarkEnd w:id="12"/>
+    <w:bookmarkStart w:id="13" w:name="_MON_1577459967"/>
+    <w:bookmarkEnd w:id="13"/>
     <w:p>
       <w:pPr>
         <w:keepNext/>
@@ -7599,10 +7614,10 @@
       </w:pPr>
       <w:r>
         <w:object w:dxaOrig="9398" w:dyaOrig="4301">
-          <v:shape id="_x0000_i1032" type="#_x0000_t75" style="width:470.15pt;height:215.45pt" o:ole="">
+          <v:shape id="_x0000_i1032" type="#_x0000_t75" style="width:470.25pt;height:215.25pt" o:ole="">
             <v:imagedata r:id="rId22" o:title=""/>
           </v:shape>
-          <o:OLEObject Type="Embed" ProgID="Excel.Sheet.12" ShapeID="_x0000_i1032" DrawAspect="Content" ObjectID="_1577483616" r:id="rId23"/>
+          <o:OLEObject Type="Embed" ProgID="Excel.Sheet.12" ShapeID="_x0000_i1032" DrawAspect="Content" ObjectID="_1577628124" r:id="rId23"/>
         </w:object>
       </w:r>
     </w:p>
@@ -7736,8 +7751,8 @@
         </w:rPr>
       </w:pPr>
     </w:p>
-    <w:bookmarkStart w:id="13" w:name="_MON_1577460010"/>
-    <w:bookmarkEnd w:id="13"/>
+    <w:bookmarkStart w:id="14" w:name="_MON_1577460010"/>
+    <w:bookmarkEnd w:id="14"/>
     <w:p>
       <w:pPr>
         <w:keepNext/>
@@ -7745,10 +7760,10 @@
       </w:pPr>
       <w:r>
         <w:object w:dxaOrig="8803" w:dyaOrig="5173">
-          <v:shape id="_x0000_i1033" type="#_x0000_t75" style="width:440.05pt;height:258.45pt" o:ole="">
+          <v:shape id="_x0000_i1033" type="#_x0000_t75" style="width:440.25pt;height:258.75pt" o:ole="">
             <v:imagedata r:id="rId24" o:title=""/>
           </v:shape>
-          <o:OLEObject Type="Embed" ProgID="Excel.Sheet.12" ShapeID="_x0000_i1033" DrawAspect="Content" ObjectID="_1577483617" r:id="rId25"/>
+          <o:OLEObject Type="Embed" ProgID="Excel.Sheet.12" ShapeID="_x0000_i1033" DrawAspect="Content" ObjectID="_1577628125" r:id="rId25"/>
         </w:object>
       </w:r>
     </w:p>
@@ -7780,8 +7795,8 @@
         <w:t>uestionário</w:t>
       </w:r>
     </w:p>
-    <w:bookmarkStart w:id="14" w:name="_MON_1577479073"/>
-    <w:bookmarkEnd w:id="14"/>
+    <w:bookmarkStart w:id="15" w:name="_MON_1577479073"/>
+    <w:bookmarkEnd w:id="15"/>
     <w:p>
       <w:pPr>
         <w:keepNext/>
@@ -7789,10 +7804,10 @@
       </w:pPr>
       <w:r>
         <w:object w:dxaOrig="10284" w:dyaOrig="7466">
-          <v:shape id="_x0000_i1034" type="#_x0000_t75" style="width:514.75pt;height:373.45pt" o:ole="">
+          <v:shape id="_x0000_i1034" type="#_x0000_t75" style="width:514.5pt;height:373.5pt" o:ole="">
             <v:imagedata r:id="rId26" o:title=""/>
           </v:shape>
-          <o:OLEObject Type="Embed" ProgID="Excel.Sheet.12" ShapeID="_x0000_i1034" DrawAspect="Content" ObjectID="_1577483618" r:id="rId27"/>
+          <o:OLEObject Type="Embed" ProgID="Excel.Sheet.12" ShapeID="_x0000_i1034" DrawAspect="Content" ObjectID="_1577628126" r:id="rId27"/>
         </w:object>
       </w:r>
     </w:p>
@@ -7824,8 +7839,8 @@
         </w:rPr>
       </w:pPr>
     </w:p>
-    <w:bookmarkStart w:id="15" w:name="_MON_1577460091"/>
-    <w:bookmarkEnd w:id="15"/>
+    <w:bookmarkStart w:id="16" w:name="_MON_1577460091"/>
+    <w:bookmarkEnd w:id="16"/>
     <w:p>
       <w:pPr>
         <w:keepNext/>
@@ -7833,10 +7848,10 @@
       </w:pPr>
       <w:r>
         <w:object w:dxaOrig="10896" w:dyaOrig="4592">
-          <v:shape id="_x0000_i1035" type="#_x0000_t75" style="width:544.3pt;height:229.45pt" o:ole="">
+          <v:shape id="_x0000_i1035" type="#_x0000_t75" style="width:544.5pt;height:229.5pt" o:ole="">
             <v:imagedata r:id="rId28" o:title=""/>
           </v:shape>
-          <o:OLEObject Type="Embed" ProgID="Excel.Sheet.12" ShapeID="_x0000_i1035" DrawAspect="Content" ObjectID="_1577483619" r:id="rId29"/>
+          <o:OLEObject Type="Embed" ProgID="Excel.Sheet.12" ShapeID="_x0000_i1035" DrawAspect="Content" ObjectID="_1577628127" r:id="rId29"/>
         </w:object>
       </w:r>
     </w:p>
@@ -7880,8 +7895,8 @@
         </w:rPr>
       </w:pPr>
     </w:p>
-    <w:bookmarkStart w:id="16" w:name="_MON_1577460144"/>
-    <w:bookmarkEnd w:id="16"/>
+    <w:bookmarkStart w:id="17" w:name="_MON_1577460144"/>
+    <w:bookmarkEnd w:id="17"/>
     <w:p>
       <w:pPr>
         <w:keepNext/>
@@ -7889,10 +7904,10 @@
       </w:pPr>
       <w:r>
         <w:object w:dxaOrig="8803" w:dyaOrig="5753">
-          <v:shape id="_x0000_i1036" type="#_x0000_t75" style="width:440.05pt;height:287.45pt" o:ole="">
+          <v:shape id="_x0000_i1036" type="#_x0000_t75" style="width:440.25pt;height:287.25pt" o:ole="">
             <v:imagedata r:id="rId30" o:title=""/>
           </v:shape>
-          <o:OLEObject Type="Embed" ProgID="Excel.Sheet.12" ShapeID="_x0000_i1036" DrawAspect="Content" ObjectID="_1577483620" r:id="rId31"/>
+          <o:OLEObject Type="Embed" ProgID="Excel.Sheet.12" ShapeID="_x0000_i1036" DrawAspect="Content" ObjectID="_1577628128" r:id="rId31"/>
         </w:object>
       </w:r>
     </w:p>
@@ -7933,8 +7948,8 @@
         </w:rPr>
       </w:pPr>
     </w:p>
-    <w:bookmarkStart w:id="17" w:name="_MON_1577460166"/>
-    <w:bookmarkEnd w:id="17"/>
+    <w:bookmarkStart w:id="18" w:name="_MON_1577460166"/>
+    <w:bookmarkEnd w:id="18"/>
     <w:p>
       <w:pPr>
         <w:keepNext/>
@@ -7942,10 +7957,10 @@
       </w:pPr>
       <w:r>
         <w:object w:dxaOrig="8803" w:dyaOrig="5173">
-          <v:shape id="_x0000_i1037" type="#_x0000_t75" style="width:440.05pt;height:258.45pt" o:ole="">
+          <v:shape id="_x0000_i1037" type="#_x0000_t75" style="width:440.25pt;height:258.75pt" o:ole="">
             <v:imagedata r:id="rId32" o:title=""/>
           </v:shape>
-          <o:OLEObject Type="Embed" ProgID="Excel.Sheet.12" ShapeID="_x0000_i1037" DrawAspect="Content" ObjectID="_1577483621" r:id="rId33"/>
+          <o:OLEObject Type="Embed" ProgID="Excel.Sheet.12" ShapeID="_x0000_i1037" DrawAspect="Content" ObjectID="_1577628129" r:id="rId33"/>
         </w:object>
       </w:r>
     </w:p>
@@ -7957,14 +7972,27 @@
       <w:r>
         <w:t xml:space="preserve">Tabela </w:t>
       </w:r>
-      <w:fldSimple w:instr=" SEQ Tabela \* ARABIC ">
-        <w:r>
-          <w:rPr>
-            <w:noProof/>
-          </w:rPr>
-          <w:t>1</w:t>
-        </w:r>
-      </w:fldSimple>
+      <w:r>
+        <w:fldChar w:fldCharType="begin"/>
+      </w:r>
+      <w:r>
+        <w:instrText xml:space="preserve"> SEQ Tabela \* ARABIC </w:instrText>
+      </w:r>
+      <w:r>
+        <w:fldChar w:fldCharType="separate"/>
+      </w:r>
+      <w:r>
+        <w:rPr>
+          <w:noProof/>
+        </w:rPr>
+        <w:t>1</w:t>
+      </w:r>
+      <w:r>
+        <w:rPr>
+          <w:noProof/>
+        </w:rPr>
+        <w:fldChar w:fldCharType="end"/>
+      </w:r>
       <w:r>
         <w:t xml:space="preserve"> - </w:t>
       </w:r>
@@ -7978,8 +8006,8 @@
         <w:t>Cliente</w:t>
       </w:r>
     </w:p>
-    <w:bookmarkStart w:id="18" w:name="_MON_1577460213"/>
-    <w:bookmarkEnd w:id="18"/>
+    <w:bookmarkStart w:id="19" w:name="_MON_1577460213"/>
+    <w:bookmarkEnd w:id="19"/>
     <w:p>
       <w:pPr>
         <w:spacing w:after="0" w:line="240" w:lineRule="auto"/>
@@ -8003,7 +8031,7 @@
           <v:shape id="_x0000_i1038" type="#_x0000_t75" style="width:424.5pt;height:331.5pt" o:ole="">
             <v:imagedata r:id="rId34" o:title=""/>
           </v:shape>
-          <o:OLEObject Type="Embed" ProgID="Excel.Sheet.12" ShapeID="_x0000_i1038" DrawAspect="Content" ObjectID="_1577483622" r:id="rId35"/>
+          <o:OLEObject Type="Embed" ProgID="Excel.Sheet.12" ShapeID="_x0000_i1038" DrawAspect="Content" ObjectID="_1577628130" r:id="rId35"/>
         </w:object>
       </w:r>
     </w:p>
@@ -8080,8 +8108,8 @@
         </w:rPr>
       </w:pPr>
     </w:p>
-    <w:bookmarkStart w:id="19" w:name="_MON_1577460284"/>
-    <w:bookmarkEnd w:id="19"/>
+    <w:bookmarkStart w:id="20" w:name="_MON_1577460284"/>
+    <w:bookmarkEnd w:id="20"/>
     <w:p>
       <w:pPr>
         <w:spacing w:after="0" w:line="240" w:lineRule="auto"/>
@@ -8102,10 +8130,10 @@
           <w:lang w:eastAsia="pt-PT"/>
         </w:rPr>
         <w:object w:dxaOrig="8496" w:dyaOrig="5463">
-          <v:shape id="_x0000_i1039" type="#_x0000_t75" style="width:424.5pt;height:272.95pt" o:ole="">
+          <v:shape id="_x0000_i1039" type="#_x0000_t75" style="width:424.5pt;height:273pt" o:ole="">
             <v:imagedata r:id="rId36" o:title=""/>
           </v:shape>
-          <o:OLEObject Type="Embed" ProgID="Excel.Sheet.12" ShapeID="_x0000_i1039" DrawAspect="Content" ObjectID="_1577483623" r:id="rId37"/>
+          <o:OLEObject Type="Embed" ProgID="Excel.Sheet.12" ShapeID="_x0000_i1039" DrawAspect="Content" ObjectID="_1577628131" r:id="rId37"/>
         </w:object>
       </w:r>
     </w:p>
@@ -8477,7 +8505,7 @@
           <w:lang w:eastAsia="pt-PT"/>
         </w:rPr>
       </w:pPr>
-      <w:bookmarkStart w:id="20" w:name="_Toc503737331"/>
+      <w:bookmarkStart w:id="21" w:name="_Toc503885447"/>
       <w:r>
         <w:rPr>
           <w:rFonts w:eastAsia="Times New Roman"/>
@@ -8499,7 +8527,7 @@
         </w:rPr>
         <w:t>equência</w:t>
       </w:r>
-      <w:bookmarkEnd w:id="20"/>
+      <w:bookmarkEnd w:id="21"/>
     </w:p>
     <w:p>
       <w:pPr>
@@ -8611,10 +8639,10 @@
       </w:pPr>
       <w:r>
         <w:object w:dxaOrig="13635" w:dyaOrig="8340">
-          <v:shape id="_x0000_i1040" type="#_x0000_t75" style="width:516.9pt;height:315.4pt" o:ole="">
+          <v:shape id="_x0000_i1040" type="#_x0000_t75" style="width:516.75pt;height:315pt" o:ole="">
             <v:imagedata r:id="rId38" o:title=""/>
           </v:shape>
-          <o:OLEObject Type="Embed" ProgID="Visio.Drawing.15" ShapeID="_x0000_i1040" DrawAspect="Content" ObjectID="_1577483624" r:id="rId39"/>
+          <o:OLEObject Type="Embed" ProgID="Visio.Drawing.15" ShapeID="_x0000_i1040" DrawAspect="Content" ObjectID="_1577628132" r:id="rId39"/>
         </w:object>
       </w:r>
     </w:p>
@@ -8626,14 +8654,27 @@
       <w:r>
         <w:t xml:space="preserve">Diagrama </w:t>
       </w:r>
-      <w:fldSimple w:instr=" SEQ Diagrama_ \* ARABIC ">
-        <w:r>
-          <w:rPr>
-            <w:noProof/>
-          </w:rPr>
-          <w:t>1</w:t>
-        </w:r>
-      </w:fldSimple>
+      <w:r>
+        <w:fldChar w:fldCharType="begin"/>
+      </w:r>
+      <w:r>
+        <w:instrText xml:space="preserve"> SEQ Diagrama_ \* ARABIC </w:instrText>
+      </w:r>
+      <w:r>
+        <w:fldChar w:fldCharType="separate"/>
+      </w:r>
+      <w:r>
+        <w:rPr>
+          <w:noProof/>
+        </w:rPr>
+        <w:t>1</w:t>
+      </w:r>
+      <w:r>
+        <w:rPr>
+          <w:noProof/>
+        </w:rPr>
+        <w:fldChar w:fldCharType="end"/>
+      </w:r>
       <w:r>
         <w:t xml:space="preserve"> - </w:t>
       </w:r>
@@ -8650,10 +8691,10 @@
       </w:pPr>
       <w:r>
         <w:object w:dxaOrig="16365" w:dyaOrig="9315">
-          <v:shape id="_x0000_i1041" type="#_x0000_t75" style="width:516.9pt;height:295pt" o:ole="">
+          <v:shape id="_x0000_i1041" type="#_x0000_t75" style="width:517.5pt;height:294.75pt" o:ole="">
             <v:imagedata r:id="rId40" o:title=""/>
           </v:shape>
-          <o:OLEObject Type="Embed" ProgID="Visio.Drawing.15" ShapeID="_x0000_i1041" DrawAspect="Content" ObjectID="_1577483625" r:id="rId41"/>
+          <o:OLEObject Type="Embed" ProgID="Visio.Drawing.15" ShapeID="_x0000_i1041" DrawAspect="Content" ObjectID="_1577628133" r:id="rId41"/>
         </w:object>
       </w:r>
     </w:p>
@@ -8665,14 +8706,27 @@
       <w:r>
         <w:t xml:space="preserve">Diagrama </w:t>
       </w:r>
-      <w:fldSimple w:instr=" SEQ Diagrama_ \* ARABIC ">
-        <w:r>
-          <w:rPr>
-            <w:noProof/>
-          </w:rPr>
-          <w:t>2</w:t>
-        </w:r>
-      </w:fldSimple>
+      <w:r>
+        <w:fldChar w:fldCharType="begin"/>
+      </w:r>
+      <w:r>
+        <w:instrText xml:space="preserve"> SEQ Diagrama_ \* ARABIC </w:instrText>
+      </w:r>
+      <w:r>
+        <w:fldChar w:fldCharType="separate"/>
+      </w:r>
+      <w:r>
+        <w:rPr>
+          <w:noProof/>
+        </w:rPr>
+        <w:t>2</w:t>
+      </w:r>
+      <w:r>
+        <w:rPr>
+          <w:noProof/>
+        </w:rPr>
+        <w:fldChar w:fldCharType="end"/>
+      </w:r>
       <w:r>
         <w:t xml:space="preserve"> -</w:t>
       </w:r>
@@ -8689,10 +8743,10 @@
       </w:pPr>
       <w:r>
         <w:object w:dxaOrig="10636" w:dyaOrig="5131">
-          <v:shape id="_x0000_i1042" type="#_x0000_t75" style="width:516.9pt;height:249.3pt" o:ole="">
+          <v:shape id="_x0000_i1042" type="#_x0000_t75" style="width:516.75pt;height:249pt" o:ole="">
             <v:imagedata r:id="rId42" o:title=""/>
           </v:shape>
-          <o:OLEObject Type="Embed" ProgID="Visio.Drawing.15" ShapeID="_x0000_i1042" DrawAspect="Content" ObjectID="_1577483626" r:id="rId43"/>
+          <o:OLEObject Type="Embed" ProgID="Visio.Drawing.15" ShapeID="_x0000_i1042" DrawAspect="Content" ObjectID="_1577628134" r:id="rId43"/>
         </w:object>
       </w:r>
     </w:p>
@@ -8704,14 +8758,27 @@
       <w:r>
         <w:t xml:space="preserve">Diagrama </w:t>
       </w:r>
-      <w:fldSimple w:instr=" SEQ Diagrama_ \* ARABIC ">
-        <w:r>
-          <w:rPr>
-            <w:noProof/>
-          </w:rPr>
-          <w:t>3</w:t>
-        </w:r>
-      </w:fldSimple>
+      <w:r>
+        <w:fldChar w:fldCharType="begin"/>
+      </w:r>
+      <w:r>
+        <w:instrText xml:space="preserve"> SEQ Diagrama_ \* ARABIC </w:instrText>
+      </w:r>
+      <w:r>
+        <w:fldChar w:fldCharType="separate"/>
+      </w:r>
+      <w:r>
+        <w:rPr>
+          <w:noProof/>
+        </w:rPr>
+        <w:t>3</w:t>
+      </w:r>
+      <w:r>
+        <w:rPr>
+          <w:noProof/>
+        </w:rPr>
+        <w:fldChar w:fldCharType="end"/>
+      </w:r>
       <w:r>
         <w:t xml:space="preserve"> - Diagrama </w:t>
       </w:r>
@@ -8725,10 +8792,10 @@
       </w:pPr>
       <w:r>
         <w:object w:dxaOrig="9616" w:dyaOrig="6886">
-          <v:shape id="_x0000_i1043" type="#_x0000_t75" style="width:480.9pt;height:344.4pt" o:ole="">
+          <v:shape id="_x0000_i1043" type="#_x0000_t75" style="width:480.75pt;height:344.25pt" o:ole="">
             <v:imagedata r:id="rId44" o:title=""/>
           </v:shape>
-          <o:OLEObject Type="Embed" ProgID="Visio.Drawing.15" ShapeID="_x0000_i1043" DrawAspect="Content" ObjectID="_1577483627" r:id="rId45"/>
+          <o:OLEObject Type="Embed" ProgID="Visio.Drawing.15" ShapeID="_x0000_i1043" DrawAspect="Content" ObjectID="_1577628135" r:id="rId45"/>
         </w:object>
       </w:r>
     </w:p>
@@ -8740,14 +8807,27 @@
       <w:r>
         <w:t xml:space="preserve">Diagrama </w:t>
       </w:r>
-      <w:fldSimple w:instr=" SEQ Diagrama_ \* ARABIC ">
-        <w:r>
-          <w:rPr>
-            <w:noProof/>
-          </w:rPr>
-          <w:t>4</w:t>
-        </w:r>
-      </w:fldSimple>
+      <w:r>
+        <w:fldChar w:fldCharType="begin"/>
+      </w:r>
+      <w:r>
+        <w:instrText xml:space="preserve"> SEQ Diagrama_ \* ARABIC </w:instrText>
+      </w:r>
+      <w:r>
+        <w:fldChar w:fldCharType="separate"/>
+      </w:r>
+      <w:r>
+        <w:rPr>
+          <w:noProof/>
+        </w:rPr>
+        <w:t>4</w:t>
+      </w:r>
+      <w:r>
+        <w:rPr>
+          <w:noProof/>
+        </w:rPr>
+        <w:fldChar w:fldCharType="end"/>
+      </w:r>
       <w:r>
         <w:t xml:space="preserve"> - Diagrama de sequência Eliminar Cliente</w:t>
       </w:r>
@@ -8758,10 +8838,10 @@
       </w:pPr>
       <w:r>
         <w:object w:dxaOrig="12390" w:dyaOrig="7050">
-          <v:shape id="_x0000_i1044" type="#_x0000_t75" style="width:517.45pt;height:293.9pt" o:ole="">
+          <v:shape id="_x0000_i1044" type="#_x0000_t75" style="width:517.5pt;height:294pt" o:ole="">
             <v:imagedata r:id="rId46" o:title=""/>
           </v:shape>
-          <o:OLEObject Type="Embed" ProgID="Visio.Drawing.15" ShapeID="_x0000_i1044" DrawAspect="Content" ObjectID="_1577483628" r:id="rId47"/>
+          <o:OLEObject Type="Embed" ProgID="Visio.Drawing.15" ShapeID="_x0000_i1044" DrawAspect="Content" ObjectID="_1577628136" r:id="rId47"/>
         </w:object>
       </w:r>
     </w:p>
@@ -8773,14 +8853,27 @@
       <w:r>
         <w:t xml:space="preserve">Diagrama </w:t>
       </w:r>
-      <w:fldSimple w:instr=" SEQ Diagrama_ \* ARABIC ">
-        <w:r>
-          <w:rPr>
-            <w:noProof/>
-          </w:rPr>
-          <w:t>5</w:t>
-        </w:r>
-      </w:fldSimple>
+      <w:r>
+        <w:fldChar w:fldCharType="begin"/>
+      </w:r>
+      <w:r>
+        <w:instrText xml:space="preserve"> SEQ Diagrama_ \* ARABIC </w:instrText>
+      </w:r>
+      <w:r>
+        <w:fldChar w:fldCharType="separate"/>
+      </w:r>
+      <w:r>
+        <w:rPr>
+          <w:noProof/>
+        </w:rPr>
+        <w:t>5</w:t>
+      </w:r>
+      <w:r>
+        <w:rPr>
+          <w:noProof/>
+        </w:rPr>
+        <w:fldChar w:fldCharType="end"/>
+      </w:r>
       <w:r>
         <w:t xml:space="preserve"> - Diagrama de sequência Eliminar Inquérito</w:t>
       </w:r>
@@ -8791,10 +8884,10 @@
       </w:pPr>
       <w:r>
         <w:object w:dxaOrig="12915" w:dyaOrig="6885">
-          <v:shape id="_x0000_i1045" type="#_x0000_t75" style="width:517.45pt;height:276.2pt" o:ole="">
+          <v:shape id="_x0000_i1045" type="#_x0000_t75" style="width:517.5pt;height:276pt" o:ole="">
             <v:imagedata r:id="rId48" o:title=""/>
           </v:shape>
-          <o:OLEObject Type="Embed" ProgID="Visio.Drawing.15" ShapeID="_x0000_i1045" DrawAspect="Content" ObjectID="_1577483629" r:id="rId49"/>
+          <o:OLEObject Type="Embed" ProgID="Visio.Drawing.15" ShapeID="_x0000_i1045" DrawAspect="Content" ObjectID="_1577628137" r:id="rId49"/>
         </w:object>
       </w:r>
     </w:p>
@@ -8806,14 +8899,27 @@
       <w:r>
         <w:t xml:space="preserve">Diagrama </w:t>
       </w:r>
-      <w:fldSimple w:instr=" SEQ Diagrama_ \* ARABIC ">
-        <w:r>
-          <w:rPr>
-            <w:noProof/>
-          </w:rPr>
-          <w:t>6</w:t>
-        </w:r>
-      </w:fldSimple>
+      <w:r>
+        <w:fldChar w:fldCharType="begin"/>
+      </w:r>
+      <w:r>
+        <w:instrText xml:space="preserve"> SEQ Diagrama_ \* ARABIC </w:instrText>
+      </w:r>
+      <w:r>
+        <w:fldChar w:fldCharType="separate"/>
+      </w:r>
+      <w:r>
+        <w:rPr>
+          <w:noProof/>
+        </w:rPr>
+        <w:t>6</w:t>
+      </w:r>
+      <w:r>
+        <w:rPr>
+          <w:noProof/>
+        </w:rPr>
+        <w:fldChar w:fldCharType="end"/>
+      </w:r>
       <w:r>
         <w:t xml:space="preserve"> - Diagrama de sequência Consultar Inquérito</w:t>
       </w:r>
@@ -8824,10 +8930,10 @@
       </w:pPr>
       <w:r>
         <w:object w:dxaOrig="15510" w:dyaOrig="8340">
-          <v:shape id="_x0000_i1046" type="#_x0000_t75" style="width:517.45pt;height:278.35pt" o:ole="">
+          <v:shape id="_x0000_i1046" type="#_x0000_t75" style="width:517.5pt;height:278.25pt" o:ole="">
             <v:imagedata r:id="rId50" o:title=""/>
           </v:shape>
-          <o:OLEObject Type="Embed" ProgID="Visio.Drawing.15" ShapeID="_x0000_i1046" DrawAspect="Content" ObjectID="_1577483630" r:id="rId51"/>
+          <o:OLEObject Type="Embed" ProgID="Visio.Drawing.15" ShapeID="_x0000_i1046" DrawAspect="Content" ObjectID="_1577628138" r:id="rId51"/>
         </w:object>
       </w:r>
     </w:p>
@@ -8839,14 +8945,27 @@
       <w:r>
         <w:t xml:space="preserve">Diagrama </w:t>
       </w:r>
-      <w:fldSimple w:instr=" SEQ Diagrama_ \* ARABIC ">
-        <w:r>
-          <w:rPr>
-            <w:noProof/>
-          </w:rPr>
-          <w:t>7</w:t>
-        </w:r>
-      </w:fldSimple>
+      <w:r>
+        <w:fldChar w:fldCharType="begin"/>
+      </w:r>
+      <w:r>
+        <w:instrText xml:space="preserve"> SEQ Diagrama_ \* ARABIC </w:instrText>
+      </w:r>
+      <w:r>
+        <w:fldChar w:fldCharType="separate"/>
+      </w:r>
+      <w:r>
+        <w:rPr>
+          <w:noProof/>
+        </w:rPr>
+        <w:t>7</w:t>
+      </w:r>
+      <w:r>
+        <w:rPr>
+          <w:noProof/>
+        </w:rPr>
+        <w:fldChar w:fldCharType="end"/>
+      </w:r>
       <w:r>
         <w:t xml:space="preserve"> - Diagrama de sequência Consultar Questionário</w:t>
       </w:r>
@@ -8857,10 +8976,10 @@
       </w:pPr>
       <w:r>
         <w:object w:dxaOrig="10185" w:dyaOrig="6886">
-          <v:shape id="_x0000_i1047" type="#_x0000_t75" style="width:509.35pt;height:344.4pt" o:ole="">
+          <v:shape id="_x0000_i1047" type="#_x0000_t75" style="width:509.25pt;height:344.25pt" o:ole="">
             <v:imagedata r:id="rId52" o:title=""/>
           </v:shape>
-          <o:OLEObject Type="Embed" ProgID="Visio.Drawing.15" ShapeID="_x0000_i1047" DrawAspect="Content" ObjectID="_1577483631" r:id="rId53"/>
+          <o:OLEObject Type="Embed" ProgID="Visio.Drawing.15" ShapeID="_x0000_i1047" DrawAspect="Content" ObjectID="_1577628139" r:id="rId53"/>
         </w:object>
       </w:r>
     </w:p>
@@ -8872,14 +8991,27 @@
       <w:r>
         <w:t xml:space="preserve">Diagrama </w:t>
       </w:r>
-      <w:fldSimple w:instr=" SEQ Diagrama_ \* ARABIC ">
-        <w:r>
-          <w:rPr>
-            <w:noProof/>
-          </w:rPr>
-          <w:t>8</w:t>
-        </w:r>
-      </w:fldSimple>
+      <w:r>
+        <w:fldChar w:fldCharType="begin"/>
+      </w:r>
+      <w:r>
+        <w:instrText xml:space="preserve"> SEQ Diagrama_ \* ARABIC </w:instrText>
+      </w:r>
+      <w:r>
+        <w:fldChar w:fldCharType="separate"/>
+      </w:r>
+      <w:r>
+        <w:rPr>
+          <w:noProof/>
+        </w:rPr>
+        <w:t>8</w:t>
+      </w:r>
+      <w:r>
+        <w:rPr>
+          <w:noProof/>
+        </w:rPr>
+        <w:fldChar w:fldCharType="end"/>
+      </w:r>
       <w:r>
         <w:t xml:space="preserve"> - Diagrama de sequência Criar Cliente</w:t>
       </w:r>
@@ -8890,10 +9022,10 @@
       </w:pPr>
       <w:r>
         <w:object w:dxaOrig="9616" w:dyaOrig="6886">
-          <v:shape id="_x0000_i1048" type="#_x0000_t75" style="width:480.9pt;height:344.4pt" o:ole="">
+          <v:shape id="_x0000_i1048" type="#_x0000_t75" style="width:480.75pt;height:344.25pt" o:ole="">
             <v:imagedata r:id="rId54" o:title=""/>
           </v:shape>
-          <o:OLEObject Type="Embed" ProgID="Visio.Drawing.15" ShapeID="_x0000_i1048" DrawAspect="Content" ObjectID="_1577483632" r:id="rId55"/>
+          <o:OLEObject Type="Embed" ProgID="Visio.Drawing.15" ShapeID="_x0000_i1048" DrawAspect="Content" ObjectID="_1577628140" r:id="rId55"/>
         </w:object>
       </w:r>
     </w:p>
@@ -8905,14 +9037,27 @@
       <w:r>
         <w:t xml:space="preserve">Diagrama </w:t>
       </w:r>
-      <w:fldSimple w:instr=" SEQ Diagrama_ \* ARABIC ">
-        <w:r>
-          <w:rPr>
-            <w:noProof/>
-          </w:rPr>
-          <w:t>9</w:t>
-        </w:r>
-      </w:fldSimple>
+      <w:r>
+        <w:fldChar w:fldCharType="begin"/>
+      </w:r>
+      <w:r>
+        <w:instrText xml:space="preserve"> SEQ Diagrama_ \* ARABIC </w:instrText>
+      </w:r>
+      <w:r>
+        <w:fldChar w:fldCharType="separate"/>
+      </w:r>
+      <w:r>
+        <w:rPr>
+          <w:noProof/>
+        </w:rPr>
+        <w:t>9</w:t>
+      </w:r>
+      <w:r>
+        <w:rPr>
+          <w:noProof/>
+        </w:rPr>
+        <w:fldChar w:fldCharType="end"/>
+      </w:r>
       <w:r>
         <w:t xml:space="preserve"> - Diagrama de sequência Eliminar Cliente</w:t>
       </w:r>
@@ -8923,10 +9068,10 @@
       </w:pPr>
       <w:r>
         <w:object w:dxaOrig="12675" w:dyaOrig="7050">
-          <v:shape id="_x0000_i1049" type="#_x0000_t75" style="width:517.95pt;height:4in" o:ole="">
+          <v:shape id="_x0000_i1049" type="#_x0000_t75" style="width:517.5pt;height:4in" o:ole="">
             <v:imagedata r:id="rId56" o:title=""/>
           </v:shape>
-          <o:OLEObject Type="Embed" ProgID="Visio.Drawing.15" ShapeID="_x0000_i1049" DrawAspect="Content" ObjectID="_1577483633" r:id="rId57"/>
+          <o:OLEObject Type="Embed" ProgID="Visio.Drawing.15" ShapeID="_x0000_i1049" DrawAspect="Content" ObjectID="_1577628141" r:id="rId57"/>
         </w:object>
       </w:r>
     </w:p>
@@ -8938,14 +9083,27 @@
       <w:r>
         <w:t xml:space="preserve">Diagrama </w:t>
       </w:r>
-      <w:fldSimple w:instr=" SEQ Diagrama_ \* ARABIC ">
-        <w:r>
-          <w:rPr>
-            <w:noProof/>
-          </w:rPr>
-          <w:t>10</w:t>
-        </w:r>
-      </w:fldSimple>
+      <w:r>
+        <w:fldChar w:fldCharType="begin"/>
+      </w:r>
+      <w:r>
+        <w:instrText xml:space="preserve"> SEQ Diagrama_ \* ARABIC </w:instrText>
+      </w:r>
+      <w:r>
+        <w:fldChar w:fldCharType="separate"/>
+      </w:r>
+      <w:r>
+        <w:rPr>
+          <w:noProof/>
+        </w:rPr>
+        <w:t>10</w:t>
+      </w:r>
+      <w:r>
+        <w:rPr>
+          <w:noProof/>
+        </w:rPr>
+        <w:fldChar w:fldCharType="end"/>
+      </w:r>
       <w:r>
         <w:t xml:space="preserve"> - Diagrama de sequência Alterar Inquérito</w:t>
       </w:r>
@@ -8973,7 +9131,7 @@
           <w:lang w:eastAsia="pt-PT"/>
         </w:rPr>
       </w:pPr>
-      <w:bookmarkStart w:id="21" w:name="_Toc503737332"/>
+      <w:bookmarkStart w:id="22" w:name="_Toc503885448"/>
       <w:r>
         <w:rPr>
           <w:rFonts w:eastAsia="Times New Roman"/>
@@ -8988,7 +9146,7 @@
         </w:rPr>
         <w:t>Estados</w:t>
       </w:r>
-      <w:bookmarkEnd w:id="21"/>
+      <w:bookmarkEnd w:id="22"/>
     </w:p>
     <w:p>
       <w:pPr>
@@ -8996,10 +9154,10 @@
       </w:pPr>
       <w:r>
         <w:object w:dxaOrig="2490" w:dyaOrig="5955">
-          <v:shape id="_x0000_i1050" type="#_x0000_t75" style="width:124.65pt;height:297.65pt" o:ole="">
+          <v:shape id="_x0000_i1050" type="#_x0000_t75" style="width:124.5pt;height:297.75pt" o:ole="">
             <v:imagedata r:id="rId58" o:title=""/>
           </v:shape>
-          <o:OLEObject Type="Embed" ProgID="Visio.Drawing.15" ShapeID="_x0000_i1050" DrawAspect="Content" ObjectID="_1577483634" r:id="rId59"/>
+          <o:OLEObject Type="Embed" ProgID="Visio.Drawing.15" ShapeID="_x0000_i1050" DrawAspect="Content" ObjectID="_1577628142" r:id="rId59"/>
         </w:object>
       </w:r>
     </w:p>
@@ -9024,7 +9182,7 @@
           <w:lang w:eastAsia="pt-PT"/>
         </w:rPr>
       </w:pPr>
-      <w:bookmarkStart w:id="22" w:name="_Toc503737333"/>
+      <w:bookmarkStart w:id="23" w:name="_Toc503885449"/>
       <w:r>
         <w:rPr>
           <w:rFonts w:eastAsia="Times New Roman"/>
@@ -9032,7 +9190,7 @@
         </w:rPr>
         <w:t>Diagrama de Classes</w:t>
       </w:r>
-      <w:bookmarkEnd w:id="22"/>
+      <w:bookmarkEnd w:id="23"/>
     </w:p>
     <w:p>
       <w:pPr>
@@ -9124,10 +9282,10 @@
       </w:pPr>
       <w:r>
         <w:object w:dxaOrig="15496" w:dyaOrig="8461">
-          <v:shape id="_x0000_i1051" type="#_x0000_t75" style="width:516.9pt;height:282.1pt" o:ole="">
+          <v:shape id="_x0000_i1051" type="#_x0000_t75" style="width:516.75pt;height:282pt" o:ole="">
             <v:imagedata r:id="rId60" o:title=""/>
           </v:shape>
-          <o:OLEObject Type="Embed" ProgID="Visio.Drawing.15" ShapeID="_x0000_i1051" DrawAspect="Content" ObjectID="_1577483635" r:id="rId61"/>
+          <o:OLEObject Type="Embed" ProgID="Visio.Drawing.15" ShapeID="_x0000_i1051" DrawAspect="Content" ObjectID="_1577628143" r:id="rId61"/>
         </w:object>
       </w:r>
     </w:p>
@@ -9194,7 +9352,7 @@
           <w:lang w:eastAsia="pt-PT"/>
         </w:rPr>
       </w:pPr>
-      <w:bookmarkStart w:id="23" w:name="_Toc503737334"/>
+      <w:bookmarkStart w:id="24" w:name="_Toc503885450"/>
       <w:r>
         <w:rPr>
           <w:rFonts w:eastAsia="Times New Roman"/>
@@ -9209,11 +9367,11 @@
         </w:rPr>
         <w:t>astos</w:t>
       </w:r>
-      <w:bookmarkEnd w:id="23"/>
+      <w:bookmarkEnd w:id="24"/>
     </w:p>
     <w:tbl>
       <w:tblPr>
-        <w:tblStyle w:val="TabelacomGrelha"/>
+        <w:tblStyle w:val="Tabelacomgrelha"/>
         <w:tblW w:w="0" w:type="auto"/>
         <w:tblLook w:val="04A0" w:firstRow="1" w:lastRow="0" w:firstColumn="1" w:lastColumn="0" w:noHBand="0" w:noVBand="1"/>
       </w:tblPr>
@@ -10603,7 +10761,7 @@
           <w:lang w:eastAsia="pt-PT"/>
         </w:rPr>
       </w:pPr>
-      <w:bookmarkStart w:id="24" w:name="_Toc503737335"/>
+      <w:bookmarkStart w:id="25" w:name="_Toc503885451"/>
       <w:r>
         <w:rPr>
           <w:rFonts w:eastAsia="Times New Roman"/>
@@ -10611,7 +10769,7 @@
         </w:rPr>
         <w:t>Dicionário de dados</w:t>
       </w:r>
-      <w:bookmarkEnd w:id="24"/>
+      <w:bookmarkEnd w:id="25"/>
     </w:p>
     <w:p>
       <w:pPr>
@@ -10638,7 +10796,7 @@
     </w:p>
     <w:tbl>
       <w:tblPr>
-        <w:tblStyle w:val="TabelacomGrelha"/>
+        <w:tblStyle w:val="Tabelacomgrelha"/>
         <w:tblW w:w="9385" w:type="dxa"/>
         <w:tblLook w:val="04A0" w:firstRow="1" w:lastRow="0" w:firstColumn="1" w:lastColumn="0" w:noHBand="0" w:noVBand="1"/>
       </w:tblPr>
@@ -11090,7 +11248,7 @@
     </w:p>
     <w:tbl>
       <w:tblPr>
-        <w:tblStyle w:val="TabelacomGrelha"/>
+        <w:tblStyle w:val="Tabelacomgrelha"/>
         <w:tblW w:w="9385" w:type="dxa"/>
         <w:tblLook w:val="04A0" w:firstRow="1" w:lastRow="0" w:firstColumn="1" w:lastColumn="0" w:noHBand="0" w:noVBand="1"/>
       </w:tblPr>
@@ -11677,7 +11835,7 @@
     </w:p>
     <w:tbl>
       <w:tblPr>
-        <w:tblStyle w:val="TabelacomGrelha"/>
+        <w:tblStyle w:val="Tabelacomgrelha"/>
         <w:tblW w:w="9385" w:type="dxa"/>
         <w:tblLook w:val="04A0" w:firstRow="1" w:lastRow="0" w:firstColumn="1" w:lastColumn="0" w:noHBand="0" w:noVBand="1"/>
       </w:tblPr>
@@ -12512,7 +12670,7 @@
     </w:p>
     <w:tbl>
       <w:tblPr>
-        <w:tblStyle w:val="TabelacomGrelha"/>
+        <w:tblStyle w:val="Tabelacomgrelha"/>
         <w:tblW w:w="0" w:type="auto"/>
         <w:tblLook w:val="04A0" w:firstRow="1" w:lastRow="0" w:firstColumn="1" w:lastColumn="0" w:noHBand="0" w:noVBand="1"/>
       </w:tblPr>
@@ -12892,18 +13050,8 @@
                 <w:color w:val="444444"/>
                 <w:lang w:eastAsia="pt-PT"/>
               </w:rPr>
-              <w:t xml:space="preserve">Obrigatório </w:t>
-            </w:r>
-            <w:proofErr w:type="gramStart"/>
-            <w:r>
-              <w:rPr>
-                <w:rFonts w:ascii="Calibri" w:eastAsia="Times New Roman" w:hAnsi="Calibri" w:cs="Times New Roman"/>
-                <w:color w:val="444444"/>
-                <w:lang w:eastAsia="pt-PT"/>
-              </w:rPr>
-              <w:t>não Alterável</w:t>
-            </w:r>
-            <w:proofErr w:type="gramEnd"/>
+              <w:t>Obrigatório não Alterável</w:t>
+            </w:r>
           </w:p>
         </w:tc>
       </w:tr>
@@ -13034,25 +13182,7 @@
                 <w:color w:val="444444"/>
                 <w:lang w:eastAsia="pt-PT"/>
               </w:rPr>
-              <w:t xml:space="preserve">Obrigatório </w:t>
-            </w:r>
-            <w:proofErr w:type="gramStart"/>
-            <w:r>
-              <w:rPr>
-                <w:rFonts w:ascii="Calibri" w:eastAsia="Times New Roman" w:hAnsi="Calibri" w:cs="Times New Roman"/>
-                <w:color w:val="444444"/>
-                <w:lang w:eastAsia="pt-PT"/>
-              </w:rPr>
-              <w:t>não Alterável</w:t>
-            </w:r>
-            <w:proofErr w:type="gramEnd"/>
-            <w:r>
-              <w:rPr>
-                <w:rFonts w:ascii="Calibri" w:eastAsia="Times New Roman" w:hAnsi="Calibri" w:cs="Times New Roman"/>
-                <w:color w:val="444444"/>
-                <w:lang w:eastAsia="pt-PT"/>
-              </w:rPr>
-              <w:t xml:space="preserve"> </w:t>
+              <w:t xml:space="preserve">Obrigatório não Alterável </w:t>
             </w:r>
           </w:p>
         </w:tc>
@@ -13182,18 +13312,8 @@
                 <w:color w:val="444444"/>
                 <w:lang w:eastAsia="pt-PT"/>
               </w:rPr>
-              <w:t xml:space="preserve">Obrigatório </w:t>
-            </w:r>
-            <w:proofErr w:type="gramStart"/>
-            <w:r>
-              <w:rPr>
-                <w:rFonts w:ascii="Calibri" w:eastAsia="Times New Roman" w:hAnsi="Calibri" w:cs="Times New Roman"/>
-                <w:color w:val="444444"/>
-                <w:lang w:eastAsia="pt-PT"/>
-              </w:rPr>
-              <w:t>não Alterável</w:t>
-            </w:r>
-            <w:proofErr w:type="gramEnd"/>
+              <w:t>Obrigatório não Alterável</w:t>
+            </w:r>
           </w:p>
         </w:tc>
       </w:tr>
@@ -13344,18 +13464,8 @@
                 <w:color w:val="444444"/>
                 <w:lang w:eastAsia="pt-PT"/>
               </w:rPr>
-              <w:t xml:space="preserve">Obrigatório </w:t>
-            </w:r>
-            <w:proofErr w:type="gramStart"/>
-            <w:r>
-              <w:rPr>
-                <w:rFonts w:ascii="Calibri" w:eastAsia="Times New Roman" w:hAnsi="Calibri" w:cs="Times New Roman"/>
-                <w:color w:val="444444"/>
-                <w:lang w:eastAsia="pt-PT"/>
-              </w:rPr>
-              <w:t>não Alterável</w:t>
-            </w:r>
-            <w:proofErr w:type="gramEnd"/>
+              <w:t>Obrigatório não Alterável</w:t>
+            </w:r>
           </w:p>
         </w:tc>
       </w:tr>
@@ -13508,18 +13618,8 @@
                 <w:color w:val="444444"/>
                 <w:lang w:eastAsia="pt-PT"/>
               </w:rPr>
-              <w:t xml:space="preserve">Obrigatório </w:t>
-            </w:r>
-            <w:proofErr w:type="gramStart"/>
-            <w:r>
-              <w:rPr>
-                <w:rFonts w:ascii="Calibri" w:eastAsia="Times New Roman" w:hAnsi="Calibri" w:cs="Times New Roman"/>
-                <w:color w:val="444444"/>
-                <w:lang w:eastAsia="pt-PT"/>
-              </w:rPr>
-              <w:t>não Alterável</w:t>
-            </w:r>
-            <w:proofErr w:type="gramEnd"/>
+              <w:t>Obrigatório não Alterável</w:t>
+            </w:r>
           </w:p>
         </w:tc>
       </w:tr>
@@ -13679,7 +13779,7 @@
     </w:p>
     <w:tbl>
       <w:tblPr>
-        <w:tblStyle w:val="TabelacomGrelha"/>
+        <w:tblStyle w:val="Tabelacomgrelha"/>
         <w:tblW w:w="0" w:type="auto"/>
         <w:tblLook w:val="04A0" w:firstRow="1" w:lastRow="0" w:firstColumn="1" w:lastColumn="0" w:noHBand="0" w:noVBand="1"/>
       </w:tblPr>
@@ -14057,16 +14157,8 @@
               <w:rPr>
                 <w:rFonts w:cstheme="minorHAnsi"/>
               </w:rPr>
-              <w:t xml:space="preserve">Obrigatório </w:t>
-            </w:r>
-            <w:proofErr w:type="gramStart"/>
-            <w:r>
-              <w:rPr>
-                <w:rFonts w:cstheme="minorHAnsi"/>
-              </w:rPr>
-              <w:t>não Alterável</w:t>
-            </w:r>
-            <w:proofErr w:type="gramEnd"/>
+              <w:t>Obrigatório não Alterável</w:t>
+            </w:r>
           </w:p>
         </w:tc>
       </w:tr>
@@ -14477,18 +14569,8 @@
                 <w:color w:val="444444"/>
                 <w:lang w:eastAsia="pt-PT"/>
               </w:rPr>
-              <w:t xml:space="preserve">Obrigatório </w:t>
-            </w:r>
-            <w:proofErr w:type="gramStart"/>
-            <w:r>
-              <w:rPr>
-                <w:rFonts w:eastAsia="Times New Roman" w:cstheme="minorHAnsi"/>
-                <w:color w:val="444444"/>
-                <w:lang w:eastAsia="pt-PT"/>
-              </w:rPr>
-              <w:t>não Alterável</w:t>
-            </w:r>
-            <w:proofErr w:type="gramEnd"/>
+              <w:t>Obrigatório não Alterável</w:t>
+            </w:r>
           </w:p>
         </w:tc>
       </w:tr>
@@ -14643,7 +14725,6 @@
                 <w:lang w:eastAsia="pt-PT"/>
               </w:rPr>
             </w:pPr>
-            <w:proofErr w:type="gramStart"/>
             <w:r>
               <w:rPr>
                 <w:rFonts w:eastAsia="Times New Roman" w:cstheme="minorHAnsi"/>
@@ -14652,7 +14733,6 @@
               </w:rPr>
               <w:t>Obrigatório Alterável</w:t>
             </w:r>
-            <w:proofErr w:type="gramEnd"/>
           </w:p>
         </w:tc>
       </w:tr>
@@ -14789,7 +14869,6 @@
                 <w:lang w:eastAsia="pt-PT"/>
               </w:rPr>
             </w:pPr>
-            <w:proofErr w:type="gramStart"/>
             <w:r>
               <w:rPr>
                 <w:rFonts w:eastAsia="Times New Roman" w:cstheme="minorHAnsi"/>
@@ -14798,7 +14877,6 @@
               </w:rPr>
               <w:t>Obrigatório Alterável</w:t>
             </w:r>
-            <w:proofErr w:type="gramEnd"/>
           </w:p>
         </w:tc>
       </w:tr>
@@ -14941,34 +15019,8 @@
                 <w:color w:val="444444"/>
                 <w:lang w:eastAsia="pt-PT"/>
               </w:rPr>
-              <w:t>Obrigatório</w:t>
-            </w:r>
-            <w:r>
-              <w:rPr>
-                <w:rFonts w:eastAsia="Times New Roman" w:cstheme="minorHAnsi"/>
-                <w:color w:val="444444"/>
-                <w:lang w:eastAsia="pt-PT"/>
-              </w:rPr>
-              <w:t xml:space="preserve"> </w:t>
-            </w:r>
-            <w:proofErr w:type="gramStart"/>
-            <w:r>
-              <w:rPr>
-                <w:rFonts w:eastAsia="Times New Roman" w:cstheme="minorHAnsi"/>
-                <w:color w:val="444444"/>
-                <w:lang w:eastAsia="pt-PT"/>
-              </w:rPr>
-              <w:t>não</w:t>
-            </w:r>
-            <w:r>
-              <w:rPr>
-                <w:rFonts w:eastAsia="Times New Roman" w:cstheme="minorHAnsi"/>
-                <w:color w:val="444444"/>
-                <w:lang w:eastAsia="pt-PT"/>
-              </w:rPr>
-              <w:t xml:space="preserve"> Alterável</w:t>
-            </w:r>
-            <w:proofErr w:type="gramEnd"/>
+              <w:t>Obrigatório não Alterável</w:t>
+            </w:r>
           </w:p>
         </w:tc>
       </w:tr>
@@ -15105,7 +15157,6 @@
                 <w:lang w:eastAsia="pt-PT"/>
               </w:rPr>
             </w:pPr>
-            <w:proofErr w:type="gramStart"/>
             <w:r>
               <w:rPr>
                 <w:rFonts w:eastAsia="Times New Roman" w:cstheme="minorHAnsi"/>
@@ -15114,7 +15165,6 @@
               </w:rPr>
               <w:t>Obrigatório Alterável</w:t>
             </w:r>
-            <w:proofErr w:type="gramEnd"/>
           </w:p>
         </w:tc>
       </w:tr>
@@ -15235,7 +15285,7 @@
     </w:p>
     <w:tbl>
       <w:tblPr>
-        <w:tblStyle w:val="TabelacomGrelha"/>
+        <w:tblStyle w:val="Tabelacomgrelha"/>
         <w:tblW w:w="0" w:type="auto"/>
         <w:tblLook w:val="04A0" w:firstRow="1" w:lastRow="0" w:firstColumn="1" w:lastColumn="0" w:noHBand="0" w:noVBand="1"/>
       </w:tblPr>
@@ -15384,15 +15434,7 @@
                 <w:color w:val="444444"/>
                 <w:lang w:eastAsia="pt-PT"/>
               </w:rPr>
-              <w:t>Dificuldade</w:t>
-            </w:r>
-            <w:r>
-              <w:rPr>
-                <w:rFonts w:eastAsia="Times New Roman" w:cstheme="minorHAnsi"/>
-                <w:color w:val="444444"/>
-                <w:lang w:eastAsia="pt-PT"/>
-              </w:rPr>
-              <w:t>ID</w:t>
+              <w:t>DificuldadeID</w:t>
             </w:r>
             <w:proofErr w:type="spellEnd"/>
           </w:p>
@@ -15622,23 +15664,13 @@
                 <w:lang w:eastAsia="pt-PT"/>
               </w:rPr>
             </w:pPr>
-            <w:proofErr w:type="gramStart"/>
             <w:r>
               <w:rPr>
                 <w:rFonts w:ascii="Calibri" w:eastAsia="Times New Roman" w:hAnsi="Calibri" w:cs="Times New Roman"/>
                 <w:color w:val="444444"/>
                 <w:lang w:eastAsia="pt-PT"/>
               </w:rPr>
-              <w:t>Não Obrigatório</w:t>
-            </w:r>
-            <w:proofErr w:type="gramEnd"/>
-            <w:r>
-              <w:rPr>
-                <w:rFonts w:ascii="Calibri" w:eastAsia="Times New Roman" w:hAnsi="Calibri" w:cs="Times New Roman"/>
-                <w:color w:val="444444"/>
-                <w:lang w:eastAsia="pt-PT"/>
-              </w:rPr>
-              <w:t xml:space="preserve"> alterável</w:t>
+              <w:t>Não Obrigatório alterável</w:t>
             </w:r>
           </w:p>
         </w:tc>
@@ -15838,8 +15870,32 @@
           <w:lang w:eastAsia="pt-PT"/>
         </w:rPr>
       </w:pPr>
-      <w:bookmarkStart w:id="25" w:name="_GoBack"/>
-      <w:bookmarkEnd w:id="25"/>
+    </w:p>
+    <w:p>
+      <w:pPr>
+        <w:shd w:val="clear" w:color="auto" w:fill="FFFFFF"/>
+        <w:spacing w:after="324" w:line="252" w:lineRule="atLeast"/>
+        <w:rPr>
+          <w:rFonts w:ascii="Calibri" w:eastAsia="Times New Roman" w:hAnsi="Calibri" w:cs="Times New Roman"/>
+          <w:color w:val="444444"/>
+          <w:sz w:val="18"/>
+          <w:szCs w:val="18"/>
+          <w:lang w:eastAsia="pt-PT"/>
+        </w:rPr>
+      </w:pPr>
+    </w:p>
+    <w:p>
+      <w:pPr>
+        <w:shd w:val="clear" w:color="auto" w:fill="FFFFFF"/>
+        <w:spacing w:after="324" w:line="252" w:lineRule="atLeast"/>
+        <w:rPr>
+          <w:rFonts w:ascii="Calibri" w:eastAsia="Times New Roman" w:hAnsi="Calibri" w:cs="Times New Roman"/>
+          <w:color w:val="444444"/>
+          <w:sz w:val="18"/>
+          <w:szCs w:val="18"/>
+          <w:lang w:eastAsia="pt-PT"/>
+        </w:rPr>
+      </w:pPr>
     </w:p>
     <w:p>
       <w:pPr>
@@ -15850,13 +15906,12 @@
           <w:lang w:eastAsia="pt-PT"/>
         </w:rPr>
       </w:pPr>
-      <w:bookmarkStart w:id="26" w:name="_Toc503737336"/>
+      <w:bookmarkStart w:id="26" w:name="_Toc503885452"/>
       <w:r>
         <w:rPr>
           <w:rFonts w:eastAsia="Times New Roman"/>
           <w:lang w:eastAsia="pt-PT"/>
         </w:rPr>
-        <w:lastRenderedPageBreak/>
         <w:t>Diagrama de Componentes</w:t>
       </w:r>
       <w:bookmarkEnd w:id="26"/>
@@ -15875,11 +15930,11 @@
         </w:rPr>
       </w:pPr>
       <w:r>
-        <w:object w:dxaOrig="8476" w:dyaOrig="7305">
-          <v:shape id="_x0000_i1052" type="#_x0000_t75" style="width:423.95pt;height:365.35pt" o:ole="">
+        <w:object w:dxaOrig="8475" w:dyaOrig="7305">
+          <v:shape id="_x0000_i1060" type="#_x0000_t75" style="width:423.75pt;height:365.25pt" o:ole="">
             <v:imagedata r:id="rId62" o:title=""/>
           </v:shape>
-          <o:OLEObject Type="Embed" ProgID="Visio.Drawing.15" ShapeID="_x0000_i1052" DrawAspect="Content" ObjectID="_1577483636" r:id="rId63"/>
+          <o:OLEObject Type="Embed" ProgID="Visio.Drawing.15" ShapeID="_x0000_i1060" DrawAspect="Content" ObjectID="_1577628144" r:id="rId63"/>
         </w:object>
       </w:r>
     </w:p>
@@ -15955,13 +16010,12 @@
           <w:lang w:eastAsia="pt-PT"/>
         </w:rPr>
       </w:pPr>
-      <w:bookmarkStart w:id="27" w:name="_Toc503737337"/>
+      <w:bookmarkStart w:id="27" w:name="_Toc503885453"/>
       <w:r>
         <w:rPr>
           <w:rFonts w:eastAsia="Times New Roman"/>
           <w:lang w:eastAsia="pt-PT"/>
         </w:rPr>
-        <w:lastRenderedPageBreak/>
         <w:t>Diagrama de Pacotes</w:t>
       </w:r>
       <w:bookmarkEnd w:id="27"/>
@@ -15981,33 +16035,145 @@
       </w:pPr>
       <w:r>
         <w:object w:dxaOrig="10051" w:dyaOrig="3345">
-          <v:shape id="_x0000_i1053" type="#_x0000_t75" style="width:502.4pt;height:167.1pt" o:ole="">
+          <v:shape id="_x0000_i1053" type="#_x0000_t75" style="width:502.5pt;height:167.25pt" o:ole="">
             <v:imagedata r:id="rId64" o:title=""/>
           </v:shape>
-          <o:OLEObject Type="Embed" ProgID="Visio.Drawing.15" ShapeID="_x0000_i1053" DrawAspect="Content" ObjectID="_1577483637" r:id="rId65"/>
+          <o:OLEObject Type="Embed" ProgID="Visio.Drawing.15" ShapeID="_x0000_i1053" DrawAspect="Content" ObjectID="_1577628145" r:id="rId65"/>
         </w:object>
       </w:r>
     </w:p>
     <w:p>
       <w:pPr>
-        <w:rPr>
-          <w:lang w:eastAsia="pt-PT"/>
-        </w:rPr>
-      </w:pPr>
-    </w:p>
-    <w:p>
-      <w:pPr>
-        <w:rPr>
-          <w:lang w:eastAsia="pt-PT"/>
-        </w:rPr>
-      </w:pPr>
-    </w:p>
-    <w:p>
-      <w:pPr>
-        <w:rPr>
-          <w:lang w:eastAsia="pt-PT"/>
-        </w:rPr>
-      </w:pPr>
+        <w:pStyle w:val="Subttulo"/>
+        <w:rPr>
+          <w:rFonts w:eastAsia="Times New Roman"/>
+          <w:sz w:val="40"/>
+          <w:szCs w:val="40"/>
+          <w:u w:val="single"/>
+          <w:lang w:eastAsia="pt-PT"/>
+        </w:rPr>
+      </w:pPr>
+      <w:r>
+        <w:rPr>
+          <w:rFonts w:eastAsia="Times New Roman"/>
+          <w:sz w:val="40"/>
+          <w:szCs w:val="40"/>
+          <w:u w:val="single"/>
+          <w:lang w:eastAsia="pt-PT"/>
+        </w:rPr>
+        <w:t>Diagrama de caso de uso Turista</w:t>
+      </w:r>
+    </w:p>
+    <w:p>
+      <w:pPr>
+        <w:rPr>
+          <w:lang w:eastAsia="pt-PT"/>
+        </w:rPr>
+      </w:pPr>
+    </w:p>
+    <w:p>
+      <w:pPr>
+        <w:rPr>
+          <w:lang w:eastAsia="pt-PT"/>
+        </w:rPr>
+      </w:pPr>
+      <w:r>
+        <w:object w:dxaOrig="6556" w:dyaOrig="5025">
+          <v:shape id="_x0000_i1067" type="#_x0000_t75" style="width:327.75pt;height:251.25pt" o:ole="">
+            <v:imagedata r:id="rId66" o:title=""/>
+          </v:shape>
+          <o:OLEObject Type="Embed" ProgID="Visio.Drawing.15" ShapeID="_x0000_i1067" DrawAspect="Content" ObjectID="_1577628146" r:id="rId67"/>
+        </w:object>
+      </w:r>
+    </w:p>
+    <w:p>
+      <w:pPr>
+        <w:rPr>
+          <w:lang w:eastAsia="pt-PT"/>
+        </w:rPr>
+      </w:pPr>
+    </w:p>
+    <w:p>
+      <w:pPr>
+        <w:rPr>
+          <w:lang w:eastAsia="pt-PT"/>
+        </w:rPr>
+      </w:pPr>
+    </w:p>
+    <w:p>
+      <w:pPr>
+        <w:rPr>
+          <w:lang w:eastAsia="pt-PT"/>
+        </w:rPr>
+      </w:pPr>
+    </w:p>
+    <w:p>
+      <w:pPr>
+        <w:rPr>
+          <w:lang w:eastAsia="pt-PT"/>
+        </w:rPr>
+      </w:pPr>
+    </w:p>
+    <w:p>
+      <w:pPr>
+        <w:rPr>
+          <w:lang w:eastAsia="pt-PT"/>
+        </w:rPr>
+      </w:pPr>
+    </w:p>
+    <w:p>
+      <w:pPr>
+        <w:pStyle w:val="Subttulo"/>
+        <w:rPr>
+          <w:rFonts w:eastAsia="Times New Roman"/>
+          <w:sz w:val="40"/>
+          <w:szCs w:val="40"/>
+          <w:u w:val="single"/>
+          <w:lang w:eastAsia="pt-PT"/>
+        </w:rPr>
+      </w:pPr>
+      <w:r>
+        <w:rPr>
+          <w:rFonts w:eastAsia="Times New Roman"/>
+          <w:sz w:val="40"/>
+          <w:szCs w:val="40"/>
+          <w:u w:val="single"/>
+          <w:lang w:eastAsia="pt-PT"/>
+        </w:rPr>
+        <w:t xml:space="preserve">Diagrama de </w:t>
+      </w:r>
+      <w:r>
+        <w:rPr>
+          <w:rFonts w:eastAsia="Times New Roman"/>
+          <w:sz w:val="40"/>
+          <w:szCs w:val="40"/>
+          <w:u w:val="single"/>
+          <w:lang w:eastAsia="pt-PT"/>
+        </w:rPr>
+        <w:t>caso de uso Professor</w:t>
+      </w:r>
+    </w:p>
+    <w:p>
+      <w:pPr>
+        <w:rPr>
+          <w:lang w:eastAsia="pt-PT"/>
+        </w:rPr>
+      </w:pPr>
+    </w:p>
+    <w:p>
+      <w:pPr>
+        <w:rPr>
+          <w:lang w:eastAsia="pt-PT"/>
+        </w:rPr>
+      </w:pPr>
+      <w:r>
+        <w:object w:dxaOrig="6211" w:dyaOrig="5761">
+          <v:shape id="_x0000_i1066" type="#_x0000_t75" style="width:310.5pt;height:4in" o:ole="">
+            <v:imagedata r:id="rId68" o:title=""/>
+          </v:shape>
+          <o:OLEObject Type="Embed" ProgID="Visio.Drawing.15" ShapeID="_x0000_i1066" DrawAspect="Content" ObjectID="_1577628147" r:id="rId69"/>
+        </w:object>
+      </w:r>
     </w:p>
     <w:p>
       <w:pPr>
@@ -16116,14 +16282,20 @@
           <w:lang w:eastAsia="pt-PT"/>
         </w:rPr>
       </w:pPr>
-      <w:bookmarkStart w:id="28" w:name="_Toc503737338"/>
+      <w:bookmarkStart w:id="28" w:name="_Toc503885454"/>
       <w:r>
         <w:rPr>
           <w:rFonts w:eastAsia="Times New Roman"/>
           <w:lang w:eastAsia="pt-PT"/>
         </w:rPr>
-        <w:lastRenderedPageBreak/>
-        <w:t>Diagrama de Pacotes</w:t>
+        <w:t xml:space="preserve">Diagrama de </w:t>
+      </w:r>
+      <w:r>
+        <w:rPr>
+          <w:rFonts w:eastAsia="Times New Roman"/>
+          <w:lang w:eastAsia="pt-PT"/>
+        </w:rPr>
+        <w:t>Atividade</w:t>
       </w:r>
       <w:bookmarkEnd w:id="28"/>
     </w:p>
@@ -16141,27 +16313,13 @@
         </w:rPr>
       </w:pPr>
       <w:r>
-        <w:object w:dxaOrig="7276" w:dyaOrig="9166">
-          <v:shape id="_x0000_i1054" type="#_x0000_t75" style="width:363.75pt;height:458.35pt" o:ole="">
-            <v:imagedata r:id="rId66" o:title=""/>
+        <w:object w:dxaOrig="7906" w:dyaOrig="11176">
+          <v:shape id="_x0000_i1062" type="#_x0000_t75" style="width:395.25pt;height:513.75pt" o:ole="">
+            <v:imagedata r:id="rId70" o:title=""/>
           </v:shape>
-          <o:OLEObject Type="Embed" ProgID="Visio.Drawing.15" ShapeID="_x0000_i1054" DrawAspect="Content" ObjectID="_1577483638" r:id="rId67"/>
+          <o:OLEObject Type="Embed" ProgID="Visio.Drawing.15" ShapeID="_x0000_i1062" DrawAspect="Content" ObjectID="_1577628148" r:id="rId71"/>
         </w:object>
       </w:r>
-    </w:p>
-    <w:p>
-      <w:pPr>
-        <w:rPr>
-          <w:lang w:eastAsia="pt-PT"/>
-        </w:rPr>
-      </w:pPr>
-    </w:p>
-    <w:p>
-      <w:pPr>
-        <w:rPr>
-          <w:lang w:eastAsia="pt-PT"/>
-        </w:rPr>
-      </w:pPr>
     </w:p>
     <w:p>
       <w:pPr>
@@ -16200,13 +16358,12 @@
           <w:lang w:eastAsia="pt-PT"/>
         </w:rPr>
       </w:pPr>
-      <w:bookmarkStart w:id="29" w:name="_Toc503737339"/>
+      <w:bookmarkStart w:id="29" w:name="_Toc503885455"/>
       <w:r>
         <w:rPr>
           <w:rFonts w:eastAsia="Times New Roman"/>
           <w:lang w:eastAsia="pt-PT"/>
         </w:rPr>
-        <w:lastRenderedPageBreak/>
         <w:t>Diagrama de Instalação</w:t>
       </w:r>
       <w:bookmarkEnd w:id="29"/>
@@ -16252,7 +16409,7 @@
                     <pic:cNvPicPr/>
                   </pic:nvPicPr>
                   <pic:blipFill>
-                    <a:blip r:embed="rId68"/>
+                    <a:blip r:embed="rId72"/>
                     <a:stretch>
                       <a:fillRect/>
                     </a:stretch>
@@ -16287,8 +16444,8 @@
       </w:pPr>
     </w:p>
     <w:sectPr>
-      <w:headerReference w:type="default" r:id="rId69"/>
-      <w:footerReference w:type="default" r:id="rId70"/>
+      <w:headerReference w:type="default" r:id="rId73"/>
+      <w:footerReference w:type="default" r:id="rId74"/>
       <w:pgSz w:w="11906" w:h="16838"/>
       <w:pgMar w:top="1417" w:right="707" w:bottom="1417" w:left="851" w:header="708" w:footer="708" w:gutter="0"/>
       <w:cols w:space="708"/>
@@ -16299,7 +16456,7 @@
 </file>
 
 <file path=word/endnotes.xml><?xml version="1.0" encoding="utf-8"?>
-<w:endnotes xmlns:wpc="http://schemas.microsoft.com/office/word/2010/wordprocessingCanvas" xmlns:cx="http://schemas.microsoft.com/office/drawing/2014/chartex" xmlns:cx1="http://schemas.microsoft.com/office/drawing/2015/9/8/chartex" xmlns:cx2="http://schemas.microsoft.com/office/drawing/2015/10/21/chartex" xmlns:cx3="http://schemas.microsoft.com/office/drawing/2016/5/9/chartex" xmlns:cx4="http://schemas.microsoft.com/office/drawing/2016/5/10/chartex" xmlns:cx5="http://schemas.microsoft.com/office/drawing/2016/5/11/chartex" xmlns:cx6="http://schemas.microsoft.com/office/drawing/2016/5/12/chartex" xmlns:cx7="http://schemas.microsoft.com/office/drawing/2016/5/13/chartex" xmlns:cx8="http://schemas.microsoft.com/office/drawing/2016/5/14/chartex" xmlns:mc="http://schemas.openxmlformats.org/markup-compatibility/2006" xmlns:aink="http://schemas.microsoft.com/office/drawing/2016/ink" xmlns:am3d="http://schemas.microsoft.com/office/drawing/2017/model3d" xmlns:o="urn:schemas-microsoft-com:office:office" xmlns:r="http://schemas.openxmlformats.org/officeDocument/2006/relationships" xmlns:m="http://schemas.openxmlformats.org/officeDocument/2006/math" xmlns:v="urn:schemas-microsoft-com:vml" xmlns:wp14="http://schemas.microsoft.com/office/word/2010/wordprocessingDrawing" xmlns:wp="http://schemas.openxmlformats.org/drawingml/2006/wordprocessingDrawing" xmlns:w10="urn:schemas-microsoft-com:office:word" xmlns:w="http://schemas.openxmlformats.org/wordprocessingml/2006/main" xmlns:w14="http://schemas.microsoft.com/office/word/2010/wordml" xmlns:w15="http://schemas.microsoft.com/office/word/2012/wordml" xmlns:w16cid="http://schemas.microsoft.com/office/word/2016/wordml/cid" xmlns:w16se="http://schemas.microsoft.com/office/word/2015/wordml/symex" xmlns:wpg="http://schemas.microsoft.com/office/word/2010/wordprocessingGroup" xmlns:wpi="http://schemas.microsoft.com/office/word/2010/wordprocessingInk" xmlns:wne="http://schemas.microsoft.com/office/word/2006/wordml" xmlns:wps="http://schemas.microsoft.com/office/word/2010/wordprocessingShape" mc:Ignorable="w14 w15 w16se w16cid wp14">
+<w:endnotes xmlns:wpc="http://schemas.microsoft.com/office/word/2010/wordprocessingCanvas" xmlns:cx="http://schemas.microsoft.com/office/drawing/2014/chartex" xmlns:cx1="http://schemas.microsoft.com/office/drawing/2015/9/8/chartex" xmlns:mc="http://schemas.openxmlformats.org/markup-compatibility/2006" xmlns:o="urn:schemas-microsoft-com:office:office" xmlns:r="http://schemas.openxmlformats.org/officeDocument/2006/relationships" xmlns:m="http://schemas.openxmlformats.org/officeDocument/2006/math" xmlns:v="urn:schemas-microsoft-com:vml" xmlns:wp14="http://schemas.microsoft.com/office/word/2010/wordprocessingDrawing" xmlns:wp="http://schemas.openxmlformats.org/drawingml/2006/wordprocessingDrawing" xmlns:w10="urn:schemas-microsoft-com:office:word" xmlns:w="http://schemas.openxmlformats.org/wordprocessingml/2006/main" xmlns:w14="http://schemas.microsoft.com/office/word/2010/wordml" xmlns:w15="http://schemas.microsoft.com/office/word/2012/wordml" xmlns:w16se="http://schemas.microsoft.com/office/word/2015/wordml/symex" xmlns:wpg="http://schemas.microsoft.com/office/word/2010/wordprocessingGroup" xmlns:wpi="http://schemas.microsoft.com/office/word/2010/wordprocessingInk" xmlns:wne="http://schemas.microsoft.com/office/word/2006/wordml" xmlns:wps="http://schemas.microsoft.com/office/word/2010/wordprocessingShape" mc:Ignorable="w14 w15 w16se wp14">
   <w:endnote w:type="separator" w:id="-1">
     <w:p>
       <w:pPr>
@@ -16324,7 +16481,7 @@
 </file>
 
 <file path=word/footer1.xml><?xml version="1.0" encoding="utf-8"?>
-<w:ftr xmlns:wpc="http://schemas.microsoft.com/office/word/2010/wordprocessingCanvas" xmlns:cx="http://schemas.microsoft.com/office/drawing/2014/chartex" xmlns:cx1="http://schemas.microsoft.com/office/drawing/2015/9/8/chartex" xmlns:cx2="http://schemas.microsoft.com/office/drawing/2015/10/21/chartex" xmlns:cx3="http://schemas.microsoft.com/office/drawing/2016/5/9/chartex" xmlns:cx4="http://schemas.microsoft.com/office/drawing/2016/5/10/chartex" xmlns:cx5="http://schemas.microsoft.com/office/drawing/2016/5/11/chartex" xmlns:cx6="http://schemas.microsoft.com/office/drawing/2016/5/12/chartex" xmlns:cx7="http://schemas.microsoft.com/office/drawing/2016/5/13/chartex" xmlns:cx8="http://schemas.microsoft.com/office/drawing/2016/5/14/chartex" xmlns:mc="http://schemas.openxmlformats.org/markup-compatibility/2006" xmlns:aink="http://schemas.microsoft.com/office/drawing/2016/ink" xmlns:am3d="http://schemas.microsoft.com/office/drawing/2017/model3d" xmlns:o="urn:schemas-microsoft-com:office:office" xmlns:r="http://schemas.openxmlformats.org/officeDocument/2006/relationships" xmlns:m="http://schemas.openxmlformats.org/officeDocument/2006/math" xmlns:v="urn:schemas-microsoft-com:vml" xmlns:wp14="http://schemas.microsoft.com/office/word/2010/wordprocessingDrawing" xmlns:wp="http://schemas.openxmlformats.org/drawingml/2006/wordprocessingDrawing" xmlns:w10="urn:schemas-microsoft-com:office:word" xmlns:w="http://schemas.openxmlformats.org/wordprocessingml/2006/main" xmlns:w14="http://schemas.microsoft.com/office/word/2010/wordml" xmlns:w15="http://schemas.microsoft.com/office/word/2012/wordml" xmlns:w16cid="http://schemas.microsoft.com/office/word/2016/wordml/cid" xmlns:w16se="http://schemas.microsoft.com/office/word/2015/wordml/symex" xmlns:wpg="http://schemas.microsoft.com/office/word/2010/wordprocessingGroup" xmlns:wpi="http://schemas.microsoft.com/office/word/2010/wordprocessingInk" xmlns:wne="http://schemas.microsoft.com/office/word/2006/wordml" xmlns:wps="http://schemas.microsoft.com/office/word/2010/wordprocessingShape" mc:Ignorable="w14 w15 w16se w16cid wp14">
+<w:ftr xmlns:wpc="http://schemas.microsoft.com/office/word/2010/wordprocessingCanvas" xmlns:cx="http://schemas.microsoft.com/office/drawing/2014/chartex" xmlns:cx1="http://schemas.microsoft.com/office/drawing/2015/9/8/chartex" xmlns:mc="http://schemas.openxmlformats.org/markup-compatibility/2006" xmlns:o="urn:schemas-microsoft-com:office:office" xmlns:r="http://schemas.openxmlformats.org/officeDocument/2006/relationships" xmlns:m="http://schemas.openxmlformats.org/officeDocument/2006/math" xmlns:v="urn:schemas-microsoft-com:vml" xmlns:wp14="http://schemas.microsoft.com/office/word/2010/wordprocessingDrawing" xmlns:wp="http://schemas.openxmlformats.org/drawingml/2006/wordprocessingDrawing" xmlns:w10="urn:schemas-microsoft-com:office:word" xmlns:w="http://schemas.openxmlformats.org/wordprocessingml/2006/main" xmlns:w14="http://schemas.microsoft.com/office/word/2010/wordml" xmlns:w15="http://schemas.microsoft.com/office/word/2012/wordml" xmlns:w16se="http://schemas.microsoft.com/office/word/2015/wordml/symex" xmlns:wpg="http://schemas.microsoft.com/office/word/2010/wordprocessingGroup" xmlns:wpi="http://schemas.microsoft.com/office/word/2010/wordprocessingInk" xmlns:wne="http://schemas.microsoft.com/office/word/2006/wordml" xmlns:wps="http://schemas.microsoft.com/office/word/2010/wordprocessingShape" mc:Ignorable="w14 w15 w16se wp14">
   <w:sdt>
     <w:sdtPr>
       <w:id w:val="-2060384770"/>
@@ -16399,7 +16556,7 @@
                 </wp:inline>
               </w:drawing>
             </mc:Choice>
-            <mc:Fallback>
+            <mc:Fallback xmlns:w16cid="http://schemas.microsoft.com/office/word/2016/wordml/cid" xmlns:am3d="http://schemas.microsoft.com/office/drawing/2017/model3d" xmlns:aink="http://schemas.microsoft.com/office/drawing/2016/ink" xmlns:cx8="http://schemas.microsoft.com/office/drawing/2016/5/14/chartex" xmlns:cx7="http://schemas.microsoft.com/office/drawing/2016/5/13/chartex" xmlns:cx6="http://schemas.microsoft.com/office/drawing/2016/5/12/chartex" xmlns:cx5="http://schemas.microsoft.com/office/drawing/2016/5/11/chartex" xmlns:cx4="http://schemas.microsoft.com/office/drawing/2016/5/10/chartex" xmlns:cx3="http://schemas.microsoft.com/office/drawing/2016/5/9/chartex" xmlns:cx2="http://schemas.microsoft.com/office/drawing/2015/10/21/chartex">
               <w:pict>
                 <v:shapetype w14:anchorId="1A877B80" id="_x0000_t110" coordsize="21600,21600" o:spt="110" path="m10800,l,10800,10800,21600,21600,10800xe">
                   <v:stroke joinstyle="miter"/>
@@ -16431,7 +16588,7 @@
           <w:rPr>
             <w:noProof/>
           </w:rPr>
-          <w:t>34</w:t>
+          <w:t>36</w:t>
         </w:r>
         <w:r>
           <w:fldChar w:fldCharType="end"/>
@@ -16448,7 +16605,7 @@
 </file>
 
 <file path=word/footnotes.xml><?xml version="1.0" encoding="utf-8"?>
-<w:footnotes xmlns:wpc="http://schemas.microsoft.com/office/word/2010/wordprocessingCanvas" xmlns:cx="http://schemas.microsoft.com/office/drawing/2014/chartex" xmlns:cx1="http://schemas.microsoft.com/office/drawing/2015/9/8/chartex" xmlns:cx2="http://schemas.microsoft.com/office/drawing/2015/10/21/chartex" xmlns:cx3="http://schemas.microsoft.com/office/drawing/2016/5/9/chartex" xmlns:cx4="http://schemas.microsoft.com/office/drawing/2016/5/10/chartex" xmlns:cx5="http://schemas.microsoft.com/office/drawing/2016/5/11/chartex" xmlns:cx6="http://schemas.microsoft.com/office/drawing/2016/5/12/chartex" xmlns:cx7="http://schemas.microsoft.com/office/drawing/2016/5/13/chartex" xmlns:cx8="http://schemas.microsoft.com/office/drawing/2016/5/14/chartex" xmlns:mc="http://schemas.openxmlformats.org/markup-compatibility/2006" xmlns:aink="http://schemas.microsoft.com/office/drawing/2016/ink" xmlns:am3d="http://schemas.microsoft.com/office/drawing/2017/model3d" xmlns:o="urn:schemas-microsoft-com:office:office" xmlns:r="http://schemas.openxmlformats.org/officeDocument/2006/relationships" xmlns:m="http://schemas.openxmlformats.org/officeDocument/2006/math" xmlns:v="urn:schemas-microsoft-com:vml" xmlns:wp14="http://schemas.microsoft.com/office/word/2010/wordprocessingDrawing" xmlns:wp="http://schemas.openxmlformats.org/drawingml/2006/wordprocessingDrawing" xmlns:w10="urn:schemas-microsoft-com:office:word" xmlns:w="http://schemas.openxmlformats.org/wordprocessingml/2006/main" xmlns:w14="http://schemas.microsoft.com/office/word/2010/wordml" xmlns:w15="http://schemas.microsoft.com/office/word/2012/wordml" xmlns:w16cid="http://schemas.microsoft.com/office/word/2016/wordml/cid" xmlns:w16se="http://schemas.microsoft.com/office/word/2015/wordml/symex" xmlns:wpg="http://schemas.microsoft.com/office/word/2010/wordprocessingGroup" xmlns:wpi="http://schemas.microsoft.com/office/word/2010/wordprocessingInk" xmlns:wne="http://schemas.microsoft.com/office/word/2006/wordml" xmlns:wps="http://schemas.microsoft.com/office/word/2010/wordprocessingShape" mc:Ignorable="w14 w15 w16se w16cid wp14">
+<w:footnotes xmlns:wpc="http://schemas.microsoft.com/office/word/2010/wordprocessingCanvas" xmlns:cx="http://schemas.microsoft.com/office/drawing/2014/chartex" xmlns:cx1="http://schemas.microsoft.com/office/drawing/2015/9/8/chartex" xmlns:mc="http://schemas.openxmlformats.org/markup-compatibility/2006" xmlns:o="urn:schemas-microsoft-com:office:office" xmlns:r="http://schemas.openxmlformats.org/officeDocument/2006/relationships" xmlns:m="http://schemas.openxmlformats.org/officeDocument/2006/math" xmlns:v="urn:schemas-microsoft-com:vml" xmlns:wp14="http://schemas.microsoft.com/office/word/2010/wordprocessingDrawing" xmlns:wp="http://schemas.openxmlformats.org/drawingml/2006/wordprocessingDrawing" xmlns:w10="urn:schemas-microsoft-com:office:word" xmlns:w="http://schemas.openxmlformats.org/wordprocessingml/2006/main" xmlns:w14="http://schemas.microsoft.com/office/word/2010/wordml" xmlns:w15="http://schemas.microsoft.com/office/word/2012/wordml" xmlns:w16se="http://schemas.microsoft.com/office/word/2015/wordml/symex" xmlns:wpg="http://schemas.microsoft.com/office/word/2010/wordprocessingGroup" xmlns:wpi="http://schemas.microsoft.com/office/word/2010/wordprocessingInk" xmlns:wne="http://schemas.microsoft.com/office/word/2006/wordml" xmlns:wps="http://schemas.microsoft.com/office/word/2010/wordprocessingShape" mc:Ignorable="w14 w15 w16se wp14">
   <w:footnote w:type="separator" w:id="-1">
     <w:p>
       <w:pPr>
@@ -16473,7 +16630,7 @@
 </file>
 
 <file path=word/header1.xml><?xml version="1.0" encoding="utf-8"?>
-<w:hdr xmlns:wpc="http://schemas.microsoft.com/office/word/2010/wordprocessingCanvas" xmlns:cx="http://schemas.microsoft.com/office/drawing/2014/chartex" xmlns:cx1="http://schemas.microsoft.com/office/drawing/2015/9/8/chartex" xmlns:cx2="http://schemas.microsoft.com/office/drawing/2015/10/21/chartex" xmlns:cx3="http://schemas.microsoft.com/office/drawing/2016/5/9/chartex" xmlns:cx4="http://schemas.microsoft.com/office/drawing/2016/5/10/chartex" xmlns:cx5="http://schemas.microsoft.com/office/drawing/2016/5/11/chartex" xmlns:cx6="http://schemas.microsoft.com/office/drawing/2016/5/12/chartex" xmlns:cx7="http://schemas.microsoft.com/office/drawing/2016/5/13/chartex" xmlns:cx8="http://schemas.microsoft.com/office/drawing/2016/5/14/chartex" xmlns:mc="http://schemas.openxmlformats.org/markup-compatibility/2006" xmlns:aink="http://schemas.microsoft.com/office/drawing/2016/ink" xmlns:am3d="http://schemas.microsoft.com/office/drawing/2017/model3d" xmlns:o="urn:schemas-microsoft-com:office:office" xmlns:r="http://schemas.openxmlformats.org/officeDocument/2006/relationships" xmlns:m="http://schemas.openxmlformats.org/officeDocument/2006/math" xmlns:v="urn:schemas-microsoft-com:vml" xmlns:wp14="http://schemas.microsoft.com/office/word/2010/wordprocessingDrawing" xmlns:wp="http://schemas.openxmlformats.org/drawingml/2006/wordprocessingDrawing" xmlns:w10="urn:schemas-microsoft-com:office:word" xmlns:w="http://schemas.openxmlformats.org/wordprocessingml/2006/main" xmlns:w14="http://schemas.microsoft.com/office/word/2010/wordml" xmlns:w15="http://schemas.microsoft.com/office/word/2012/wordml" xmlns:w16cid="http://schemas.microsoft.com/office/word/2016/wordml/cid" xmlns:w16se="http://schemas.microsoft.com/office/word/2015/wordml/symex" xmlns:wpg="http://schemas.microsoft.com/office/word/2010/wordprocessingGroup" xmlns:wpi="http://schemas.microsoft.com/office/word/2010/wordprocessingInk" xmlns:wne="http://schemas.microsoft.com/office/word/2006/wordml" xmlns:wps="http://schemas.microsoft.com/office/word/2010/wordprocessingShape" mc:Ignorable="w14 w15 w16se w16cid wp14">
+<w:hdr xmlns:wpc="http://schemas.microsoft.com/office/word/2010/wordprocessingCanvas" xmlns:cx="http://schemas.microsoft.com/office/drawing/2014/chartex" xmlns:cx1="http://schemas.microsoft.com/office/drawing/2015/9/8/chartex" xmlns:mc="http://schemas.openxmlformats.org/markup-compatibility/2006" xmlns:o="urn:schemas-microsoft-com:office:office" xmlns:r="http://schemas.openxmlformats.org/officeDocument/2006/relationships" xmlns:m="http://schemas.openxmlformats.org/officeDocument/2006/math" xmlns:v="urn:schemas-microsoft-com:vml" xmlns:wp14="http://schemas.microsoft.com/office/word/2010/wordprocessingDrawing" xmlns:wp="http://schemas.openxmlformats.org/drawingml/2006/wordprocessingDrawing" xmlns:w10="urn:schemas-microsoft-com:office:word" xmlns:w="http://schemas.openxmlformats.org/wordprocessingml/2006/main" xmlns:w14="http://schemas.microsoft.com/office/word/2010/wordml" xmlns:w15="http://schemas.microsoft.com/office/word/2012/wordml" xmlns:w16se="http://schemas.microsoft.com/office/word/2015/wordml/symex" xmlns:wpg="http://schemas.microsoft.com/office/word/2010/wordprocessingGroup" xmlns:wpi="http://schemas.microsoft.com/office/word/2010/wordprocessingInk" xmlns:wne="http://schemas.microsoft.com/office/word/2006/wordml" xmlns:wps="http://schemas.microsoft.com/office/word/2010/wordprocessingShape" mc:Ignorable="w14 w15 w16se wp14">
   <w:p>
     <w:pPr>
       <w:pStyle w:val="Cabealho"/>
@@ -16571,7 +16728,7 @@
 </file>
 
 <file path=word/numbering.xml><?xml version="1.0" encoding="utf-8"?>
-<w:numbering xmlns:wpc="http://schemas.microsoft.com/office/word/2010/wordprocessingCanvas" xmlns:cx="http://schemas.microsoft.com/office/drawing/2014/chartex" xmlns:cx1="http://schemas.microsoft.com/office/drawing/2015/9/8/chartex" xmlns:cx2="http://schemas.microsoft.com/office/drawing/2015/10/21/chartex" xmlns:cx3="http://schemas.microsoft.com/office/drawing/2016/5/9/chartex" xmlns:cx4="http://schemas.microsoft.com/office/drawing/2016/5/10/chartex" xmlns:cx5="http://schemas.microsoft.com/office/drawing/2016/5/11/chartex" xmlns:cx6="http://schemas.microsoft.com/office/drawing/2016/5/12/chartex" xmlns:cx7="http://schemas.microsoft.com/office/drawing/2016/5/13/chartex" xmlns:cx8="http://schemas.microsoft.com/office/drawing/2016/5/14/chartex" xmlns:mc="http://schemas.openxmlformats.org/markup-compatibility/2006" xmlns:aink="http://schemas.microsoft.com/office/drawing/2016/ink" xmlns:am3d="http://schemas.microsoft.com/office/drawing/2017/model3d" xmlns:o="urn:schemas-microsoft-com:office:office" xmlns:r="http://schemas.openxmlformats.org/officeDocument/2006/relationships" xmlns:m="http://schemas.openxmlformats.org/officeDocument/2006/math" xmlns:v="urn:schemas-microsoft-com:vml" xmlns:wp14="http://schemas.microsoft.com/office/word/2010/wordprocessingDrawing" xmlns:wp="http://schemas.openxmlformats.org/drawingml/2006/wordprocessingDrawing" xmlns:w10="urn:schemas-microsoft-com:office:word" xmlns:w="http://schemas.openxmlformats.org/wordprocessingml/2006/main" xmlns:w14="http://schemas.microsoft.com/office/word/2010/wordml" xmlns:w15="http://schemas.microsoft.com/office/word/2012/wordml" xmlns:w16cid="http://schemas.microsoft.com/office/word/2016/wordml/cid" xmlns:w16se="http://schemas.microsoft.com/office/word/2015/wordml/symex" xmlns:wpg="http://schemas.microsoft.com/office/word/2010/wordprocessingGroup" xmlns:wpi="http://schemas.microsoft.com/office/word/2010/wordprocessingInk" xmlns:wne="http://schemas.microsoft.com/office/word/2006/wordml" xmlns:wps="http://schemas.microsoft.com/office/word/2010/wordprocessingShape" mc:Ignorable="w14 w15 w16se w16cid wp14">
+<w:numbering xmlns:wpc="http://schemas.microsoft.com/office/word/2010/wordprocessingCanvas" xmlns:cx="http://schemas.microsoft.com/office/drawing/2014/chartex" xmlns:cx1="http://schemas.microsoft.com/office/drawing/2015/9/8/chartex" xmlns:mc="http://schemas.openxmlformats.org/markup-compatibility/2006" xmlns:o="urn:schemas-microsoft-com:office:office" xmlns:r="http://schemas.openxmlformats.org/officeDocument/2006/relationships" xmlns:m="http://schemas.openxmlformats.org/officeDocument/2006/math" xmlns:v="urn:schemas-microsoft-com:vml" xmlns:wp14="http://schemas.microsoft.com/office/word/2010/wordprocessingDrawing" xmlns:wp="http://schemas.openxmlformats.org/drawingml/2006/wordprocessingDrawing" xmlns:w10="urn:schemas-microsoft-com:office:word" xmlns:w="http://schemas.openxmlformats.org/wordprocessingml/2006/main" xmlns:w14="http://schemas.microsoft.com/office/word/2010/wordml" xmlns:w15="http://schemas.microsoft.com/office/word/2012/wordml" xmlns:w16se="http://schemas.microsoft.com/office/word/2015/wordml/symex" xmlns:wpg="http://schemas.microsoft.com/office/word/2010/wordprocessingGroup" xmlns:wpi="http://schemas.microsoft.com/office/word/2010/wordprocessingInk" xmlns:wne="http://schemas.microsoft.com/office/word/2006/wordml" xmlns:wps="http://schemas.microsoft.com/office/word/2010/wordprocessingShape" mc:Ignorable="w14 w15 w16se wp14">
   <w:abstractNum w:abstractNumId="0" w15:restartNumberingAfterBreak="0">
     <w:nsid w:val="02C03571"/>
     <w:multiLevelType w:val="hybridMultilevel"/>
@@ -18308,7 +18465,7 @@
 </file>
 
 <file path=word/styles.xml><?xml version="1.0" encoding="utf-8"?>
-<w:styles xmlns:mc="http://schemas.openxmlformats.org/markup-compatibility/2006" xmlns:r="http://schemas.openxmlformats.org/officeDocument/2006/relationships" xmlns:w="http://schemas.openxmlformats.org/wordprocessingml/2006/main" xmlns:w14="http://schemas.microsoft.com/office/word/2010/wordml" xmlns:w15="http://schemas.microsoft.com/office/word/2012/wordml" xmlns:w16cid="http://schemas.microsoft.com/office/word/2016/wordml/cid" xmlns:w16se="http://schemas.microsoft.com/office/word/2015/wordml/symex" mc:Ignorable="w14 w15 w16se w16cid">
+<w:styles xmlns:mc="http://schemas.openxmlformats.org/markup-compatibility/2006" xmlns:r="http://schemas.openxmlformats.org/officeDocument/2006/relationships" xmlns:w="http://schemas.openxmlformats.org/wordprocessingml/2006/main" xmlns:w14="http://schemas.microsoft.com/office/word/2010/wordml" xmlns:w15="http://schemas.microsoft.com/office/word/2012/wordml" xmlns:w16se="http://schemas.microsoft.com/office/word/2015/wordml/symex" mc:Ignorable="w14 w15 w16se">
   <w:docDefaults>
     <w:rPrDefault>
       <w:rPr>
@@ -18324,7 +18481,7 @@
       </w:pPr>
     </w:pPrDefault>
   </w:docDefaults>
-  <w:latentStyles w:defLockedState="0" w:defUIPriority="99" w:defSemiHidden="0" w:defUnhideWhenUsed="0" w:defQFormat="0" w:count="375">
+  <w:latentStyles w:defLockedState="0" w:defUIPriority="99" w:defSemiHidden="0" w:defUnhideWhenUsed="0" w:defQFormat="0" w:count="371">
     <w:lsdException w:name="Normal" w:uiPriority="0" w:qFormat="1"/>
     <w:lsdException w:name="heading 1" w:uiPriority="9" w:qFormat="1"/>
     <w:lsdException w:name="heading 2" w:semiHidden="1" w:uiPriority="9" w:unhideWhenUsed="1" w:qFormat="1"/>
@@ -18430,6 +18587,7 @@
     <w:lsdException w:name="HTML Sample" w:semiHidden="1" w:unhideWhenUsed="1"/>
     <w:lsdException w:name="HTML Typewriter" w:semiHidden="1" w:unhideWhenUsed="1"/>
     <w:lsdException w:name="HTML Variable" w:semiHidden="1" w:unhideWhenUsed="1"/>
+    <w:lsdException w:name="Normal Table" w:semiHidden="1" w:unhideWhenUsed="1"/>
     <w:lsdException w:name="annotation subject" w:semiHidden="1" w:unhideWhenUsed="1"/>
     <w:lsdException w:name="No List" w:semiHidden="1" w:unhideWhenUsed="1"/>
     <w:lsdException w:name="Outline List 1" w:semiHidden="1" w:unhideWhenUsed="1"/>
@@ -18473,8 +18631,10 @@
     <w:lsdException w:name="Table Elegant" w:semiHidden="1" w:unhideWhenUsed="1"/>
     <w:lsdException w:name="Table Professional" w:semiHidden="1" w:unhideWhenUsed="1"/>
     <w:lsdException w:name="Table Subtle 1" w:semiHidden="1" w:unhideWhenUsed="1"/>
+    <w:lsdException w:name="Table Subtle 2" w:semiHidden="1" w:unhideWhenUsed="1"/>
     <w:lsdException w:name="Table Web 1" w:semiHidden="1" w:unhideWhenUsed="1"/>
     <w:lsdException w:name="Table Web 2" w:semiHidden="1" w:unhideWhenUsed="1"/>
+    <w:lsdException w:name="Table Web 3" w:semiHidden="1" w:unhideWhenUsed="1"/>
     <w:lsdException w:name="Balloon Text" w:semiHidden="1" w:unhideWhenUsed="1"/>
     <w:lsdException w:name="Table Grid" w:uiPriority="39"/>
     <w:lsdException w:name="Table Theme" w:semiHidden="1" w:unhideWhenUsed="1"/>
@@ -18693,20 +18853,16 @@
     <w:lsdException w:name="List Table 5 Dark Accent 6" w:uiPriority="50"/>
     <w:lsdException w:name="List Table 6 Colorful Accent 6" w:uiPriority="51"/>
     <w:lsdException w:name="List Table 7 Colorful Accent 6" w:uiPriority="52"/>
-    <w:lsdException w:name="Mention" w:semiHidden="1" w:unhideWhenUsed="1"/>
-    <w:lsdException w:name="Smart Hyperlink" w:semiHidden="1" w:unhideWhenUsed="1"/>
-    <w:lsdException w:name="Hashtag" w:semiHidden="1" w:unhideWhenUsed="1"/>
-    <w:lsdException w:name="Unresolved Mention" w:semiHidden="1" w:unhideWhenUsed="1"/>
   </w:latentStyles>
   <w:style w:type="paragraph" w:default="1" w:styleId="Normal">
     <w:name w:val="Normal"/>
     <w:qFormat/>
   </w:style>
-  <w:style w:type="paragraph" w:styleId="Ttulo1">
+  <w:style w:type="paragraph" w:styleId="Cabealho1">
     <w:name w:val="heading 1"/>
     <w:basedOn w:val="Normal"/>
     <w:next w:val="Normal"/>
-    <w:link w:val="Ttulo1Carter"/>
+    <w:link w:val="Cabealho1Carter"/>
     <w:uiPriority w:val="9"/>
     <w:qFormat/>
     <w:rsid w:val="00873F4B"/>
@@ -18921,10 +19077,10 @@
     <w:uiPriority w:val="99"/>
     <w:rsid w:val="00873F4B"/>
   </w:style>
-  <w:style w:type="character" w:customStyle="1" w:styleId="Ttulo1Carter">
-    <w:name w:val="Título 1 Caráter"/>
+  <w:style w:type="character" w:customStyle="1" w:styleId="Cabealho1Carter">
+    <w:name w:val="Cabeçalho 1 Caráter"/>
     <w:basedOn w:val="Tipodeletrapredefinidodopargrafo"/>
-    <w:link w:val="Ttulo1"/>
+    <w:link w:val="Cabealho1"/>
     <w:uiPriority w:val="9"/>
     <w:rsid w:val="00873F4B"/>
     <w:rPr>
@@ -18938,7 +19094,7 @@
   </w:style>
   <w:style w:type="paragraph" w:styleId="Cabealhodondice">
     <w:name w:val="TOC Heading"/>
-    <w:basedOn w:val="Ttulo1"/>
+    <w:basedOn w:val="Cabealho1"/>
     <w:next w:val="Normal"/>
     <w:uiPriority w:val="39"/>
     <w:unhideWhenUsed/>
@@ -18998,7 +19154,7 @@
       <w:contextualSpacing/>
     </w:pPr>
   </w:style>
-  <w:style w:type="table" w:styleId="TabelacomGrelha">
+  <w:style w:type="table" w:styleId="Tabelacomgrelha">
     <w:name w:val="Table Grid"/>
     <w:basedOn w:val="Tabelanormal"/>
     <w:uiPriority w:val="39"/>
@@ -19020,7 +19176,7 @@
   <w:style w:type="table" w:customStyle="1" w:styleId="Tabelacomgrelha1">
     <w:name w:val="Tabela com grelha1"/>
     <w:basedOn w:val="Tabelanormal"/>
-    <w:next w:val="TabelacomGrelha"/>
+    <w:next w:val="Tabelacomgrelha"/>
     <w:uiPriority w:val="59"/>
     <w:rsid w:val="00C06FAB"/>
     <w:pPr>
@@ -19040,7 +19196,7 @@
   <w:style w:type="table" w:customStyle="1" w:styleId="Tabelacomgrelha2">
     <w:name w:val="Tabela com grelha2"/>
     <w:basedOn w:val="Tabelanormal"/>
-    <w:next w:val="TabelacomGrelha"/>
+    <w:next w:val="Tabelacomgrelha"/>
     <w:uiPriority w:val="59"/>
     <w:rsid w:val="00C06FAB"/>
     <w:pPr>
@@ -19183,6 +19339,38 @@
       <w:color w:val="4F81BD" w:themeColor="accent1"/>
       <w:sz w:val="18"/>
       <w:szCs w:val="18"/>
+    </w:rPr>
+  </w:style>
+  <w:style w:type="paragraph" w:styleId="Subttulo">
+    <w:name w:val="Subtitle"/>
+    <w:basedOn w:val="Normal"/>
+    <w:next w:val="Normal"/>
+    <w:link w:val="SubttuloCarter"/>
+    <w:uiPriority w:val="11"/>
+    <w:qFormat/>
+    <w:rsid w:val="00FD1C95"/>
+    <w:pPr>
+      <w:numPr>
+        <w:ilvl w:val="1"/>
+      </w:numPr>
+      <w:spacing w:after="160"/>
+    </w:pPr>
+    <w:rPr>
+      <w:rFonts w:eastAsiaTheme="minorEastAsia"/>
+      <w:color w:val="5A5A5A" w:themeColor="text1" w:themeTint="A5"/>
+      <w:spacing w:val="15"/>
+    </w:rPr>
+  </w:style>
+  <w:style w:type="character" w:customStyle="1" w:styleId="SubttuloCarter">
+    <w:name w:val="Subtítulo Caráter"/>
+    <w:basedOn w:val="Tipodeletrapredefinidodopargrafo"/>
+    <w:link w:val="Subttulo"/>
+    <w:uiPriority w:val="11"/>
+    <w:rsid w:val="00FD1C95"/>
+    <w:rPr>
+      <w:rFonts w:eastAsiaTheme="minorEastAsia"/>
+      <w:color w:val="5A5A5A" w:themeColor="text1" w:themeTint="A5"/>
+      <w:spacing w:val="15"/>
     </w:rPr>
   </w:style>
 </w:styles>
@@ -19478,7 +19666,7 @@
 </file>
 
 <file path=customXml/itemProps1.xml><?xml version="1.0" encoding="utf-8"?>
-<ds:datastoreItem xmlns:ds="http://schemas.openxmlformats.org/officeDocument/2006/customXml" ds:itemID="{62D913D9-6090-4D0F-B8F4-239031B33FB4}">
+<ds:datastoreItem xmlns:ds="http://schemas.openxmlformats.org/officeDocument/2006/customXml" ds:itemID="{3938719C-A838-4C2E-B70E-A6EDB2375A40}">
   <ds:schemaRefs>
     <ds:schemaRef ds:uri="http://schemas.openxmlformats.org/officeDocument/2006/bibliography"/>
   </ds:schemaRefs>

</xml_diff>

<commit_message>
Atualização do relatorio e do projeto
</commit_message>
<xml_diff>
--- a/Engenharia de Software/Relatorio.docx
+++ b/Engenharia de Software/Relatorio.docx
@@ -1,6 +1,6 @@
 
 <file path=word/document.xml><?xml version="1.0" encoding="utf-8"?>
-<w:document xmlns:wpc="http://schemas.microsoft.com/office/word/2010/wordprocessingCanvas" xmlns:cx="http://schemas.microsoft.com/office/drawing/2014/chartex" xmlns:cx1="http://schemas.microsoft.com/office/drawing/2015/9/8/chartex" xmlns:cx2="http://schemas.microsoft.com/office/drawing/2015/10/21/chartex" xmlns:cx3="http://schemas.microsoft.com/office/drawing/2016/5/9/chartex" xmlns:cx4="http://schemas.microsoft.com/office/drawing/2016/5/10/chartex" xmlns:cx5="http://schemas.microsoft.com/office/drawing/2016/5/11/chartex" xmlns:cx6="http://schemas.microsoft.com/office/drawing/2016/5/12/chartex" xmlns:cx7="http://schemas.microsoft.com/office/drawing/2016/5/13/chartex" xmlns:cx8="http://schemas.microsoft.com/office/drawing/2016/5/14/chartex" xmlns:mc="http://schemas.openxmlformats.org/markup-compatibility/2006" xmlns:aink="http://schemas.microsoft.com/office/drawing/2016/ink" xmlns:am3d="http://schemas.microsoft.com/office/drawing/2017/model3d" xmlns:o="urn:schemas-microsoft-com:office:office" xmlns:r="http://schemas.openxmlformats.org/officeDocument/2006/relationships" xmlns:m="http://schemas.openxmlformats.org/officeDocument/2006/math" xmlns:v="urn:schemas-microsoft-com:vml" xmlns:wp14="http://schemas.microsoft.com/office/word/2010/wordprocessingDrawing" xmlns:wp="http://schemas.openxmlformats.org/drawingml/2006/wordprocessingDrawing" xmlns:w10="urn:schemas-microsoft-com:office:word" xmlns:w="http://schemas.openxmlformats.org/wordprocessingml/2006/main" xmlns:w14="http://schemas.microsoft.com/office/word/2010/wordml" xmlns:w15="http://schemas.microsoft.com/office/word/2012/wordml" xmlns:w16cid="http://schemas.microsoft.com/office/word/2016/wordml/cid" xmlns:w16se="http://schemas.microsoft.com/office/word/2015/wordml/symex" xmlns:wpg="http://schemas.microsoft.com/office/word/2010/wordprocessingGroup" xmlns:wpi="http://schemas.microsoft.com/office/word/2010/wordprocessingInk" xmlns:wne="http://schemas.microsoft.com/office/word/2006/wordml" xmlns:wps="http://schemas.microsoft.com/office/word/2010/wordprocessingShape" mc:Ignorable="w14 w15 w16se w16cid wp14">
+<w:document xmlns:wpc="http://schemas.microsoft.com/office/word/2010/wordprocessingCanvas" xmlns:mc="http://schemas.openxmlformats.org/markup-compatibility/2006" xmlns:o="urn:schemas-microsoft-com:office:office" xmlns:r="http://schemas.openxmlformats.org/officeDocument/2006/relationships" xmlns:m="http://schemas.openxmlformats.org/officeDocument/2006/math" xmlns:v="urn:schemas-microsoft-com:vml" xmlns:wp14="http://schemas.microsoft.com/office/word/2010/wordprocessingDrawing" xmlns:wp="http://schemas.openxmlformats.org/drawingml/2006/wordprocessingDrawing" xmlns:w10="urn:schemas-microsoft-com:office:word" xmlns:w="http://schemas.openxmlformats.org/wordprocessingml/2006/main" xmlns:w14="http://schemas.microsoft.com/office/word/2010/wordml" xmlns:w15="http://schemas.microsoft.com/office/word/2012/wordml" xmlns:wpg="http://schemas.microsoft.com/office/word/2010/wordprocessingGroup" xmlns:wpi="http://schemas.microsoft.com/office/word/2010/wordprocessingInk" xmlns:wne="http://schemas.microsoft.com/office/word/2006/wordml" xmlns:wps="http://schemas.microsoft.com/office/word/2010/wordprocessingShape" mc:Ignorable="w14 w15 wp14">
   <w:body>
     <w:p>
       <w:pPr>
@@ -248,7 +248,6 @@
         </w:rPr>
       </w:pPr>
     </w:p>
-    <w:bookmarkStart w:id="0" w:name="_GoBack" w:displacedByCustomXml="next"/>
     <w:sdt>
       <w:sdtPr>
         <w:rPr>
@@ -284,7 +283,6 @@
             <w:t>Índice</w:t>
           </w:r>
         </w:p>
-        <w:bookmarkEnd w:id="0"/>
         <w:p>
           <w:pPr>
             <w:pStyle w:val="ndice1"/>
@@ -4202,7 +4200,7 @@
           <w:lang w:eastAsia="pt-PT"/>
         </w:rPr>
       </w:pPr>
-      <w:bookmarkStart w:id="1" w:name="_Toc503907313"/>
+      <w:bookmarkStart w:id="0" w:name="_Toc503907313"/>
       <w:r>
         <w:rPr>
           <w:rFonts w:eastAsia="Times New Roman"/>
@@ -4217,7 +4215,7 @@
         </w:rPr>
         <w:t>ema</w:t>
       </w:r>
-      <w:bookmarkEnd w:id="1"/>
+      <w:bookmarkEnd w:id="0"/>
     </w:p>
     <w:p>
       <w:pPr>
@@ -4288,7 +4286,7 @@
           <w:lang w:eastAsia="pt-PT"/>
         </w:rPr>
       </w:pPr>
-      <w:bookmarkStart w:id="2" w:name="_Toc503907314"/>
+      <w:bookmarkStart w:id="1" w:name="_Toc503907314"/>
       <w:r>
         <w:rPr>
           <w:rFonts w:eastAsia="Times New Roman"/>
@@ -4296,7 +4294,7 @@
         </w:rPr>
         <w:t>Diagrama de Contexto</w:t>
       </w:r>
-      <w:bookmarkEnd w:id="2"/>
+      <w:bookmarkEnd w:id="1"/>
     </w:p>
     <w:p>
       <w:pPr>
@@ -4467,10 +4465,10 @@
             <v:path o:extrusionok="f" gradientshapeok="t" o:connecttype="rect"/>
             <o:lock v:ext="edit" aspectratio="t"/>
           </v:shapetype>
-          <v:shape id="_x0000_i1025" type="#_x0000_t75" style="width:529.5pt;height:180pt" o:ole="">
+          <v:shape id="_x0000_i1025" type="#_x0000_t75" style="width:529.8pt;height:180pt" o:ole="">
             <v:imagedata r:id="rId9" o:title=""/>
           </v:shape>
-          <o:OLEObject Type="Embed" ProgID="Visio.Drawing.15" ShapeID="_x0000_i1025" DrawAspect="Content" ObjectID="_1577649247" r:id="rId10"/>
+          <o:OLEObject Type="Embed" ProgID="Visio.Drawing.15" ShapeID="_x0000_i1025" DrawAspect="Content" ObjectID="_1577652294" r:id="rId10"/>
         </w:object>
       </w:r>
     </w:p>
@@ -4481,7 +4479,7 @@
           <w:lang w:eastAsia="pt-PT"/>
         </w:rPr>
       </w:pPr>
-      <w:bookmarkStart w:id="3" w:name="_Toc503890534"/>
+      <w:bookmarkStart w:id="2" w:name="_Toc503890534"/>
       <w:r>
         <w:t xml:space="preserve">Figura </w:t>
       </w:r>
@@ -4496,7 +4494,7 @@
       <w:r>
         <w:t xml:space="preserve"> – Diagrama de Contexto</w:t>
       </w:r>
-      <w:bookmarkEnd w:id="3"/>
+      <w:bookmarkEnd w:id="2"/>
     </w:p>
     <w:p>
       <w:pPr>
@@ -4559,7 +4557,7 @@
           <w:lang w:eastAsia="pt-PT"/>
         </w:rPr>
       </w:pPr>
-      <w:bookmarkStart w:id="4" w:name="_Toc503907315"/>
+      <w:bookmarkStart w:id="3" w:name="_Toc503907315"/>
       <w:r>
         <w:rPr>
           <w:rFonts w:eastAsia="Times New Roman"/>
@@ -4575,7 +4573,7 @@
         </w:rPr>
         <w:t>QuittingTime</w:t>
       </w:r>
-      <w:bookmarkEnd w:id="4"/>
+      <w:bookmarkEnd w:id="3"/>
       <w:proofErr w:type="spellEnd"/>
     </w:p>
     <w:p>
@@ -4659,21 +4657,21 @@
         <w:rPr>
           <w:lang w:val="en-US"/>
         </w:rPr>
-        <w:t xml:space="preserve">: Wings Over </w:t>
+        <w:t xml:space="preserve">: Wings </w:t>
       </w:r>
       <w:proofErr w:type="gramStart"/>
       <w:r>
         <w:rPr>
           <w:lang w:val="en-US"/>
         </w:rPr>
-        <w:t>The</w:t>
+        <w:t>Over</w:t>
       </w:r>
       <w:proofErr w:type="gramEnd"/>
       <w:r>
         <w:rPr>
           <w:lang w:val="en-US"/>
         </w:rPr>
-        <w:t xml:space="preserve"> World.</w:t>
+        <w:t xml:space="preserve"> The World.</w:t>
       </w:r>
     </w:p>
     <w:p>
@@ -4731,7 +4729,7 @@
           <w:lang w:eastAsia="pt-PT"/>
         </w:rPr>
       </w:pPr>
-      <w:bookmarkStart w:id="5" w:name="_Toc503907316"/>
+      <w:bookmarkStart w:id="4" w:name="_Toc503907316"/>
       <w:proofErr w:type="spellStart"/>
       <w:r>
         <w:rPr>
@@ -4740,7 +4738,7 @@
         </w:rPr>
         <w:t>SpiralDevelopment</w:t>
       </w:r>
-      <w:bookmarkEnd w:id="5"/>
+      <w:bookmarkEnd w:id="4"/>
       <w:proofErr w:type="spellEnd"/>
     </w:p>
     <w:p>
@@ -4815,7 +4813,7 @@
           <w:lang w:eastAsia="pt-PT"/>
         </w:rPr>
       </w:pPr>
-      <w:bookmarkStart w:id="6" w:name="_Toc503907317"/>
+      <w:bookmarkStart w:id="5" w:name="_Toc503907317"/>
       <w:proofErr w:type="spellStart"/>
       <w:r>
         <w:rPr>
@@ -4824,7 +4822,7 @@
         </w:rPr>
         <w:t>TwoTierReview</w:t>
       </w:r>
-      <w:bookmarkEnd w:id="6"/>
+      <w:bookmarkEnd w:id="5"/>
       <w:proofErr w:type="spellEnd"/>
     </w:p>
     <w:p>
@@ -4977,7 +4975,7 @@
           <w:lang w:eastAsia="pt-PT"/>
         </w:rPr>
       </w:pPr>
-      <w:bookmarkStart w:id="7" w:name="_Toc503907318"/>
+      <w:bookmarkStart w:id="6" w:name="_Toc503907318"/>
       <w:r>
         <w:rPr>
           <w:rFonts w:eastAsia="Times New Roman"/>
@@ -4985,7 +4983,7 @@
         </w:rPr>
         <w:t>Estado da Arte</w:t>
       </w:r>
-      <w:bookmarkEnd w:id="7"/>
+      <w:bookmarkEnd w:id="6"/>
     </w:p>
     <w:p>
       <w:pPr>
@@ -9280,7 +9278,7 @@
           <w:lang w:eastAsia="pt-PT"/>
         </w:rPr>
       </w:pPr>
-      <w:bookmarkStart w:id="8" w:name="_Toc503890535"/>
+      <w:bookmarkStart w:id="7" w:name="_Toc503890535"/>
       <w:r>
         <w:t xml:space="preserve">Figura </w:t>
       </w:r>
@@ -9295,7 +9293,7 @@
       <w:r>
         <w:t xml:space="preserve"> - Estado da Arte</w:t>
       </w:r>
-      <w:bookmarkEnd w:id="8"/>
+      <w:bookmarkEnd w:id="7"/>
     </w:p>
     <w:p>
       <w:pPr>
@@ -9307,21 +9305,7 @@
         <w:rPr>
           <w:lang w:eastAsia="pt-PT"/>
         </w:rPr>
-        <w:t xml:space="preserve">Legenda: T </w:t>
-      </w:r>
-      <w:proofErr w:type="gramStart"/>
-      <w:r>
-        <w:rPr>
-          <w:lang w:eastAsia="pt-PT"/>
-        </w:rPr>
-        <w:t>= Tem</w:t>
-      </w:r>
-      <w:proofErr w:type="gramEnd"/>
-      <w:r>
-        <w:rPr>
-          <w:lang w:eastAsia="pt-PT"/>
-        </w:rPr>
-        <w:t>; X = Não Tem</w:t>
+        <w:t>Legenda: T = Tem; X = Não Tem</w:t>
       </w:r>
     </w:p>
     <w:p>
@@ -9352,7 +9336,7 @@
           <w:lang w:eastAsia="pt-PT"/>
         </w:rPr>
       </w:pPr>
-      <w:bookmarkStart w:id="9" w:name="_Toc503907319"/>
+      <w:bookmarkStart w:id="8" w:name="_Toc503907319"/>
       <w:r>
         <w:rPr>
           <w:rFonts w:eastAsia="Times New Roman"/>
@@ -9367,10 +9351,10 @@
         </w:rPr>
         <w:t xml:space="preserve"> e respetivos casos de uso</w:t>
       </w:r>
-      <w:bookmarkEnd w:id="9"/>
-    </w:p>
-    <w:bookmarkStart w:id="10" w:name="_MON_1577476338"/>
-    <w:bookmarkEnd w:id="10"/>
+      <w:bookmarkEnd w:id="8"/>
+    </w:p>
+    <w:bookmarkStart w:id="9" w:name="_MON_1577476338"/>
+    <w:bookmarkEnd w:id="9"/>
     <w:p>
       <w:pPr>
         <w:keepNext/>
@@ -9380,10 +9364,10 @@
           <w:lang w:eastAsia="pt-PT"/>
         </w:rPr>
         <w:object w:dxaOrig="8093" w:dyaOrig="9050">
-          <v:shape id="_x0000_i1026" type="#_x0000_t75" style="width:405pt;height:452.25pt" o:ole="">
+          <v:shape id="_x0000_i1026" type="#_x0000_t75" style="width:405pt;height:451.8pt" o:ole="">
             <v:imagedata r:id="rId11" o:title=""/>
           </v:shape>
-          <o:OLEObject Type="Embed" ProgID="Excel.Sheet.12" ShapeID="_x0000_i1026" DrawAspect="Content" ObjectID="_1577649248" r:id="rId12"/>
+          <o:OLEObject Type="Embed" ProgID="Excel.Sheet.12" ShapeID="_x0000_i1026" DrawAspect="Content" ObjectID="_1577652295" r:id="rId12"/>
         </w:object>
       </w:r>
     </w:p>
@@ -9394,7 +9378,7 @@
           <w:lang w:eastAsia="pt-PT"/>
         </w:rPr>
       </w:pPr>
-      <w:bookmarkStart w:id="11" w:name="_Toc503890536"/>
+      <w:bookmarkStart w:id="10" w:name="_Toc503890536"/>
       <w:r>
         <w:t xml:space="preserve">Figura </w:t>
       </w:r>
@@ -9409,7 +9393,7 @@
       <w:r>
         <w:t xml:space="preserve"> - Tabela de Atores e Respetivos casos de uso</w:t>
       </w:r>
-      <w:bookmarkEnd w:id="11"/>
+      <w:bookmarkEnd w:id="10"/>
     </w:p>
     <w:p>
       <w:pPr>
@@ -9461,7 +9445,7 @@
           <w:lang w:eastAsia="pt-PT"/>
         </w:rPr>
       </w:pPr>
-      <w:bookmarkStart w:id="12" w:name="_Toc503907320"/>
+      <w:bookmarkStart w:id="11" w:name="_Toc503907320"/>
       <w:r>
         <w:rPr>
           <w:rFonts w:eastAsia="Times New Roman"/>
@@ -9469,7 +9453,7 @@
         </w:rPr>
         <w:t>Casos de Uso</w:t>
       </w:r>
-      <w:bookmarkEnd w:id="12"/>
+      <w:bookmarkEnd w:id="11"/>
     </w:p>
     <w:p>
       <w:pPr>
@@ -9490,10 +9474,10 @@
       </w:pPr>
       <w:r>
         <w:object w:dxaOrig="21060" w:dyaOrig="11505">
-          <v:shape id="_x0000_i1027" type="#_x0000_t75" style="width:547.5pt;height:300pt" o:ole="">
+          <v:shape id="_x0000_i1027" type="#_x0000_t75" style="width:547.8pt;height:300pt" o:ole="">
             <v:imagedata r:id="rId13" o:title=""/>
           </v:shape>
-          <o:OLEObject Type="Embed" ProgID="Visio.Drawing.15" ShapeID="_x0000_i1027" DrawAspect="Content" ObjectID="_1577649249" r:id="rId14"/>
+          <o:OLEObject Type="Embed" ProgID="Visio.Drawing.15" ShapeID="_x0000_i1027" DrawAspect="Content" ObjectID="_1577652296" r:id="rId14"/>
         </w:object>
       </w:r>
     </w:p>
@@ -9501,7 +9485,7 @@
       <w:pPr>
         <w:pStyle w:val="Legenda"/>
       </w:pPr>
-      <w:bookmarkStart w:id="13" w:name="_Toc503890537"/>
+      <w:bookmarkStart w:id="12" w:name="_Toc503890537"/>
       <w:r>
         <w:t xml:space="preserve">Figura </w:t>
       </w:r>
@@ -9516,7 +9500,7 @@
       <w:r>
         <w:t xml:space="preserve"> - Diagrama de Casos de Uso</w:t>
       </w:r>
-      <w:bookmarkEnd w:id="13"/>
+      <w:bookmarkEnd w:id="12"/>
     </w:p>
     <w:p>
       <w:pPr>
@@ -9535,10 +9519,10 @@
       </w:r>
       <w:r>
         <w:object w:dxaOrig="12015" w:dyaOrig="8446">
-          <v:shape id="_x0000_i1028" type="#_x0000_t75" style="width:517.5pt;height:363.75pt" o:ole="">
+          <v:shape id="_x0000_i1028" type="#_x0000_t75" style="width:517.2pt;height:363.6pt" o:ole="">
             <v:imagedata r:id="rId15" o:title=""/>
           </v:shape>
-          <o:OLEObject Type="Embed" ProgID="Visio.Drawing.15" ShapeID="_x0000_i1028" DrawAspect="Content" ObjectID="_1577649250" r:id="rId16"/>
+          <o:OLEObject Type="Embed" ProgID="Visio.Drawing.15" ShapeID="_x0000_i1028" DrawAspect="Content" ObjectID="_1577652297" r:id="rId16"/>
         </w:object>
       </w:r>
     </w:p>
@@ -9546,7 +9530,7 @@
       <w:pPr>
         <w:pStyle w:val="Legenda"/>
       </w:pPr>
-      <w:bookmarkStart w:id="14" w:name="_Toc503890538"/>
+      <w:bookmarkStart w:id="13" w:name="_Toc503890538"/>
       <w:r>
         <w:t xml:space="preserve">Figura </w:t>
       </w:r>
@@ -9561,7 +9545,7 @@
       <w:r>
         <w:t xml:space="preserve"> - Diagrama de Casos de Uso dentro da Fronteira</w:t>
       </w:r>
-      <w:bookmarkEnd w:id="14"/>
+      <w:bookmarkEnd w:id="13"/>
     </w:p>
     <w:p>
       <w:pPr>
@@ -9808,7 +9792,7 @@
           <w:lang w:eastAsia="pt-PT"/>
         </w:rPr>
       </w:pPr>
-      <w:bookmarkStart w:id="15" w:name="_Toc503907321"/>
+      <w:bookmarkStart w:id="14" w:name="_Toc503907321"/>
       <w:r>
         <w:rPr>
           <w:rFonts w:eastAsia="Times New Roman"/>
@@ -9823,7 +9807,7 @@
         </w:rPr>
         <w:t>Casos de Uso</w:t>
       </w:r>
-      <w:bookmarkEnd w:id="15"/>
+      <w:bookmarkEnd w:id="14"/>
     </w:p>
     <w:p>
       <w:pPr>
@@ -9838,8 +9822,8 @@
         </w:rPr>
       </w:pPr>
     </w:p>
-    <w:bookmarkStart w:id="16" w:name="_MON_1577459462"/>
-    <w:bookmarkEnd w:id="16"/>
+    <w:bookmarkStart w:id="15" w:name="_MON_1577459462"/>
+    <w:bookmarkEnd w:id="15"/>
     <w:p>
       <w:pPr>
         <w:keepNext/>
@@ -9847,10 +9831,10 @@
       </w:pPr>
       <w:r>
         <w:object w:dxaOrig="9029" w:dyaOrig="6625">
-          <v:shape id="_x0000_i1029" type="#_x0000_t75" style="width:452.25pt;height:331.5pt" o:ole="">
+          <v:shape id="_x0000_i1029" type="#_x0000_t75" style="width:452.4pt;height:331.8pt" o:ole="">
             <v:imagedata r:id="rId17" o:title=""/>
           </v:shape>
-          <o:OLEObject Type="Embed" ProgID="Excel.Sheet.12" ShapeID="_x0000_i1029" DrawAspect="Content" ObjectID="_1577649251" r:id="rId18"/>
+          <o:OLEObject Type="Embed" ProgID="Excel.Sheet.12" ShapeID="_x0000_i1029" DrawAspect="Content" ObjectID="_1577652298" r:id="rId18"/>
         </w:object>
       </w:r>
     </w:p>
@@ -9858,7 +9842,7 @@
       <w:pPr>
         <w:pStyle w:val="Legenda"/>
       </w:pPr>
-      <w:bookmarkStart w:id="17" w:name="_Toc503890539"/>
+      <w:bookmarkStart w:id="16" w:name="_Toc503890539"/>
       <w:r>
         <w:t xml:space="preserve">Figura </w:t>
       </w:r>
@@ -9873,19 +9857,19 @@
       <w:r>
         <w:t xml:space="preserve"> - Descrição Criar Inquérito</w:t>
       </w:r>
-      <w:bookmarkEnd w:id="17"/>
+      <w:bookmarkEnd w:id="16"/>
     </w:p>
     <w:p>
       <w:pPr>
         <w:keepNext/>
         <w:spacing w:after="0" w:line="240" w:lineRule="auto"/>
       </w:pPr>
-      <w:bookmarkStart w:id="18" w:name="_MON_1577459637"/>
-      <w:bookmarkEnd w:id="18"/>
+      <w:bookmarkStart w:id="17" w:name="_MON_1577459637"/>
+      <w:bookmarkEnd w:id="17"/>
       <w:r>
         <w:lastRenderedPageBreak/>
         <w:pict>
-          <v:shape id="_x0000_i1030" type="#_x0000_t75" style="width:452.25pt;height:286.5pt">
+          <v:shape id="_x0000_i1030" type="#_x0000_t75" style="width:452.4pt;height:286.8pt">
             <v:imagedata r:id="rId19" o:title=""/>
           </v:shape>
         </w:pict>
@@ -9895,7 +9879,7 @@
       <w:pPr>
         <w:pStyle w:val="Legenda"/>
       </w:pPr>
-      <w:bookmarkStart w:id="19" w:name="_Toc503890540"/>
+      <w:bookmarkStart w:id="18" w:name="_Toc503890540"/>
       <w:r>
         <w:t xml:space="preserve">Figura </w:t>
       </w:r>
@@ -9910,7 +9894,7 @@
       <w:r>
         <w:t xml:space="preserve"> - Descrição Alterar Inquérito</w:t>
       </w:r>
-      <w:bookmarkEnd w:id="19"/>
+      <w:bookmarkEnd w:id="18"/>
     </w:p>
     <w:p>
       <w:pPr>
@@ -9924,8 +9908,8 @@
         </w:rPr>
       </w:pPr>
     </w:p>
-    <w:bookmarkStart w:id="20" w:name="_MON_1577459915"/>
-    <w:bookmarkEnd w:id="20"/>
+    <w:bookmarkStart w:id="19" w:name="_MON_1577459915"/>
+    <w:bookmarkEnd w:id="19"/>
     <w:p>
       <w:pPr>
         <w:keepNext/>
@@ -9933,10 +9917,10 @@
       </w:pPr>
       <w:r>
         <w:object w:dxaOrig="9672" w:dyaOrig="4592">
-          <v:shape id="_x0000_i1031" type="#_x0000_t75" style="width:483.75pt;height:229.5pt" o:ole="">
+          <v:shape id="_x0000_i1031" type="#_x0000_t75" style="width:483.6pt;height:229.8pt" o:ole="">
             <v:imagedata r:id="rId20" o:title=""/>
           </v:shape>
-          <o:OLEObject Type="Embed" ProgID="Excel.Sheet.12" ShapeID="_x0000_i1031" DrawAspect="Content" ObjectID="_1577649252" r:id="rId21"/>
+          <o:OLEObject Type="Embed" ProgID="Excel.Sheet.12" ShapeID="_x0000_i1031" DrawAspect="Content" ObjectID="_1577652299" r:id="rId21"/>
         </w:object>
       </w:r>
     </w:p>
@@ -9944,7 +9928,7 @@
       <w:pPr>
         <w:pStyle w:val="Legenda"/>
       </w:pPr>
-      <w:bookmarkStart w:id="21" w:name="_Toc503890541"/>
+      <w:bookmarkStart w:id="20" w:name="_Toc503890541"/>
       <w:r>
         <w:t xml:space="preserve">Figura </w:t>
       </w:r>
@@ -9959,11 +9943,11 @@
       <w:r>
         <w:t xml:space="preserve"> - Descrição Consultar Inquérito</w:t>
       </w:r>
-      <w:bookmarkEnd w:id="21"/>
+      <w:bookmarkEnd w:id="20"/>
     </w:p>
     <w:p/>
-    <w:bookmarkStart w:id="22" w:name="_MON_1577459967"/>
-    <w:bookmarkEnd w:id="22"/>
+    <w:bookmarkStart w:id="21" w:name="_MON_1577459967"/>
+    <w:bookmarkEnd w:id="21"/>
     <w:p>
       <w:pPr>
         <w:keepNext/>
@@ -9971,10 +9955,10 @@
       </w:pPr>
       <w:r>
         <w:object w:dxaOrig="9398" w:dyaOrig="4301">
-          <v:shape id="_x0000_i1032" type="#_x0000_t75" style="width:470.25pt;height:214.5pt" o:ole="">
+          <v:shape id="_x0000_i1032" type="#_x0000_t75" style="width:470.4pt;height:214.2pt" o:ole="">
             <v:imagedata r:id="rId22" o:title=""/>
           </v:shape>
-          <o:OLEObject Type="Embed" ProgID="Excel.Sheet.12" ShapeID="_x0000_i1032" DrawAspect="Content" ObjectID="_1577649253" r:id="rId23"/>
+          <o:OLEObject Type="Embed" ProgID="Excel.Sheet.12" ShapeID="_x0000_i1032" DrawAspect="Content" ObjectID="_1577652300" r:id="rId23"/>
         </w:object>
       </w:r>
     </w:p>
@@ -9982,7 +9966,7 @@
       <w:pPr>
         <w:pStyle w:val="Legenda"/>
       </w:pPr>
-      <w:bookmarkStart w:id="23" w:name="_Toc503890542"/>
+      <w:bookmarkStart w:id="22" w:name="_Toc503890542"/>
       <w:r>
         <w:t xml:space="preserve">Figura </w:t>
       </w:r>
@@ -9997,7 +9981,7 @@
       <w:r>
         <w:t xml:space="preserve"> - Descrição Eliminar Inquérito</w:t>
       </w:r>
-      <w:bookmarkEnd w:id="23"/>
+      <w:bookmarkEnd w:id="22"/>
     </w:p>
     <w:p>
       <w:pPr>
@@ -10011,8 +9995,8 @@
         </w:rPr>
       </w:pPr>
     </w:p>
-    <w:bookmarkStart w:id="24" w:name="_MON_1577460010"/>
-    <w:bookmarkEnd w:id="24"/>
+    <w:bookmarkStart w:id="23" w:name="_MON_1577460010"/>
+    <w:bookmarkEnd w:id="23"/>
     <w:p>
       <w:pPr>
         <w:keepNext/>
@@ -10020,10 +10004,10 @@
       </w:pPr>
       <w:r>
         <w:object w:dxaOrig="8803" w:dyaOrig="5173">
-          <v:shape id="_x0000_i1033" type="#_x0000_t75" style="width:440.25pt;height:258pt" o:ole="">
+          <v:shape id="_x0000_i1033" type="#_x0000_t75" style="width:440.4pt;height:258pt" o:ole="">
             <v:imagedata r:id="rId24" o:title=""/>
           </v:shape>
-          <o:OLEObject Type="Embed" ProgID="Excel.Sheet.12" ShapeID="_x0000_i1033" DrawAspect="Content" ObjectID="_1577649254" r:id="rId25"/>
+          <o:OLEObject Type="Embed" ProgID="Excel.Sheet.12" ShapeID="_x0000_i1033" DrawAspect="Content" ObjectID="_1577652301" r:id="rId25"/>
         </w:object>
       </w:r>
     </w:p>
@@ -10031,7 +10015,7 @@
       <w:pPr>
         <w:pStyle w:val="Legenda"/>
       </w:pPr>
-      <w:bookmarkStart w:id="25" w:name="_Toc503890543"/>
+      <w:bookmarkStart w:id="24" w:name="_Toc503890543"/>
       <w:r>
         <w:t xml:space="preserve">Figura </w:t>
       </w:r>
@@ -10046,7 +10030,7 @@
       <w:r>
         <w:t xml:space="preserve"> - Descrição Responder Questionário</w:t>
       </w:r>
-      <w:bookmarkEnd w:id="25"/>
+      <w:bookmarkEnd w:id="24"/>
     </w:p>
     <w:p>
       <w:pPr>
@@ -10054,8 +10038,8 @@
         <w:spacing w:after="0" w:line="240" w:lineRule="auto"/>
       </w:pPr>
     </w:p>
-    <w:bookmarkStart w:id="26" w:name="_MON_1577479073"/>
-    <w:bookmarkEnd w:id="26"/>
+    <w:bookmarkStart w:id="25" w:name="_MON_1577479073"/>
+    <w:bookmarkEnd w:id="25"/>
     <w:p>
       <w:pPr>
         <w:keepNext/>
@@ -10063,10 +10047,10 @@
       </w:pPr>
       <w:r>
         <w:object w:dxaOrig="10284" w:dyaOrig="7466">
-          <v:shape id="_x0000_i1034" type="#_x0000_t75" style="width:515.25pt;height:373.5pt" o:ole="">
+          <v:shape id="_x0000_i1034" type="#_x0000_t75" style="width:515.4pt;height:373.8pt" o:ole="">
             <v:imagedata r:id="rId26" o:title=""/>
           </v:shape>
-          <o:OLEObject Type="Embed" ProgID="Excel.Sheet.12" ShapeID="_x0000_i1034" DrawAspect="Content" ObjectID="_1577649255" r:id="rId27"/>
+          <o:OLEObject Type="Embed" ProgID="Excel.Sheet.12" ShapeID="_x0000_i1034" DrawAspect="Content" ObjectID="_1577652302" r:id="rId27"/>
         </w:object>
       </w:r>
     </w:p>
@@ -10074,7 +10058,7 @@
       <w:pPr>
         <w:pStyle w:val="Legenda"/>
       </w:pPr>
-      <w:bookmarkStart w:id="27" w:name="_Toc503890544"/>
+      <w:bookmarkStart w:id="26" w:name="_Toc503890544"/>
       <w:r>
         <w:t xml:space="preserve">Figura </w:t>
       </w:r>
@@ -10089,7 +10073,7 @@
       <w:r>
         <w:t xml:space="preserve"> - Descrição Visualizar Trilho Recomendado</w:t>
       </w:r>
-      <w:bookmarkEnd w:id="27"/>
+      <w:bookmarkEnd w:id="26"/>
     </w:p>
     <w:p>
       <w:pPr>
@@ -10103,8 +10087,8 @@
         </w:rPr>
       </w:pPr>
     </w:p>
-    <w:bookmarkStart w:id="28" w:name="_MON_1577460091"/>
-    <w:bookmarkEnd w:id="28"/>
+    <w:bookmarkStart w:id="27" w:name="_MON_1577460091"/>
+    <w:bookmarkEnd w:id="27"/>
     <w:p>
       <w:pPr>
         <w:keepNext/>
@@ -10112,10 +10096,10 @@
       </w:pPr>
       <w:r>
         <w:object w:dxaOrig="10896" w:dyaOrig="4592">
-          <v:shape id="_x0000_i1035" type="#_x0000_t75" style="width:543.75pt;height:229.5pt" o:ole="">
+          <v:shape id="_x0000_i1035" type="#_x0000_t75" style="width:543.6pt;height:229.8pt" o:ole="">
             <v:imagedata r:id="rId28" o:title=""/>
           </v:shape>
-          <o:OLEObject Type="Embed" ProgID="Excel.Sheet.12" ShapeID="_x0000_i1035" DrawAspect="Content" ObjectID="_1577649256" r:id="rId29"/>
+          <o:OLEObject Type="Embed" ProgID="Excel.Sheet.12" ShapeID="_x0000_i1035" DrawAspect="Content" ObjectID="_1577652303" r:id="rId29"/>
         </w:object>
       </w:r>
     </w:p>
@@ -10123,7 +10107,7 @@
       <w:pPr>
         <w:pStyle w:val="Legenda"/>
       </w:pPr>
-      <w:bookmarkStart w:id="29" w:name="_Toc503890545"/>
+      <w:bookmarkStart w:id="28" w:name="_Toc503890545"/>
       <w:r>
         <w:t xml:space="preserve">Figura </w:t>
       </w:r>
@@ -10138,7 +10122,7 @@
       <w:r>
         <w:t xml:space="preserve"> - Descrição Consultar Questionário</w:t>
       </w:r>
-      <w:bookmarkEnd w:id="29"/>
+      <w:bookmarkEnd w:id="28"/>
     </w:p>
     <w:p>
       <w:pPr>
@@ -10164,8 +10148,8 @@
         </w:rPr>
       </w:pPr>
     </w:p>
-    <w:bookmarkStart w:id="30" w:name="_MON_1577460144"/>
-    <w:bookmarkEnd w:id="30"/>
+    <w:bookmarkStart w:id="29" w:name="_MON_1577460144"/>
+    <w:bookmarkEnd w:id="29"/>
     <w:p>
       <w:pPr>
         <w:keepNext/>
@@ -10173,10 +10157,10 @@
       </w:pPr>
       <w:r>
         <w:object w:dxaOrig="8803" w:dyaOrig="5753">
-          <v:shape id="_x0000_i1036" type="#_x0000_t75" style="width:440.25pt;height:286.5pt" o:ole="">
+          <v:shape id="_x0000_i1036" type="#_x0000_t75" style="width:440.4pt;height:286.2pt" o:ole="">
             <v:imagedata r:id="rId30" o:title=""/>
           </v:shape>
-          <o:OLEObject Type="Embed" ProgID="Excel.Sheet.12" ShapeID="_x0000_i1036" DrawAspect="Content" ObjectID="_1577649257" r:id="rId31"/>
+          <o:OLEObject Type="Embed" ProgID="Excel.Sheet.12" ShapeID="_x0000_i1036" DrawAspect="Content" ObjectID="_1577652304" r:id="rId31"/>
         </w:object>
       </w:r>
     </w:p>
@@ -10184,7 +10168,7 @@
       <w:pPr>
         <w:pStyle w:val="Legenda"/>
       </w:pPr>
-      <w:bookmarkStart w:id="31" w:name="_Toc503890546"/>
+      <w:bookmarkStart w:id="30" w:name="_Toc503890546"/>
       <w:r>
         <w:t xml:space="preserve">Figura </w:t>
       </w:r>
@@ -10199,7 +10183,7 @@
       <w:r>
         <w:t xml:space="preserve"> - Descrição Criar Turista</w:t>
       </w:r>
-      <w:bookmarkEnd w:id="31"/>
+      <w:bookmarkEnd w:id="30"/>
     </w:p>
     <w:p>
       <w:pPr>
@@ -10213,8 +10197,8 @@
         </w:rPr>
       </w:pPr>
     </w:p>
-    <w:bookmarkStart w:id="32" w:name="_MON_1577460166"/>
-    <w:bookmarkEnd w:id="32"/>
+    <w:bookmarkStart w:id="31" w:name="_MON_1577460166"/>
+    <w:bookmarkEnd w:id="31"/>
     <w:p>
       <w:pPr>
         <w:keepNext/>
@@ -10222,10 +10206,10 @@
       </w:pPr>
       <w:r>
         <w:object w:dxaOrig="8803" w:dyaOrig="5173">
-          <v:shape id="_x0000_i1037" type="#_x0000_t75" style="width:440.25pt;height:258pt" o:ole="">
+          <v:shape id="_x0000_i1037" type="#_x0000_t75" style="width:440.4pt;height:258pt" o:ole="">
             <v:imagedata r:id="rId32" o:title=""/>
           </v:shape>
-          <o:OLEObject Type="Embed" ProgID="Excel.Sheet.12" ShapeID="_x0000_i1037" DrawAspect="Content" ObjectID="_1577649258" r:id="rId33"/>
+          <o:OLEObject Type="Embed" ProgID="Excel.Sheet.12" ShapeID="_x0000_i1037" DrawAspect="Content" ObjectID="_1577652305" r:id="rId33"/>
         </w:object>
       </w:r>
     </w:p>
@@ -10233,7 +10217,7 @@
       <w:pPr>
         <w:pStyle w:val="Legenda"/>
       </w:pPr>
-      <w:bookmarkStart w:id="33" w:name="_Toc503890547"/>
+      <w:bookmarkStart w:id="32" w:name="_Toc503890547"/>
       <w:r>
         <w:t xml:space="preserve">Figura </w:t>
       </w:r>
@@ -10248,7 +10232,7 @@
       <w:r>
         <w:t xml:space="preserve"> - Descrição Consultar Turista</w:t>
       </w:r>
-      <w:bookmarkEnd w:id="33"/>
+      <w:bookmarkEnd w:id="32"/>
     </w:p>
     <w:p>
       <w:pPr>
@@ -10322,8 +10306,8 @@
         </w:rPr>
       </w:pPr>
     </w:p>
-    <w:bookmarkStart w:id="34" w:name="_MON_1577460213"/>
-    <w:bookmarkEnd w:id="34"/>
+    <w:bookmarkStart w:id="33" w:name="_MON_1577460213"/>
+    <w:bookmarkEnd w:id="33"/>
     <w:p>
       <w:pPr>
         <w:keepNext/>
@@ -10338,10 +10322,10 @@
           <w:lang w:eastAsia="pt-PT"/>
         </w:rPr>
         <w:object w:dxaOrig="8496" w:dyaOrig="6625">
-          <v:shape id="_x0000_i1038" type="#_x0000_t75" style="width:424.5pt;height:331.5pt" o:ole="">
+          <v:shape id="_x0000_i1038" type="#_x0000_t75" style="width:424.2pt;height:331.8pt" o:ole="">
             <v:imagedata r:id="rId34" o:title=""/>
           </v:shape>
-          <o:OLEObject Type="Embed" ProgID="Excel.Sheet.12" ShapeID="_x0000_i1038" DrawAspect="Content" ObjectID="_1577649259" r:id="rId35"/>
+          <o:OLEObject Type="Embed" ProgID="Excel.Sheet.12" ShapeID="_x0000_i1038" DrawAspect="Content" ObjectID="_1577652306" r:id="rId35"/>
         </w:object>
       </w:r>
     </w:p>
@@ -10356,7 +10340,7 @@
           <w:lang w:eastAsia="pt-PT"/>
         </w:rPr>
       </w:pPr>
-      <w:bookmarkStart w:id="35" w:name="_Toc503890548"/>
+      <w:bookmarkStart w:id="34" w:name="_Toc503890548"/>
       <w:r>
         <w:t xml:space="preserve">Figura </w:t>
       </w:r>
@@ -10371,7 +10355,7 @@
       <w:r>
         <w:t xml:space="preserve"> - Descrição Alterar Turista</w:t>
       </w:r>
-      <w:bookmarkEnd w:id="35"/>
+      <w:bookmarkEnd w:id="34"/>
     </w:p>
     <w:p>
       <w:pPr>
@@ -10397,8 +10381,8 @@
         </w:rPr>
       </w:pPr>
     </w:p>
-    <w:bookmarkStart w:id="36" w:name="_MON_1577460284"/>
-    <w:bookmarkEnd w:id="36"/>
+    <w:bookmarkStart w:id="35" w:name="_MON_1577460284"/>
+    <w:bookmarkEnd w:id="35"/>
     <w:p>
       <w:pPr>
         <w:keepNext/>
@@ -10413,10 +10397,10 @@
           <w:lang w:eastAsia="pt-PT"/>
         </w:rPr>
         <w:object w:dxaOrig="8496" w:dyaOrig="5463">
-          <v:shape id="_x0000_i1039" type="#_x0000_t75" style="width:424.5pt;height:273pt" o:ole="">
+          <v:shape id="_x0000_i1039" type="#_x0000_t75" style="width:424.2pt;height:273pt" o:ole="">
             <v:imagedata r:id="rId36" o:title=""/>
           </v:shape>
-          <o:OLEObject Type="Embed" ProgID="Excel.Sheet.12" ShapeID="_x0000_i1039" DrawAspect="Content" ObjectID="_1577649260" r:id="rId37"/>
+          <o:OLEObject Type="Embed" ProgID="Excel.Sheet.12" ShapeID="_x0000_i1039" DrawAspect="Content" ObjectID="_1577652307" r:id="rId37"/>
         </w:object>
       </w:r>
     </w:p>
@@ -10431,7 +10415,7 @@
           <w:lang w:eastAsia="pt-PT"/>
         </w:rPr>
       </w:pPr>
-      <w:bookmarkStart w:id="37" w:name="_Toc503890549"/>
+      <w:bookmarkStart w:id="36" w:name="_Toc503890549"/>
       <w:r>
         <w:t xml:space="preserve">Figura </w:t>
       </w:r>
@@ -10446,7 +10430,7 @@
       <w:r>
         <w:t xml:space="preserve"> - Descrição Eliminar Turista</w:t>
       </w:r>
-      <w:bookmarkEnd w:id="37"/>
+      <w:bookmarkEnd w:id="36"/>
     </w:p>
     <w:p>
       <w:pPr>
@@ -10479,7 +10463,7 @@
           <w:lang w:eastAsia="pt-PT"/>
         </w:rPr>
       </w:pPr>
-      <w:bookmarkStart w:id="38" w:name="_Toc503907322"/>
+      <w:bookmarkStart w:id="37" w:name="_Toc503907322"/>
       <w:r>
         <w:rPr>
           <w:rFonts w:eastAsia="Times New Roman"/>
@@ -10501,7 +10485,7 @@
         </w:rPr>
         <w:t>equência</w:t>
       </w:r>
-      <w:bookmarkEnd w:id="38"/>
+      <w:bookmarkEnd w:id="37"/>
     </w:p>
     <w:p>
       <w:pPr>
@@ -10616,7 +10600,7 @@
           <v:shape id="_x0000_i1040" type="#_x0000_t75" style="width:516pt;height:315pt" o:ole="">
             <v:imagedata r:id="rId38" o:title=""/>
           </v:shape>
-          <o:OLEObject Type="Embed" ProgID="Visio.Drawing.15" ShapeID="_x0000_i1040" DrawAspect="Content" ObjectID="_1577649261" r:id="rId39"/>
+          <o:OLEObject Type="Embed" ProgID="Visio.Drawing.15" ShapeID="_x0000_i1040" DrawAspect="Content" ObjectID="_1577652308" r:id="rId39"/>
         </w:object>
       </w:r>
     </w:p>
@@ -10625,7 +10609,7 @@
         <w:pStyle w:val="Legenda"/>
         <w:jc w:val="center"/>
       </w:pPr>
-      <w:bookmarkStart w:id="39" w:name="_Toc503890550"/>
+      <w:bookmarkStart w:id="38" w:name="_Toc503890550"/>
       <w:r>
         <w:t xml:space="preserve">Figura </w:t>
       </w:r>
@@ -10640,7 +10624,7 @@
       <w:r>
         <w:t xml:space="preserve"> - Diagrama de Sequência Inserir Inquérito</w:t>
       </w:r>
-      <w:bookmarkEnd w:id="39"/>
+      <w:bookmarkEnd w:id="38"/>
     </w:p>
     <w:p>
       <w:pPr>
@@ -10653,10 +10637,10 @@
       </w:pPr>
       <w:r>
         <w:object w:dxaOrig="16365" w:dyaOrig="9315">
-          <v:shape id="_x0000_i1041" type="#_x0000_t75" style="width:518.25pt;height:294pt" o:ole="">
+          <v:shape id="_x0000_i1041" type="#_x0000_t75" style="width:517.8pt;height:294pt" o:ole="">
             <v:imagedata r:id="rId40" o:title=""/>
           </v:shape>
-          <o:OLEObject Type="Embed" ProgID="Visio.Drawing.15" ShapeID="_x0000_i1041" DrawAspect="Content" ObjectID="_1577649262" r:id="rId41"/>
+          <o:OLEObject Type="Embed" ProgID="Visio.Drawing.15" ShapeID="_x0000_i1041" DrawAspect="Content" ObjectID="_1577652309" r:id="rId41"/>
         </w:object>
       </w:r>
     </w:p>
@@ -10664,7 +10648,7 @@
       <w:pPr>
         <w:pStyle w:val="Legenda"/>
       </w:pPr>
-      <w:bookmarkStart w:id="40" w:name="_Toc503890551"/>
+      <w:bookmarkStart w:id="39" w:name="_Toc503890551"/>
       <w:r>
         <w:t xml:space="preserve">Figura </w:t>
       </w:r>
@@ -10679,7 +10663,7 @@
       <w:r>
         <w:t xml:space="preserve"> - Diagrama de Sequência Responder Questionário</w:t>
       </w:r>
-      <w:bookmarkEnd w:id="40"/>
+      <w:bookmarkEnd w:id="39"/>
     </w:p>
     <w:p>
       <w:pPr>
@@ -10687,10 +10671,10 @@
       </w:pPr>
       <w:r>
         <w:object w:dxaOrig="10636" w:dyaOrig="5131">
-          <v:shape id="_x0000_i1042" type="#_x0000_t75" style="width:516.75pt;height:249.75pt" o:ole="">
+          <v:shape id="_x0000_i1042" type="#_x0000_t75" style="width:517.2pt;height:249.6pt" o:ole="">
             <v:imagedata r:id="rId42" o:title=""/>
           </v:shape>
-          <o:OLEObject Type="Embed" ProgID="Visio.Drawing.15" ShapeID="_x0000_i1042" DrawAspect="Content" ObjectID="_1577649263" r:id="rId43"/>
+          <o:OLEObject Type="Embed" ProgID="Visio.Drawing.15" ShapeID="_x0000_i1042" DrawAspect="Content" ObjectID="_1577652310" r:id="rId43"/>
         </w:object>
       </w:r>
     </w:p>
@@ -10698,7 +10682,7 @@
       <w:pPr>
         <w:pStyle w:val="Legenda"/>
       </w:pPr>
-      <w:bookmarkStart w:id="41" w:name="_Toc503890552"/>
+      <w:bookmarkStart w:id="40" w:name="_Toc503890552"/>
       <w:r>
         <w:t xml:space="preserve">Figura </w:t>
       </w:r>
@@ -10713,7 +10697,7 @@
       <w:r>
         <w:t xml:space="preserve"> - Diagrama de Sequência Consultar Turista</w:t>
       </w:r>
-      <w:bookmarkEnd w:id="41"/>
+      <w:bookmarkEnd w:id="40"/>
     </w:p>
     <w:p>
       <w:pPr>
@@ -10721,10 +10705,10 @@
       </w:pPr>
       <w:r>
         <w:object w:dxaOrig="9616" w:dyaOrig="6886">
-          <v:shape id="_x0000_i1043" type="#_x0000_t75" style="width:480pt;height:344.25pt" o:ole="">
+          <v:shape id="_x0000_i1043" type="#_x0000_t75" style="width:480pt;height:344.4pt" o:ole="">
             <v:imagedata r:id="rId44" o:title=""/>
           </v:shape>
-          <o:OLEObject Type="Embed" ProgID="Visio.Drawing.15" ShapeID="_x0000_i1043" DrawAspect="Content" ObjectID="_1577649264" r:id="rId45"/>
+          <o:OLEObject Type="Embed" ProgID="Visio.Drawing.15" ShapeID="_x0000_i1043" DrawAspect="Content" ObjectID="_1577652311" r:id="rId45"/>
         </w:object>
       </w:r>
     </w:p>
@@ -10732,7 +10716,7 @@
       <w:pPr>
         <w:pStyle w:val="Legenda"/>
       </w:pPr>
-      <w:bookmarkStart w:id="42" w:name="_Toc503890553"/>
+      <w:bookmarkStart w:id="41" w:name="_Toc503890553"/>
       <w:r>
         <w:t xml:space="preserve">Figura </w:t>
       </w:r>
@@ -10747,7 +10731,7 @@
       <w:r>
         <w:t xml:space="preserve"> - Diagrama de Sequência Eliminar Turista</w:t>
       </w:r>
-      <w:bookmarkEnd w:id="42"/>
+      <w:bookmarkEnd w:id="41"/>
     </w:p>
     <w:p>
       <w:pPr>
@@ -10755,10 +10739,10 @@
       </w:pPr>
       <w:r>
         <w:object w:dxaOrig="12390" w:dyaOrig="7050">
-          <v:shape id="_x0000_i1044" type="#_x0000_t75" style="width:518.25pt;height:294pt" o:ole="">
+          <v:shape id="_x0000_i1044" type="#_x0000_t75" style="width:518.4pt;height:294pt" o:ole="">
             <v:imagedata r:id="rId46" o:title=""/>
           </v:shape>
-          <o:OLEObject Type="Embed" ProgID="Visio.Drawing.15" ShapeID="_x0000_i1044" DrawAspect="Content" ObjectID="_1577649265" r:id="rId47"/>
+          <o:OLEObject Type="Embed" ProgID="Visio.Drawing.15" ShapeID="_x0000_i1044" DrawAspect="Content" ObjectID="_1577652312" r:id="rId47"/>
         </w:object>
       </w:r>
     </w:p>
@@ -10766,7 +10750,7 @@
       <w:pPr>
         <w:pStyle w:val="Legenda"/>
       </w:pPr>
-      <w:bookmarkStart w:id="43" w:name="_Toc503890554"/>
+      <w:bookmarkStart w:id="42" w:name="_Toc503890554"/>
       <w:r>
         <w:t xml:space="preserve">Figura </w:t>
       </w:r>
@@ -10781,7 +10765,7 @@
       <w:r>
         <w:t xml:space="preserve"> - Diagrama de Sequência Eliminar Inquérito</w:t>
       </w:r>
-      <w:bookmarkEnd w:id="43"/>
+      <w:bookmarkEnd w:id="42"/>
     </w:p>
     <w:p>
       <w:pPr>
@@ -10789,10 +10773,10 @@
       </w:pPr>
       <w:r>
         <w:object w:dxaOrig="12915" w:dyaOrig="6885">
-          <v:shape id="_x0000_i1045" type="#_x0000_t75" style="width:518.25pt;height:276pt" o:ole="">
+          <v:shape id="_x0000_i1045" type="#_x0000_t75" style="width:518.4pt;height:276pt" o:ole="">
             <v:imagedata r:id="rId48" o:title=""/>
           </v:shape>
-          <o:OLEObject Type="Embed" ProgID="Visio.Drawing.15" ShapeID="_x0000_i1045" DrawAspect="Content" ObjectID="_1577649266" r:id="rId49"/>
+          <o:OLEObject Type="Embed" ProgID="Visio.Drawing.15" ShapeID="_x0000_i1045" DrawAspect="Content" ObjectID="_1577652313" r:id="rId49"/>
         </w:object>
       </w:r>
     </w:p>
@@ -10800,7 +10784,7 @@
       <w:pPr>
         <w:pStyle w:val="Legenda"/>
       </w:pPr>
-      <w:bookmarkStart w:id="44" w:name="_Toc503890555"/>
+      <w:bookmarkStart w:id="43" w:name="_Toc503890555"/>
       <w:r>
         <w:t xml:space="preserve">Figura </w:t>
       </w:r>
@@ -10815,7 +10799,7 @@
       <w:r>
         <w:t xml:space="preserve"> - Diagrama de Sequência Consultar Inquérito</w:t>
       </w:r>
-      <w:bookmarkEnd w:id="44"/>
+      <w:bookmarkEnd w:id="43"/>
     </w:p>
     <w:p>
       <w:pPr>
@@ -10823,10 +10807,10 @@
       </w:pPr>
       <w:r>
         <w:object w:dxaOrig="15510" w:dyaOrig="8340">
-          <v:shape id="_x0000_i1046" type="#_x0000_t75" style="width:518.25pt;height:278.25pt" o:ole="">
+          <v:shape id="_x0000_i1046" type="#_x0000_t75" style="width:517.8pt;height:278.4pt" o:ole="">
             <v:imagedata r:id="rId50" o:title=""/>
           </v:shape>
-          <o:OLEObject Type="Embed" ProgID="Visio.Drawing.15" ShapeID="_x0000_i1046" DrawAspect="Content" ObjectID="_1577649267" r:id="rId51"/>
+          <o:OLEObject Type="Embed" ProgID="Visio.Drawing.15" ShapeID="_x0000_i1046" DrawAspect="Content" ObjectID="_1577652314" r:id="rId51"/>
         </w:object>
       </w:r>
     </w:p>
@@ -10834,7 +10818,7 @@
       <w:pPr>
         <w:pStyle w:val="Legenda"/>
       </w:pPr>
-      <w:bookmarkStart w:id="45" w:name="_Toc503890556"/>
+      <w:bookmarkStart w:id="44" w:name="_Toc503890556"/>
       <w:r>
         <w:t xml:space="preserve">Figura </w:t>
       </w:r>
@@ -10849,7 +10833,7 @@
       <w:r>
         <w:t xml:space="preserve"> - Diagrama de Sequência Consultar Questionário</w:t>
       </w:r>
-      <w:bookmarkEnd w:id="45"/>
+      <w:bookmarkEnd w:id="44"/>
     </w:p>
     <w:p>
       <w:pPr>
@@ -10857,10 +10841,10 @@
       </w:pPr>
       <w:r>
         <w:object w:dxaOrig="10185" w:dyaOrig="6886">
-          <v:shape id="_x0000_i1047" type="#_x0000_t75" style="width:508.5pt;height:344.25pt" o:ole="">
+          <v:shape id="_x0000_i1047" type="#_x0000_t75" style="width:508.8pt;height:344.4pt" o:ole="">
             <v:imagedata r:id="rId52" o:title=""/>
           </v:shape>
-          <o:OLEObject Type="Embed" ProgID="Visio.Drawing.15" ShapeID="_x0000_i1047" DrawAspect="Content" ObjectID="_1577649268" r:id="rId53"/>
+          <o:OLEObject Type="Embed" ProgID="Visio.Drawing.15" ShapeID="_x0000_i1047" DrawAspect="Content" ObjectID="_1577652315" r:id="rId53"/>
         </w:object>
       </w:r>
     </w:p>
@@ -10868,7 +10852,7 @@
       <w:pPr>
         <w:pStyle w:val="Legenda"/>
       </w:pPr>
-      <w:bookmarkStart w:id="46" w:name="_Toc503890557"/>
+      <w:bookmarkStart w:id="45" w:name="_Toc503890557"/>
       <w:r>
         <w:t xml:space="preserve">Figura </w:t>
       </w:r>
@@ -10883,7 +10867,7 @@
       <w:r>
         <w:t xml:space="preserve"> - Diagrama de Sequência Criar Turista</w:t>
       </w:r>
-      <w:bookmarkEnd w:id="46"/>
+      <w:bookmarkEnd w:id="45"/>
     </w:p>
     <w:p>
       <w:pPr>
@@ -10891,10 +10875,10 @@
       </w:pPr>
       <w:r>
         <w:object w:dxaOrig="9616" w:dyaOrig="6886">
-          <v:shape id="_x0000_i1048" type="#_x0000_t75" style="width:480pt;height:344.25pt" o:ole="">
+          <v:shape id="_x0000_i1048" type="#_x0000_t75" style="width:480pt;height:344.4pt" o:ole="">
             <v:imagedata r:id="rId54" o:title=""/>
           </v:shape>
-          <o:OLEObject Type="Embed" ProgID="Visio.Drawing.15" ShapeID="_x0000_i1048" DrawAspect="Content" ObjectID="_1577649269" r:id="rId55"/>
+          <o:OLEObject Type="Embed" ProgID="Visio.Drawing.15" ShapeID="_x0000_i1048" DrawAspect="Content" ObjectID="_1577652316" r:id="rId55"/>
         </w:object>
       </w:r>
     </w:p>
@@ -10902,7 +10886,7 @@
       <w:pPr>
         <w:pStyle w:val="Legenda"/>
       </w:pPr>
-      <w:bookmarkStart w:id="47" w:name="_Toc503890558"/>
+      <w:bookmarkStart w:id="46" w:name="_Toc503890558"/>
       <w:r>
         <w:t xml:space="preserve">Figura </w:t>
       </w:r>
@@ -10917,7 +10901,7 @@
       <w:r>
         <w:t xml:space="preserve"> - Diagrama de Sequência Eliminar Turista</w:t>
       </w:r>
-      <w:bookmarkEnd w:id="47"/>
+      <w:bookmarkEnd w:id="46"/>
     </w:p>
     <w:p>
       <w:pPr>
@@ -10925,10 +10909,10 @@
       </w:pPr>
       <w:r>
         <w:object w:dxaOrig="12675" w:dyaOrig="7050">
-          <v:shape id="_x0000_i1049" type="#_x0000_t75" style="width:517.5pt;height:4in" o:ole="">
+          <v:shape id="_x0000_i1049" type="#_x0000_t75" style="width:517.8pt;height:4in" o:ole="">
             <v:imagedata r:id="rId56" o:title=""/>
           </v:shape>
-          <o:OLEObject Type="Embed" ProgID="Visio.Drawing.15" ShapeID="_x0000_i1049" DrawAspect="Content" ObjectID="_1577649270" r:id="rId57"/>
+          <o:OLEObject Type="Embed" ProgID="Visio.Drawing.15" ShapeID="_x0000_i1049" DrawAspect="Content" ObjectID="_1577652317" r:id="rId57"/>
         </w:object>
       </w:r>
     </w:p>
@@ -10936,7 +10920,7 @@
       <w:pPr>
         <w:pStyle w:val="Legenda"/>
       </w:pPr>
-      <w:bookmarkStart w:id="48" w:name="_Toc503890559"/>
+      <w:bookmarkStart w:id="47" w:name="_Toc503890559"/>
       <w:r>
         <w:t xml:space="preserve">Figura </w:t>
       </w:r>
@@ -10951,7 +10935,7 @@
       <w:r>
         <w:t xml:space="preserve"> - Diagrama de Sequência Alterar Inquérito</w:t>
       </w:r>
-      <w:bookmarkEnd w:id="48"/>
+      <w:bookmarkEnd w:id="47"/>
     </w:p>
     <w:p/>
     <w:p/>
@@ -10976,7 +10960,7 @@
           <w:lang w:eastAsia="pt-PT"/>
         </w:rPr>
       </w:pPr>
-      <w:bookmarkStart w:id="49" w:name="_Toc503907323"/>
+      <w:bookmarkStart w:id="48" w:name="_Toc503907323"/>
       <w:r>
         <w:rPr>
           <w:rFonts w:eastAsia="Times New Roman"/>
@@ -10991,7 +10975,7 @@
         </w:rPr>
         <w:t>Estados</w:t>
       </w:r>
-      <w:bookmarkEnd w:id="49"/>
+      <w:bookmarkEnd w:id="48"/>
     </w:p>
     <w:p>
       <w:pPr>
@@ -11000,10 +10984,10 @@
       </w:pPr>
       <w:r>
         <w:object w:dxaOrig="2490" w:dyaOrig="5955">
-          <v:shape id="_x0000_i1050" type="#_x0000_t75" style="width:124.5pt;height:297.75pt" o:ole="">
+          <v:shape id="_x0000_i1050" type="#_x0000_t75" style="width:124.8pt;height:297.6pt" o:ole="">
             <v:imagedata r:id="rId58" o:title=""/>
           </v:shape>
-          <o:OLEObject Type="Embed" ProgID="Visio.Drawing.15" ShapeID="_x0000_i1050" DrawAspect="Content" ObjectID="_1577649271" r:id="rId59"/>
+          <o:OLEObject Type="Embed" ProgID="Visio.Drawing.15" ShapeID="_x0000_i1050" DrawAspect="Content" ObjectID="_1577652318" r:id="rId59"/>
         </w:object>
       </w:r>
     </w:p>
@@ -11012,7 +10996,7 @@
         <w:pStyle w:val="Legenda"/>
         <w:jc w:val="center"/>
       </w:pPr>
-      <w:bookmarkStart w:id="50" w:name="_Toc503890560"/>
+      <w:bookmarkStart w:id="49" w:name="_Toc503890560"/>
       <w:r>
         <w:t xml:space="preserve">Figura </w:t>
       </w:r>
@@ -11027,7 +11011,7 @@
       <w:r>
         <w:t xml:space="preserve"> - Diagrama de Estados</w:t>
       </w:r>
-      <w:bookmarkEnd w:id="50"/>
+      <w:bookmarkEnd w:id="49"/>
     </w:p>
     <w:p/>
     <w:p/>
@@ -11049,7 +11033,7 @@
           <w:lang w:eastAsia="pt-PT"/>
         </w:rPr>
       </w:pPr>
-      <w:bookmarkStart w:id="51" w:name="_Toc503907324"/>
+      <w:bookmarkStart w:id="50" w:name="_Toc503907324"/>
       <w:r>
         <w:rPr>
           <w:rFonts w:eastAsia="Times New Roman"/>
@@ -11057,7 +11041,7 @@
         </w:rPr>
         <w:t>Diagrama de Classes</w:t>
       </w:r>
-      <w:bookmarkEnd w:id="51"/>
+      <w:bookmarkEnd w:id="50"/>
     </w:p>
     <w:p>
       <w:pPr>
@@ -11147,7 +11131,7 @@
           <v:shape id="_x0000_i1051" type="#_x0000_t75" style="width:516pt;height:282pt" o:ole="">
             <v:imagedata r:id="rId60" o:title=""/>
           </v:shape>
-          <o:OLEObject Type="Embed" ProgID="Visio.Drawing.15" ShapeID="_x0000_i1051" DrawAspect="Content" ObjectID="_1577649272" r:id="rId61"/>
+          <o:OLEObject Type="Embed" ProgID="Visio.Drawing.15" ShapeID="_x0000_i1051" DrawAspect="Content" ObjectID="_1577652319" r:id="rId61"/>
         </w:object>
       </w:r>
     </w:p>
@@ -11161,7 +11145,7 @@
           <w:lang w:eastAsia="pt-PT"/>
         </w:rPr>
       </w:pPr>
-      <w:bookmarkStart w:id="52" w:name="_Toc503890561"/>
+      <w:bookmarkStart w:id="51" w:name="_Toc503890561"/>
       <w:r>
         <w:t xml:space="preserve">Figura </w:t>
       </w:r>
@@ -11176,7 +11160,7 @@
       <w:r>
         <w:t xml:space="preserve"> - Diagrama de Classes</w:t>
       </w:r>
-      <w:bookmarkEnd w:id="52"/>
+      <w:bookmarkEnd w:id="51"/>
     </w:p>
     <w:p>
       <w:pPr>
@@ -11220,7 +11204,7 @@
           <w:lang w:eastAsia="pt-PT"/>
         </w:rPr>
       </w:pPr>
-      <w:bookmarkStart w:id="53" w:name="_Toc503907325"/>
+      <w:bookmarkStart w:id="52" w:name="_Toc503907325"/>
       <w:r>
         <w:rPr>
           <w:rFonts w:eastAsia="Times New Roman"/>
@@ -11235,11 +11219,11 @@
         </w:rPr>
         <w:t>astos</w:t>
       </w:r>
-      <w:bookmarkEnd w:id="53"/>
+      <w:bookmarkEnd w:id="52"/>
     </w:p>
     <w:tbl>
       <w:tblPr>
-        <w:tblStyle w:val="TabelacomGrelha"/>
+        <w:tblStyle w:val="Tabelacomgrelha"/>
         <w:tblW w:w="0" w:type="auto"/>
         <w:tblLook w:val="04A0" w:firstRow="1" w:lastRow="0" w:firstColumn="1" w:lastColumn="0" w:noHBand="0" w:noVBand="1"/>
       </w:tblPr>
@@ -12495,7 +12479,7 @@
       <w:pPr>
         <w:pStyle w:val="Legenda"/>
       </w:pPr>
-      <w:bookmarkStart w:id="54" w:name="_Toc503890562"/>
+      <w:bookmarkStart w:id="53" w:name="_Toc503890562"/>
       <w:r>
         <w:t xml:space="preserve">Figura </w:t>
       </w:r>
@@ -12510,7 +12494,7 @@
       <w:r>
         <w:t xml:space="preserve"> - Tabela de tempo gasto</w:t>
       </w:r>
-      <w:bookmarkEnd w:id="54"/>
+      <w:bookmarkEnd w:id="53"/>
     </w:p>
     <w:p>
       <w:pPr>
@@ -12643,7 +12627,7 @@
           <w:lang w:eastAsia="pt-PT"/>
         </w:rPr>
       </w:pPr>
-      <w:bookmarkStart w:id="55" w:name="_Toc503907326"/>
+      <w:bookmarkStart w:id="54" w:name="_Toc503907326"/>
       <w:r>
         <w:rPr>
           <w:rFonts w:eastAsia="Times New Roman"/>
@@ -12651,11 +12635,11 @@
         </w:rPr>
         <w:t>Dicionário de dados</w:t>
       </w:r>
-      <w:bookmarkEnd w:id="55"/>
+      <w:bookmarkEnd w:id="54"/>
     </w:p>
     <w:tbl>
       <w:tblPr>
-        <w:tblStyle w:val="TabelacomGrelha"/>
+        <w:tblStyle w:val="Tabelacomgrelha"/>
         <w:tblW w:w="9385" w:type="dxa"/>
         <w:tblLook w:val="04A0" w:firstRow="1" w:lastRow="0" w:firstColumn="1" w:lastColumn="0" w:noHBand="0" w:noVBand="1"/>
       </w:tblPr>
@@ -13085,7 +13069,7 @@
     </w:p>
     <w:tbl>
       <w:tblPr>
-        <w:tblStyle w:val="TabelacomGrelha"/>
+        <w:tblStyle w:val="Tabelacomgrelha"/>
         <w:tblW w:w="9385" w:type="dxa"/>
         <w:tblLook w:val="04A0" w:firstRow="1" w:lastRow="0" w:firstColumn="1" w:lastColumn="0" w:noHBand="0" w:noVBand="1"/>
       </w:tblPr>
@@ -13642,34 +13626,12 @@
           <w:szCs w:val="18"/>
           <w:lang w:eastAsia="pt-PT"/>
         </w:rPr>
-        <w:t xml:space="preserve">Descrição do Criar Inquérito (Referente ao Diagrama de Sequência </w:t>
-      </w:r>
-      <w:proofErr w:type="gramStart"/>
-      <w:r>
-        <w:rPr>
-          <w:rFonts w:ascii="Calibri" w:eastAsia="Times New Roman" w:hAnsi="Calibri" w:cs="Times New Roman"/>
-          <w:color w:val="444444"/>
-          <w:sz w:val="18"/>
-          <w:szCs w:val="18"/>
-          <w:lang w:eastAsia="pt-PT"/>
-        </w:rPr>
-        <w:t>“ Criar</w:t>
-      </w:r>
-      <w:proofErr w:type="gramEnd"/>
-      <w:r>
-        <w:rPr>
-          <w:rFonts w:ascii="Calibri" w:eastAsia="Times New Roman" w:hAnsi="Calibri" w:cs="Times New Roman"/>
-          <w:color w:val="444444"/>
-          <w:sz w:val="18"/>
-          <w:szCs w:val="18"/>
-          <w:lang w:eastAsia="pt-PT"/>
-        </w:rPr>
-        <w:t xml:space="preserve"> Inquérito”)</w:t>
+        <w:t>Descrição do Criar Inquérito (Referente ao Diagrama de Sequência “ Criar Inquérito”)</w:t>
       </w:r>
     </w:p>
     <w:tbl>
       <w:tblPr>
-        <w:tblStyle w:val="TabelacomGrelha"/>
+        <w:tblStyle w:val="Tabelacomgrelha"/>
         <w:tblW w:w="0" w:type="auto"/>
         <w:tblLook w:val="04A0" w:firstRow="1" w:lastRow="0" w:firstColumn="1" w:lastColumn="0" w:noHBand="0" w:noVBand="1"/>
       </w:tblPr>
@@ -14513,34 +14475,12 @@
           <w:szCs w:val="18"/>
           <w:lang w:eastAsia="pt-PT"/>
         </w:rPr>
-        <w:t xml:space="preserve">Descrição do Editar Inquérito (Referente ao Diagrama de Sequência </w:t>
-      </w:r>
-      <w:proofErr w:type="gramStart"/>
-      <w:r>
-        <w:rPr>
-          <w:rFonts w:ascii="Calibri" w:eastAsia="Times New Roman" w:hAnsi="Calibri" w:cs="Times New Roman"/>
-          <w:color w:val="444444"/>
-          <w:sz w:val="18"/>
-          <w:szCs w:val="18"/>
-          <w:lang w:eastAsia="pt-PT"/>
-        </w:rPr>
-        <w:t>“ Editar</w:t>
-      </w:r>
-      <w:proofErr w:type="gramEnd"/>
-      <w:r>
-        <w:rPr>
-          <w:rFonts w:ascii="Calibri" w:eastAsia="Times New Roman" w:hAnsi="Calibri" w:cs="Times New Roman"/>
-          <w:color w:val="444444"/>
-          <w:sz w:val="18"/>
-          <w:szCs w:val="18"/>
-          <w:lang w:eastAsia="pt-PT"/>
-        </w:rPr>
-        <w:t xml:space="preserve"> Inquérito”)</w:t>
+        <w:t>Descrição do Editar Inquérito (Referente ao Diagrama de Sequência “ Editar Inquérito”)</w:t>
       </w:r>
     </w:p>
     <w:tbl>
       <w:tblPr>
-        <w:tblStyle w:val="TabelacomGrelha"/>
+        <w:tblStyle w:val="Tabelacomgrelha"/>
         <w:tblW w:w="0" w:type="auto"/>
         <w:tblLook w:val="04A0" w:firstRow="1" w:lastRow="0" w:firstColumn="1" w:lastColumn="0" w:noHBand="0" w:noVBand="1"/>
       </w:tblPr>
@@ -15454,34 +15394,12 @@
           <w:szCs w:val="18"/>
           <w:lang w:eastAsia="pt-PT"/>
         </w:rPr>
-        <w:t xml:space="preserve">Descrição do Eliminar Inquérito (Referente ao Diagrama de Sequência </w:t>
-      </w:r>
-      <w:proofErr w:type="gramStart"/>
-      <w:r>
-        <w:rPr>
-          <w:rFonts w:ascii="Calibri" w:eastAsia="Times New Roman" w:hAnsi="Calibri" w:cs="Times New Roman"/>
-          <w:color w:val="444444"/>
-          <w:sz w:val="18"/>
-          <w:szCs w:val="18"/>
-          <w:lang w:eastAsia="pt-PT"/>
-        </w:rPr>
-        <w:t>“ Eliminar</w:t>
-      </w:r>
-      <w:proofErr w:type="gramEnd"/>
-      <w:r>
-        <w:rPr>
-          <w:rFonts w:ascii="Calibri" w:eastAsia="Times New Roman" w:hAnsi="Calibri" w:cs="Times New Roman"/>
-          <w:color w:val="444444"/>
-          <w:sz w:val="18"/>
-          <w:szCs w:val="18"/>
-          <w:lang w:eastAsia="pt-PT"/>
-        </w:rPr>
-        <w:t xml:space="preserve"> Inquérito”)</w:t>
+        <w:t>Descrição do Eliminar Inquérito (Referente ao Diagrama de Sequência “ Eliminar Inquérito”)</w:t>
       </w:r>
     </w:p>
     <w:tbl>
       <w:tblPr>
-        <w:tblStyle w:val="TabelacomGrelha"/>
+        <w:tblStyle w:val="Tabelacomgrelha"/>
         <w:tblW w:w="0" w:type="auto"/>
         <w:tblLook w:val="04A0" w:firstRow="1" w:lastRow="0" w:firstColumn="1" w:lastColumn="0" w:noHBand="0" w:noVBand="1"/>
       </w:tblPr>
@@ -15786,6 +15704,16 @@
               </w:rPr>
               <w:t>)</w:t>
             </w:r>
+            <w:r>
+              <w:rPr>
+                <w:rFonts w:ascii="Calibri" w:eastAsia="Times New Roman" w:hAnsi="Calibri" w:cs="Times New Roman"/>
+                <w:color w:val="444444"/>
+                <w:sz w:val="18"/>
+                <w:szCs w:val="18"/>
+                <w:lang w:eastAsia="pt-PT"/>
+              </w:rPr>
+              <w:t>;</w:t>
+            </w:r>
           </w:p>
           <w:p>
             <w:pPr>
@@ -16062,6 +15990,16 @@
               </w:rPr>
               <w:t>O utilizador clica em apagar</w:t>
             </w:r>
+            <w:r>
+              <w:rPr>
+                <w:rFonts w:ascii="Calibri" w:eastAsia="Times New Roman" w:hAnsi="Calibri" w:cs="Times New Roman"/>
+                <w:color w:val="444444"/>
+                <w:sz w:val="18"/>
+                <w:szCs w:val="18"/>
+                <w:lang w:eastAsia="pt-PT"/>
+              </w:rPr>
+              <w:t>;</w:t>
+            </w:r>
           </w:p>
           <w:p>
             <w:pPr>
@@ -16109,7 +16047,17 @@
                 <w:szCs w:val="18"/>
                 <w:lang w:eastAsia="pt-PT"/>
               </w:rPr>
-              <w:t xml:space="preserve"> que permite ao utilizador confirmar se quer apagar ou não.</w:t>
+              <w:t xml:space="preserve"> que permite ao utilizador </w:t>
+            </w:r>
+            <w:r>
+              <w:rPr>
+                <w:rFonts w:ascii="Calibri" w:eastAsia="Times New Roman" w:hAnsi="Calibri" w:cs="Times New Roman"/>
+                <w:color w:val="444444"/>
+                <w:sz w:val="18"/>
+                <w:szCs w:val="18"/>
+                <w:lang w:eastAsia="pt-PT"/>
+              </w:rPr>
+              <w:t>confirmar se quer apagar ou não;</w:t>
             </w:r>
           </w:p>
           <w:p>
@@ -16182,6 +16130,16 @@
               </w:rPr>
               <w:t>”</w:t>
             </w:r>
+            <w:r>
+              <w:rPr>
+                <w:rFonts w:ascii="Calibri" w:eastAsia="Times New Roman" w:hAnsi="Calibri" w:cs="Times New Roman"/>
+                <w:color w:val="444444"/>
+                <w:sz w:val="18"/>
+                <w:szCs w:val="18"/>
+                <w:lang w:eastAsia="pt-PT"/>
+              </w:rPr>
+              <w:t>;</w:t>
+            </w:r>
           </w:p>
           <w:p>
             <w:pPr>
@@ -16317,7 +16275,7 @@
     </w:p>
     <w:tbl>
       <w:tblPr>
-        <w:tblStyle w:val="TabelacomGrelha"/>
+        <w:tblStyle w:val="Tabelacomgrelha"/>
         <w:tblW w:w="9385" w:type="dxa"/>
         <w:tblLook w:val="04A0" w:firstRow="1" w:lastRow="0" w:firstColumn="1" w:lastColumn="0" w:noHBand="0" w:noVBand="1"/>
       </w:tblPr>
@@ -17230,9 +17188,1301 @@
         </w:rPr>
       </w:pPr>
     </w:p>
+    <w:p>
+      <w:pPr>
+        <w:shd w:val="clear" w:color="auto" w:fill="FFFFFF"/>
+        <w:spacing w:after="324" w:line="252" w:lineRule="atLeast"/>
+        <w:rPr>
+          <w:rFonts w:ascii="Calibri" w:eastAsia="Times New Roman" w:hAnsi="Calibri" w:cs="Times New Roman"/>
+          <w:color w:val="444444"/>
+          <w:sz w:val="18"/>
+          <w:szCs w:val="18"/>
+          <w:lang w:eastAsia="pt-PT"/>
+        </w:rPr>
+      </w:pPr>
+    </w:p>
+    <w:p>
+      <w:pPr>
+        <w:shd w:val="clear" w:color="auto" w:fill="FFFFFF"/>
+        <w:spacing w:after="324" w:line="252" w:lineRule="atLeast"/>
+        <w:rPr>
+          <w:rFonts w:ascii="Calibri" w:eastAsia="Times New Roman" w:hAnsi="Calibri" w:cs="Times New Roman"/>
+          <w:color w:val="444444"/>
+          <w:sz w:val="18"/>
+          <w:szCs w:val="18"/>
+          <w:lang w:eastAsia="pt-PT"/>
+        </w:rPr>
+      </w:pPr>
+    </w:p>
+    <w:p>
+      <w:pPr>
+        <w:shd w:val="clear" w:color="auto" w:fill="FFFFFF"/>
+        <w:spacing w:after="324" w:line="252" w:lineRule="atLeast"/>
+        <w:rPr>
+          <w:rFonts w:ascii="Calibri" w:eastAsia="Times New Roman" w:hAnsi="Calibri" w:cs="Times New Roman"/>
+          <w:color w:val="444444"/>
+          <w:sz w:val="18"/>
+          <w:szCs w:val="18"/>
+          <w:lang w:eastAsia="pt-PT"/>
+        </w:rPr>
+      </w:pPr>
+      <w:r>
+        <w:rPr>
+          <w:rFonts w:ascii="Calibri" w:eastAsia="Times New Roman" w:hAnsi="Calibri" w:cs="Times New Roman"/>
+          <w:color w:val="444444"/>
+          <w:sz w:val="18"/>
+          <w:szCs w:val="18"/>
+          <w:lang w:eastAsia="pt-PT"/>
+        </w:rPr>
+        <w:t>Descrição do Criar Turista (Referente ao Diagrama de Sequência “Criar Turista”)</w:t>
+      </w:r>
+    </w:p>
     <w:tbl>
       <w:tblPr>
-        <w:tblStyle w:val="TabelacomGrelha"/>
+        <w:tblStyle w:val="Tabelacomgrelha"/>
+        <w:tblW w:w="0" w:type="auto"/>
+        <w:tblLook w:val="04A0" w:firstRow="1" w:lastRow="0" w:firstColumn="1" w:lastColumn="0" w:noHBand="0" w:noVBand="1"/>
+      </w:tblPr>
+      <w:tblGrid>
+        <w:gridCol w:w="5169"/>
+        <w:gridCol w:w="5169"/>
+      </w:tblGrid>
+      <w:tr>
+        <w:tc>
+          <w:tcPr>
+            <w:tcW w:w="10338" w:type="dxa"/>
+            <w:gridSpan w:val="2"/>
+            <w:tcBorders>
+              <w:top w:val="single" w:sz="4" w:space="0" w:color="000000" w:themeColor="text1"/>
+              <w:left w:val="single" w:sz="4" w:space="0" w:color="000000" w:themeColor="text1"/>
+              <w:bottom w:val="single" w:sz="4" w:space="0" w:color="000000" w:themeColor="text1"/>
+              <w:right w:val="single" w:sz="4" w:space="0" w:color="000000" w:themeColor="text1"/>
+            </w:tcBorders>
+            <w:hideMark/>
+          </w:tcPr>
+          <w:p>
+            <w:pPr>
+              <w:spacing w:after="324" w:line="252" w:lineRule="atLeast"/>
+              <w:rPr>
+                <w:rFonts w:ascii="Calibri" w:eastAsia="Times New Roman" w:hAnsi="Calibri" w:cs="Times New Roman"/>
+                <w:color w:val="444444"/>
+                <w:sz w:val="18"/>
+                <w:szCs w:val="18"/>
+                <w:lang w:eastAsia="pt-PT"/>
+              </w:rPr>
+            </w:pPr>
+            <w:r>
+              <w:rPr>
+                <w:rFonts w:ascii="Calibri" w:eastAsia="Times New Roman" w:hAnsi="Calibri" w:cs="Times New Roman"/>
+                <w:color w:val="444444"/>
+                <w:sz w:val="18"/>
+                <w:szCs w:val="18"/>
+                <w:lang w:eastAsia="pt-PT"/>
+              </w:rPr>
+              <w:t>Operações</w:t>
+            </w:r>
+          </w:p>
+        </w:tc>
+      </w:tr>
+      <w:tr>
+        <w:tc>
+          <w:tcPr>
+            <w:tcW w:w="5169" w:type="dxa"/>
+            <w:tcBorders>
+              <w:top w:val="single" w:sz="4" w:space="0" w:color="000000" w:themeColor="text1"/>
+              <w:left w:val="single" w:sz="4" w:space="0" w:color="000000" w:themeColor="text1"/>
+              <w:bottom w:val="single" w:sz="4" w:space="0" w:color="000000" w:themeColor="text1"/>
+              <w:right w:val="single" w:sz="4" w:space="0" w:color="000000" w:themeColor="text1"/>
+            </w:tcBorders>
+            <w:hideMark/>
+          </w:tcPr>
+          <w:p>
+            <w:pPr>
+              <w:spacing w:after="324" w:line="252" w:lineRule="atLeast"/>
+              <w:rPr>
+                <w:rFonts w:ascii="Calibri" w:eastAsia="Times New Roman" w:hAnsi="Calibri" w:cs="Times New Roman"/>
+                <w:color w:val="444444"/>
+                <w:sz w:val="18"/>
+                <w:szCs w:val="18"/>
+                <w:lang w:eastAsia="pt-PT"/>
+              </w:rPr>
+            </w:pPr>
+            <w:r>
+              <w:rPr>
+                <w:rFonts w:ascii="Calibri" w:eastAsia="Times New Roman" w:hAnsi="Calibri" w:cs="Times New Roman"/>
+                <w:color w:val="444444"/>
+                <w:sz w:val="18"/>
+                <w:szCs w:val="18"/>
+                <w:lang w:eastAsia="pt-PT"/>
+              </w:rPr>
+              <w:t>Nome</w:t>
+            </w:r>
+          </w:p>
+        </w:tc>
+        <w:tc>
+          <w:tcPr>
+            <w:tcW w:w="5169" w:type="dxa"/>
+            <w:tcBorders>
+              <w:top w:val="single" w:sz="4" w:space="0" w:color="000000" w:themeColor="text1"/>
+              <w:left w:val="single" w:sz="4" w:space="0" w:color="000000" w:themeColor="text1"/>
+              <w:bottom w:val="single" w:sz="4" w:space="0" w:color="000000" w:themeColor="text1"/>
+              <w:right w:val="single" w:sz="4" w:space="0" w:color="000000" w:themeColor="text1"/>
+            </w:tcBorders>
+            <w:hideMark/>
+          </w:tcPr>
+          <w:p>
+            <w:pPr>
+              <w:spacing w:after="324" w:line="252" w:lineRule="atLeast"/>
+              <w:rPr>
+                <w:rFonts w:ascii="Calibri" w:eastAsia="Times New Roman" w:hAnsi="Calibri" w:cs="Times New Roman"/>
+                <w:color w:val="444444"/>
+                <w:sz w:val="18"/>
+                <w:szCs w:val="18"/>
+                <w:lang w:eastAsia="pt-PT"/>
+              </w:rPr>
+            </w:pPr>
+            <w:r>
+              <w:rPr>
+                <w:rFonts w:ascii="Calibri" w:eastAsia="Times New Roman" w:hAnsi="Calibri" w:cs="Times New Roman"/>
+                <w:color w:val="444444"/>
+                <w:sz w:val="18"/>
+                <w:szCs w:val="18"/>
+                <w:lang w:eastAsia="pt-PT"/>
+              </w:rPr>
+              <w:t>Descrição</w:t>
+            </w:r>
+          </w:p>
+        </w:tc>
+      </w:tr>
+      <w:tr>
+        <w:tc>
+          <w:tcPr>
+            <w:tcW w:w="5169" w:type="dxa"/>
+            <w:tcBorders>
+              <w:top w:val="single" w:sz="4" w:space="0" w:color="000000" w:themeColor="text1"/>
+              <w:left w:val="single" w:sz="4" w:space="0" w:color="000000" w:themeColor="text1"/>
+              <w:bottom w:val="single" w:sz="4" w:space="0" w:color="000000" w:themeColor="text1"/>
+              <w:right w:val="single" w:sz="4" w:space="0" w:color="000000" w:themeColor="text1"/>
+            </w:tcBorders>
+            <w:hideMark/>
+          </w:tcPr>
+          <w:p>
+            <w:pPr>
+              <w:spacing w:after="324" w:line="252" w:lineRule="atLeast"/>
+              <w:rPr>
+                <w:rFonts w:ascii="Calibri" w:eastAsia="Times New Roman" w:hAnsi="Calibri" w:cs="Times New Roman"/>
+                <w:color w:val="444444"/>
+                <w:sz w:val="18"/>
+                <w:szCs w:val="18"/>
+                <w:lang w:eastAsia="pt-PT"/>
+              </w:rPr>
+            </w:pPr>
+            <w:proofErr w:type="gramStart"/>
+            <w:r>
+              <w:rPr>
+                <w:rFonts w:ascii="Calibri" w:eastAsia="Times New Roman" w:hAnsi="Calibri" w:cs="Times New Roman"/>
+                <w:color w:val="444444"/>
+                <w:sz w:val="18"/>
+                <w:szCs w:val="18"/>
+                <w:lang w:eastAsia="pt-PT"/>
+              </w:rPr>
+              <w:t>Criar(</w:t>
+            </w:r>
+            <w:proofErr w:type="gramEnd"/>
+            <w:r>
+              <w:rPr>
+                <w:rFonts w:ascii="Calibri" w:eastAsia="Times New Roman" w:hAnsi="Calibri" w:cs="Times New Roman"/>
+                <w:color w:val="444444"/>
+                <w:sz w:val="18"/>
+                <w:szCs w:val="18"/>
+                <w:lang w:eastAsia="pt-PT"/>
+              </w:rPr>
+              <w:t>) //</w:t>
+            </w:r>
+            <w:proofErr w:type="spellStart"/>
+            <w:r>
+              <w:rPr>
+                <w:rFonts w:ascii="Calibri" w:eastAsia="Times New Roman" w:hAnsi="Calibri" w:cs="Times New Roman"/>
+                <w:color w:val="444444"/>
+                <w:sz w:val="18"/>
+                <w:szCs w:val="18"/>
+                <w:lang w:eastAsia="pt-PT"/>
+              </w:rPr>
+              <w:t>Get</w:t>
+            </w:r>
+            <w:proofErr w:type="spellEnd"/>
+          </w:p>
+        </w:tc>
+        <w:tc>
+          <w:tcPr>
+            <w:tcW w:w="5169" w:type="dxa"/>
+            <w:tcBorders>
+              <w:top w:val="single" w:sz="4" w:space="0" w:color="000000" w:themeColor="text1"/>
+              <w:left w:val="single" w:sz="4" w:space="0" w:color="000000" w:themeColor="text1"/>
+              <w:bottom w:val="single" w:sz="4" w:space="0" w:color="000000" w:themeColor="text1"/>
+              <w:right w:val="single" w:sz="4" w:space="0" w:color="000000" w:themeColor="text1"/>
+            </w:tcBorders>
+          </w:tcPr>
+          <w:p>
+            <w:pPr>
+              <w:spacing w:after="324" w:line="252" w:lineRule="atLeast"/>
+              <w:rPr>
+                <w:rFonts w:ascii="Calibri" w:eastAsia="Times New Roman" w:hAnsi="Calibri" w:cs="Times New Roman"/>
+                <w:color w:val="444444"/>
+                <w:sz w:val="18"/>
+                <w:szCs w:val="18"/>
+                <w:lang w:eastAsia="pt-PT"/>
+              </w:rPr>
+            </w:pPr>
+            <w:r>
+              <w:rPr>
+                <w:rFonts w:ascii="Calibri" w:eastAsia="Times New Roman" w:hAnsi="Calibri" w:cs="Times New Roman"/>
+                <w:color w:val="444444"/>
+                <w:sz w:val="18"/>
+                <w:szCs w:val="18"/>
+                <w:lang w:eastAsia="pt-PT"/>
+              </w:rPr>
+              <w:t xml:space="preserve">Operação que permite mostrar a interface para </w:t>
+            </w:r>
+            <w:r>
+              <w:rPr>
+                <w:rFonts w:ascii="Calibri" w:eastAsia="Times New Roman" w:hAnsi="Calibri" w:cs="Times New Roman"/>
+                <w:color w:val="444444"/>
+                <w:sz w:val="18"/>
+                <w:szCs w:val="18"/>
+                <w:lang w:eastAsia="pt-PT"/>
+              </w:rPr>
+              <w:t>criar um turista</w:t>
+            </w:r>
+          </w:p>
+          <w:p>
+            <w:pPr>
+              <w:spacing w:after="324" w:line="252" w:lineRule="atLeast"/>
+              <w:rPr>
+                <w:rFonts w:ascii="Calibri" w:eastAsia="Times New Roman" w:hAnsi="Calibri" w:cs="Times New Roman"/>
+                <w:color w:val="444444"/>
+                <w:sz w:val="18"/>
+                <w:szCs w:val="18"/>
+                <w:lang w:eastAsia="pt-PT"/>
+              </w:rPr>
+            </w:pPr>
+            <w:r>
+              <w:rPr>
+                <w:rFonts w:ascii="Calibri" w:eastAsia="Times New Roman" w:hAnsi="Calibri" w:cs="Times New Roman"/>
+                <w:color w:val="444444"/>
+                <w:sz w:val="18"/>
+                <w:szCs w:val="18"/>
+                <w:lang w:eastAsia="pt-PT"/>
+              </w:rPr>
+              <w:t>1. Devolve a</w:t>
+            </w:r>
+            <w:r>
+              <w:rPr>
+                <w:rFonts w:ascii="Calibri" w:eastAsia="Times New Roman" w:hAnsi="Calibri" w:cs="Times New Roman"/>
+                <w:color w:val="444444"/>
+                <w:sz w:val="18"/>
+                <w:szCs w:val="18"/>
+                <w:lang w:eastAsia="pt-PT"/>
+              </w:rPr>
+              <w:t xml:space="preserve"> </w:t>
+            </w:r>
+            <w:proofErr w:type="spellStart"/>
+            <w:proofErr w:type="gramStart"/>
+            <w:r>
+              <w:rPr>
+                <w:rFonts w:ascii="Calibri" w:eastAsia="Times New Roman" w:hAnsi="Calibri" w:cs="Times New Roman"/>
+                <w:color w:val="444444"/>
+                <w:sz w:val="18"/>
+                <w:szCs w:val="18"/>
+                <w:lang w:eastAsia="pt-PT"/>
+              </w:rPr>
+              <w:t>View</w:t>
+            </w:r>
+            <w:proofErr w:type="spellEnd"/>
+            <w:r>
+              <w:rPr>
+                <w:rFonts w:ascii="Calibri" w:eastAsia="Times New Roman" w:hAnsi="Calibri" w:cs="Times New Roman"/>
+                <w:color w:val="444444"/>
+                <w:sz w:val="18"/>
+                <w:szCs w:val="18"/>
+                <w:lang w:eastAsia="pt-PT"/>
+              </w:rPr>
+              <w:t>(</w:t>
+            </w:r>
+            <w:proofErr w:type="gramEnd"/>
+            <w:r>
+              <w:rPr>
+                <w:rFonts w:ascii="Calibri" w:eastAsia="Times New Roman" w:hAnsi="Calibri" w:cs="Times New Roman"/>
+                <w:color w:val="444444"/>
+                <w:sz w:val="18"/>
+                <w:szCs w:val="18"/>
+                <w:lang w:eastAsia="pt-PT"/>
+              </w:rPr>
+              <w:t>) da criação dos turistas.</w:t>
+            </w:r>
+          </w:p>
+          <w:p>
+            <w:pPr>
+              <w:spacing w:after="324" w:line="252" w:lineRule="atLeast"/>
+              <w:rPr>
+                <w:rFonts w:ascii="Calibri" w:eastAsia="Times New Roman" w:hAnsi="Calibri" w:cs="Times New Roman"/>
+                <w:color w:val="444444"/>
+                <w:sz w:val="18"/>
+                <w:szCs w:val="18"/>
+                <w:lang w:eastAsia="pt-PT"/>
+              </w:rPr>
+            </w:pPr>
+          </w:p>
+          <w:p>
+            <w:pPr>
+              <w:spacing w:after="324" w:line="252" w:lineRule="atLeast"/>
+              <w:rPr>
+                <w:rFonts w:ascii="Calibri" w:eastAsia="Times New Roman" w:hAnsi="Calibri" w:cs="Times New Roman"/>
+                <w:color w:val="444444"/>
+                <w:sz w:val="18"/>
+                <w:szCs w:val="18"/>
+                <w:lang w:eastAsia="pt-PT"/>
+              </w:rPr>
+            </w:pPr>
+          </w:p>
+        </w:tc>
+      </w:tr>
+      <w:tr>
+        <w:tc>
+          <w:tcPr>
+            <w:tcW w:w="5169" w:type="dxa"/>
+            <w:tcBorders>
+              <w:top w:val="single" w:sz="4" w:space="0" w:color="000000" w:themeColor="text1"/>
+              <w:left w:val="single" w:sz="4" w:space="0" w:color="000000" w:themeColor="text1"/>
+              <w:bottom w:val="single" w:sz="4" w:space="0" w:color="000000" w:themeColor="text1"/>
+              <w:right w:val="single" w:sz="4" w:space="0" w:color="000000" w:themeColor="text1"/>
+            </w:tcBorders>
+            <w:hideMark/>
+          </w:tcPr>
+          <w:p>
+            <w:pPr>
+              <w:spacing w:after="324" w:line="252" w:lineRule="atLeast"/>
+              <w:rPr>
+                <w:rFonts w:ascii="Calibri" w:eastAsia="Times New Roman" w:hAnsi="Calibri" w:cs="Times New Roman"/>
+                <w:color w:val="444444"/>
+                <w:sz w:val="18"/>
+                <w:szCs w:val="18"/>
+                <w:lang w:eastAsia="pt-PT"/>
+              </w:rPr>
+            </w:pPr>
+            <w:proofErr w:type="gramStart"/>
+            <w:r>
+              <w:rPr>
+                <w:rFonts w:ascii="Calibri" w:eastAsia="Times New Roman" w:hAnsi="Calibri" w:cs="Times New Roman"/>
+                <w:color w:val="444444"/>
+                <w:sz w:val="18"/>
+                <w:szCs w:val="18"/>
+                <w:lang w:eastAsia="pt-PT"/>
+              </w:rPr>
+              <w:t>Criar(</w:t>
+            </w:r>
+            <w:proofErr w:type="gramEnd"/>
+            <w:r>
+              <w:rPr>
+                <w:rFonts w:ascii="Calibri" w:eastAsia="Times New Roman" w:hAnsi="Calibri" w:cs="Times New Roman"/>
+                <w:color w:val="444444"/>
+                <w:sz w:val="18"/>
+                <w:szCs w:val="18"/>
+                <w:lang w:eastAsia="pt-PT"/>
+              </w:rPr>
+              <w:t>) //</w:t>
+            </w:r>
+            <w:proofErr w:type="spellStart"/>
+            <w:r>
+              <w:rPr>
+                <w:rFonts w:ascii="Calibri" w:eastAsia="Times New Roman" w:hAnsi="Calibri" w:cs="Times New Roman"/>
+                <w:color w:val="444444"/>
+                <w:sz w:val="18"/>
+                <w:szCs w:val="18"/>
+                <w:lang w:eastAsia="pt-PT"/>
+              </w:rPr>
+              <w:t>Post</w:t>
+            </w:r>
+            <w:proofErr w:type="spellEnd"/>
+          </w:p>
+        </w:tc>
+        <w:tc>
+          <w:tcPr>
+            <w:tcW w:w="5169" w:type="dxa"/>
+            <w:tcBorders>
+              <w:top w:val="single" w:sz="4" w:space="0" w:color="000000" w:themeColor="text1"/>
+              <w:left w:val="single" w:sz="4" w:space="0" w:color="000000" w:themeColor="text1"/>
+              <w:bottom w:val="single" w:sz="4" w:space="0" w:color="000000" w:themeColor="text1"/>
+              <w:right w:val="single" w:sz="4" w:space="0" w:color="000000" w:themeColor="text1"/>
+            </w:tcBorders>
+          </w:tcPr>
+          <w:p>
+            <w:pPr>
+              <w:spacing w:after="324" w:line="252" w:lineRule="atLeast"/>
+              <w:rPr>
+                <w:rFonts w:ascii="Calibri" w:eastAsia="Times New Roman" w:hAnsi="Calibri" w:cs="Times New Roman"/>
+                <w:color w:val="444444"/>
+                <w:sz w:val="18"/>
+                <w:szCs w:val="18"/>
+                <w:lang w:eastAsia="pt-PT"/>
+              </w:rPr>
+            </w:pPr>
+            <w:r>
+              <w:rPr>
+                <w:rFonts w:ascii="Calibri" w:eastAsia="Times New Roman" w:hAnsi="Calibri" w:cs="Times New Roman"/>
+                <w:color w:val="444444"/>
+                <w:sz w:val="18"/>
+                <w:szCs w:val="18"/>
+                <w:lang w:eastAsia="pt-PT"/>
+              </w:rPr>
+              <w:t>Operação que permite</w:t>
+            </w:r>
+            <w:r>
+              <w:rPr>
+                <w:rFonts w:ascii="Calibri" w:eastAsia="Times New Roman" w:hAnsi="Calibri" w:cs="Times New Roman"/>
+                <w:color w:val="444444"/>
+                <w:sz w:val="18"/>
+                <w:szCs w:val="18"/>
+                <w:lang w:eastAsia="pt-PT"/>
+              </w:rPr>
+              <w:t xml:space="preserve"> criar</w:t>
+            </w:r>
+            <w:r>
+              <w:rPr>
+                <w:rFonts w:ascii="Calibri" w:eastAsia="Times New Roman" w:hAnsi="Calibri" w:cs="Times New Roman"/>
+                <w:color w:val="444444"/>
+                <w:sz w:val="18"/>
+                <w:szCs w:val="18"/>
+                <w:lang w:eastAsia="pt-PT"/>
+              </w:rPr>
+              <w:t xml:space="preserve"> um</w:t>
+            </w:r>
+            <w:r>
+              <w:rPr>
+                <w:rFonts w:ascii="Calibri" w:eastAsia="Times New Roman" w:hAnsi="Calibri" w:cs="Times New Roman"/>
+                <w:color w:val="444444"/>
+                <w:sz w:val="18"/>
+                <w:szCs w:val="18"/>
+                <w:lang w:eastAsia="pt-PT"/>
+              </w:rPr>
+              <w:t xml:space="preserve"> turista</w:t>
+            </w:r>
+          </w:p>
+          <w:p>
+            <w:pPr>
+              <w:pStyle w:val="PargrafodaLista"/>
+              <w:numPr>
+                <w:ilvl w:val="0"/>
+                <w:numId w:val="23"/>
+              </w:numPr>
+              <w:spacing w:after="324" w:line="252" w:lineRule="atLeast"/>
+              <w:rPr>
+                <w:rFonts w:ascii="Calibri" w:eastAsia="Times New Roman" w:hAnsi="Calibri" w:cs="Times New Roman"/>
+                <w:color w:val="444444"/>
+                <w:sz w:val="18"/>
+                <w:szCs w:val="18"/>
+                <w:lang w:eastAsia="pt-PT"/>
+              </w:rPr>
+            </w:pPr>
+            <w:r>
+              <w:rPr>
+                <w:rFonts w:ascii="Calibri" w:eastAsia="Times New Roman" w:hAnsi="Calibri" w:cs="Times New Roman"/>
+                <w:color w:val="444444"/>
+                <w:sz w:val="18"/>
+                <w:szCs w:val="18"/>
+                <w:lang w:eastAsia="pt-PT"/>
+              </w:rPr>
+              <w:t xml:space="preserve">O sistema gera o </w:t>
+            </w:r>
+            <w:proofErr w:type="spellStart"/>
+            <w:r>
+              <w:rPr>
+                <w:rFonts w:ascii="Calibri" w:eastAsia="Times New Roman" w:hAnsi="Calibri" w:cs="Times New Roman"/>
+                <w:color w:val="444444"/>
+                <w:sz w:val="18"/>
+                <w:szCs w:val="18"/>
+                <w:lang w:eastAsia="pt-PT"/>
+              </w:rPr>
+              <w:t>TuristaID</w:t>
+            </w:r>
+            <w:proofErr w:type="spellEnd"/>
+            <w:r>
+              <w:rPr>
+                <w:rFonts w:ascii="Calibri" w:eastAsia="Times New Roman" w:hAnsi="Calibri" w:cs="Times New Roman"/>
+                <w:color w:val="444444"/>
+                <w:sz w:val="18"/>
+                <w:szCs w:val="18"/>
+                <w:lang w:eastAsia="pt-PT"/>
+              </w:rPr>
+              <w:t>;</w:t>
+            </w:r>
+          </w:p>
+          <w:p>
+            <w:pPr>
+              <w:pStyle w:val="PargrafodaLista"/>
+              <w:numPr>
+                <w:ilvl w:val="0"/>
+                <w:numId w:val="23"/>
+              </w:numPr>
+              <w:spacing w:after="324" w:line="252" w:lineRule="atLeast"/>
+              <w:rPr>
+                <w:rFonts w:ascii="Calibri" w:eastAsia="Times New Roman" w:hAnsi="Calibri" w:cs="Times New Roman"/>
+                <w:color w:val="444444"/>
+                <w:sz w:val="18"/>
+                <w:szCs w:val="18"/>
+                <w:lang w:eastAsia="pt-PT"/>
+              </w:rPr>
+            </w:pPr>
+            <w:r>
+              <w:rPr>
+                <w:rFonts w:ascii="Calibri" w:eastAsia="Times New Roman" w:hAnsi="Calibri" w:cs="Times New Roman"/>
+                <w:color w:val="444444"/>
+                <w:sz w:val="18"/>
+                <w:szCs w:val="18"/>
+                <w:lang w:eastAsia="pt-PT"/>
+              </w:rPr>
+              <w:t>Introduzir Nome do Turista</w:t>
+            </w:r>
+            <w:r>
+              <w:rPr>
+                <w:rFonts w:ascii="Calibri" w:eastAsia="Times New Roman" w:hAnsi="Calibri" w:cs="Times New Roman"/>
+                <w:color w:val="444444"/>
+                <w:sz w:val="18"/>
+                <w:szCs w:val="18"/>
+                <w:lang w:eastAsia="pt-PT"/>
+              </w:rPr>
+              <w:t>;</w:t>
+            </w:r>
+          </w:p>
+          <w:p>
+            <w:pPr>
+              <w:pStyle w:val="PargrafodaLista"/>
+              <w:numPr>
+                <w:ilvl w:val="0"/>
+                <w:numId w:val="23"/>
+              </w:numPr>
+              <w:spacing w:after="324" w:line="252" w:lineRule="atLeast"/>
+              <w:rPr>
+                <w:rFonts w:ascii="Calibri" w:eastAsia="Times New Roman" w:hAnsi="Calibri" w:cs="Times New Roman"/>
+                <w:color w:val="444444"/>
+                <w:sz w:val="18"/>
+                <w:szCs w:val="18"/>
+                <w:lang w:eastAsia="pt-PT"/>
+              </w:rPr>
+            </w:pPr>
+            <w:r>
+              <w:rPr>
+                <w:rFonts w:ascii="Calibri" w:eastAsia="Times New Roman" w:hAnsi="Calibri" w:cs="Times New Roman"/>
+                <w:color w:val="444444"/>
+                <w:sz w:val="18"/>
+                <w:szCs w:val="18"/>
+                <w:lang w:eastAsia="pt-PT"/>
+              </w:rPr>
+              <w:t xml:space="preserve">Introduzir </w:t>
+            </w:r>
+            <w:proofErr w:type="gramStart"/>
+            <w:r>
+              <w:rPr>
+                <w:rFonts w:ascii="Calibri" w:eastAsia="Times New Roman" w:hAnsi="Calibri" w:cs="Times New Roman"/>
+                <w:color w:val="444444"/>
+                <w:sz w:val="18"/>
+                <w:szCs w:val="18"/>
+                <w:lang w:eastAsia="pt-PT"/>
+              </w:rPr>
+              <w:t>Email</w:t>
+            </w:r>
+            <w:proofErr w:type="gramEnd"/>
+            <w:r>
+              <w:rPr>
+                <w:rFonts w:ascii="Calibri" w:eastAsia="Times New Roman" w:hAnsi="Calibri" w:cs="Times New Roman"/>
+                <w:color w:val="444444"/>
+                <w:sz w:val="18"/>
+                <w:szCs w:val="18"/>
+                <w:lang w:eastAsia="pt-PT"/>
+              </w:rPr>
+              <w:t xml:space="preserve"> do Turista</w:t>
+            </w:r>
+            <w:r>
+              <w:rPr>
+                <w:rFonts w:ascii="Calibri" w:eastAsia="Times New Roman" w:hAnsi="Calibri" w:cs="Times New Roman"/>
+                <w:color w:val="444444"/>
+                <w:sz w:val="18"/>
+                <w:szCs w:val="18"/>
+                <w:lang w:eastAsia="pt-PT"/>
+              </w:rPr>
+              <w:t>;</w:t>
+            </w:r>
+          </w:p>
+          <w:p>
+            <w:pPr>
+              <w:pStyle w:val="PargrafodaLista"/>
+              <w:numPr>
+                <w:ilvl w:val="0"/>
+                <w:numId w:val="23"/>
+              </w:numPr>
+              <w:spacing w:after="324" w:line="252" w:lineRule="atLeast"/>
+              <w:rPr>
+                <w:rFonts w:ascii="Calibri" w:eastAsia="Times New Roman" w:hAnsi="Calibri" w:cs="Times New Roman"/>
+                <w:color w:val="444444"/>
+                <w:sz w:val="18"/>
+                <w:szCs w:val="18"/>
+                <w:lang w:eastAsia="pt-PT"/>
+              </w:rPr>
+            </w:pPr>
+            <w:r>
+              <w:rPr>
+                <w:rFonts w:ascii="Calibri" w:eastAsia="Times New Roman" w:hAnsi="Calibri" w:cs="Times New Roman"/>
+                <w:color w:val="444444"/>
+                <w:sz w:val="18"/>
+                <w:szCs w:val="18"/>
+                <w:lang w:eastAsia="pt-PT"/>
+              </w:rPr>
+              <w:t xml:space="preserve">Introduzir </w:t>
+            </w:r>
+            <w:r>
+              <w:rPr>
+                <w:rFonts w:ascii="Calibri" w:eastAsia="Times New Roman" w:hAnsi="Calibri" w:cs="Times New Roman"/>
+                <w:color w:val="444444"/>
+                <w:sz w:val="18"/>
+                <w:szCs w:val="18"/>
+                <w:lang w:eastAsia="pt-PT"/>
+              </w:rPr>
+              <w:t>Telemóvel;</w:t>
+            </w:r>
+          </w:p>
+          <w:p>
+            <w:pPr>
+              <w:pStyle w:val="PargrafodaLista"/>
+              <w:numPr>
+                <w:ilvl w:val="0"/>
+                <w:numId w:val="23"/>
+              </w:numPr>
+              <w:spacing w:after="324" w:line="252" w:lineRule="atLeast"/>
+              <w:rPr>
+                <w:rFonts w:ascii="Calibri" w:eastAsia="Times New Roman" w:hAnsi="Calibri" w:cs="Times New Roman"/>
+                <w:color w:val="444444"/>
+                <w:sz w:val="18"/>
+                <w:szCs w:val="18"/>
+                <w:lang w:eastAsia="pt-PT"/>
+              </w:rPr>
+            </w:pPr>
+            <w:r>
+              <w:rPr>
+                <w:rFonts w:ascii="Calibri" w:eastAsia="Times New Roman" w:hAnsi="Calibri" w:cs="Times New Roman"/>
+                <w:color w:val="444444"/>
+                <w:sz w:val="18"/>
+                <w:szCs w:val="18"/>
+                <w:lang w:eastAsia="pt-PT"/>
+              </w:rPr>
+              <w:t>Introduzir Data de Nascimento</w:t>
+            </w:r>
+            <w:r>
+              <w:rPr>
+                <w:rFonts w:ascii="Calibri" w:eastAsia="Times New Roman" w:hAnsi="Calibri" w:cs="Times New Roman"/>
+                <w:color w:val="444444"/>
+                <w:sz w:val="18"/>
+                <w:szCs w:val="18"/>
+                <w:lang w:eastAsia="pt-PT"/>
+              </w:rPr>
+              <w:t>;</w:t>
+            </w:r>
+          </w:p>
+          <w:p>
+            <w:pPr>
+              <w:pStyle w:val="PargrafodaLista"/>
+              <w:numPr>
+                <w:ilvl w:val="0"/>
+                <w:numId w:val="23"/>
+              </w:numPr>
+              <w:spacing w:after="324" w:line="252" w:lineRule="atLeast"/>
+              <w:rPr>
+                <w:rFonts w:ascii="Calibri" w:eastAsia="Times New Roman" w:hAnsi="Calibri" w:cs="Times New Roman"/>
+                <w:color w:val="444444"/>
+                <w:sz w:val="18"/>
+                <w:szCs w:val="18"/>
+                <w:lang w:eastAsia="pt-PT"/>
+              </w:rPr>
+            </w:pPr>
+            <w:r>
+              <w:rPr>
+                <w:rFonts w:ascii="Calibri" w:eastAsia="Times New Roman" w:hAnsi="Calibri" w:cs="Times New Roman"/>
+                <w:color w:val="444444"/>
+                <w:sz w:val="18"/>
+                <w:szCs w:val="18"/>
+                <w:lang w:eastAsia="pt-PT"/>
+              </w:rPr>
+              <w:t>Introduzir NIF</w:t>
+            </w:r>
+            <w:r>
+              <w:rPr>
+                <w:rFonts w:ascii="Calibri" w:eastAsia="Times New Roman" w:hAnsi="Calibri" w:cs="Times New Roman"/>
+                <w:color w:val="444444"/>
+                <w:sz w:val="18"/>
+                <w:szCs w:val="18"/>
+                <w:lang w:eastAsia="pt-PT"/>
+              </w:rPr>
+              <w:t>;</w:t>
+            </w:r>
+          </w:p>
+          <w:p>
+            <w:pPr>
+              <w:pStyle w:val="PargrafodaLista"/>
+              <w:numPr>
+                <w:ilvl w:val="0"/>
+                <w:numId w:val="23"/>
+              </w:numPr>
+              <w:spacing w:after="324" w:line="252" w:lineRule="atLeast"/>
+              <w:rPr>
+                <w:rFonts w:ascii="Calibri" w:eastAsia="Times New Roman" w:hAnsi="Calibri" w:cs="Times New Roman"/>
+                <w:color w:val="444444"/>
+                <w:sz w:val="18"/>
+                <w:szCs w:val="18"/>
+                <w:lang w:eastAsia="pt-PT"/>
+              </w:rPr>
+            </w:pPr>
+            <w:r>
+              <w:rPr>
+                <w:rFonts w:ascii="Calibri" w:eastAsia="Times New Roman" w:hAnsi="Calibri" w:cs="Times New Roman"/>
+                <w:color w:val="444444"/>
+                <w:sz w:val="18"/>
+                <w:szCs w:val="18"/>
+                <w:lang w:eastAsia="pt-PT"/>
+              </w:rPr>
+              <w:t xml:space="preserve">Introduzir </w:t>
+            </w:r>
+            <w:r>
+              <w:rPr>
+                <w:rFonts w:ascii="Calibri" w:eastAsia="Times New Roman" w:hAnsi="Calibri" w:cs="Times New Roman"/>
+                <w:color w:val="444444"/>
+                <w:sz w:val="18"/>
+                <w:szCs w:val="18"/>
+                <w:lang w:eastAsia="pt-PT"/>
+              </w:rPr>
+              <w:t>Género;</w:t>
+            </w:r>
+          </w:p>
+          <w:p>
+            <w:pPr>
+              <w:pStyle w:val="PargrafodaLista"/>
+              <w:numPr>
+                <w:ilvl w:val="0"/>
+                <w:numId w:val="23"/>
+              </w:numPr>
+              <w:spacing w:after="324" w:line="252" w:lineRule="atLeast"/>
+              <w:rPr>
+                <w:rFonts w:ascii="Calibri" w:eastAsia="Times New Roman" w:hAnsi="Calibri" w:cs="Times New Roman"/>
+                <w:color w:val="444444"/>
+                <w:sz w:val="18"/>
+                <w:szCs w:val="18"/>
+                <w:lang w:eastAsia="pt-PT"/>
+              </w:rPr>
+            </w:pPr>
+            <w:r>
+              <w:rPr>
+                <w:rFonts w:ascii="Calibri" w:eastAsia="Times New Roman" w:hAnsi="Calibri" w:cs="Times New Roman"/>
+                <w:color w:val="444444"/>
+                <w:sz w:val="18"/>
+                <w:szCs w:val="18"/>
+                <w:lang w:eastAsia="pt-PT"/>
+              </w:rPr>
+              <w:t xml:space="preserve">Introduzir Contacto de </w:t>
+            </w:r>
+            <w:r>
+              <w:rPr>
+                <w:rFonts w:ascii="Calibri" w:eastAsia="Times New Roman" w:hAnsi="Calibri" w:cs="Times New Roman"/>
+                <w:color w:val="444444"/>
+                <w:sz w:val="18"/>
+                <w:szCs w:val="18"/>
+                <w:lang w:eastAsia="pt-PT"/>
+              </w:rPr>
+              <w:t>Emergência;</w:t>
+            </w:r>
+          </w:p>
+          <w:p>
+            <w:pPr>
+              <w:pStyle w:val="PargrafodaLista"/>
+              <w:numPr>
+                <w:ilvl w:val="0"/>
+                <w:numId w:val="23"/>
+              </w:numPr>
+              <w:spacing w:after="324" w:line="252" w:lineRule="atLeast"/>
+              <w:rPr>
+                <w:rFonts w:ascii="Calibri" w:eastAsia="Times New Roman" w:hAnsi="Calibri" w:cs="Times New Roman"/>
+                <w:color w:val="444444"/>
+                <w:sz w:val="18"/>
+                <w:szCs w:val="18"/>
+                <w:lang w:eastAsia="pt-PT"/>
+              </w:rPr>
+            </w:pPr>
+            <w:r>
+              <w:rPr>
+                <w:rFonts w:ascii="Calibri" w:eastAsia="Times New Roman" w:hAnsi="Calibri" w:cs="Times New Roman"/>
+                <w:color w:val="444444"/>
+                <w:sz w:val="18"/>
+                <w:szCs w:val="18"/>
+                <w:lang w:eastAsia="pt-PT"/>
+              </w:rPr>
+              <w:t xml:space="preserve">Introduzir </w:t>
+            </w:r>
+            <w:proofErr w:type="gramStart"/>
+            <w:r>
+              <w:rPr>
+                <w:rFonts w:ascii="Calibri" w:eastAsia="Times New Roman" w:hAnsi="Calibri" w:cs="Times New Roman"/>
+                <w:color w:val="444444"/>
+                <w:sz w:val="18"/>
+                <w:szCs w:val="18"/>
+                <w:lang w:eastAsia="pt-PT"/>
+              </w:rPr>
+              <w:t>Password</w:t>
+            </w:r>
+            <w:proofErr w:type="gramEnd"/>
+            <w:r>
+              <w:rPr>
+                <w:rFonts w:ascii="Calibri" w:eastAsia="Times New Roman" w:hAnsi="Calibri" w:cs="Times New Roman"/>
+                <w:color w:val="444444"/>
+                <w:sz w:val="18"/>
+                <w:szCs w:val="18"/>
+                <w:lang w:eastAsia="pt-PT"/>
+              </w:rPr>
+              <w:t>;</w:t>
+            </w:r>
+          </w:p>
+          <w:p>
+            <w:pPr>
+              <w:pStyle w:val="PargrafodaLista"/>
+              <w:numPr>
+                <w:ilvl w:val="0"/>
+                <w:numId w:val="23"/>
+              </w:numPr>
+              <w:spacing w:after="324" w:line="252" w:lineRule="atLeast"/>
+              <w:rPr>
+                <w:rFonts w:ascii="Calibri" w:eastAsia="Times New Roman" w:hAnsi="Calibri" w:cs="Times New Roman"/>
+                <w:color w:val="444444"/>
+                <w:sz w:val="18"/>
+                <w:szCs w:val="18"/>
+                <w:lang w:eastAsia="pt-PT"/>
+              </w:rPr>
+            </w:pPr>
+            <w:r>
+              <w:rPr>
+                <w:rFonts w:ascii="Calibri" w:eastAsia="Times New Roman" w:hAnsi="Calibri" w:cs="Times New Roman"/>
+                <w:color w:val="444444"/>
+                <w:sz w:val="18"/>
+                <w:szCs w:val="18"/>
+                <w:lang w:eastAsia="pt-PT"/>
+              </w:rPr>
+              <w:t xml:space="preserve">Confirmar </w:t>
+            </w:r>
+            <w:proofErr w:type="gramStart"/>
+            <w:r>
+              <w:rPr>
+                <w:rFonts w:ascii="Calibri" w:eastAsia="Times New Roman" w:hAnsi="Calibri" w:cs="Times New Roman"/>
+                <w:color w:val="444444"/>
+                <w:sz w:val="18"/>
+                <w:szCs w:val="18"/>
+                <w:lang w:eastAsia="pt-PT"/>
+              </w:rPr>
+              <w:t>Password</w:t>
+            </w:r>
+            <w:proofErr w:type="gramEnd"/>
+            <w:r>
+              <w:rPr>
+                <w:rFonts w:ascii="Calibri" w:eastAsia="Times New Roman" w:hAnsi="Calibri" w:cs="Times New Roman"/>
+                <w:color w:val="444444"/>
+                <w:sz w:val="18"/>
+                <w:szCs w:val="18"/>
+                <w:lang w:eastAsia="pt-PT"/>
+              </w:rPr>
+              <w:t>;</w:t>
+            </w:r>
+          </w:p>
+          <w:p>
+            <w:pPr>
+              <w:pStyle w:val="PargrafodaLista"/>
+              <w:numPr>
+                <w:ilvl w:val="0"/>
+                <w:numId w:val="23"/>
+              </w:numPr>
+              <w:spacing w:after="324" w:line="252" w:lineRule="atLeast"/>
+              <w:rPr>
+                <w:rFonts w:ascii="Calibri" w:eastAsia="Times New Roman" w:hAnsi="Calibri" w:cs="Times New Roman"/>
+                <w:color w:val="444444"/>
+                <w:sz w:val="18"/>
+                <w:szCs w:val="18"/>
+                <w:lang w:eastAsia="pt-PT"/>
+              </w:rPr>
+            </w:pPr>
+            <w:r>
+              <w:rPr>
+                <w:rFonts w:ascii="Calibri" w:eastAsia="Times New Roman" w:hAnsi="Calibri" w:cs="Times New Roman"/>
+                <w:color w:val="444444"/>
+                <w:sz w:val="18"/>
+                <w:szCs w:val="18"/>
+                <w:lang w:eastAsia="pt-PT"/>
+              </w:rPr>
+              <w:t>Se válido (</w:t>
+            </w:r>
+            <w:r>
+              <w:rPr>
+                <w:rFonts w:ascii="Calibri" w:eastAsia="Times New Roman" w:hAnsi="Calibri" w:cs="Times New Roman"/>
+                <w:color w:val="444444"/>
+                <w:sz w:val="18"/>
+                <w:szCs w:val="18"/>
+                <w:lang w:eastAsia="pt-PT"/>
+              </w:rPr>
+              <w:t>Nome do Turista</w:t>
+            </w:r>
+            <w:r>
+              <w:rPr>
+                <w:rFonts w:ascii="Calibri" w:eastAsia="Times New Roman" w:hAnsi="Calibri" w:cs="Times New Roman"/>
+                <w:color w:val="444444"/>
+                <w:sz w:val="18"/>
+                <w:szCs w:val="18"/>
+                <w:lang w:eastAsia="pt-PT"/>
+              </w:rPr>
+              <w:t xml:space="preserve"> com caracteres, números ou caracteres especiais, </w:t>
+            </w:r>
+            <w:r>
+              <w:rPr>
+                <w:rFonts w:ascii="Calibri" w:eastAsia="Times New Roman" w:hAnsi="Calibri" w:cs="Times New Roman"/>
+                <w:color w:val="444444"/>
+                <w:sz w:val="18"/>
+                <w:szCs w:val="18"/>
+                <w:lang w:eastAsia="pt-PT"/>
+              </w:rPr>
+              <w:t xml:space="preserve">Email </w:t>
+            </w:r>
+            <w:r>
+              <w:rPr>
+                <w:rFonts w:ascii="Calibri" w:eastAsia="Times New Roman" w:hAnsi="Calibri" w:cs="Times New Roman"/>
+                <w:color w:val="444444"/>
+                <w:sz w:val="18"/>
+                <w:szCs w:val="18"/>
+                <w:lang w:eastAsia="pt-PT"/>
+              </w:rPr>
+              <w:t>com caracteres,</w:t>
+            </w:r>
+            <w:r>
+              <w:rPr>
+                <w:rFonts w:ascii="Calibri" w:eastAsia="Times New Roman" w:hAnsi="Calibri" w:cs="Times New Roman"/>
+                <w:color w:val="444444"/>
+                <w:sz w:val="18"/>
+                <w:szCs w:val="18"/>
+                <w:lang w:eastAsia="pt-PT"/>
+              </w:rPr>
+              <w:t xml:space="preserve"> Telemóvel em com 9 números e de Portugal,</w:t>
+            </w:r>
+            <w:r>
+              <w:rPr>
+                <w:rFonts w:ascii="Calibri" w:eastAsia="Times New Roman" w:hAnsi="Calibri" w:cs="Times New Roman"/>
+                <w:color w:val="444444"/>
+                <w:sz w:val="18"/>
+                <w:szCs w:val="18"/>
+                <w:lang w:eastAsia="pt-PT"/>
+              </w:rPr>
+              <w:t xml:space="preserve"> números ou caracteres </w:t>
+            </w:r>
+            <w:r>
+              <w:rPr>
+                <w:rFonts w:ascii="Calibri" w:eastAsia="Times New Roman" w:hAnsi="Calibri" w:cs="Times New Roman"/>
+                <w:color w:val="444444"/>
+                <w:sz w:val="18"/>
+                <w:szCs w:val="18"/>
+                <w:lang w:eastAsia="pt-PT"/>
+              </w:rPr>
+              <w:t>especiais, Data de Nascimento em formato data, NIF de acordo com o digito controlo, Género Masculino ou Feminino,</w:t>
+            </w:r>
+            <w:r>
+              <w:rPr>
+                <w:rFonts w:ascii="Calibri" w:eastAsia="Times New Roman" w:hAnsi="Calibri" w:cs="Times New Roman"/>
+                <w:color w:val="444444"/>
+                <w:sz w:val="18"/>
+                <w:szCs w:val="18"/>
+                <w:lang w:eastAsia="pt-PT"/>
+              </w:rPr>
+              <w:t xml:space="preserve"> </w:t>
+            </w:r>
+            <w:r>
+              <w:rPr>
+                <w:rFonts w:ascii="Calibri" w:eastAsia="Times New Roman" w:hAnsi="Calibri" w:cs="Times New Roman"/>
+                <w:color w:val="444444"/>
+                <w:sz w:val="18"/>
+                <w:szCs w:val="18"/>
+                <w:lang w:eastAsia="pt-PT"/>
+              </w:rPr>
+              <w:t>Contato de Emergência</w:t>
+            </w:r>
+            <w:r>
+              <w:rPr>
+                <w:rFonts w:ascii="Calibri" w:eastAsia="Times New Roman" w:hAnsi="Calibri" w:cs="Times New Roman"/>
+                <w:color w:val="444444"/>
+                <w:sz w:val="18"/>
+                <w:szCs w:val="18"/>
+                <w:lang w:eastAsia="pt-PT"/>
+              </w:rPr>
+              <w:t xml:space="preserve"> em com 9 números e de Portugal</w:t>
+            </w:r>
+            <w:r>
+              <w:rPr>
+                <w:rFonts w:ascii="Calibri" w:eastAsia="Times New Roman" w:hAnsi="Calibri" w:cs="Times New Roman"/>
+                <w:color w:val="444444"/>
+                <w:sz w:val="18"/>
+                <w:szCs w:val="18"/>
+                <w:lang w:eastAsia="pt-PT"/>
+              </w:rPr>
+              <w:t xml:space="preserve">, Password </w:t>
+            </w:r>
+            <w:r>
+              <w:rPr>
+                <w:rFonts w:ascii="Calibri" w:eastAsia="Times New Roman" w:hAnsi="Calibri" w:cs="Times New Roman"/>
+                <w:color w:val="444444"/>
+                <w:sz w:val="18"/>
+                <w:szCs w:val="18"/>
+                <w:lang w:eastAsia="pt-PT"/>
+              </w:rPr>
+              <w:t xml:space="preserve">com caracteres, </w:t>
+            </w:r>
+            <w:r>
+              <w:rPr>
+                <w:rFonts w:ascii="Calibri" w:eastAsia="Times New Roman" w:hAnsi="Calibri" w:cs="Times New Roman"/>
+                <w:color w:val="444444"/>
+                <w:sz w:val="18"/>
+                <w:szCs w:val="18"/>
+                <w:lang w:eastAsia="pt-PT"/>
+              </w:rPr>
+              <w:t>números ou caracteres especiais;</w:t>
+            </w:r>
+          </w:p>
+          <w:p>
+            <w:pPr>
+              <w:pStyle w:val="PargrafodaLista"/>
+              <w:numPr>
+                <w:ilvl w:val="1"/>
+                <w:numId w:val="23"/>
+              </w:numPr>
+              <w:spacing w:after="324" w:line="252" w:lineRule="atLeast"/>
+              <w:rPr>
+                <w:rFonts w:ascii="Calibri" w:eastAsia="Times New Roman" w:hAnsi="Calibri" w:cs="Times New Roman"/>
+                <w:color w:val="444444"/>
+                <w:sz w:val="18"/>
+                <w:szCs w:val="18"/>
+                <w:lang w:eastAsia="pt-PT"/>
+              </w:rPr>
+            </w:pPr>
+            <w:r>
+              <w:rPr>
+                <w:rFonts w:ascii="Calibri" w:eastAsia="Times New Roman" w:hAnsi="Calibri" w:cs="Times New Roman"/>
+                <w:color w:val="444444"/>
+                <w:sz w:val="18"/>
+                <w:szCs w:val="18"/>
+                <w:lang w:eastAsia="pt-PT"/>
+              </w:rPr>
+              <w:t>Cria novo</w:t>
+            </w:r>
+            <w:r>
+              <w:rPr>
+                <w:rFonts w:ascii="Calibri" w:eastAsia="Times New Roman" w:hAnsi="Calibri" w:cs="Times New Roman"/>
+                <w:color w:val="444444"/>
+                <w:sz w:val="18"/>
+                <w:szCs w:val="18"/>
+                <w:lang w:eastAsia="pt-PT"/>
+              </w:rPr>
+              <w:t xml:space="preserve"> Turista;</w:t>
+            </w:r>
+          </w:p>
+          <w:p>
+            <w:pPr>
+              <w:pStyle w:val="PargrafodaLista"/>
+              <w:numPr>
+                <w:ilvl w:val="1"/>
+                <w:numId w:val="23"/>
+              </w:numPr>
+              <w:spacing w:after="324" w:line="252" w:lineRule="atLeast"/>
+              <w:rPr>
+                <w:rFonts w:ascii="Calibri" w:eastAsia="Times New Roman" w:hAnsi="Calibri" w:cs="Times New Roman"/>
+                <w:color w:val="444444"/>
+                <w:sz w:val="18"/>
+                <w:szCs w:val="18"/>
+                <w:lang w:eastAsia="pt-PT"/>
+              </w:rPr>
+            </w:pPr>
+            <w:r>
+              <w:rPr>
+                <w:rFonts w:ascii="Calibri" w:eastAsia="Times New Roman" w:hAnsi="Calibri" w:cs="Times New Roman"/>
+                <w:color w:val="444444"/>
+                <w:sz w:val="18"/>
+                <w:szCs w:val="18"/>
+                <w:lang w:eastAsia="pt-PT"/>
+              </w:rPr>
+              <w:t>Redireciona para</w:t>
+            </w:r>
+            <w:r>
+              <w:rPr>
+                <w:rFonts w:ascii="Calibri" w:eastAsia="Times New Roman" w:hAnsi="Calibri" w:cs="Times New Roman"/>
+                <w:color w:val="444444"/>
+                <w:sz w:val="18"/>
+                <w:szCs w:val="18"/>
+                <w:lang w:eastAsia="pt-PT"/>
+              </w:rPr>
+              <w:t xml:space="preserve"> a página principal</w:t>
+            </w:r>
+          </w:p>
+          <w:p>
+            <w:pPr>
+              <w:pStyle w:val="PargrafodaLista"/>
+              <w:numPr>
+                <w:ilvl w:val="0"/>
+                <w:numId w:val="23"/>
+              </w:numPr>
+              <w:spacing w:after="324" w:line="252" w:lineRule="atLeast"/>
+              <w:rPr>
+                <w:rFonts w:ascii="Calibri" w:eastAsia="Times New Roman" w:hAnsi="Calibri" w:cs="Times New Roman"/>
+                <w:color w:val="444444"/>
+                <w:sz w:val="18"/>
+                <w:szCs w:val="18"/>
+                <w:lang w:eastAsia="pt-PT"/>
+              </w:rPr>
+            </w:pPr>
+            <w:r>
+              <w:rPr>
+                <w:rFonts w:ascii="Calibri" w:eastAsia="Times New Roman" w:hAnsi="Calibri" w:cs="Times New Roman"/>
+                <w:color w:val="444444"/>
+                <w:sz w:val="18"/>
+                <w:szCs w:val="18"/>
+                <w:lang w:eastAsia="pt-PT"/>
+              </w:rPr>
+              <w:t xml:space="preserve">Devolve </w:t>
+            </w:r>
+            <w:r>
+              <w:rPr>
+                <w:rFonts w:ascii="Calibri" w:eastAsia="Times New Roman" w:hAnsi="Calibri" w:cs="Times New Roman"/>
+                <w:color w:val="444444"/>
+                <w:sz w:val="18"/>
+                <w:szCs w:val="18"/>
+                <w:lang w:eastAsia="pt-PT"/>
+              </w:rPr>
+              <w:t>a página principal</w:t>
+            </w:r>
+            <w:r>
+              <w:rPr>
+                <w:rFonts w:ascii="Calibri" w:eastAsia="Times New Roman" w:hAnsi="Calibri" w:cs="Times New Roman"/>
+                <w:color w:val="444444"/>
+                <w:sz w:val="18"/>
+                <w:szCs w:val="18"/>
+                <w:lang w:eastAsia="pt-PT"/>
+              </w:rPr>
+              <w:t xml:space="preserve"> com os dados introduzidos pelo utilizador e avisa quais os dados inválidos.</w:t>
+            </w:r>
+          </w:p>
+          <w:p>
+            <w:pPr>
+              <w:pStyle w:val="PargrafodaLista"/>
+              <w:spacing w:after="324" w:line="252" w:lineRule="atLeast"/>
+              <w:rPr>
+                <w:rFonts w:ascii="Calibri" w:eastAsia="Times New Roman" w:hAnsi="Calibri" w:cs="Times New Roman"/>
+                <w:color w:val="444444"/>
+                <w:sz w:val="18"/>
+                <w:szCs w:val="18"/>
+                <w:lang w:eastAsia="pt-PT"/>
+              </w:rPr>
+            </w:pPr>
+          </w:p>
+          <w:p>
+            <w:pPr>
+              <w:spacing w:after="324" w:line="252" w:lineRule="atLeast"/>
+              <w:rPr>
+                <w:rFonts w:ascii="Calibri" w:eastAsia="Times New Roman" w:hAnsi="Calibri" w:cs="Times New Roman"/>
+                <w:color w:val="444444"/>
+                <w:sz w:val="18"/>
+                <w:szCs w:val="18"/>
+                <w:lang w:eastAsia="pt-PT"/>
+              </w:rPr>
+            </w:pPr>
+          </w:p>
+        </w:tc>
+      </w:tr>
+    </w:tbl>
+    <w:p>
+      <w:pPr>
+        <w:shd w:val="clear" w:color="auto" w:fill="FFFFFF"/>
+        <w:spacing w:after="324" w:line="252" w:lineRule="atLeast"/>
+        <w:rPr>
+          <w:rFonts w:ascii="Calibri" w:eastAsia="Times New Roman" w:hAnsi="Calibri" w:cs="Times New Roman"/>
+          <w:color w:val="444444"/>
+          <w:sz w:val="18"/>
+          <w:szCs w:val="18"/>
+          <w:lang w:eastAsia="pt-PT"/>
+        </w:rPr>
+      </w:pPr>
+    </w:p>
+    <w:p>
+      <w:pPr>
+        <w:shd w:val="clear" w:color="auto" w:fill="FFFFFF"/>
+        <w:spacing w:after="324" w:line="252" w:lineRule="atLeast"/>
+        <w:rPr>
+          <w:rFonts w:ascii="Calibri" w:eastAsia="Times New Roman" w:hAnsi="Calibri" w:cs="Times New Roman"/>
+          <w:color w:val="444444"/>
+          <w:sz w:val="18"/>
+          <w:szCs w:val="18"/>
+          <w:lang w:eastAsia="pt-PT"/>
+        </w:rPr>
+      </w:pPr>
+    </w:p>
+    <w:p>
+      <w:pPr>
+        <w:shd w:val="clear" w:color="auto" w:fill="FFFFFF"/>
+        <w:spacing w:after="324" w:line="252" w:lineRule="atLeast"/>
+        <w:rPr>
+          <w:rFonts w:ascii="Calibri" w:eastAsia="Times New Roman" w:hAnsi="Calibri" w:cs="Times New Roman"/>
+          <w:color w:val="444444"/>
+          <w:sz w:val="18"/>
+          <w:szCs w:val="18"/>
+          <w:lang w:eastAsia="pt-PT"/>
+        </w:rPr>
+      </w:pPr>
+    </w:p>
+    <w:p>
+      <w:pPr>
+        <w:shd w:val="clear" w:color="auto" w:fill="FFFFFF"/>
+        <w:spacing w:after="324" w:line="252" w:lineRule="atLeast"/>
+        <w:rPr>
+          <w:rFonts w:ascii="Calibri" w:eastAsia="Times New Roman" w:hAnsi="Calibri" w:cs="Times New Roman"/>
+          <w:color w:val="444444"/>
+          <w:sz w:val="18"/>
+          <w:szCs w:val="18"/>
+          <w:lang w:eastAsia="pt-PT"/>
+        </w:rPr>
+      </w:pPr>
+    </w:p>
+    <w:p>
+      <w:pPr>
+        <w:shd w:val="clear" w:color="auto" w:fill="FFFFFF"/>
+        <w:spacing w:after="324" w:line="252" w:lineRule="atLeast"/>
+        <w:rPr>
+          <w:rFonts w:ascii="Calibri" w:eastAsia="Times New Roman" w:hAnsi="Calibri" w:cs="Times New Roman"/>
+          <w:color w:val="444444"/>
+          <w:sz w:val="18"/>
+          <w:szCs w:val="18"/>
+          <w:lang w:eastAsia="pt-PT"/>
+        </w:rPr>
+      </w:pPr>
+    </w:p>
+    <w:p>
+      <w:pPr>
+        <w:shd w:val="clear" w:color="auto" w:fill="FFFFFF"/>
+        <w:spacing w:after="324" w:line="252" w:lineRule="atLeast"/>
+        <w:rPr>
+          <w:rFonts w:ascii="Calibri" w:eastAsia="Times New Roman" w:hAnsi="Calibri" w:cs="Times New Roman"/>
+          <w:color w:val="444444"/>
+          <w:sz w:val="18"/>
+          <w:szCs w:val="18"/>
+          <w:lang w:eastAsia="pt-PT"/>
+        </w:rPr>
+      </w:pPr>
+    </w:p>
+    <w:tbl>
+      <w:tblPr>
+        <w:tblStyle w:val="Tabelacomgrelha"/>
         <w:tblW w:w="0" w:type="auto"/>
         <w:tblLook w:val="04A0" w:firstRow="1" w:lastRow="0" w:firstColumn="1" w:lastColumn="0" w:noHBand="0" w:noVBand="1"/>
       </w:tblPr>
@@ -17267,7 +18517,6 @@
                 <w:sz w:val="36"/>
                 <w:szCs w:val="36"/>
               </w:rPr>
-              <w:lastRenderedPageBreak/>
               <w:t xml:space="preserve">Tabela </w:t>
             </w:r>
             <w:proofErr w:type="spellStart"/>
@@ -18404,9 +19653,8 @@
           <w:szCs w:val="18"/>
           <w:lang w:eastAsia="pt-PT"/>
         </w:rPr>
-        <w:t xml:space="preserve">Descrição do Criar </w:t>
+        <w:t>Descrição do Criar Questionário</w:t>
       </w:r>
-      <w:proofErr w:type="gramStart"/>
       <w:r>
         <w:rPr>
           <w:rFonts w:ascii="Calibri" w:eastAsia="Times New Roman" w:hAnsi="Calibri" w:cs="Times New Roman"/>
@@ -18415,9 +19663,8 @@
           <w:szCs w:val="18"/>
           <w:lang w:eastAsia="pt-PT"/>
         </w:rPr>
-        <w:t>Questionário(</w:t>
+        <w:t xml:space="preserve"> </w:t>
       </w:r>
-      <w:proofErr w:type="gramEnd"/>
       <w:r>
         <w:rPr>
           <w:rFonts w:ascii="Calibri" w:eastAsia="Times New Roman" w:hAnsi="Calibri" w:cs="Times New Roman"/>
@@ -18426,12 +19673,12 @@
           <w:szCs w:val="18"/>
           <w:lang w:eastAsia="pt-PT"/>
         </w:rPr>
-        <w:t>Referente ao Diagrama de Sequência “ Criar Questionário”)</w:t>
+        <w:t>(Referente ao Diagrama de Sequência “ Criar Questionário”)</w:t>
       </w:r>
     </w:p>
     <w:tbl>
       <w:tblPr>
-        <w:tblStyle w:val="TabelacomGrelha"/>
+        <w:tblStyle w:val="Tabelacomgrelha"/>
         <w:tblW w:w="0" w:type="auto"/>
         <w:tblLook w:val="04A0" w:firstRow="1" w:lastRow="0" w:firstColumn="1" w:lastColumn="0" w:noHBand="0" w:noVBand="1"/>
       </w:tblPr>
@@ -18658,6 +19905,16 @@
               </w:rPr>
               <w:t>1. Se existirem pergunta e respostas o sistema vai guarda las numa lista</w:t>
             </w:r>
+            <w:r>
+              <w:rPr>
+                <w:rFonts w:ascii="Calibri" w:eastAsia="Times New Roman" w:hAnsi="Calibri" w:cs="Times New Roman"/>
+                <w:color w:val="444444"/>
+                <w:sz w:val="18"/>
+                <w:szCs w:val="18"/>
+                <w:lang w:eastAsia="pt-PT"/>
+              </w:rPr>
+              <w:t>;</w:t>
+            </w:r>
           </w:p>
           <w:p>
             <w:pPr>
@@ -18702,6 +19959,18 @@
               </w:rPr>
               <w:t xml:space="preserve"> com a primeira pergunta e respetivas respostas</w:t>
             </w:r>
+            <w:r>
+              <w:rPr>
+                <w:rFonts w:ascii="Calibri" w:eastAsia="Times New Roman" w:hAnsi="Calibri" w:cs="Times New Roman"/>
+                <w:color w:val="444444"/>
+                <w:sz w:val="18"/>
+                <w:szCs w:val="18"/>
+                <w:lang w:eastAsia="pt-PT"/>
+              </w:rPr>
+              <w:t>.</w:t>
+            </w:r>
+            <w:bookmarkStart w:id="55" w:name="_GoBack"/>
+            <w:bookmarkEnd w:id="55"/>
           </w:p>
           <w:p>
             <w:pPr>
@@ -18858,6 +20127,16 @@
               <w:t>next</w:t>
             </w:r>
             <w:proofErr w:type="spellEnd"/>
+            <w:r>
+              <w:rPr>
+                <w:rFonts w:ascii="Calibri" w:eastAsia="Times New Roman" w:hAnsi="Calibri" w:cs="Times New Roman"/>
+                <w:color w:val="444444"/>
+                <w:sz w:val="18"/>
+                <w:szCs w:val="18"/>
+                <w:lang w:eastAsia="pt-PT"/>
+              </w:rPr>
+              <w:t>;</w:t>
+            </w:r>
           </w:p>
           <w:p>
             <w:pPr>
@@ -18907,6 +20186,16 @@
               </w:rPr>
               <w:t xml:space="preserve"> para a próxima questão</w:t>
             </w:r>
+            <w:r>
+              <w:rPr>
+                <w:rFonts w:ascii="Calibri" w:eastAsia="Times New Roman" w:hAnsi="Calibri" w:cs="Times New Roman"/>
+                <w:color w:val="444444"/>
+                <w:sz w:val="18"/>
+                <w:szCs w:val="18"/>
+                <w:lang w:eastAsia="pt-PT"/>
+              </w:rPr>
+              <w:t>;</w:t>
+            </w:r>
           </w:p>
           <w:p>
             <w:pPr>
@@ -18932,7 +20221,27 @@
                 <w:szCs w:val="18"/>
                 <w:lang w:eastAsia="pt-PT"/>
               </w:rPr>
-              <w:t xml:space="preserve">Chegando a ultima pergunta do questionário o botão </w:t>
+              <w:t xml:space="preserve">Chegando a </w:t>
+            </w:r>
+            <w:r>
+              <w:rPr>
+                <w:rFonts w:ascii="Calibri" w:eastAsia="Times New Roman" w:hAnsi="Calibri" w:cs="Times New Roman"/>
+                <w:color w:val="444444"/>
+                <w:sz w:val="18"/>
+                <w:szCs w:val="18"/>
+                <w:lang w:eastAsia="pt-PT"/>
+              </w:rPr>
+              <w:t>última</w:t>
+            </w:r>
+            <w:r>
+              <w:rPr>
+                <w:rFonts w:ascii="Calibri" w:eastAsia="Times New Roman" w:hAnsi="Calibri" w:cs="Times New Roman"/>
+                <w:color w:val="444444"/>
+                <w:sz w:val="18"/>
+                <w:szCs w:val="18"/>
+                <w:lang w:eastAsia="pt-PT"/>
+              </w:rPr>
+              <w:t xml:space="preserve"> pergunta do questionário o botão </w:t>
             </w:r>
             <w:proofErr w:type="spellStart"/>
             <w:r>
@@ -18955,6 +20264,16 @@
                 <w:lang w:eastAsia="pt-PT"/>
               </w:rPr>
               <w:t xml:space="preserve"> muda para concluir</w:t>
+            </w:r>
+            <w:r>
+              <w:rPr>
+                <w:rFonts w:ascii="Calibri" w:eastAsia="Times New Roman" w:hAnsi="Calibri" w:cs="Times New Roman"/>
+                <w:color w:val="444444"/>
+                <w:sz w:val="18"/>
+                <w:szCs w:val="18"/>
+                <w:lang w:eastAsia="pt-PT"/>
+              </w:rPr>
+              <w:t>;</w:t>
             </w:r>
           </w:p>
           <w:p>
@@ -19112,7 +20431,7 @@
           <w:szCs w:val="18"/>
           <w:lang w:eastAsia="pt-PT"/>
         </w:rPr>
-        <w:t>Questionário(</w:t>
+        <w:t>Questionário(Referente</w:t>
       </w:r>
       <w:proofErr w:type="gramEnd"/>
       <w:r>
@@ -19123,12 +20442,12 @@
           <w:szCs w:val="18"/>
           <w:lang w:eastAsia="pt-PT"/>
         </w:rPr>
-        <w:t>Referente ao Diagrama de Sequência “ Criar Questionário”)</w:t>
+        <w:t xml:space="preserve"> ao Diagrama de Sequência “ Criar Questionário”)</w:t>
       </w:r>
     </w:p>
     <w:tbl>
       <w:tblPr>
-        <w:tblStyle w:val="TabelacomGrelha"/>
+        <w:tblStyle w:val="Tabelacomgrelha"/>
         <w:tblW w:w="0" w:type="auto"/>
         <w:tblLook w:val="04A0" w:firstRow="1" w:lastRow="0" w:firstColumn="1" w:lastColumn="0" w:noHBand="0" w:noVBand="1"/>
       </w:tblPr>
@@ -19646,7 +20965,7 @@
               <w:pStyle w:val="PargrafodaLista"/>
               <w:numPr>
                 <w:ilvl w:val="0"/>
-                <w:numId w:val="20"/>
+                <w:numId w:val="22"/>
               </w:numPr>
               <w:spacing w:after="324" w:line="252" w:lineRule="atLeast"/>
               <w:rPr>
@@ -19673,7 +20992,7 @@
               <w:pStyle w:val="PargrafodaLista"/>
               <w:numPr>
                 <w:ilvl w:val="0"/>
-                <w:numId w:val="20"/>
+                <w:numId w:val="22"/>
               </w:numPr>
               <w:spacing w:after="324" w:line="252" w:lineRule="atLeast"/>
               <w:rPr>
@@ -19722,7 +21041,7 @@
               <w:pStyle w:val="PargrafodaLista"/>
               <w:numPr>
                 <w:ilvl w:val="0"/>
-                <w:numId w:val="20"/>
+                <w:numId w:val="22"/>
               </w:numPr>
               <w:spacing w:after="324" w:line="252" w:lineRule="atLeast"/>
               <w:rPr>
@@ -19957,7 +21276,7 @@
     </w:p>
     <w:tbl>
       <w:tblPr>
-        <w:tblStyle w:val="TabelacomGrelha"/>
+        <w:tblStyle w:val="Tabelacomgrelha"/>
         <w:tblW w:w="0" w:type="auto"/>
         <w:tblLook w:val="04A0" w:firstRow="1" w:lastRow="0" w:firstColumn="1" w:lastColumn="0" w:noHBand="0" w:noVBand="1"/>
       </w:tblPr>
@@ -21449,7 +22768,7 @@
     </w:p>
     <w:tbl>
       <w:tblPr>
-        <w:tblStyle w:val="TabelacomGrelha"/>
+        <w:tblStyle w:val="Tabelacomgrelha"/>
         <w:tblW w:w="0" w:type="auto"/>
         <w:tblLook w:val="04A0" w:firstRow="1" w:lastRow="0" w:firstColumn="1" w:lastColumn="0" w:noHBand="0" w:noVBand="1"/>
       </w:tblPr>
@@ -22154,10 +23473,10 @@
       </w:pPr>
       <w:r>
         <w:object w:dxaOrig="8475" w:dyaOrig="7305">
-          <v:shape id="_x0000_i1052" type="#_x0000_t75" style="width:423pt;height:365.25pt" o:ole="">
+          <v:shape id="_x0000_i1052" type="#_x0000_t75" style="width:423pt;height:365.4pt" o:ole="">
             <v:imagedata r:id="rId62" o:title=""/>
           </v:shape>
-          <o:OLEObject Type="Embed" ProgID="Visio.Drawing.15" ShapeID="_x0000_i1052" DrawAspect="Content" ObjectID="_1577649273" r:id="rId63"/>
+          <o:OLEObject Type="Embed" ProgID="Visio.Drawing.15" ShapeID="_x0000_i1052" DrawAspect="Content" ObjectID="_1577652320" r:id="rId63"/>
         </w:object>
       </w:r>
     </w:p>
@@ -22280,10 +23599,10 @@
       </w:pPr>
       <w:r>
         <w:object w:dxaOrig="10050" w:dyaOrig="3345">
-          <v:shape id="_x0000_i1053" type="#_x0000_t75" style="width:502.5pt;height:167.25pt" o:ole="">
+          <v:shape id="_x0000_i1053" type="#_x0000_t75" style="width:502.8pt;height:167.4pt" o:ole="">
             <v:imagedata r:id="rId64" o:title=""/>
           </v:shape>
-          <o:OLEObject Type="Embed" ProgID="Visio.Drawing.15" ShapeID="_x0000_i1053" DrawAspect="Content" ObjectID="_1577649274" r:id="rId65"/>
+          <o:OLEObject Type="Embed" ProgID="Visio.Drawing.15" ShapeID="_x0000_i1053" DrawAspect="Content" ObjectID="_1577652321" r:id="rId65"/>
         </w:object>
       </w:r>
     </w:p>
@@ -22346,10 +23665,10 @@
       </w:pPr>
       <w:r>
         <w:object w:dxaOrig="6556" w:dyaOrig="5025">
-          <v:shape id="_x0000_i1054" type="#_x0000_t75" style="width:327.75pt;height:250.5pt" o:ole="">
+          <v:shape id="_x0000_i1054" type="#_x0000_t75" style="width:327.6pt;height:250.2pt" o:ole="">
             <v:imagedata r:id="rId66" o:title=""/>
           </v:shape>
-          <o:OLEObject Type="Embed" ProgID="Visio.Drawing.15" ShapeID="_x0000_i1054" DrawAspect="Content" ObjectID="_1577649275" r:id="rId67"/>
+          <o:OLEObject Type="Embed" ProgID="Visio.Drawing.15" ShapeID="_x0000_i1054" DrawAspect="Content" ObjectID="_1577652322" r:id="rId67"/>
         </w:object>
       </w:r>
     </w:p>
@@ -22440,10 +23759,10 @@
       </w:pPr>
       <w:r>
         <w:object w:dxaOrig="6211" w:dyaOrig="5761">
-          <v:shape id="_x0000_i1055" type="#_x0000_t75" style="width:310.5pt;height:4in" o:ole="">
+          <v:shape id="_x0000_i1055" type="#_x0000_t75" style="width:310.8pt;height:4in" o:ole="">
             <v:imagedata r:id="rId68" o:title=""/>
           </v:shape>
-          <o:OLEObject Type="Embed" ProgID="Visio.Drawing.15" ShapeID="_x0000_i1055" DrawAspect="Content" ObjectID="_1577649276" r:id="rId69"/>
+          <o:OLEObject Type="Embed" ProgID="Visio.Drawing.15" ShapeID="_x0000_i1055" DrawAspect="Content" ObjectID="_1577652323" r:id="rId69"/>
         </w:object>
       </w:r>
     </w:p>
@@ -22587,10 +23906,10 @@
       </w:pPr>
       <w:r>
         <w:object w:dxaOrig="7906" w:dyaOrig="11176">
-          <v:shape id="_x0000_i1056" type="#_x0000_t75" style="width:395.25pt;height:513.75pt" o:ole="">
+          <v:shape id="_x0000_i1056" type="#_x0000_t75" style="width:395.4pt;height:513.6pt" o:ole="">
             <v:imagedata r:id="rId70" o:title=""/>
           </v:shape>
-          <o:OLEObject Type="Embed" ProgID="Visio.Drawing.15" ShapeID="_x0000_i1056" DrawAspect="Content" ObjectID="_1577649277" r:id="rId71"/>
+          <o:OLEObject Type="Embed" ProgID="Visio.Drawing.15" ShapeID="_x0000_i1056" DrawAspect="Content" ObjectID="_1577652324" r:id="rId71"/>
         </w:object>
       </w:r>
     </w:p>
@@ -22944,7 +24263,7 @@
 </file>
 
 <file path=word/endnotes.xml><?xml version="1.0" encoding="utf-8"?>
-<w:endnotes xmlns:wpc="http://schemas.microsoft.com/office/word/2010/wordprocessingCanvas" xmlns:cx="http://schemas.microsoft.com/office/drawing/2014/chartex" xmlns:cx1="http://schemas.microsoft.com/office/drawing/2015/9/8/chartex" xmlns:cx2="http://schemas.microsoft.com/office/drawing/2015/10/21/chartex" xmlns:cx3="http://schemas.microsoft.com/office/drawing/2016/5/9/chartex" xmlns:cx4="http://schemas.microsoft.com/office/drawing/2016/5/10/chartex" xmlns:cx5="http://schemas.microsoft.com/office/drawing/2016/5/11/chartex" xmlns:cx6="http://schemas.microsoft.com/office/drawing/2016/5/12/chartex" xmlns:cx7="http://schemas.microsoft.com/office/drawing/2016/5/13/chartex" xmlns:cx8="http://schemas.microsoft.com/office/drawing/2016/5/14/chartex" xmlns:mc="http://schemas.openxmlformats.org/markup-compatibility/2006" xmlns:aink="http://schemas.microsoft.com/office/drawing/2016/ink" xmlns:am3d="http://schemas.microsoft.com/office/drawing/2017/model3d" xmlns:o="urn:schemas-microsoft-com:office:office" xmlns:r="http://schemas.openxmlformats.org/officeDocument/2006/relationships" xmlns:m="http://schemas.openxmlformats.org/officeDocument/2006/math" xmlns:v="urn:schemas-microsoft-com:vml" xmlns:wp14="http://schemas.microsoft.com/office/word/2010/wordprocessingDrawing" xmlns:wp="http://schemas.openxmlformats.org/drawingml/2006/wordprocessingDrawing" xmlns:w10="urn:schemas-microsoft-com:office:word" xmlns:w="http://schemas.openxmlformats.org/wordprocessingml/2006/main" xmlns:w14="http://schemas.microsoft.com/office/word/2010/wordml" xmlns:w15="http://schemas.microsoft.com/office/word/2012/wordml" xmlns:w16cid="http://schemas.microsoft.com/office/word/2016/wordml/cid" xmlns:w16se="http://schemas.microsoft.com/office/word/2015/wordml/symex" xmlns:wpg="http://schemas.microsoft.com/office/word/2010/wordprocessingGroup" xmlns:wpi="http://schemas.microsoft.com/office/word/2010/wordprocessingInk" xmlns:wne="http://schemas.microsoft.com/office/word/2006/wordml" xmlns:wps="http://schemas.microsoft.com/office/word/2010/wordprocessingShape" mc:Ignorable="w14 w15 w16se w16cid wp14">
+<w:endnotes xmlns:wpc="http://schemas.microsoft.com/office/word/2010/wordprocessingCanvas" xmlns:mc="http://schemas.openxmlformats.org/markup-compatibility/2006" xmlns:o="urn:schemas-microsoft-com:office:office" xmlns:r="http://schemas.openxmlformats.org/officeDocument/2006/relationships" xmlns:m="http://schemas.openxmlformats.org/officeDocument/2006/math" xmlns:v="urn:schemas-microsoft-com:vml" xmlns:wp14="http://schemas.microsoft.com/office/word/2010/wordprocessingDrawing" xmlns:wp="http://schemas.openxmlformats.org/drawingml/2006/wordprocessingDrawing" xmlns:w10="urn:schemas-microsoft-com:office:word" xmlns:w="http://schemas.openxmlformats.org/wordprocessingml/2006/main" xmlns:w14="http://schemas.microsoft.com/office/word/2010/wordml" xmlns:w15="http://schemas.microsoft.com/office/word/2012/wordml" xmlns:wpg="http://schemas.microsoft.com/office/word/2010/wordprocessingGroup" xmlns:wpi="http://schemas.microsoft.com/office/word/2010/wordprocessingInk" xmlns:wne="http://schemas.microsoft.com/office/word/2006/wordml" xmlns:wps="http://schemas.microsoft.com/office/word/2010/wordprocessingShape" mc:Ignorable="w14 w15 wp14">
   <w:endnote w:type="separator" w:id="-1">
     <w:p>
       <w:pPr>
@@ -22969,7 +24288,7 @@
 </file>
 
 <file path=word/footer1.xml><?xml version="1.0" encoding="utf-8"?>
-<w:ftr xmlns:wpc="http://schemas.microsoft.com/office/word/2010/wordprocessingCanvas" xmlns:cx="http://schemas.microsoft.com/office/drawing/2014/chartex" xmlns:cx1="http://schemas.microsoft.com/office/drawing/2015/9/8/chartex" xmlns:cx2="http://schemas.microsoft.com/office/drawing/2015/10/21/chartex" xmlns:cx3="http://schemas.microsoft.com/office/drawing/2016/5/9/chartex" xmlns:cx4="http://schemas.microsoft.com/office/drawing/2016/5/10/chartex" xmlns:cx5="http://schemas.microsoft.com/office/drawing/2016/5/11/chartex" xmlns:cx6="http://schemas.microsoft.com/office/drawing/2016/5/12/chartex" xmlns:cx7="http://schemas.microsoft.com/office/drawing/2016/5/13/chartex" xmlns:cx8="http://schemas.microsoft.com/office/drawing/2016/5/14/chartex" xmlns:mc="http://schemas.openxmlformats.org/markup-compatibility/2006" xmlns:aink="http://schemas.microsoft.com/office/drawing/2016/ink" xmlns:am3d="http://schemas.microsoft.com/office/drawing/2017/model3d" xmlns:o="urn:schemas-microsoft-com:office:office" xmlns:r="http://schemas.openxmlformats.org/officeDocument/2006/relationships" xmlns:m="http://schemas.openxmlformats.org/officeDocument/2006/math" xmlns:v="urn:schemas-microsoft-com:vml" xmlns:wp14="http://schemas.microsoft.com/office/word/2010/wordprocessingDrawing" xmlns:wp="http://schemas.openxmlformats.org/drawingml/2006/wordprocessingDrawing" xmlns:w10="urn:schemas-microsoft-com:office:word" xmlns:w="http://schemas.openxmlformats.org/wordprocessingml/2006/main" xmlns:w14="http://schemas.microsoft.com/office/word/2010/wordml" xmlns:w15="http://schemas.microsoft.com/office/word/2012/wordml" xmlns:w16cid="http://schemas.microsoft.com/office/word/2016/wordml/cid" xmlns:w16se="http://schemas.microsoft.com/office/word/2015/wordml/symex" xmlns:wpg="http://schemas.microsoft.com/office/word/2010/wordprocessingGroup" xmlns:wpi="http://schemas.microsoft.com/office/word/2010/wordprocessingInk" xmlns:wne="http://schemas.microsoft.com/office/word/2006/wordml" xmlns:wps="http://schemas.microsoft.com/office/word/2010/wordprocessingShape" mc:Ignorable="w14 w15 w16se w16cid wp14">
+<w:ftr xmlns:wpc="http://schemas.microsoft.com/office/word/2010/wordprocessingCanvas" xmlns:mc="http://schemas.openxmlformats.org/markup-compatibility/2006" xmlns:o="urn:schemas-microsoft-com:office:office" xmlns:r="http://schemas.openxmlformats.org/officeDocument/2006/relationships" xmlns:m="http://schemas.openxmlformats.org/officeDocument/2006/math" xmlns:v="urn:schemas-microsoft-com:vml" xmlns:wp14="http://schemas.microsoft.com/office/word/2010/wordprocessingDrawing" xmlns:wp="http://schemas.openxmlformats.org/drawingml/2006/wordprocessingDrawing" xmlns:w10="urn:schemas-microsoft-com:office:word" xmlns:w="http://schemas.openxmlformats.org/wordprocessingml/2006/main" xmlns:w14="http://schemas.microsoft.com/office/word/2010/wordml" xmlns:w15="http://schemas.microsoft.com/office/word/2012/wordml" xmlns:wpg="http://schemas.microsoft.com/office/word/2010/wordprocessingGroup" xmlns:wpi="http://schemas.microsoft.com/office/word/2010/wordprocessingInk" xmlns:wne="http://schemas.microsoft.com/office/word/2006/wordml" xmlns:wps="http://schemas.microsoft.com/office/word/2010/wordprocessingShape" mc:Ignorable="w14 w15 wp14">
   <w:sdt>
     <w:sdtPr>
       <w:id w:val="-2060384770"/>
@@ -23044,7 +24363,7 @@
                 </wp:inline>
               </w:drawing>
             </mc:Choice>
-            <mc:Fallback>
+            <mc:Fallback xmlns:w16se="http://schemas.microsoft.com/office/word/2015/wordml/symex" xmlns:w16cid="http://schemas.microsoft.com/office/word/2016/wordml/cid" xmlns:am3d="http://schemas.microsoft.com/office/drawing/2017/model3d" xmlns:aink="http://schemas.microsoft.com/office/drawing/2016/ink" xmlns:cx8="http://schemas.microsoft.com/office/drawing/2016/5/14/chartex" xmlns:cx7="http://schemas.microsoft.com/office/drawing/2016/5/13/chartex" xmlns:cx6="http://schemas.microsoft.com/office/drawing/2016/5/12/chartex" xmlns:cx5="http://schemas.microsoft.com/office/drawing/2016/5/11/chartex" xmlns:cx4="http://schemas.microsoft.com/office/drawing/2016/5/10/chartex" xmlns:cx3="http://schemas.microsoft.com/office/drawing/2016/5/9/chartex" xmlns:cx2="http://schemas.microsoft.com/office/drawing/2015/10/21/chartex" xmlns:cx1="http://schemas.microsoft.com/office/drawing/2015/9/8/chartex" xmlns:cx="http://schemas.microsoft.com/office/drawing/2014/chartex">
               <w:pict>
                 <v:shapetype w14:anchorId="1A877B80" id="_x0000_t110" coordsize="21600,21600" o:spt="110" path="m10800,l,10800,10800,21600,21600,10800xe">
                   <v:stroke joinstyle="miter"/>
@@ -23076,7 +24395,7 @@
           <w:rPr>
             <w:noProof/>
           </w:rPr>
-          <w:t>3</w:t>
+          <w:t>29</w:t>
         </w:r>
         <w:r>
           <w:fldChar w:fldCharType="end"/>
@@ -23093,7 +24412,7 @@
 </file>
 
 <file path=word/footnotes.xml><?xml version="1.0" encoding="utf-8"?>
-<w:footnotes xmlns:wpc="http://schemas.microsoft.com/office/word/2010/wordprocessingCanvas" xmlns:cx="http://schemas.microsoft.com/office/drawing/2014/chartex" xmlns:cx1="http://schemas.microsoft.com/office/drawing/2015/9/8/chartex" xmlns:cx2="http://schemas.microsoft.com/office/drawing/2015/10/21/chartex" xmlns:cx3="http://schemas.microsoft.com/office/drawing/2016/5/9/chartex" xmlns:cx4="http://schemas.microsoft.com/office/drawing/2016/5/10/chartex" xmlns:cx5="http://schemas.microsoft.com/office/drawing/2016/5/11/chartex" xmlns:cx6="http://schemas.microsoft.com/office/drawing/2016/5/12/chartex" xmlns:cx7="http://schemas.microsoft.com/office/drawing/2016/5/13/chartex" xmlns:cx8="http://schemas.microsoft.com/office/drawing/2016/5/14/chartex" xmlns:mc="http://schemas.openxmlformats.org/markup-compatibility/2006" xmlns:aink="http://schemas.microsoft.com/office/drawing/2016/ink" xmlns:am3d="http://schemas.microsoft.com/office/drawing/2017/model3d" xmlns:o="urn:schemas-microsoft-com:office:office" xmlns:r="http://schemas.openxmlformats.org/officeDocument/2006/relationships" xmlns:m="http://schemas.openxmlformats.org/officeDocument/2006/math" xmlns:v="urn:schemas-microsoft-com:vml" xmlns:wp14="http://schemas.microsoft.com/office/word/2010/wordprocessingDrawing" xmlns:wp="http://schemas.openxmlformats.org/drawingml/2006/wordprocessingDrawing" xmlns:w10="urn:schemas-microsoft-com:office:word" xmlns:w="http://schemas.openxmlformats.org/wordprocessingml/2006/main" xmlns:w14="http://schemas.microsoft.com/office/word/2010/wordml" xmlns:w15="http://schemas.microsoft.com/office/word/2012/wordml" xmlns:w16cid="http://schemas.microsoft.com/office/word/2016/wordml/cid" xmlns:w16se="http://schemas.microsoft.com/office/word/2015/wordml/symex" xmlns:wpg="http://schemas.microsoft.com/office/word/2010/wordprocessingGroup" xmlns:wpi="http://schemas.microsoft.com/office/word/2010/wordprocessingInk" xmlns:wne="http://schemas.microsoft.com/office/word/2006/wordml" xmlns:wps="http://schemas.microsoft.com/office/word/2010/wordprocessingShape" mc:Ignorable="w14 w15 w16se w16cid wp14">
+<w:footnotes xmlns:wpc="http://schemas.microsoft.com/office/word/2010/wordprocessingCanvas" xmlns:mc="http://schemas.openxmlformats.org/markup-compatibility/2006" xmlns:o="urn:schemas-microsoft-com:office:office" xmlns:r="http://schemas.openxmlformats.org/officeDocument/2006/relationships" xmlns:m="http://schemas.openxmlformats.org/officeDocument/2006/math" xmlns:v="urn:schemas-microsoft-com:vml" xmlns:wp14="http://schemas.microsoft.com/office/word/2010/wordprocessingDrawing" xmlns:wp="http://schemas.openxmlformats.org/drawingml/2006/wordprocessingDrawing" xmlns:w10="urn:schemas-microsoft-com:office:word" xmlns:w="http://schemas.openxmlformats.org/wordprocessingml/2006/main" xmlns:w14="http://schemas.microsoft.com/office/word/2010/wordml" xmlns:w15="http://schemas.microsoft.com/office/word/2012/wordml" xmlns:wpg="http://schemas.microsoft.com/office/word/2010/wordprocessingGroup" xmlns:wpi="http://schemas.microsoft.com/office/word/2010/wordprocessingInk" xmlns:wne="http://schemas.microsoft.com/office/word/2006/wordml" xmlns:wps="http://schemas.microsoft.com/office/word/2010/wordprocessingShape" mc:Ignorable="w14 w15 wp14">
   <w:footnote w:type="separator" w:id="-1">
     <w:p>
       <w:pPr>
@@ -23118,7 +24437,7 @@
 </file>
 
 <file path=word/header1.xml><?xml version="1.0" encoding="utf-8"?>
-<w:hdr xmlns:wpc="http://schemas.microsoft.com/office/word/2010/wordprocessingCanvas" xmlns:cx="http://schemas.microsoft.com/office/drawing/2014/chartex" xmlns:cx1="http://schemas.microsoft.com/office/drawing/2015/9/8/chartex" xmlns:cx2="http://schemas.microsoft.com/office/drawing/2015/10/21/chartex" xmlns:cx3="http://schemas.microsoft.com/office/drawing/2016/5/9/chartex" xmlns:cx4="http://schemas.microsoft.com/office/drawing/2016/5/10/chartex" xmlns:cx5="http://schemas.microsoft.com/office/drawing/2016/5/11/chartex" xmlns:cx6="http://schemas.microsoft.com/office/drawing/2016/5/12/chartex" xmlns:cx7="http://schemas.microsoft.com/office/drawing/2016/5/13/chartex" xmlns:cx8="http://schemas.microsoft.com/office/drawing/2016/5/14/chartex" xmlns:mc="http://schemas.openxmlformats.org/markup-compatibility/2006" xmlns:aink="http://schemas.microsoft.com/office/drawing/2016/ink" xmlns:am3d="http://schemas.microsoft.com/office/drawing/2017/model3d" xmlns:o="urn:schemas-microsoft-com:office:office" xmlns:r="http://schemas.openxmlformats.org/officeDocument/2006/relationships" xmlns:m="http://schemas.openxmlformats.org/officeDocument/2006/math" xmlns:v="urn:schemas-microsoft-com:vml" xmlns:wp14="http://schemas.microsoft.com/office/word/2010/wordprocessingDrawing" xmlns:wp="http://schemas.openxmlformats.org/drawingml/2006/wordprocessingDrawing" xmlns:w10="urn:schemas-microsoft-com:office:word" xmlns:w="http://schemas.openxmlformats.org/wordprocessingml/2006/main" xmlns:w14="http://schemas.microsoft.com/office/word/2010/wordml" xmlns:w15="http://schemas.microsoft.com/office/word/2012/wordml" xmlns:w16cid="http://schemas.microsoft.com/office/word/2016/wordml/cid" xmlns:w16se="http://schemas.microsoft.com/office/word/2015/wordml/symex" xmlns:wpg="http://schemas.microsoft.com/office/word/2010/wordprocessingGroup" xmlns:wpi="http://schemas.microsoft.com/office/word/2010/wordprocessingInk" xmlns:wne="http://schemas.microsoft.com/office/word/2006/wordml" xmlns:wps="http://schemas.microsoft.com/office/word/2010/wordprocessingShape" mc:Ignorable="w14 w15 w16se w16cid wp14">
+<w:hdr xmlns:wpc="http://schemas.microsoft.com/office/word/2010/wordprocessingCanvas" xmlns:mc="http://schemas.openxmlformats.org/markup-compatibility/2006" xmlns:o="urn:schemas-microsoft-com:office:office" xmlns:r="http://schemas.openxmlformats.org/officeDocument/2006/relationships" xmlns:m="http://schemas.openxmlformats.org/officeDocument/2006/math" xmlns:v="urn:schemas-microsoft-com:vml" xmlns:wp14="http://schemas.microsoft.com/office/word/2010/wordprocessingDrawing" xmlns:wp="http://schemas.openxmlformats.org/drawingml/2006/wordprocessingDrawing" xmlns:w10="urn:schemas-microsoft-com:office:word" xmlns:w="http://schemas.openxmlformats.org/wordprocessingml/2006/main" xmlns:w14="http://schemas.microsoft.com/office/word/2010/wordml" xmlns:w15="http://schemas.microsoft.com/office/word/2012/wordml" xmlns:wpg="http://schemas.microsoft.com/office/word/2010/wordprocessingGroup" xmlns:wpi="http://schemas.microsoft.com/office/word/2010/wordprocessingInk" xmlns:wne="http://schemas.microsoft.com/office/word/2006/wordml" xmlns:wps="http://schemas.microsoft.com/office/word/2010/wordprocessingShape" mc:Ignorable="w14 w15 wp14">
   <w:p>
     <w:pPr>
       <w:pStyle w:val="Cabealho"/>
@@ -23216,7 +24535,7 @@
 </file>
 
 <file path=word/numbering.xml><?xml version="1.0" encoding="utf-8"?>
-<w:numbering xmlns:wpc="http://schemas.microsoft.com/office/word/2010/wordprocessingCanvas" xmlns:cx="http://schemas.microsoft.com/office/drawing/2014/chartex" xmlns:cx1="http://schemas.microsoft.com/office/drawing/2015/9/8/chartex" xmlns:cx2="http://schemas.microsoft.com/office/drawing/2015/10/21/chartex" xmlns:cx3="http://schemas.microsoft.com/office/drawing/2016/5/9/chartex" xmlns:cx4="http://schemas.microsoft.com/office/drawing/2016/5/10/chartex" xmlns:cx5="http://schemas.microsoft.com/office/drawing/2016/5/11/chartex" xmlns:cx6="http://schemas.microsoft.com/office/drawing/2016/5/12/chartex" xmlns:cx7="http://schemas.microsoft.com/office/drawing/2016/5/13/chartex" xmlns:cx8="http://schemas.microsoft.com/office/drawing/2016/5/14/chartex" xmlns:mc="http://schemas.openxmlformats.org/markup-compatibility/2006" xmlns:aink="http://schemas.microsoft.com/office/drawing/2016/ink" xmlns:am3d="http://schemas.microsoft.com/office/drawing/2017/model3d" xmlns:o="urn:schemas-microsoft-com:office:office" xmlns:r="http://schemas.openxmlformats.org/officeDocument/2006/relationships" xmlns:m="http://schemas.openxmlformats.org/officeDocument/2006/math" xmlns:v="urn:schemas-microsoft-com:vml" xmlns:wp14="http://schemas.microsoft.com/office/word/2010/wordprocessingDrawing" xmlns:wp="http://schemas.openxmlformats.org/drawingml/2006/wordprocessingDrawing" xmlns:w10="urn:schemas-microsoft-com:office:word" xmlns:w="http://schemas.openxmlformats.org/wordprocessingml/2006/main" xmlns:w14="http://schemas.microsoft.com/office/word/2010/wordml" xmlns:w15="http://schemas.microsoft.com/office/word/2012/wordml" xmlns:w16cid="http://schemas.microsoft.com/office/word/2016/wordml/cid" xmlns:w16se="http://schemas.microsoft.com/office/word/2015/wordml/symex" xmlns:wpg="http://schemas.microsoft.com/office/word/2010/wordprocessingGroup" xmlns:wpi="http://schemas.microsoft.com/office/word/2010/wordprocessingInk" xmlns:wne="http://schemas.microsoft.com/office/word/2006/wordml" xmlns:wps="http://schemas.microsoft.com/office/word/2010/wordprocessingShape" mc:Ignorable="w14 w15 w16se w16cid wp14">
+<w:numbering xmlns:wpc="http://schemas.microsoft.com/office/word/2010/wordprocessingCanvas" xmlns:mc="http://schemas.openxmlformats.org/markup-compatibility/2006" xmlns:o="urn:schemas-microsoft-com:office:office" xmlns:r="http://schemas.openxmlformats.org/officeDocument/2006/relationships" xmlns:m="http://schemas.openxmlformats.org/officeDocument/2006/math" xmlns:v="urn:schemas-microsoft-com:vml" xmlns:wp14="http://schemas.microsoft.com/office/word/2010/wordprocessingDrawing" xmlns:wp="http://schemas.openxmlformats.org/drawingml/2006/wordprocessingDrawing" xmlns:w10="urn:schemas-microsoft-com:office:word" xmlns:w="http://schemas.openxmlformats.org/wordprocessingml/2006/main" xmlns:w14="http://schemas.microsoft.com/office/word/2010/wordml" xmlns:w15="http://schemas.microsoft.com/office/word/2012/wordml" xmlns:wpg="http://schemas.microsoft.com/office/word/2010/wordprocessingGroup" xmlns:wpi="http://schemas.microsoft.com/office/word/2010/wordprocessingInk" xmlns:wne="http://schemas.microsoft.com/office/word/2006/wordml" xmlns:wps="http://schemas.microsoft.com/office/word/2010/wordprocessingShape" mc:Ignorable="w14 w15 wp14">
   <w:abstractNum w:abstractNumId="0" w15:restartNumberingAfterBreak="0">
     <w:nsid w:val="02C03571"/>
     <w:multiLevelType w:val="hybridMultilevel"/>
@@ -24599,6 +25918,100 @@
     </w:lvl>
   </w:abstractNum>
   <w:abstractNum w:abstractNumId="14" w15:restartNumberingAfterBreak="0">
+    <w:nsid w:val="5B1C09A4"/>
+    <w:multiLevelType w:val="multilevel"/>
+    <w:tmpl w:val="DF902CAE"/>
+    <w:lvl w:ilvl="0">
+      <w:start w:val="1"/>
+      <w:numFmt w:val="decimal"/>
+      <w:lvlText w:val="%1."/>
+      <w:lvlJc w:val="left"/>
+      <w:pPr>
+        <w:ind w:left="720" w:hanging="360"/>
+      </w:pPr>
+    </w:lvl>
+    <w:lvl w:ilvl="1">
+      <w:start w:val="1"/>
+      <w:numFmt w:val="decimal"/>
+      <w:isLgl/>
+      <w:lvlText w:val="%1.%2."/>
+      <w:lvlJc w:val="left"/>
+      <w:pPr>
+        <w:ind w:left="1080" w:hanging="360"/>
+      </w:pPr>
+    </w:lvl>
+    <w:lvl w:ilvl="2">
+      <w:start w:val="1"/>
+      <w:numFmt w:val="decimal"/>
+      <w:isLgl/>
+      <w:lvlText w:val="%1.%2.%3."/>
+      <w:lvlJc w:val="left"/>
+      <w:pPr>
+        <w:ind w:left="1800" w:hanging="720"/>
+      </w:pPr>
+    </w:lvl>
+    <w:lvl w:ilvl="3">
+      <w:start w:val="1"/>
+      <w:numFmt w:val="decimal"/>
+      <w:isLgl/>
+      <w:lvlText w:val="%1.%2.%3.%4."/>
+      <w:lvlJc w:val="left"/>
+      <w:pPr>
+        <w:ind w:left="2160" w:hanging="720"/>
+      </w:pPr>
+    </w:lvl>
+    <w:lvl w:ilvl="4">
+      <w:start w:val="1"/>
+      <w:numFmt w:val="decimal"/>
+      <w:isLgl/>
+      <w:lvlText w:val="%1.%2.%3.%4.%5."/>
+      <w:lvlJc w:val="left"/>
+      <w:pPr>
+        <w:ind w:left="2520" w:hanging="720"/>
+      </w:pPr>
+    </w:lvl>
+    <w:lvl w:ilvl="5">
+      <w:start w:val="1"/>
+      <w:numFmt w:val="decimal"/>
+      <w:isLgl/>
+      <w:lvlText w:val="%1.%2.%3.%4.%5.%6."/>
+      <w:lvlJc w:val="left"/>
+      <w:pPr>
+        <w:ind w:left="3240" w:hanging="1080"/>
+      </w:pPr>
+    </w:lvl>
+    <w:lvl w:ilvl="6">
+      <w:start w:val="1"/>
+      <w:numFmt w:val="decimal"/>
+      <w:isLgl/>
+      <w:lvlText w:val="%1.%2.%3.%4.%5.%6.%7."/>
+      <w:lvlJc w:val="left"/>
+      <w:pPr>
+        <w:ind w:left="3600" w:hanging="1080"/>
+      </w:pPr>
+    </w:lvl>
+    <w:lvl w:ilvl="7">
+      <w:start w:val="1"/>
+      <w:numFmt w:val="decimal"/>
+      <w:isLgl/>
+      <w:lvlText w:val="%1.%2.%3.%4.%5.%6.%7.%8."/>
+      <w:lvlJc w:val="left"/>
+      <w:pPr>
+        <w:ind w:left="3960" w:hanging="1080"/>
+      </w:pPr>
+    </w:lvl>
+    <w:lvl w:ilvl="8">
+      <w:start w:val="1"/>
+      <w:numFmt w:val="decimal"/>
+      <w:isLgl/>
+      <w:lvlText w:val="%1.%2.%3.%4.%5.%6.%7.%8.%9."/>
+      <w:lvlJc w:val="left"/>
+      <w:pPr>
+        <w:ind w:left="4680" w:hanging="1440"/>
+      </w:pPr>
+    </w:lvl>
+  </w:abstractNum>
+  <w:abstractNum w:abstractNumId="15" w15:restartNumberingAfterBreak="0">
     <w:nsid w:val="5CFB4A2C"/>
     <w:multiLevelType w:val="hybridMultilevel"/>
     <w:tmpl w:val="9060412E"/>
@@ -24687,7 +26100,7 @@
       </w:pPr>
     </w:lvl>
   </w:abstractNum>
-  <w:abstractNum w:abstractNumId="15" w15:restartNumberingAfterBreak="0">
+  <w:abstractNum w:abstractNumId="16" w15:restartNumberingAfterBreak="0">
     <w:nsid w:val="6ADD63D6"/>
     <w:multiLevelType w:val="hybridMultilevel"/>
     <w:tmpl w:val="94A61670"/>
@@ -24776,7 +26189,7 @@
       </w:pPr>
     </w:lvl>
   </w:abstractNum>
-  <w:abstractNum w:abstractNumId="16" w15:restartNumberingAfterBreak="0">
+  <w:abstractNum w:abstractNumId="17" w15:restartNumberingAfterBreak="0">
     <w:nsid w:val="6BD17310"/>
     <w:multiLevelType w:val="hybridMultilevel"/>
     <w:tmpl w:val="94A61670"/>
@@ -24865,7 +26278,7 @@
       </w:pPr>
     </w:lvl>
   </w:abstractNum>
-  <w:abstractNum w:abstractNumId="17" w15:restartNumberingAfterBreak="0">
+  <w:abstractNum w:abstractNumId="18" w15:restartNumberingAfterBreak="0">
     <w:nsid w:val="6D466919"/>
     <w:multiLevelType w:val="multilevel"/>
     <w:tmpl w:val="DF902CAE"/>
@@ -24959,7 +26372,101 @@
       </w:pPr>
     </w:lvl>
   </w:abstractNum>
-  <w:abstractNum w:abstractNumId="18" w15:restartNumberingAfterBreak="0">
+  <w:abstractNum w:abstractNumId="19" w15:restartNumberingAfterBreak="0">
+    <w:nsid w:val="6DBE69D0"/>
+    <w:multiLevelType w:val="multilevel"/>
+    <w:tmpl w:val="DF902CAE"/>
+    <w:lvl w:ilvl="0">
+      <w:start w:val="1"/>
+      <w:numFmt w:val="decimal"/>
+      <w:lvlText w:val="%1."/>
+      <w:lvlJc w:val="left"/>
+      <w:pPr>
+        <w:ind w:left="720" w:hanging="360"/>
+      </w:pPr>
+    </w:lvl>
+    <w:lvl w:ilvl="1">
+      <w:start w:val="1"/>
+      <w:numFmt w:val="decimal"/>
+      <w:isLgl/>
+      <w:lvlText w:val="%1.%2."/>
+      <w:lvlJc w:val="left"/>
+      <w:pPr>
+        <w:ind w:left="1080" w:hanging="360"/>
+      </w:pPr>
+    </w:lvl>
+    <w:lvl w:ilvl="2">
+      <w:start w:val="1"/>
+      <w:numFmt w:val="decimal"/>
+      <w:isLgl/>
+      <w:lvlText w:val="%1.%2.%3."/>
+      <w:lvlJc w:val="left"/>
+      <w:pPr>
+        <w:ind w:left="1800" w:hanging="720"/>
+      </w:pPr>
+    </w:lvl>
+    <w:lvl w:ilvl="3">
+      <w:start w:val="1"/>
+      <w:numFmt w:val="decimal"/>
+      <w:isLgl/>
+      <w:lvlText w:val="%1.%2.%3.%4."/>
+      <w:lvlJc w:val="left"/>
+      <w:pPr>
+        <w:ind w:left="2160" w:hanging="720"/>
+      </w:pPr>
+    </w:lvl>
+    <w:lvl w:ilvl="4">
+      <w:start w:val="1"/>
+      <w:numFmt w:val="decimal"/>
+      <w:isLgl/>
+      <w:lvlText w:val="%1.%2.%3.%4.%5."/>
+      <w:lvlJc w:val="left"/>
+      <w:pPr>
+        <w:ind w:left="2520" w:hanging="720"/>
+      </w:pPr>
+    </w:lvl>
+    <w:lvl w:ilvl="5">
+      <w:start w:val="1"/>
+      <w:numFmt w:val="decimal"/>
+      <w:isLgl/>
+      <w:lvlText w:val="%1.%2.%3.%4.%5.%6."/>
+      <w:lvlJc w:val="left"/>
+      <w:pPr>
+        <w:ind w:left="3240" w:hanging="1080"/>
+      </w:pPr>
+    </w:lvl>
+    <w:lvl w:ilvl="6">
+      <w:start w:val="1"/>
+      <w:numFmt w:val="decimal"/>
+      <w:isLgl/>
+      <w:lvlText w:val="%1.%2.%3.%4.%5.%6.%7."/>
+      <w:lvlJc w:val="left"/>
+      <w:pPr>
+        <w:ind w:left="3600" w:hanging="1080"/>
+      </w:pPr>
+    </w:lvl>
+    <w:lvl w:ilvl="7">
+      <w:start w:val="1"/>
+      <w:numFmt w:val="decimal"/>
+      <w:isLgl/>
+      <w:lvlText w:val="%1.%2.%3.%4.%5.%6.%7.%8."/>
+      <w:lvlJc w:val="left"/>
+      <w:pPr>
+        <w:ind w:left="3960" w:hanging="1080"/>
+      </w:pPr>
+    </w:lvl>
+    <w:lvl w:ilvl="8">
+      <w:start w:val="1"/>
+      <w:numFmt w:val="decimal"/>
+      <w:isLgl/>
+      <w:lvlText w:val="%1.%2.%3.%4.%5.%6.%7.%8.%9."/>
+      <w:lvlJc w:val="left"/>
+      <w:pPr>
+        <w:ind w:left="4680" w:hanging="1440"/>
+      </w:pPr>
+    </w:lvl>
+  </w:abstractNum>
+  <w:abstractNum w:abstractNumId="20" w15:restartNumberingAfterBreak="0">
     <w:nsid w:val="6DE944E2"/>
     <w:multiLevelType w:val="hybridMultilevel"/>
     <w:tmpl w:val="8C24E37A"/>
@@ -25072,7 +26579,7 @@
       </w:rPr>
     </w:lvl>
   </w:abstractNum>
-  <w:abstractNum w:abstractNumId="19" w15:restartNumberingAfterBreak="0">
+  <w:abstractNum w:abstractNumId="21" w15:restartNumberingAfterBreak="0">
     <w:nsid w:val="7C8B2322"/>
     <w:multiLevelType w:val="hybridMultilevel"/>
     <w:tmpl w:val="FF2A9192"/>
@@ -25185,7 +26692,7 @@
       </w:rPr>
     </w:lvl>
   </w:abstractNum>
-  <w:abstractNum w:abstractNumId="20" w15:restartNumberingAfterBreak="0">
+  <w:abstractNum w:abstractNumId="22" w15:restartNumberingAfterBreak="0">
     <w:nsid w:val="7CBE64FA"/>
     <w:multiLevelType w:val="hybridMultilevel"/>
     <w:tmpl w:val="33604F72"/>
@@ -25275,13 +26782,13 @@
     </w:lvl>
   </w:abstractNum>
   <w:num w:numId="1">
-    <w:abstractNumId w:val="19"/>
+    <w:abstractNumId w:val="21"/>
   </w:num>
   <w:num w:numId="2">
     <w:abstractNumId w:val="13"/>
   </w:num>
   <w:num w:numId="3">
-    <w:abstractNumId w:val="20"/>
+    <w:abstractNumId w:val="22"/>
   </w:num>
   <w:num w:numId="4">
     <w:abstractNumId w:val="11"/>
@@ -25293,7 +26800,7 @@
     <w:abstractNumId w:val="7"/>
   </w:num>
   <w:num w:numId="7">
-    <w:abstractNumId w:val="18"/>
+    <w:abstractNumId w:val="20"/>
   </w:num>
   <w:num w:numId="8">
     <w:abstractNumId w:val="0"/>
@@ -25302,7 +26809,7 @@
     <w:abstractNumId w:val="5"/>
   </w:num>
   <w:num w:numId="10">
-    <w:abstractNumId w:val="16"/>
+    <w:abstractNumId w:val="17"/>
   </w:num>
   <w:num w:numId="11">
     <w:abstractNumId w:val="6"/>
@@ -25311,13 +26818,13 @@
     <w:abstractNumId w:val="12"/>
   </w:num>
   <w:num w:numId="13">
-    <w:abstractNumId w:val="14"/>
+    <w:abstractNumId w:val="15"/>
   </w:num>
   <w:num w:numId="14">
     <w:abstractNumId w:val="3"/>
   </w:num>
   <w:num w:numId="15">
-    <w:abstractNumId w:val="15"/>
+    <w:abstractNumId w:val="16"/>
   </w:num>
   <w:num w:numId="16">
     <w:abstractNumId w:val="9"/>
@@ -25356,7 +26863,7 @@
     </w:lvlOverride>
   </w:num>
   <w:num w:numId="19">
-    <w:abstractNumId w:val="17"/>
+    <w:abstractNumId w:val="18"/>
     <w:lvlOverride w:ilvl="0">
       <w:startOverride w:val="1"/>
     </w:lvlOverride>
@@ -25445,11 +26952,17 @@
       <w:startOverride w:val="1"/>
     </w:lvlOverride>
   </w:num>
+  <w:num w:numId="22">
+    <w:abstractNumId w:val="19"/>
+  </w:num>
+  <w:num w:numId="23">
+    <w:abstractNumId w:val="14"/>
+  </w:num>
 </w:numbering>
 </file>
 
 <file path=word/styles.xml><?xml version="1.0" encoding="utf-8"?>
-<w:styles xmlns:mc="http://schemas.openxmlformats.org/markup-compatibility/2006" xmlns:r="http://schemas.openxmlformats.org/officeDocument/2006/relationships" xmlns:w="http://schemas.openxmlformats.org/wordprocessingml/2006/main" xmlns:w14="http://schemas.microsoft.com/office/word/2010/wordml" xmlns:w15="http://schemas.microsoft.com/office/word/2012/wordml" xmlns:w16cid="http://schemas.microsoft.com/office/word/2016/wordml/cid" xmlns:w16se="http://schemas.microsoft.com/office/word/2015/wordml/symex" mc:Ignorable="w14 w15 w16se w16cid">
+<w:styles xmlns:mc="http://schemas.openxmlformats.org/markup-compatibility/2006" xmlns:r="http://schemas.openxmlformats.org/officeDocument/2006/relationships" xmlns:w="http://schemas.openxmlformats.org/wordprocessingml/2006/main" xmlns:w14="http://schemas.microsoft.com/office/word/2010/wordml" xmlns:w15="http://schemas.microsoft.com/office/word/2012/wordml" mc:Ignorable="w14 w15">
   <w:docDefaults>
     <w:rPrDefault>
       <w:rPr>
@@ -25465,7 +26978,7 @@
       </w:pPr>
     </w:pPrDefault>
   </w:docDefaults>
-  <w:latentStyles w:defLockedState="0" w:defUIPriority="99" w:defSemiHidden="0" w:defUnhideWhenUsed="0" w:defQFormat="0" w:count="375">
+  <w:latentStyles w:defLockedState="0" w:defUIPriority="99" w:defSemiHidden="0" w:defUnhideWhenUsed="0" w:defQFormat="0" w:count="371">
     <w:lsdException w:name="Normal" w:uiPriority="0" w:qFormat="1"/>
     <w:lsdException w:name="heading 1" w:uiPriority="9" w:qFormat="1"/>
     <w:lsdException w:name="heading 2" w:semiHidden="1" w:uiPriority="9" w:unhideWhenUsed="1" w:qFormat="1"/>
@@ -25571,6 +27084,7 @@
     <w:lsdException w:name="HTML Sample" w:semiHidden="1" w:unhideWhenUsed="1"/>
     <w:lsdException w:name="HTML Typewriter" w:semiHidden="1" w:unhideWhenUsed="1"/>
     <w:lsdException w:name="HTML Variable" w:semiHidden="1" w:unhideWhenUsed="1"/>
+    <w:lsdException w:name="Normal Table" w:semiHidden="1" w:unhideWhenUsed="1"/>
     <w:lsdException w:name="annotation subject" w:semiHidden="1" w:unhideWhenUsed="1"/>
     <w:lsdException w:name="No List" w:semiHidden="1" w:unhideWhenUsed="1"/>
     <w:lsdException w:name="Outline List 1" w:semiHidden="1" w:unhideWhenUsed="1"/>
@@ -25614,8 +27128,10 @@
     <w:lsdException w:name="Table Elegant" w:semiHidden="1" w:unhideWhenUsed="1"/>
     <w:lsdException w:name="Table Professional" w:semiHidden="1" w:unhideWhenUsed="1"/>
     <w:lsdException w:name="Table Subtle 1" w:semiHidden="1" w:unhideWhenUsed="1"/>
+    <w:lsdException w:name="Table Subtle 2" w:semiHidden="1" w:unhideWhenUsed="1"/>
     <w:lsdException w:name="Table Web 1" w:semiHidden="1" w:unhideWhenUsed="1"/>
     <w:lsdException w:name="Table Web 2" w:semiHidden="1" w:unhideWhenUsed="1"/>
+    <w:lsdException w:name="Table Web 3" w:semiHidden="1" w:unhideWhenUsed="1"/>
     <w:lsdException w:name="Balloon Text" w:semiHidden="1" w:unhideWhenUsed="1"/>
     <w:lsdException w:name="Table Grid" w:uiPriority="39"/>
     <w:lsdException w:name="Table Theme" w:semiHidden="1" w:unhideWhenUsed="1"/>
@@ -25834,20 +27350,16 @@
     <w:lsdException w:name="List Table 5 Dark Accent 6" w:uiPriority="50"/>
     <w:lsdException w:name="List Table 6 Colorful Accent 6" w:uiPriority="51"/>
     <w:lsdException w:name="List Table 7 Colorful Accent 6" w:uiPriority="52"/>
-    <w:lsdException w:name="Mention" w:semiHidden="1" w:unhideWhenUsed="1"/>
-    <w:lsdException w:name="Smart Hyperlink" w:semiHidden="1" w:unhideWhenUsed="1"/>
-    <w:lsdException w:name="Hashtag" w:semiHidden="1" w:unhideWhenUsed="1"/>
-    <w:lsdException w:name="Unresolved Mention" w:semiHidden="1" w:unhideWhenUsed="1"/>
   </w:latentStyles>
   <w:style w:type="paragraph" w:default="1" w:styleId="Normal">
     <w:name w:val="Normal"/>
     <w:qFormat/>
   </w:style>
-  <w:style w:type="paragraph" w:styleId="Ttulo1">
+  <w:style w:type="paragraph" w:styleId="Cabealho1">
     <w:name w:val="heading 1"/>
     <w:basedOn w:val="Normal"/>
     <w:next w:val="Normal"/>
-    <w:link w:val="Ttulo1Carter"/>
+    <w:link w:val="Cabealho1Carter"/>
     <w:uiPriority w:val="9"/>
     <w:qFormat/>
     <w:rsid w:val="00873F4B"/>
@@ -26062,10 +27574,10 @@
     <w:uiPriority w:val="99"/>
     <w:rsid w:val="00873F4B"/>
   </w:style>
-  <w:style w:type="character" w:customStyle="1" w:styleId="Ttulo1Carter">
-    <w:name w:val="Título 1 Caráter"/>
+  <w:style w:type="character" w:customStyle="1" w:styleId="Cabealho1Carter">
+    <w:name w:val="Cabeçalho 1 Caráter"/>
     <w:basedOn w:val="Tipodeletrapredefinidodopargrafo"/>
-    <w:link w:val="Ttulo1"/>
+    <w:link w:val="Cabealho1"/>
     <w:uiPriority w:val="9"/>
     <w:rsid w:val="00873F4B"/>
     <w:rPr>
@@ -26079,7 +27591,7 @@
   </w:style>
   <w:style w:type="paragraph" w:styleId="Cabealhodondice">
     <w:name w:val="TOC Heading"/>
-    <w:basedOn w:val="Ttulo1"/>
+    <w:basedOn w:val="Cabealho1"/>
     <w:next w:val="Normal"/>
     <w:uiPriority w:val="39"/>
     <w:unhideWhenUsed/>
@@ -26139,7 +27651,7 @@
       <w:contextualSpacing/>
     </w:pPr>
   </w:style>
-  <w:style w:type="table" w:styleId="TabelacomGrelha">
+  <w:style w:type="table" w:styleId="Tabelacomgrelha">
     <w:name w:val="Table Grid"/>
     <w:basedOn w:val="Tabelanormal"/>
     <w:uiPriority w:val="39"/>
@@ -26161,7 +27673,7 @@
   <w:style w:type="table" w:customStyle="1" w:styleId="Tabelacomgrelha1">
     <w:name w:val="Tabela com grelha1"/>
     <w:basedOn w:val="Tabelanormal"/>
-    <w:next w:val="TabelacomGrelha"/>
+    <w:next w:val="Tabelacomgrelha"/>
     <w:uiPriority w:val="59"/>
     <w:rsid w:val="00C06FAB"/>
     <w:pPr>
@@ -26181,7 +27693,7 @@
   <w:style w:type="table" w:customStyle="1" w:styleId="Tabelacomgrelha2">
     <w:name w:val="Tabela com grelha2"/>
     <w:basedOn w:val="Tabelanormal"/>
-    <w:next w:val="TabelacomGrelha"/>
+    <w:next w:val="Tabelacomgrelha"/>
     <w:uiPriority w:val="59"/>
     <w:rsid w:val="00C06FAB"/>
     <w:pPr>
@@ -26679,7 +28191,7 @@
 </file>
 
 <file path=customXml/itemProps1.xml><?xml version="1.0" encoding="utf-8"?>
-<ds:datastoreItem xmlns:ds="http://schemas.openxmlformats.org/officeDocument/2006/customXml" ds:itemID="{32EF9432-0BBA-4749-ACC0-26ECAD9FC66C}">
+<ds:datastoreItem xmlns:ds="http://schemas.openxmlformats.org/officeDocument/2006/customXml" ds:itemID="{5F98CBBF-A912-44E8-9743-9EBDC33D1CB0}">
   <ds:schemaRefs>
     <ds:schemaRef ds:uri="http://schemas.openxmlformats.org/officeDocument/2006/bibliography"/>
   </ds:schemaRefs>

</xml_diff>